<commit_message>
Updated Document for Finals and Midterms
</commit_message>
<xml_diff>
--- a/MINSYST Deliverables/MINSYST R04 - Document for Finals.docx
+++ b/MINSYST Deliverables/MINSYST R04 - Document for Finals.docx
@@ -1388,7 +1388,7 @@
         <w:rPr>
           <w:rFonts w:ascii="Arial" w:hAnsi="Arial" w:cs="Arial"/>
         </w:rPr>
-        <w:t xml:space="preserve">it is purely evident that the </w:t>
+        <w:t xml:space="preserve">it is purely evident that </w:t>
       </w:r>
       <w:r>
         <w:rPr>
@@ -1501,7 +1501,19 @@
         <w:rPr>
           <w:rFonts w:ascii="Arial" w:hAnsi="Arial" w:cs="Arial"/>
         </w:rPr>
-        <w:t xml:space="preserve">To further the scale of this research, the team identified a specific premise. This premise discusses that in the design and development of mobile applications, several aspects of discourse are always to be considered. To fully identify the influences and to define the involvement of the actors in the construction of Mobile Applications, the team must further break down the elements of Mobile App Design to research relevant information and to gather evidences. These factors that the team arrived with are the following: </w:t>
+        <w:t xml:space="preserve">To further the scale of this research, the team identified a specific premise. This premise </w:t>
+      </w:r>
+      <w:r>
+        <w:rPr>
+          <w:rFonts w:ascii="Arial" w:hAnsi="Arial" w:cs="Arial"/>
+        </w:rPr>
+        <w:t>asserts</w:t>
+      </w:r>
+      <w:r>
+        <w:rPr>
+          <w:rFonts w:ascii="Arial" w:hAnsi="Arial" w:cs="Arial"/>
+        </w:rPr>
+        <w:t xml:space="preserve"> that in the design and development of mobile applications, several aspects of discourse are always to be considered. To fully identify the influences and to define the involvement of the actors in the construction of Mobile Applications, the team must further break down the elements of Mobile App Design to research relevant information and to gather evidences. These factors that the team arrived with are the following: </w:t>
       </w:r>
       <w:r>
         <w:rPr>
@@ -2354,7 +2366,7 @@
           <w:sz w:val="22"/>
           <w:szCs w:val="22"/>
         </w:rPr>
-        <w:t xml:space="preserve">the connections that </w:t>
+        <w:t xml:space="preserve">the </w:t>
       </w:r>
       <w:r>
         <w:rPr>
@@ -2363,7 +2375,7 @@
           <w:sz w:val="22"/>
           <w:szCs w:val="22"/>
         </w:rPr>
-        <w:t xml:space="preserve">they have to gather survey respondents in </w:t>
+        <w:t>available connections and possible avenues for data gathering</w:t>
       </w:r>
       <w:r>
         <w:rPr>
@@ -2372,7 +2384,7 @@
           <w:sz w:val="22"/>
           <w:szCs w:val="22"/>
         </w:rPr>
-        <w:t>the allotted period</w:t>
+        <w:t xml:space="preserve"> that </w:t>
       </w:r>
       <w:r>
         <w:rPr>
@@ -2381,7 +2393,7 @@
           <w:sz w:val="22"/>
           <w:szCs w:val="22"/>
         </w:rPr>
-        <w:t xml:space="preserve"> of time</w:t>
+        <w:t xml:space="preserve">they have to gather survey respondents in </w:t>
       </w:r>
       <w:r>
         <w:rPr>
@@ -2390,7 +2402,7 @@
           <w:sz w:val="22"/>
           <w:szCs w:val="22"/>
         </w:rPr>
-        <w:t xml:space="preserve">. </w:t>
+        <w:t>the allotted period</w:t>
       </w:r>
       <w:r>
         <w:rPr>
@@ -2399,7 +2411,7 @@
           <w:sz w:val="22"/>
           <w:szCs w:val="22"/>
         </w:rPr>
-        <w:t>T</w:t>
+        <w:t xml:space="preserve"> of time</w:t>
       </w:r>
       <w:r>
         <w:rPr>
@@ -2408,7 +2420,7 @@
           <w:sz w:val="22"/>
           <w:szCs w:val="22"/>
         </w:rPr>
-        <w:t>he online survey for designers reached 40 respondents, the business survey that does not use mobile apps has 8 respondents, the business survey that do use mobile apps has 46 respondents</w:t>
+        <w:t xml:space="preserve">. </w:t>
       </w:r>
       <w:r>
         <w:rPr>
@@ -2417,7 +2429,7 @@
           <w:sz w:val="22"/>
           <w:szCs w:val="22"/>
         </w:rPr>
-        <w:t>. For the paper survey, the business survey that do use mobile apps reached a total of 26 respondents and those who don’t has 1, as for the designer</w:t>
+        <w:t>T</w:t>
       </w:r>
       <w:r>
         <w:rPr>
@@ -2426,16 +2438,17 @@
           <w:sz w:val="22"/>
           <w:szCs w:val="22"/>
         </w:rPr>
-        <w:t xml:space="preserve"> survey</w:t>
-      </w:r>
-      <w:r>
-        <w:rPr>
-          <w:rFonts w:ascii="Arial" w:hAnsi="Arial" w:cs="Arial"/>
+        <w:t xml:space="preserve">he online survey for designers reached </w:t>
+      </w:r>
+      <w:r>
+        <w:rPr>
+          <w:rFonts w:ascii="Arial" w:hAnsi="Arial" w:cs="Arial"/>
+          <w:b/>
           <w:color w:val="000000"/>
           <w:sz w:val="22"/>
           <w:szCs w:val="22"/>
         </w:rPr>
-        <w:t xml:space="preserve"> there were 13 respondents from the office who are designers.</w:t>
+        <w:t>40</w:t>
       </w:r>
       <w:r>
         <w:rPr>
@@ -2444,7 +2457,376 @@
           <w:sz w:val="22"/>
           <w:szCs w:val="22"/>
         </w:rPr>
-        <w:t xml:space="preserve"> All in all, there were a total of 134 respondents. </w:t>
+        <w:t xml:space="preserve"> respondents, the business survey that does not use mobile apps has </w:t>
+      </w:r>
+      <w:r>
+        <w:rPr>
+          <w:rFonts w:ascii="Arial" w:hAnsi="Arial" w:cs="Arial"/>
+          <w:b/>
+          <w:color w:val="000000"/>
+          <w:sz w:val="22"/>
+          <w:szCs w:val="22"/>
+        </w:rPr>
+        <w:t>8</w:t>
+      </w:r>
+      <w:r>
+        <w:rPr>
+          <w:rFonts w:ascii="Arial" w:hAnsi="Arial" w:cs="Arial"/>
+          <w:color w:val="000000"/>
+          <w:sz w:val="22"/>
+          <w:szCs w:val="22"/>
+        </w:rPr>
+        <w:t xml:space="preserve"> respondents, the business survey that do use mobile apps has </w:t>
+      </w:r>
+      <w:r>
+        <w:rPr>
+          <w:rFonts w:ascii="Arial" w:hAnsi="Arial" w:cs="Arial"/>
+          <w:b/>
+          <w:color w:val="000000"/>
+          <w:sz w:val="22"/>
+          <w:szCs w:val="22"/>
+        </w:rPr>
+        <w:t>46</w:t>
+      </w:r>
+      <w:r>
+        <w:rPr>
+          <w:rFonts w:ascii="Arial" w:hAnsi="Arial" w:cs="Arial"/>
+          <w:color w:val="000000"/>
+          <w:sz w:val="22"/>
+          <w:szCs w:val="22"/>
+        </w:rPr>
+        <w:t xml:space="preserve"> respondents</w:t>
+      </w:r>
+      <w:r>
+        <w:rPr>
+          <w:rFonts w:ascii="Arial" w:hAnsi="Arial" w:cs="Arial"/>
+          <w:color w:val="000000"/>
+          <w:sz w:val="22"/>
+          <w:szCs w:val="22"/>
+        </w:rPr>
+        <w:t xml:space="preserve">. For the paper </w:t>
+      </w:r>
+      <w:r>
+        <w:rPr>
+          <w:rFonts w:ascii="Arial" w:hAnsi="Arial" w:cs="Arial"/>
+          <w:color w:val="000000"/>
+          <w:sz w:val="22"/>
+          <w:szCs w:val="22"/>
+        </w:rPr>
+        <w:t>survey, the business survey for those who</w:t>
+      </w:r>
+      <w:r>
+        <w:rPr>
+          <w:rFonts w:ascii="Arial" w:hAnsi="Arial" w:cs="Arial"/>
+          <w:color w:val="000000"/>
+          <w:sz w:val="22"/>
+          <w:szCs w:val="22"/>
+        </w:rPr>
+        <w:t xml:space="preserve"> use mobile apps reached a total of </w:t>
+      </w:r>
+      <w:r>
+        <w:rPr>
+          <w:rFonts w:ascii="Arial" w:hAnsi="Arial" w:cs="Arial"/>
+          <w:b/>
+          <w:color w:val="000000"/>
+          <w:sz w:val="22"/>
+          <w:szCs w:val="22"/>
+        </w:rPr>
+        <w:t>2</w:t>
+      </w:r>
+      <w:r>
+        <w:rPr>
+          <w:rFonts w:ascii="Arial" w:hAnsi="Arial" w:cs="Arial"/>
+          <w:b/>
+          <w:color w:val="000000"/>
+          <w:sz w:val="22"/>
+          <w:szCs w:val="22"/>
+        </w:rPr>
+        <w:t>3</w:t>
+      </w:r>
+      <w:r>
+        <w:rPr>
+          <w:rFonts w:ascii="Arial" w:hAnsi="Arial" w:cs="Arial"/>
+          <w:color w:val="000000"/>
+          <w:sz w:val="22"/>
+          <w:szCs w:val="22"/>
+        </w:rPr>
+        <w:t xml:space="preserve"> respondents and those who don’t has </w:t>
+      </w:r>
+      <w:r>
+        <w:rPr>
+          <w:rFonts w:ascii="Arial" w:hAnsi="Arial" w:cs="Arial"/>
+          <w:b/>
+          <w:color w:val="000000"/>
+          <w:sz w:val="22"/>
+          <w:szCs w:val="22"/>
+        </w:rPr>
+        <w:t>3</w:t>
+      </w:r>
+      <w:r>
+        <w:rPr>
+          <w:rFonts w:ascii="Arial" w:hAnsi="Arial" w:cs="Arial"/>
+          <w:color w:val="000000"/>
+          <w:sz w:val="22"/>
+          <w:szCs w:val="22"/>
+        </w:rPr>
+        <w:t>, as for the designer</w:t>
+      </w:r>
+      <w:r>
+        <w:rPr>
+          <w:rFonts w:ascii="Arial" w:hAnsi="Arial" w:cs="Arial"/>
+          <w:color w:val="000000"/>
+          <w:sz w:val="22"/>
+          <w:szCs w:val="22"/>
+        </w:rPr>
+        <w:t xml:space="preserve"> survey</w:t>
+      </w:r>
+      <w:r>
+        <w:rPr>
+          <w:rFonts w:ascii="Arial" w:hAnsi="Arial" w:cs="Arial"/>
+          <w:color w:val="000000"/>
+          <w:sz w:val="22"/>
+          <w:szCs w:val="22"/>
+        </w:rPr>
+        <w:t xml:space="preserve"> there were </w:t>
+      </w:r>
+      <w:r>
+        <w:rPr>
+          <w:rFonts w:ascii="Arial" w:hAnsi="Arial" w:cs="Arial"/>
+          <w:b/>
+          <w:color w:val="000000"/>
+          <w:sz w:val="22"/>
+          <w:szCs w:val="22"/>
+        </w:rPr>
+        <w:t>13</w:t>
+      </w:r>
+      <w:r>
+        <w:rPr>
+          <w:rFonts w:ascii="Arial" w:hAnsi="Arial" w:cs="Arial"/>
+          <w:color w:val="000000"/>
+          <w:sz w:val="22"/>
+          <w:szCs w:val="22"/>
+        </w:rPr>
+        <w:t xml:space="preserve"> respondents from the office who are </w:t>
+      </w:r>
+      <w:r>
+        <w:rPr>
+          <w:rFonts w:ascii="Arial" w:hAnsi="Arial" w:cs="Arial"/>
+          <w:color w:val="000000"/>
+          <w:sz w:val="22"/>
+          <w:szCs w:val="22"/>
+        </w:rPr>
+        <w:lastRenderedPageBreak/>
+        <w:t>designers.</w:t>
+      </w:r>
+      <w:r>
+        <w:rPr>
+          <w:rFonts w:ascii="Arial" w:hAnsi="Arial" w:cs="Arial"/>
+          <w:color w:val="000000"/>
+          <w:sz w:val="22"/>
+          <w:szCs w:val="22"/>
+        </w:rPr>
+        <w:t xml:space="preserve"> All in all, ther</w:t>
+      </w:r>
+      <w:r>
+        <w:rPr>
+          <w:rFonts w:ascii="Arial" w:hAnsi="Arial" w:cs="Arial"/>
+          <w:color w:val="000000"/>
+          <w:sz w:val="22"/>
+          <w:szCs w:val="22"/>
+        </w:rPr>
+        <w:t xml:space="preserve">e were a </w:t>
+      </w:r>
+      <w:r>
+        <w:rPr>
+          <w:rFonts w:ascii="Arial" w:hAnsi="Arial" w:cs="Arial"/>
+          <w:b/>
+          <w:color w:val="000000"/>
+          <w:sz w:val="22"/>
+          <w:szCs w:val="22"/>
+        </w:rPr>
+        <w:t>total of 133</w:t>
+      </w:r>
+      <w:r>
+        <w:rPr>
+          <w:rFonts w:ascii="Arial" w:hAnsi="Arial" w:cs="Arial"/>
+          <w:b/>
+          <w:color w:val="000000"/>
+          <w:sz w:val="22"/>
+          <w:szCs w:val="22"/>
+        </w:rPr>
+        <w:t xml:space="preserve"> respondents</w:t>
+      </w:r>
+      <w:r>
+        <w:rPr>
+          <w:rFonts w:ascii="Arial" w:hAnsi="Arial" w:cs="Arial"/>
+          <w:color w:val="000000"/>
+          <w:sz w:val="22"/>
+          <w:szCs w:val="22"/>
+        </w:rPr>
+        <w:t xml:space="preserve">. </w:t>
+      </w:r>
+      <w:r>
+        <w:rPr>
+          <w:rFonts w:ascii="Arial" w:hAnsi="Arial" w:cs="Arial"/>
+          <w:color w:val="000000"/>
+          <w:sz w:val="22"/>
+          <w:szCs w:val="22"/>
+        </w:rPr>
+        <w:t>It is important to note that most of the respondents in the online questionnaire mostly include those who are in the</w:t>
+      </w:r>
+      <w:r>
+        <w:rPr>
+          <w:rFonts w:ascii="Arial" w:hAnsi="Arial" w:cs="Arial"/>
+          <w:color w:val="000000"/>
+          <w:sz w:val="22"/>
+          <w:szCs w:val="22"/>
+        </w:rPr>
+        <w:t>ir</w:t>
+      </w:r>
+      <w:r>
+        <w:rPr>
+          <w:rFonts w:ascii="Arial" w:hAnsi="Arial" w:cs="Arial"/>
+          <w:color w:val="000000"/>
+          <w:sz w:val="22"/>
+          <w:szCs w:val="22"/>
+        </w:rPr>
+        <w:t xml:space="preserve"> younger years, within the range of </w:t>
+      </w:r>
+      <w:r>
+        <w:rPr>
+          <w:rFonts w:ascii="Arial" w:hAnsi="Arial" w:cs="Arial"/>
+          <w:color w:val="000000"/>
+          <w:sz w:val="22"/>
+          <w:szCs w:val="22"/>
+        </w:rPr>
+        <w:t>1</w:t>
+      </w:r>
+      <w:r>
+        <w:rPr>
+          <w:rFonts w:ascii="Arial" w:hAnsi="Arial" w:cs="Arial"/>
+          <w:color w:val="000000"/>
+          <w:sz w:val="22"/>
+          <w:szCs w:val="22"/>
+        </w:rPr>
+        <w:t>7</w:t>
+      </w:r>
+      <w:r>
+        <w:rPr>
+          <w:rFonts w:ascii="Arial" w:hAnsi="Arial" w:cs="Arial"/>
+          <w:color w:val="000000"/>
+          <w:sz w:val="22"/>
+          <w:szCs w:val="22"/>
+        </w:rPr>
+        <w:t xml:space="preserve"> – 21 (although there are still some respondents who are aged older). </w:t>
+      </w:r>
+      <w:r>
+        <w:rPr>
+          <w:rFonts w:ascii="Arial" w:hAnsi="Arial" w:cs="Arial"/>
+          <w:color w:val="000000"/>
+          <w:sz w:val="22"/>
+          <w:szCs w:val="22"/>
+        </w:rPr>
+        <w:t>However, the distributed paper questionnaire</w:t>
+      </w:r>
+      <w:r>
+        <w:rPr>
+          <w:rFonts w:ascii="Arial" w:hAnsi="Arial" w:cs="Arial"/>
+          <w:color w:val="000000"/>
+          <w:sz w:val="22"/>
+          <w:szCs w:val="22"/>
+        </w:rPr>
+        <w:t>s were geared</w:t>
+      </w:r>
+      <w:r>
+        <w:rPr>
+          <w:rFonts w:ascii="Arial" w:hAnsi="Arial" w:cs="Arial"/>
+          <w:color w:val="000000"/>
+          <w:sz w:val="22"/>
+          <w:szCs w:val="22"/>
+        </w:rPr>
+        <w:t xml:space="preserve"> towards those who are of older age in comparison to the previous set of respondents</w:t>
+      </w:r>
+      <w:r>
+        <w:rPr>
+          <w:rFonts w:ascii="Arial" w:hAnsi="Arial" w:cs="Arial"/>
+          <w:color w:val="000000"/>
+          <w:sz w:val="22"/>
+          <w:szCs w:val="22"/>
+        </w:rPr>
+        <w:t xml:space="preserve"> (around 22 - above)</w:t>
+      </w:r>
+      <w:r>
+        <w:rPr>
+          <w:rFonts w:ascii="Arial" w:hAnsi="Arial" w:cs="Arial"/>
+          <w:color w:val="000000"/>
+          <w:sz w:val="22"/>
+          <w:szCs w:val="22"/>
+        </w:rPr>
+        <w:t>.</w:t>
+      </w:r>
+      <w:r>
+        <w:rPr>
+          <w:rFonts w:ascii="Arial" w:hAnsi="Arial" w:cs="Arial"/>
+          <w:color w:val="000000"/>
+          <w:sz w:val="22"/>
+          <w:szCs w:val="22"/>
+        </w:rPr>
+        <w:t xml:space="preserve"> The </w:t>
+      </w:r>
+      <w:r>
+        <w:rPr>
+          <w:rFonts w:ascii="Arial" w:hAnsi="Arial" w:cs="Arial"/>
+          <w:color w:val="000000"/>
+          <w:sz w:val="22"/>
+          <w:szCs w:val="22"/>
+        </w:rPr>
+        <w:t>reason behind this disparity in the data gathering method lies on the</w:t>
+      </w:r>
+      <w:r>
+        <w:rPr>
+          <w:rFonts w:ascii="Arial" w:hAnsi="Arial" w:cs="Arial"/>
+          <w:color w:val="000000"/>
+          <w:sz w:val="22"/>
+          <w:szCs w:val="22"/>
+        </w:rPr>
+        <w:t xml:space="preserve"> restrictions set by the company in terms of </w:t>
+      </w:r>
+      <w:r>
+        <w:rPr>
+          <w:rFonts w:ascii="Arial" w:hAnsi="Arial" w:cs="Arial"/>
+          <w:color w:val="000000"/>
+          <w:sz w:val="22"/>
+          <w:szCs w:val="22"/>
+        </w:rPr>
+        <w:t>Internet Connection and accessible</w:t>
+      </w:r>
+      <w:r>
+        <w:rPr>
+          <w:rFonts w:ascii="Arial" w:hAnsi="Arial" w:cs="Arial"/>
+          <w:color w:val="000000"/>
+          <w:sz w:val="22"/>
+          <w:szCs w:val="22"/>
+        </w:rPr>
+        <w:t xml:space="preserve"> site</w:t>
+      </w:r>
+      <w:r>
+        <w:rPr>
+          <w:rFonts w:ascii="Arial" w:hAnsi="Arial" w:cs="Arial"/>
+          <w:color w:val="000000"/>
+          <w:sz w:val="22"/>
+          <w:szCs w:val="22"/>
+        </w:rPr>
+        <w:t>s</w:t>
+      </w:r>
+      <w:r>
+        <w:rPr>
+          <w:rFonts w:ascii="Arial" w:hAnsi="Arial" w:cs="Arial"/>
+          <w:color w:val="000000"/>
+          <w:sz w:val="22"/>
+          <w:szCs w:val="22"/>
+        </w:rPr>
+        <w:t xml:space="preserve"> within the office.</w:t>
       </w:r>
     </w:p>
     <w:p>
@@ -2466,7 +2848,6 @@
           <w:sz w:val="22"/>
           <w:szCs w:val="22"/>
         </w:rPr>
-        <w:lastRenderedPageBreak/>
         <w:t>Each team member is tasked to do their own research</w:t>
       </w:r>
       <w:r>
@@ -2736,7 +3117,7 @@
           <w:sz w:val="22"/>
           <w:szCs w:val="22"/>
         </w:rPr>
-        <w:t xml:space="preserve">erived from the said research. </w:t>
+        <w:t xml:space="preserve">erived from the said research, </w:t>
       </w:r>
       <w:r>
         <w:rPr>
@@ -2775,6 +3156,7 @@
           <w:sz w:val="24"/>
           <w:szCs w:val="24"/>
         </w:rPr>
+        <w:lastRenderedPageBreak/>
         <w:t>SCOPE AND LIMITATIONS</w:t>
       </w:r>
       <w:r>
@@ -2977,7 +3359,51 @@
         <w:rPr>
           <w:rFonts w:ascii="Arial" w:hAnsi="Arial" w:cs="Arial"/>
         </w:rPr>
-        <w:t xml:space="preserve">However, the study limits the discussion of actors with regard to the target respondent sets that the team assigned for the survey distribution. </w:t>
+        <w:t xml:space="preserve">However, the study limits the discussion of actors with regard to the target </w:t>
+      </w:r>
+      <w:r>
+        <w:rPr>
+          <w:rFonts w:ascii="Arial" w:hAnsi="Arial" w:cs="Arial"/>
+          <w:i/>
+        </w:rPr>
+        <w:t>respondent</w:t>
+      </w:r>
+      <w:r>
+        <w:rPr>
+          <w:rFonts w:ascii="Arial" w:hAnsi="Arial" w:cs="Arial"/>
+        </w:rPr>
+        <w:t xml:space="preserve"> </w:t>
+      </w:r>
+      <w:r>
+        <w:rPr>
+          <w:rFonts w:ascii="Arial" w:hAnsi="Arial" w:cs="Arial"/>
+          <w:i/>
+        </w:rPr>
+        <w:t>sets</w:t>
+      </w:r>
+      <w:r>
+        <w:rPr>
+          <w:rFonts w:ascii="Arial" w:hAnsi="Arial" w:cs="Arial"/>
+        </w:rPr>
+        <w:t xml:space="preserve"> that the team assi</w:t>
+      </w:r>
+      <w:r>
+        <w:rPr>
+          <w:rFonts w:ascii="Arial" w:hAnsi="Arial" w:cs="Arial"/>
+        </w:rPr>
+        <w:t>gned for the survey distribution</w:t>
+      </w:r>
+      <w:r>
+        <w:rPr>
+          <w:rFonts w:ascii="Arial" w:hAnsi="Arial" w:cs="Arial"/>
+        </w:rPr>
+        <w:t xml:space="preserve"> and their gathered data from the research</w:t>
+      </w:r>
+      <w:r>
+        <w:rPr>
+          <w:rFonts w:ascii="Arial" w:hAnsi="Arial" w:cs="Arial"/>
+        </w:rPr>
+        <w:t xml:space="preserve">. </w:t>
       </w:r>
     </w:p>
     <w:p>
@@ -2992,7 +3418,6 @@
         <w:rPr>
           <w:rFonts w:ascii="Arial" w:hAnsi="Arial" w:cs="Arial"/>
         </w:rPr>
-        <w:lastRenderedPageBreak/>
         <w:t xml:space="preserve">For the Mobile Application Analysis, the team has limited the study to the applications researched and discussed in the findings section – to have a manageable pool of comparison within the study. </w:t>
       </w:r>
     </w:p>
@@ -3107,54 +3532,2277 @@
     <w:p>
       <w:pPr>
         <w:pStyle w:val="NoSpacing"/>
+        <w:spacing w:line="480" w:lineRule="auto"/>
+        <w:jc w:val="both"/>
+        <w:rPr>
+          <w:rFonts w:ascii="Arial" w:hAnsi="Arial" w:cs="Arial"/>
+          <w:sz w:val="24"/>
+          <w:szCs w:val="24"/>
+        </w:rPr>
+      </w:pPr>
+      <w:r>
+        <w:rPr>
+          <w:rFonts w:ascii="Arial" w:hAnsi="Arial" w:cs="Arial"/>
+          <w:sz w:val="24"/>
+          <w:szCs w:val="24"/>
+        </w:rPr>
+        <w:t>To f</w:t>
+      </w:r>
+      <w:r>
+        <w:rPr>
+          <w:rFonts w:ascii="Arial" w:hAnsi="Arial" w:cs="Arial"/>
+          <w:sz w:val="24"/>
+          <w:szCs w:val="24"/>
+        </w:rPr>
+        <w:t xml:space="preserve">urther explain various design triggers / determinants that are involved in the </w:t>
+      </w:r>
+      <w:r>
+        <w:rPr>
+          <w:rFonts w:ascii="Arial" w:hAnsi="Arial" w:cs="Arial"/>
+          <w:i/>
+          <w:sz w:val="24"/>
+          <w:szCs w:val="24"/>
+        </w:rPr>
+        <w:t>Mobile App Design Process</w:t>
+      </w:r>
+      <w:r>
+        <w:rPr>
+          <w:rFonts w:ascii="Arial" w:hAnsi="Arial" w:cs="Arial"/>
+          <w:sz w:val="24"/>
+          <w:szCs w:val="24"/>
+        </w:rPr>
+        <w:t xml:space="preserve">, the proponents came up with three technical aspects that are </w:t>
+      </w:r>
+      <w:r>
+        <w:rPr>
+          <w:rFonts w:ascii="Arial" w:hAnsi="Arial" w:cs="Arial"/>
+          <w:sz w:val="24"/>
+          <w:szCs w:val="24"/>
+        </w:rPr>
+        <w:t>linked</w:t>
+      </w:r>
+      <w:r>
+        <w:rPr>
+          <w:rFonts w:ascii="Arial" w:hAnsi="Arial" w:cs="Arial"/>
+          <w:sz w:val="24"/>
+          <w:szCs w:val="24"/>
+        </w:rPr>
+        <w:t xml:space="preserve"> </w:t>
+      </w:r>
+      <w:r>
+        <w:rPr>
+          <w:rFonts w:ascii="Arial" w:hAnsi="Arial" w:cs="Arial"/>
+          <w:sz w:val="24"/>
+          <w:szCs w:val="24"/>
+        </w:rPr>
+        <w:t>to the design of Mobile Apps.</w:t>
+      </w:r>
+      <w:r>
+        <w:rPr>
+          <w:rFonts w:ascii="Arial" w:hAnsi="Arial" w:cs="Arial"/>
+          <w:sz w:val="24"/>
+          <w:szCs w:val="24"/>
+        </w:rPr>
+        <w:t xml:space="preserve"> </w:t>
+      </w:r>
+      <w:r>
+        <w:rPr>
+          <w:rFonts w:ascii="Arial" w:hAnsi="Arial" w:cs="Arial"/>
+          <w:sz w:val="24"/>
+          <w:szCs w:val="24"/>
+        </w:rPr>
+        <w:t xml:space="preserve">These </w:t>
+      </w:r>
+      <w:r>
+        <w:rPr>
+          <w:rFonts w:ascii="Arial" w:hAnsi="Arial" w:cs="Arial"/>
+          <w:sz w:val="24"/>
+          <w:szCs w:val="24"/>
+        </w:rPr>
+        <w:t>aspects</w:t>
+      </w:r>
+      <w:r>
+        <w:rPr>
+          <w:rFonts w:ascii="Arial" w:hAnsi="Arial" w:cs="Arial"/>
+          <w:sz w:val="24"/>
+          <w:szCs w:val="24"/>
+        </w:rPr>
+        <w:t xml:space="preserve"> that the team arrived with are the following: (1) </w:t>
+      </w:r>
+      <w:r>
+        <w:rPr>
+          <w:rFonts w:ascii="Arial" w:hAnsi="Arial" w:cs="Arial"/>
+          <w:b/>
+          <w:i/>
+          <w:sz w:val="24"/>
+          <w:szCs w:val="24"/>
+        </w:rPr>
+        <w:t>Design</w:t>
+      </w:r>
+      <w:r>
+        <w:rPr>
+          <w:rFonts w:ascii="Arial" w:hAnsi="Arial" w:cs="Arial"/>
+          <w:sz w:val="24"/>
+          <w:szCs w:val="24"/>
+        </w:rPr>
+        <w:t xml:space="preserve">, which pertains to the mobile app’s interface design (i.e. navigation, color schemes, fonts, etc.), (2) </w:t>
+      </w:r>
+      <w:r>
+        <w:rPr>
+          <w:rFonts w:ascii="Arial" w:hAnsi="Arial" w:cs="Arial"/>
+          <w:b/>
+          <w:i/>
+          <w:sz w:val="24"/>
+          <w:szCs w:val="24"/>
+        </w:rPr>
+        <w:t>Function</w:t>
+      </w:r>
+      <w:r>
+        <w:rPr>
+          <w:rFonts w:ascii="Arial" w:hAnsi="Arial" w:cs="Arial"/>
+          <w:sz w:val="24"/>
+          <w:szCs w:val="24"/>
+        </w:rPr>
+        <w:t xml:space="preserve">, which refers to the structure of the Mobile App (i.e. app language, platforms, features, etc.) and (3) </w:t>
+      </w:r>
+      <w:r>
+        <w:rPr>
+          <w:rFonts w:ascii="Arial" w:hAnsi="Arial" w:cs="Arial"/>
+          <w:b/>
+          <w:i/>
+          <w:sz w:val="24"/>
+          <w:szCs w:val="24"/>
+        </w:rPr>
+        <w:t>Trend</w:t>
+      </w:r>
+      <w:r>
+        <w:rPr>
+          <w:rFonts w:ascii="Arial" w:hAnsi="Arial" w:cs="Arial"/>
+          <w:i/>
+          <w:sz w:val="24"/>
+          <w:szCs w:val="24"/>
+        </w:rPr>
+        <w:t>,</w:t>
+      </w:r>
+      <w:r>
+        <w:rPr>
+          <w:rFonts w:ascii="Arial" w:hAnsi="Arial" w:cs="Arial"/>
+          <w:sz w:val="24"/>
+          <w:szCs w:val="24"/>
+        </w:rPr>
+        <w:t xml:space="preserve"> which includes the involvement of the actors in the mobile apps industry, relevant issues to mobile app design (i.e. culture, power dynamics, influences)</w:t>
+      </w:r>
+    </w:p>
+    <w:p>
+      <w:pPr>
+        <w:pStyle w:val="NoSpacing"/>
+        <w:spacing w:line="480" w:lineRule="auto"/>
+        <w:jc w:val="both"/>
+        <w:rPr>
+          <w:rFonts w:ascii="Arial" w:hAnsi="Arial" w:cs="Arial"/>
+          <w:sz w:val="24"/>
+          <w:szCs w:val="24"/>
+        </w:rPr>
+      </w:pPr>
+      <w:r>
+        <w:rPr>
+          <w:rFonts w:ascii="Arial" w:hAnsi="Arial" w:cs="Arial"/>
+          <w:sz w:val="24"/>
+          <w:szCs w:val="24"/>
+        </w:rPr>
+        <w:lastRenderedPageBreak/>
+        <w:t>The following sections discusses our findings for each category in detail.</w:t>
+      </w:r>
+    </w:p>
+    <w:p>
+      <w:pPr>
+        <w:pStyle w:val="NoSpacing"/>
+        <w:numPr>
+          <w:ilvl w:val="0"/>
+          <w:numId w:val="27"/>
+        </w:numPr>
+        <w:spacing w:line="480" w:lineRule="auto"/>
+        <w:jc w:val="both"/>
+        <w:rPr>
+          <w:rFonts w:ascii="Arial" w:hAnsi="Arial" w:cs="Arial"/>
+          <w:sz w:val="24"/>
+          <w:szCs w:val="24"/>
+        </w:rPr>
+      </w:pPr>
+      <w:r>
+        <w:rPr>
+          <w:rFonts w:ascii="Arial" w:hAnsi="Arial" w:cs="Arial"/>
+          <w:sz w:val="24"/>
+          <w:szCs w:val="24"/>
+        </w:rPr>
+        <w:t>Design</w:t>
+      </w:r>
+    </w:p>
+    <w:p>
+      <w:pPr>
+        <w:pStyle w:val="NoSpacing"/>
+        <w:spacing w:line="480" w:lineRule="auto"/>
+        <w:jc w:val="both"/>
+        <w:rPr>
+          <w:rFonts w:ascii="Arial" w:hAnsi="Arial" w:cs="Arial"/>
+          <w:sz w:val="24"/>
+          <w:szCs w:val="24"/>
+        </w:rPr>
+      </w:pPr>
+      <w:r>
+        <w:rPr>
+          <w:rFonts w:ascii="Arial" w:hAnsi="Arial" w:cs="Arial"/>
+          <w:i/>
+          <w:sz w:val="24"/>
+          <w:szCs w:val="24"/>
+          <w:u w:val="single"/>
+        </w:rPr>
+        <w:t xml:space="preserve">In designing mobile apps, the </w:t>
+      </w:r>
+      <w:r>
+        <w:rPr>
+          <w:rFonts w:ascii="Arial" w:hAnsi="Arial" w:cs="Arial"/>
+          <w:b/>
+          <w:i/>
+          <w:sz w:val="24"/>
+          <w:szCs w:val="24"/>
+          <w:u w:val="single"/>
+        </w:rPr>
+        <w:t>preferences</w:t>
+      </w:r>
+      <w:r>
+        <w:rPr>
+          <w:rFonts w:ascii="Arial" w:hAnsi="Arial" w:cs="Arial"/>
+          <w:i/>
+          <w:sz w:val="24"/>
+          <w:szCs w:val="24"/>
+          <w:u w:val="single"/>
+        </w:rPr>
+        <w:t xml:space="preserve"> / </w:t>
+      </w:r>
+      <w:r>
+        <w:rPr>
+          <w:rFonts w:ascii="Arial" w:hAnsi="Arial" w:cs="Arial"/>
+          <w:b/>
+          <w:i/>
+          <w:sz w:val="24"/>
+          <w:szCs w:val="24"/>
+          <w:u w:val="single"/>
+        </w:rPr>
+        <w:t>professional</w:t>
+      </w:r>
+      <w:r>
+        <w:rPr>
+          <w:rFonts w:ascii="Arial" w:hAnsi="Arial" w:cs="Arial"/>
+          <w:i/>
+          <w:sz w:val="24"/>
+          <w:szCs w:val="24"/>
+          <w:u w:val="single"/>
+        </w:rPr>
+        <w:t xml:space="preserve"> </w:t>
+      </w:r>
+      <w:r>
+        <w:rPr>
+          <w:rFonts w:ascii="Arial" w:hAnsi="Arial" w:cs="Arial"/>
+          <w:b/>
+          <w:i/>
+          <w:sz w:val="24"/>
+          <w:szCs w:val="24"/>
+          <w:u w:val="single"/>
+        </w:rPr>
+        <w:t>opinion</w:t>
+      </w:r>
+      <w:r>
+        <w:rPr>
+          <w:rFonts w:ascii="Arial" w:hAnsi="Arial" w:cs="Arial"/>
+          <w:i/>
+          <w:sz w:val="24"/>
+          <w:szCs w:val="24"/>
+          <w:u w:val="single"/>
+        </w:rPr>
+        <w:t xml:space="preserve"> of various designers may differ, however the customer (target market, users)’s requirements sho</w:t>
+      </w:r>
+      <w:r>
+        <w:rPr>
+          <w:rFonts w:ascii="Arial" w:hAnsi="Arial" w:cs="Arial"/>
+          <w:i/>
+          <w:sz w:val="24"/>
+          <w:szCs w:val="24"/>
+          <w:u w:val="single"/>
+        </w:rPr>
+        <w:t xml:space="preserve">uld be taken </w:t>
+      </w:r>
+      <w:r>
+        <w:rPr>
+          <w:rFonts w:ascii="Arial" w:hAnsi="Arial" w:cs="Arial"/>
+          <w:i/>
+          <w:sz w:val="24"/>
+          <w:szCs w:val="24"/>
+          <w:u w:val="single"/>
+        </w:rPr>
+        <w:t>into consideration.</w:t>
+      </w:r>
+      <w:r>
+        <w:rPr>
+          <w:rFonts w:ascii="Arial" w:hAnsi="Arial" w:cs="Arial"/>
+          <w:sz w:val="24"/>
+          <w:szCs w:val="24"/>
+          <w:u w:val="single"/>
+        </w:rPr>
+        <w:t xml:space="preserve"> </w:t>
+      </w:r>
+      <w:r>
+        <w:rPr>
+          <w:rFonts w:ascii="Arial" w:hAnsi="Arial" w:cs="Arial"/>
+          <w:i/>
+          <w:sz w:val="24"/>
+          <w:szCs w:val="24"/>
+          <w:u w:val="single"/>
+        </w:rPr>
+        <w:t>(Wondrack, 2015)</w:t>
+      </w:r>
+      <w:r>
+        <w:rPr>
+          <w:rFonts w:ascii="Arial" w:hAnsi="Arial" w:cs="Arial"/>
+          <w:sz w:val="24"/>
+          <w:szCs w:val="24"/>
+        </w:rPr>
+        <w:t xml:space="preserve"> </w:t>
+      </w:r>
+      <w:r>
+        <w:rPr>
+          <w:rFonts w:ascii="Arial" w:hAnsi="Arial" w:cs="Arial"/>
+          <w:sz w:val="24"/>
+          <w:szCs w:val="24"/>
+        </w:rPr>
+        <w:t xml:space="preserve">The article discusses the problem that could be present whenever various designers are asked about what design is, and they arrive with various inconclusive and different answers. The Rochester Institute of Technology Professor, James Wondrack, believes that successful design implementation lies on taxonomy. He was able to impart this in his study (in verbatim): </w:t>
+      </w:r>
+      <w:r>
+        <w:rPr>
+          <w:rFonts w:ascii="Arial" w:hAnsi="Arial" w:cs="Arial"/>
+          <w:i/>
+          <w:sz w:val="24"/>
+          <w:szCs w:val="24"/>
+        </w:rPr>
+        <w:t>“Stylistic design helps to create a pleasing appearance to customers. By doing so, they are more likely to enjoy a product because of its aesthetic appeal.”</w:t>
+      </w:r>
+      <w:r>
+        <w:rPr>
+          <w:rFonts w:ascii="Arial" w:hAnsi="Arial" w:cs="Arial"/>
+          <w:sz w:val="24"/>
+          <w:szCs w:val="24"/>
+        </w:rPr>
+        <w:t xml:space="preserve"> The author believes, that the first step in systematic design implementation is to have stylistic design, which conforms to what clients’ or customers’ think is pleasing.</w:t>
+      </w:r>
+    </w:p>
+    <w:p>
+      <w:pPr>
+        <w:pStyle w:val="NoSpacing"/>
+        <w:spacing w:line="480" w:lineRule="auto"/>
+        <w:jc w:val="both"/>
+        <w:rPr>
+          <w:rFonts w:ascii="Arial" w:hAnsi="Arial" w:cs="Arial"/>
+          <w:sz w:val="24"/>
+          <w:szCs w:val="24"/>
+        </w:rPr>
+      </w:pPr>
+      <w:r>
+        <w:rPr>
+          <w:rFonts w:ascii="Arial" w:hAnsi="Arial" w:cs="Arial"/>
+          <w:b/>
+          <w:sz w:val="24"/>
+          <w:szCs w:val="24"/>
+          <w:u w:val="single"/>
+        </w:rPr>
+        <w:t>Researching</w:t>
+      </w:r>
+      <w:r>
+        <w:rPr>
+          <w:rFonts w:ascii="Arial" w:hAnsi="Arial" w:cs="Arial"/>
+          <w:sz w:val="24"/>
+          <w:szCs w:val="24"/>
+          <w:u w:val="single"/>
+        </w:rPr>
+        <w:t xml:space="preserve"> for the application’s </w:t>
+      </w:r>
+      <w:r>
+        <w:rPr>
+          <w:rFonts w:ascii="Arial" w:hAnsi="Arial" w:cs="Arial"/>
+          <w:b/>
+          <w:sz w:val="24"/>
+          <w:szCs w:val="24"/>
+          <w:u w:val="single"/>
+        </w:rPr>
+        <w:t>main</w:t>
+      </w:r>
+      <w:r>
+        <w:rPr>
+          <w:rFonts w:ascii="Arial" w:hAnsi="Arial" w:cs="Arial"/>
+          <w:sz w:val="24"/>
+          <w:szCs w:val="24"/>
+          <w:u w:val="single"/>
+        </w:rPr>
+        <w:t xml:space="preserve"> </w:t>
+      </w:r>
+      <w:r>
+        <w:rPr>
+          <w:rFonts w:ascii="Arial" w:hAnsi="Arial" w:cs="Arial"/>
+          <w:b/>
+          <w:sz w:val="24"/>
+          <w:szCs w:val="24"/>
+          <w:u w:val="single"/>
+        </w:rPr>
+        <w:t>purpose</w:t>
+      </w:r>
+      <w:r>
+        <w:rPr>
+          <w:rFonts w:ascii="Arial" w:hAnsi="Arial" w:cs="Arial"/>
+          <w:sz w:val="24"/>
+          <w:szCs w:val="24"/>
+          <w:u w:val="single"/>
+        </w:rPr>
+        <w:t xml:space="preserve"> in the field, is also vital in designing the UI and UX of the produc</w:t>
+      </w:r>
+      <w:r>
+        <w:rPr>
+          <w:rFonts w:ascii="Arial" w:hAnsi="Arial" w:cs="Arial"/>
+          <w:sz w:val="24"/>
+          <w:szCs w:val="24"/>
+          <w:u w:val="single"/>
+        </w:rPr>
+        <w:t>t. (Tyson, 2015)</w:t>
+      </w:r>
+      <w:r>
+        <w:rPr>
+          <w:rFonts w:ascii="Arial" w:hAnsi="Arial" w:cs="Arial"/>
+          <w:sz w:val="24"/>
+          <w:szCs w:val="24"/>
+        </w:rPr>
+        <w:t xml:space="preserve"> </w:t>
+      </w:r>
+      <w:r>
+        <w:rPr>
+          <w:rFonts w:ascii="Arial" w:hAnsi="Arial" w:cs="Arial"/>
+          <w:sz w:val="24"/>
+          <w:szCs w:val="24"/>
+        </w:rPr>
+        <w:t xml:space="preserve">The trend nowadays, with applications is that most users prefer having products / apps that provide them with what they want. Re-stating the words in verbatim, of Mr. Josh Tyson, Managing Editor of UX Magazine: </w:t>
+      </w:r>
+      <w:r>
+        <w:rPr>
+          <w:rFonts w:ascii="Arial" w:hAnsi="Arial" w:cs="Arial"/>
+          <w:i/>
+          <w:sz w:val="24"/>
+          <w:szCs w:val="24"/>
+        </w:rPr>
+        <w:t xml:space="preserve">“These days, for a product to stand a chance in an overcrowded marketplace, it needs to serve a distinct need and serve that need in a way that rewards consumers.” </w:t>
+      </w:r>
+      <w:r>
+        <w:rPr>
+          <w:rFonts w:ascii="Arial" w:hAnsi="Arial" w:cs="Arial"/>
+          <w:sz w:val="24"/>
+          <w:szCs w:val="24"/>
+        </w:rPr>
+        <w:t xml:space="preserve">It is, in his belief, that the application Lumosity, was able to receive various awards, recognition and acclaim both from award-giving bodies in the IT industry and from its users, because of the research and the study that they have done to further the application’s design and functions. At present time, most of Lumosity’s competitors include other </w:t>
+      </w:r>
+      <w:r>
+        <w:rPr>
+          <w:rFonts w:ascii="Arial" w:hAnsi="Arial" w:cs="Arial"/>
+          <w:sz w:val="24"/>
+          <w:szCs w:val="24"/>
+        </w:rPr>
+        <w:lastRenderedPageBreak/>
+        <w:t xml:space="preserve">cognitive – game applications that personalize their </w:t>
+      </w:r>
+      <w:r>
+        <w:rPr>
+          <w:rFonts w:ascii="Arial" w:hAnsi="Arial" w:cs="Arial"/>
+          <w:i/>
+          <w:sz w:val="24"/>
+          <w:szCs w:val="24"/>
+        </w:rPr>
+        <w:t xml:space="preserve">‘feel’ </w:t>
+      </w:r>
+      <w:r>
+        <w:rPr>
+          <w:rFonts w:ascii="Arial" w:hAnsi="Arial" w:cs="Arial"/>
+          <w:sz w:val="24"/>
+          <w:szCs w:val="24"/>
+        </w:rPr>
+        <w:t>for each user, however – the years of study and research that the designers have given to the Lumosity app, cannot easily be trumped. “The initial two years of prototyping were essential because not only were we creating the foundation for a new science-based product, but we were also defining a new industry,” says Melissa Malski, a Public Relations Specialist at Lumosity. It is also in the author’s belief that like the brain app, Lumosity, ‘</w:t>
+      </w:r>
+      <w:r>
+        <w:rPr>
+          <w:rFonts w:ascii="Arial" w:hAnsi="Arial" w:cs="Arial"/>
+          <w:i/>
+          <w:sz w:val="24"/>
+          <w:szCs w:val="24"/>
+        </w:rPr>
+        <w:t xml:space="preserve">successful products are not overnight wins, but the culmination of years of work, research, and ideation.’ </w:t>
+      </w:r>
+      <w:r>
+        <w:rPr>
+          <w:rFonts w:ascii="Arial" w:hAnsi="Arial" w:cs="Arial"/>
+          <w:sz w:val="24"/>
+          <w:szCs w:val="24"/>
+        </w:rPr>
+        <w:t>With this study, the proponents were able to come up with the conclusion that designers consider studies and research about the objectives of an application, in designing the mobile app’s UI and UX.</w:t>
+      </w:r>
+    </w:p>
+    <w:p>
+      <w:pPr>
+        <w:pStyle w:val="NoSpacing"/>
+        <w:numPr>
+          <w:ilvl w:val="0"/>
+          <w:numId w:val="27"/>
+        </w:numPr>
+        <w:jc w:val="both"/>
+        <w:rPr>
+          <w:rFonts w:ascii="Arial" w:hAnsi="Arial" w:cs="Arial"/>
+          <w:sz w:val="24"/>
+          <w:szCs w:val="24"/>
+        </w:rPr>
+      </w:pPr>
+      <w:r>
+        <w:rPr>
+          <w:rFonts w:ascii="Arial" w:hAnsi="Arial" w:cs="Arial"/>
+          <w:sz w:val="24"/>
+          <w:szCs w:val="24"/>
+        </w:rPr>
+        <w:t>Function</w:t>
+      </w:r>
+    </w:p>
+    <w:p>
+      <w:pPr>
+        <w:pStyle w:val="NoSpacing"/>
+        <w:jc w:val="both"/>
+        <w:rPr>
+          <w:rFonts w:ascii="Arial" w:hAnsi="Arial" w:cs="Arial"/>
+          <w:sz w:val="24"/>
+          <w:szCs w:val="24"/>
+        </w:rPr>
+      </w:pPr>
+    </w:p>
+    <w:p>
+      <w:pPr>
+        <w:pStyle w:val="NoSpacing"/>
+        <w:spacing w:line="480" w:lineRule="auto"/>
+        <w:rPr>
+          <w:rFonts w:ascii="Arial" w:hAnsi="Arial" w:cs="Arial"/>
+          <w:sz w:val="24"/>
+          <w:szCs w:val="24"/>
+          <w:u w:val="single"/>
+        </w:rPr>
+      </w:pPr>
+      <w:r>
+        <w:rPr>
+          <w:rFonts w:ascii="Arial" w:hAnsi="Arial" w:cs="Arial"/>
+          <w:i/>
+          <w:sz w:val="24"/>
+          <w:szCs w:val="24"/>
+          <w:u w:val="single"/>
+        </w:rPr>
+        <w:t xml:space="preserve">There are certain </w:t>
+      </w:r>
+      <w:r>
+        <w:rPr>
+          <w:rFonts w:ascii="Arial" w:hAnsi="Arial" w:cs="Arial"/>
+          <w:b/>
+          <w:i/>
+          <w:sz w:val="24"/>
+          <w:szCs w:val="24"/>
+          <w:u w:val="single"/>
+        </w:rPr>
+        <w:t>features</w:t>
+      </w:r>
+      <w:r>
+        <w:rPr>
+          <w:rFonts w:ascii="Arial" w:hAnsi="Arial" w:cs="Arial"/>
+          <w:i/>
+          <w:sz w:val="24"/>
+          <w:szCs w:val="24"/>
+          <w:u w:val="single"/>
+        </w:rPr>
+        <w:t xml:space="preserve"> that the developer must consider in developing </w:t>
+      </w:r>
+      <w:r>
+        <w:rPr>
+          <w:rFonts w:ascii="Arial" w:hAnsi="Arial" w:cs="Arial"/>
+          <w:b/>
+          <w:i/>
+          <w:sz w:val="24"/>
+          <w:szCs w:val="24"/>
+          <w:u w:val="single"/>
+        </w:rPr>
+        <w:t>functionalities</w:t>
+      </w:r>
+      <w:r>
+        <w:rPr>
+          <w:rFonts w:ascii="Arial" w:hAnsi="Arial" w:cs="Arial"/>
+          <w:i/>
+          <w:sz w:val="24"/>
+          <w:szCs w:val="24"/>
+          <w:u w:val="single"/>
+        </w:rPr>
+        <w:t xml:space="preserve"> of a mobile application.</w:t>
+      </w:r>
+      <w:r>
+        <w:rPr>
+          <w:rFonts w:ascii="Arial" w:hAnsi="Arial" w:cs="Arial"/>
+          <w:i/>
+          <w:sz w:val="24"/>
+          <w:szCs w:val="24"/>
+          <w:u w:val="single"/>
+        </w:rPr>
+        <w:t xml:space="preserve"> (Gerber, 2012)</w:t>
+      </w:r>
+      <w:r>
+        <w:rPr>
+          <w:rFonts w:ascii="Arial" w:hAnsi="Arial" w:cs="Arial"/>
+          <w:sz w:val="24"/>
+          <w:szCs w:val="24"/>
+        </w:rPr>
+        <w:t xml:space="preserve"> </w:t>
+      </w:r>
+      <w:r>
+        <w:rPr>
+          <w:rFonts w:ascii="Arial" w:hAnsi="Arial" w:cs="Arial"/>
+          <w:sz w:val="24"/>
+          <w:szCs w:val="24"/>
+        </w:rPr>
+        <w:t>In an article entitled “</w:t>
+      </w:r>
+      <w:r>
+        <w:rPr>
+          <w:rFonts w:ascii="Arial" w:hAnsi="Arial" w:cs="Arial"/>
+          <w:i/>
+          <w:sz w:val="24"/>
+          <w:szCs w:val="24"/>
+        </w:rPr>
+        <w:t xml:space="preserve">13 Must Have Features for your BusinessMobile App” </w:t>
+      </w:r>
+      <w:r>
+        <w:rPr>
+          <w:rFonts w:ascii="Arial" w:hAnsi="Arial" w:cs="Arial"/>
+          <w:sz w:val="24"/>
+          <w:szCs w:val="24"/>
+        </w:rPr>
+        <w:t>written by Scott Gerber, a serial entrepreneur and the founder of Young Entrepreneurial Council (YEC), he identified some features that are quite ideal for a mobile application particularly for a business. He gathered his results by asking a panel of successful young entrepreneurs the question “</w:t>
+      </w:r>
+      <w:r>
+        <w:rPr>
+          <w:rFonts w:ascii="Arial" w:hAnsi="Arial" w:cs="Arial"/>
+          <w:i/>
+          <w:sz w:val="24"/>
+          <w:szCs w:val="24"/>
+        </w:rPr>
+        <w:t>Designing a mobile application for your small busines</w:t>
+      </w:r>
+      <w:r>
+        <w:rPr>
+          <w:rFonts w:ascii="Arial" w:hAnsi="Arial" w:cs="Arial"/>
+          <w:sz w:val="24"/>
+          <w:szCs w:val="24"/>
+        </w:rPr>
+        <w:t>s</w:t>
+      </w:r>
+      <w:r>
+        <w:rPr>
+          <w:rFonts w:ascii="Arial" w:hAnsi="Arial" w:cs="Arial"/>
+          <w:i/>
+          <w:sz w:val="24"/>
+          <w:szCs w:val="24"/>
+        </w:rPr>
+        <w:t xml:space="preserve">? Name one must-have feature to make for a positive user experience.” </w:t>
+      </w:r>
+      <w:r>
+        <w:rPr>
+          <w:rFonts w:ascii="Arial" w:hAnsi="Arial" w:cs="Arial"/>
+          <w:sz w:val="24"/>
+          <w:szCs w:val="24"/>
+        </w:rPr>
+        <w:t>The team considered this article as a reference because we would like to make a comparison on how different kinds of people prefer their mobile applications to look like, such as business-oriented respondents for this one. Gerber consolidated the answers he obtained and came up with a list that contains the top answers.</w:t>
+      </w:r>
+    </w:p>
+    <w:p>
+      <w:pPr>
+        <w:pStyle w:val="NoSpacing"/>
+        <w:spacing w:line="480" w:lineRule="auto"/>
+        <w:rPr>
+          <w:rFonts w:ascii="Arial" w:hAnsi="Arial" w:cs="Arial"/>
+          <w:sz w:val="24"/>
+          <w:szCs w:val="24"/>
+        </w:rPr>
+      </w:pPr>
+    </w:p>
+    <w:p>
+      <w:pPr>
+        <w:pStyle w:val="NoSpacing"/>
+        <w:spacing w:line="480" w:lineRule="auto"/>
+        <w:rPr>
+          <w:rFonts w:ascii="Arial" w:hAnsi="Arial" w:cs="Arial"/>
+          <w:sz w:val="24"/>
+          <w:szCs w:val="24"/>
+        </w:rPr>
+      </w:pPr>
+      <w:r>
+        <w:rPr>
+          <w:rFonts w:ascii="Arial" w:hAnsi="Arial" w:cs="Arial"/>
+          <w:sz w:val="24"/>
+          <w:szCs w:val="24"/>
+        </w:rPr>
+        <w:t xml:space="preserve">One answer included in Gerber’s list is </w:t>
+      </w:r>
+      <w:r>
+        <w:rPr>
+          <w:rFonts w:ascii="Arial" w:hAnsi="Arial" w:cs="Arial"/>
+          <w:b/>
+          <w:sz w:val="24"/>
+          <w:szCs w:val="24"/>
+        </w:rPr>
+        <w:t>to keep the application simple</w:t>
+      </w:r>
+      <w:r>
+        <w:rPr>
+          <w:rFonts w:ascii="Arial" w:hAnsi="Arial" w:cs="Arial"/>
+          <w:sz w:val="24"/>
+          <w:szCs w:val="24"/>
+        </w:rPr>
+        <w:t>. This answer came from Jesse Davis of Appinions Inc. He said that it is more important to figure out first the basic things the users want and build those features and nothing else. For him as a user, he would rather use an app that lets him do what he wants in 15 seconds than a convoluted UX that lets him do things he have no interest in actually doing.</w:t>
+      </w:r>
+    </w:p>
+    <w:p>
+      <w:pPr>
+        <w:pStyle w:val="NoSpacing"/>
+        <w:spacing w:line="480" w:lineRule="auto"/>
+        <w:rPr>
+          <w:rFonts w:ascii="Arial" w:hAnsi="Arial" w:cs="Arial"/>
+          <w:sz w:val="24"/>
+          <w:szCs w:val="24"/>
+        </w:rPr>
+      </w:pPr>
+      <w:r>
+        <w:rPr>
+          <w:rFonts w:ascii="Arial" w:hAnsi="Arial" w:cs="Arial"/>
+          <w:sz w:val="24"/>
+          <w:szCs w:val="24"/>
+        </w:rPr>
+        <w:t xml:space="preserve">Another answer in the list is from George Mavromaras, of Mavro Inc.which is </w:t>
+      </w:r>
+      <w:r>
+        <w:rPr>
+          <w:rFonts w:ascii="Arial" w:hAnsi="Arial" w:cs="Arial"/>
+          <w:b/>
+          <w:sz w:val="24"/>
+          <w:szCs w:val="24"/>
+        </w:rPr>
+        <w:t>to include analytics</w:t>
+      </w:r>
+      <w:r>
+        <w:rPr>
+          <w:rFonts w:ascii="Arial" w:hAnsi="Arial" w:cs="Arial"/>
+          <w:sz w:val="24"/>
+          <w:szCs w:val="24"/>
+        </w:rPr>
+        <w:t>. Not necessarily in a business application but one must be able to track and identify the user experience and actions and the analysis of the data gathered can be an encouraging tool for developer’s to produce better updates.</w:t>
+      </w:r>
+    </w:p>
+    <w:p>
+      <w:pPr>
+        <w:pStyle w:val="NoSpacing"/>
+        <w:spacing w:line="480" w:lineRule="auto"/>
+        <w:rPr>
+          <w:rFonts w:ascii="Arial" w:hAnsi="Arial" w:cs="Arial"/>
+          <w:sz w:val="24"/>
+          <w:szCs w:val="24"/>
+        </w:rPr>
+      </w:pPr>
+      <w:r>
+        <w:rPr>
+          <w:rFonts w:ascii="Arial" w:hAnsi="Arial" w:cs="Arial"/>
+          <w:sz w:val="24"/>
+          <w:szCs w:val="24"/>
+        </w:rPr>
+        <w:t>Another</w:t>
+      </w:r>
+      <w:r>
+        <w:rPr>
+          <w:rFonts w:ascii="Arial" w:hAnsi="Arial" w:cs="Arial"/>
+          <w:sz w:val="24"/>
+          <w:szCs w:val="24"/>
+        </w:rPr>
+        <w:t xml:space="preserve"> answer from Gerber’s list is to </w:t>
+      </w:r>
+      <w:r>
+        <w:rPr>
+          <w:rFonts w:ascii="Arial" w:hAnsi="Arial" w:cs="Arial"/>
+          <w:b/>
+          <w:sz w:val="24"/>
+          <w:szCs w:val="24"/>
+        </w:rPr>
+        <w:t xml:space="preserve">prioritize speed </w:t>
+      </w:r>
+      <w:r>
+        <w:rPr>
+          <w:rFonts w:ascii="Arial" w:hAnsi="Arial" w:cs="Arial"/>
+          <w:sz w:val="24"/>
+          <w:szCs w:val="24"/>
+        </w:rPr>
+        <w:t>which came from Ben Lang, the cofounder of Map Me App. He said that it is very important that the application being developed is not slow. For him, it is a crucial part that the application you are developing does not make people wait around while the app loads.</w:t>
+      </w:r>
+    </w:p>
+    <w:p>
+      <w:pPr>
+        <w:pStyle w:val="NoSpacing"/>
+        <w:numPr>
+          <w:ilvl w:val="0"/>
+          <w:numId w:val="27"/>
+        </w:numPr>
+        <w:jc w:val="both"/>
+        <w:rPr>
+          <w:rFonts w:ascii="Arial" w:hAnsi="Arial" w:cs="Arial"/>
+          <w:sz w:val="24"/>
+          <w:szCs w:val="24"/>
+        </w:rPr>
+      </w:pPr>
+      <w:r>
+        <w:rPr>
+          <w:rFonts w:ascii="Arial" w:hAnsi="Arial" w:cs="Arial"/>
+          <w:sz w:val="24"/>
+          <w:szCs w:val="24"/>
+        </w:rPr>
+        <w:t>Trend</w:t>
+      </w:r>
+    </w:p>
+    <w:p>
+      <w:pPr>
+        <w:pStyle w:val="NoSpacing"/>
+        <w:spacing w:line="480" w:lineRule="auto"/>
+        <w:rPr>
+          <w:rFonts w:ascii="Arial" w:hAnsi="Arial" w:cs="Arial"/>
+          <w:i/>
+          <w:sz w:val="24"/>
+          <w:szCs w:val="24"/>
+          <w:u w:val="single"/>
+        </w:rPr>
+      </w:pPr>
+      <w:r>
+        <w:rPr>
+          <w:rFonts w:ascii="Arial" w:hAnsi="Arial" w:cs="Arial"/>
+          <w:i/>
+          <w:sz w:val="24"/>
+          <w:szCs w:val="24"/>
+          <w:u w:val="single"/>
+        </w:rPr>
+        <w:t xml:space="preserve">Mobile applications are now a part of companies‘ </w:t>
+      </w:r>
+      <w:r>
+        <w:rPr>
+          <w:rFonts w:ascii="Arial" w:hAnsi="Arial" w:cs="Arial"/>
+          <w:b/>
+          <w:i/>
+          <w:sz w:val="24"/>
+          <w:szCs w:val="24"/>
+          <w:u w:val="single"/>
+        </w:rPr>
+        <w:t>digital</w:t>
+      </w:r>
+      <w:r>
+        <w:rPr>
+          <w:rFonts w:ascii="Arial" w:hAnsi="Arial" w:cs="Arial"/>
+          <w:i/>
+          <w:sz w:val="24"/>
+          <w:szCs w:val="24"/>
+          <w:u w:val="single"/>
+        </w:rPr>
+        <w:t xml:space="preserve"> </w:t>
+      </w:r>
+      <w:r>
+        <w:rPr>
+          <w:rFonts w:ascii="Arial" w:hAnsi="Arial" w:cs="Arial"/>
+          <w:b/>
+          <w:i/>
+          <w:sz w:val="24"/>
+          <w:szCs w:val="24"/>
+          <w:u w:val="single"/>
+        </w:rPr>
+        <w:t>strategies</w:t>
+      </w:r>
+      <w:r>
+        <w:rPr>
+          <w:rFonts w:ascii="Arial" w:hAnsi="Arial" w:cs="Arial"/>
+          <w:i/>
+          <w:sz w:val="24"/>
+          <w:szCs w:val="24"/>
+          <w:u w:val="single"/>
+        </w:rPr>
+        <w:t xml:space="preserve"> (</w:t>
+      </w:r>
+      <w:r>
+        <w:rPr>
+          <w:rFonts w:ascii="Arial" w:hAnsi="Arial" w:cs="Arial"/>
+          <w:i/>
+          <w:sz w:val="24"/>
+          <w:szCs w:val="24"/>
+          <w:u w:val="single"/>
+        </w:rPr>
+        <w:t>Anderson, 2015</w:t>
+      </w:r>
+      <w:r>
+        <w:rPr>
+          <w:rFonts w:ascii="Arial" w:hAnsi="Arial" w:cs="Arial"/>
+          <w:i/>
+          <w:sz w:val="24"/>
+          <w:szCs w:val="24"/>
+          <w:u w:val="single"/>
+        </w:rPr>
+        <w:t>)</w:t>
+      </w:r>
+      <w:r>
+        <w:rPr>
+          <w:rFonts w:ascii="Arial" w:hAnsi="Arial" w:cs="Arial"/>
+          <w:i/>
+          <w:sz w:val="24"/>
+          <w:szCs w:val="24"/>
+          <w:u w:val="single"/>
+        </w:rPr>
+        <w:t xml:space="preserve"> </w:t>
+      </w:r>
+      <w:r>
+        <w:rPr>
+          <w:rFonts w:ascii="Arial" w:hAnsi="Arial" w:cs="Arial"/>
+          <w:sz w:val="24"/>
+          <w:szCs w:val="24"/>
+        </w:rPr>
+        <w:t xml:space="preserve">Everything happens online and the generation today does not even read magazines anymore, that is why even luxury brands is now moving onto the social media and digital advertising trying to balance their brand’s prestige and exclusiveness risking their image. </w:t>
+      </w:r>
+    </w:p>
+    <w:p>
+      <w:pPr>
+        <w:pStyle w:val="NoSpacing"/>
+        <w:spacing w:line="480" w:lineRule="auto"/>
+        <w:rPr>
+          <w:rFonts w:ascii="Arial" w:hAnsi="Arial" w:cs="Arial"/>
+          <w:i/>
+          <w:sz w:val="24"/>
+          <w:szCs w:val="24"/>
+        </w:rPr>
+      </w:pPr>
+      <w:r>
+        <w:rPr>
+          <w:rFonts w:ascii="Arial" w:hAnsi="Arial" w:cs="Arial"/>
+          <w:i/>
+          <w:sz w:val="24"/>
+          <w:szCs w:val="24"/>
+        </w:rPr>
+        <w:t>“The amount of times people actually go to a car dealership has diminished. By the time they get to the door all they really want to do is test drive. All the research, everything, happens online.”</w:t>
+      </w:r>
+    </w:p>
+    <w:p>
+      <w:pPr>
+        <w:pStyle w:val="NoSpacing"/>
+        <w:numPr>
+          <w:ilvl w:val="0"/>
+          <w:numId w:val="4"/>
+        </w:numPr>
+        <w:spacing w:line="480" w:lineRule="auto"/>
+        <w:rPr>
+          <w:rFonts w:ascii="Arial" w:hAnsi="Arial" w:cs="Arial"/>
+          <w:sz w:val="24"/>
+          <w:szCs w:val="24"/>
+        </w:rPr>
+      </w:pPr>
+      <w:r>
+        <w:rPr>
+          <w:rFonts w:ascii="Arial" w:hAnsi="Arial" w:cs="Arial"/>
+          <w:sz w:val="24"/>
+          <w:szCs w:val="24"/>
+        </w:rPr>
+        <w:t>Laura Schwab, marketing director at Jaguar Land Rover</w:t>
+      </w:r>
+    </w:p>
+    <w:p>
+      <w:pPr>
+        <w:pStyle w:val="NoSpacing"/>
+        <w:spacing w:line="480" w:lineRule="auto"/>
+        <w:rPr>
+          <w:rFonts w:ascii="Arial" w:hAnsi="Arial" w:cs="Arial"/>
+          <w:sz w:val="24"/>
+          <w:szCs w:val="24"/>
+        </w:rPr>
+      </w:pPr>
+      <w:r>
+        <w:rPr>
+          <w:rFonts w:ascii="Arial" w:hAnsi="Arial" w:cs="Arial"/>
+          <w:sz w:val="24"/>
+          <w:szCs w:val="24"/>
+        </w:rPr>
+        <w:lastRenderedPageBreak/>
+        <w:t>In the past luxury brands are reluctant in engaging with the social media as a part of their strategy and as of late these brands are starting to change and realizing the impact and the threat of the social media if they are not able to adapt with the constant change in the industry.</w:t>
+      </w:r>
+    </w:p>
+    <w:p>
+      <w:pPr>
+        <w:pStyle w:val="NoSpacing"/>
+        <w:spacing w:line="480" w:lineRule="auto"/>
+        <w:rPr>
+          <w:rFonts w:ascii="Arial" w:hAnsi="Arial" w:cs="Arial"/>
+          <w:sz w:val="24"/>
+          <w:szCs w:val="24"/>
+        </w:rPr>
+      </w:pPr>
+      <w:r>
+        <w:rPr>
+          <w:rFonts w:ascii="Arial" w:hAnsi="Arial" w:cs="Arial"/>
+          <w:sz w:val="24"/>
+          <w:szCs w:val="24"/>
+        </w:rPr>
+        <w:t>What drove these brands to design an application exclusive for the type of business that they have is the environment, if they cannot catch up with the trend their exclusivity can cause their downfall.</w:t>
+      </w:r>
+    </w:p>
+    <w:p>
+      <w:pPr>
+        <w:pStyle w:val="NoSpacing"/>
+        <w:spacing w:line="480" w:lineRule="auto"/>
+        <w:rPr>
+          <w:rFonts w:ascii="Arial" w:hAnsi="Arial" w:cs="Arial"/>
+          <w:i/>
+          <w:sz w:val="24"/>
+          <w:szCs w:val="24"/>
+          <w:u w:val="single"/>
+        </w:rPr>
+      </w:pPr>
+      <w:r>
+        <w:rPr>
+          <w:rFonts w:ascii="Arial" w:hAnsi="Arial" w:cs="Arial"/>
+          <w:i/>
+          <w:sz w:val="24"/>
+          <w:szCs w:val="24"/>
+          <w:u w:val="single"/>
+        </w:rPr>
+        <w:t xml:space="preserve">Incredible, world-changing software </w:t>
+      </w:r>
+      <w:r>
+        <w:rPr>
+          <w:rFonts w:ascii="Arial" w:hAnsi="Arial" w:cs="Arial"/>
+          <w:b/>
+          <w:i/>
+          <w:sz w:val="24"/>
+          <w:szCs w:val="24"/>
+          <w:u w:val="single"/>
+        </w:rPr>
+        <w:t>innovations often come from students</w:t>
+      </w:r>
+      <w:r>
+        <w:rPr>
+          <w:rFonts w:ascii="Arial" w:hAnsi="Arial" w:cs="Arial"/>
+          <w:i/>
+          <w:sz w:val="24"/>
+          <w:szCs w:val="24"/>
+          <w:u w:val="single"/>
+        </w:rPr>
+        <w:t>.</w:t>
+      </w:r>
+      <w:r>
+        <w:rPr>
+          <w:rFonts w:ascii="Arial" w:hAnsi="Arial" w:cs="Arial"/>
+          <w:i/>
+          <w:sz w:val="24"/>
+          <w:szCs w:val="24"/>
+          <w:u w:val="single"/>
+        </w:rPr>
+        <w:t xml:space="preserve"> </w:t>
+      </w:r>
+      <w:r>
+        <w:rPr>
+          <w:rFonts w:ascii="Arial" w:hAnsi="Arial" w:cs="Arial"/>
+          <w:i/>
+          <w:sz w:val="24"/>
+          <w:szCs w:val="24"/>
+          <w:u w:val="single"/>
+        </w:rPr>
+        <w:t>(Castillo, 2015)</w:t>
+      </w:r>
+      <w:r>
+        <w:rPr>
+          <w:rFonts w:ascii="Arial" w:hAnsi="Arial" w:cs="Arial"/>
+          <w:i/>
+          <w:sz w:val="24"/>
+          <w:szCs w:val="24"/>
+        </w:rPr>
+        <w:t xml:space="preserve"> </w:t>
+      </w:r>
+      <w:r>
+        <w:rPr>
+          <w:rFonts w:ascii="Arial" w:hAnsi="Arial" w:cs="Arial"/>
+          <w:sz w:val="24"/>
+          <w:szCs w:val="24"/>
+        </w:rPr>
+        <w:t>Major players like Microsoft, Google and Apple influences the boundless creativity of college students in coming up with world changing mobile applications. These major players are part of people’s daily lives just from using their product and</w:t>
+      </w:r>
+      <w:r>
+        <w:rPr>
+          <w:rFonts w:ascii="Arial" w:hAnsi="Arial" w:cs="Arial"/>
+          <w:sz w:val="24"/>
+          <w:szCs w:val="24"/>
+        </w:rPr>
+        <w:t xml:space="preserve"> services and knowing students who is </w:t>
+      </w:r>
+      <w:r>
+        <w:rPr>
+          <w:rFonts w:ascii="Arial" w:hAnsi="Arial" w:cs="Arial"/>
+          <w:sz w:val="24"/>
+          <w:szCs w:val="24"/>
+        </w:rPr>
+        <w:t xml:space="preserve">practically in the </w:t>
+      </w:r>
+      <w:r>
+        <w:rPr>
+          <w:rFonts w:ascii="Arial" w:hAnsi="Arial" w:cs="Arial"/>
+          <w:sz w:val="24"/>
+          <w:szCs w:val="24"/>
+        </w:rPr>
+        <w:t>center</w:t>
+      </w:r>
+      <w:r>
+        <w:rPr>
+          <w:rFonts w:ascii="Arial" w:hAnsi="Arial" w:cs="Arial"/>
+          <w:sz w:val="24"/>
+          <w:szCs w:val="24"/>
+        </w:rPr>
+        <w:t xml:space="preserve"> of these giants are the ones who m</w:t>
+      </w:r>
+      <w:r>
+        <w:rPr>
+          <w:rFonts w:ascii="Arial" w:hAnsi="Arial" w:cs="Arial"/>
+          <w:sz w:val="24"/>
+          <w:szCs w:val="24"/>
+        </w:rPr>
+        <w:t>ostly engages with these said p</w:t>
+      </w:r>
+      <w:r>
+        <w:rPr>
+          <w:rFonts w:ascii="Arial" w:hAnsi="Arial" w:cs="Arial"/>
+          <w:sz w:val="24"/>
+          <w:szCs w:val="24"/>
+        </w:rPr>
+        <w:t xml:space="preserve">layers. </w:t>
+      </w:r>
+    </w:p>
+    <w:p>
+      <w:pPr>
+        <w:pStyle w:val="NoSpacing"/>
+        <w:spacing w:line="480" w:lineRule="auto"/>
+        <w:rPr>
+          <w:rFonts w:ascii="Arial" w:hAnsi="Arial" w:cs="Arial"/>
+          <w:sz w:val="24"/>
+          <w:szCs w:val="24"/>
+        </w:rPr>
+      </w:pPr>
+      <w:r>
+        <w:rPr>
+          <w:rFonts w:ascii="Arial" w:hAnsi="Arial" w:cs="Arial"/>
+          <w:sz w:val="24"/>
+          <w:szCs w:val="24"/>
+        </w:rPr>
+        <w:t xml:space="preserve">Students are people uninfluenced by the restricting standards of the corporate world still, which is </w:t>
+      </w:r>
+      <w:r>
+        <w:rPr>
+          <w:rFonts w:ascii="Arial" w:hAnsi="Arial" w:cs="Arial"/>
+          <w:sz w:val="24"/>
+          <w:szCs w:val="24"/>
+        </w:rPr>
+        <w:tab/>
+        <w:t>the main reason why they are the ones who can come up with worl</w:t>
+      </w:r>
+      <w:r>
+        <w:rPr>
+          <w:rFonts w:ascii="Arial" w:hAnsi="Arial" w:cs="Arial"/>
+          <w:sz w:val="24"/>
+          <w:szCs w:val="24"/>
+        </w:rPr>
+        <w:t xml:space="preserve">d changing innovations fuelled </w:t>
+      </w:r>
+      <w:r>
+        <w:rPr>
+          <w:rFonts w:ascii="Arial" w:hAnsi="Arial" w:cs="Arial"/>
+          <w:sz w:val="24"/>
+          <w:szCs w:val="24"/>
+        </w:rPr>
+        <w:t xml:space="preserve">up by the environment that they live in and the various competitions hosted by these giants like </w:t>
+      </w:r>
+      <w:r>
+        <w:rPr>
+          <w:rFonts w:ascii="Arial" w:hAnsi="Arial" w:cs="Arial"/>
+          <w:sz w:val="24"/>
+          <w:szCs w:val="24"/>
+        </w:rPr>
+        <w:tab/>
+        <w:t>Imagine Cup per se that pushes them to dwell into m</w:t>
+      </w:r>
+      <w:r>
+        <w:rPr>
+          <w:rFonts w:ascii="Arial" w:hAnsi="Arial" w:cs="Arial"/>
+          <w:sz w:val="24"/>
+          <w:szCs w:val="24"/>
+        </w:rPr>
+        <w:t xml:space="preserve">obile application development. </w:t>
+      </w:r>
+    </w:p>
+    <w:p>
+      <w:pPr>
+        <w:pStyle w:val="NoSpacing"/>
+        <w:spacing w:line="480" w:lineRule="auto"/>
+        <w:rPr>
+          <w:rFonts w:ascii="Arial" w:hAnsi="Arial" w:cs="Arial"/>
+          <w:i/>
+          <w:sz w:val="24"/>
+          <w:szCs w:val="24"/>
+        </w:rPr>
+      </w:pPr>
+      <w:r>
+        <w:rPr>
+          <w:rFonts w:ascii="Arial" w:hAnsi="Arial" w:cs="Arial"/>
+          <w:sz w:val="24"/>
+          <w:szCs w:val="24"/>
+        </w:rPr>
+        <w:t xml:space="preserve">Computer Science graduate, Aisha Davis, who once took part in </w:t>
+      </w:r>
+      <w:r>
+        <w:rPr>
+          <w:rFonts w:ascii="Arial" w:hAnsi="Arial" w:cs="Arial"/>
+          <w:sz w:val="24"/>
+          <w:szCs w:val="24"/>
+        </w:rPr>
+        <w:t xml:space="preserve">Imagine Cup during her college </w:t>
+      </w:r>
+      <w:r>
+        <w:rPr>
+          <w:rFonts w:ascii="Arial" w:hAnsi="Arial" w:cs="Arial"/>
+          <w:sz w:val="24"/>
+          <w:szCs w:val="24"/>
+        </w:rPr>
+        <w:t xml:space="preserve">years, said that </w:t>
+      </w:r>
+      <w:r>
+        <w:rPr>
+          <w:rFonts w:ascii="Arial" w:hAnsi="Arial" w:cs="Arial"/>
+          <w:sz w:val="24"/>
+          <w:szCs w:val="24"/>
+        </w:rPr>
+        <w:t>“I wasn’t a 4.0 student, I just had a dream, I had a passion and</w:t>
+      </w:r>
+      <w:r>
+        <w:rPr>
+          <w:rFonts w:ascii="Arial" w:hAnsi="Arial" w:cs="Arial"/>
+          <w:sz w:val="24"/>
+          <w:szCs w:val="24"/>
+        </w:rPr>
+        <w:t xml:space="preserve"> I had a mentor,” Davis says. </w:t>
+      </w:r>
+      <w:r>
+        <w:rPr>
+          <w:rFonts w:ascii="Arial" w:hAnsi="Arial" w:cs="Arial"/>
+          <w:sz w:val="24"/>
+          <w:szCs w:val="24"/>
+        </w:rPr>
+        <w:t>“People say dreams don’t come true. Microsoft was my dream co</w:t>
+      </w:r>
+      <w:r>
+        <w:rPr>
+          <w:rFonts w:ascii="Arial" w:hAnsi="Arial" w:cs="Arial"/>
+          <w:sz w:val="24"/>
+          <w:szCs w:val="24"/>
+        </w:rPr>
+        <w:t xml:space="preserve">mpany and I was your average </w:t>
+      </w:r>
+      <w:r>
+        <w:rPr>
+          <w:rFonts w:ascii="Arial" w:hAnsi="Arial" w:cs="Arial"/>
+          <w:sz w:val="24"/>
+          <w:szCs w:val="24"/>
+        </w:rPr>
+        <w:t>Joe and I’m here now and I</w:t>
+      </w:r>
+      <w:r>
+        <w:rPr>
+          <w:rFonts w:ascii="Arial" w:hAnsi="Arial" w:cs="Arial"/>
+          <w:sz w:val="24"/>
+          <w:szCs w:val="24"/>
+        </w:rPr>
+        <w:t xml:space="preserve">’m living my </w:t>
+      </w:r>
+      <w:r>
+        <w:rPr>
+          <w:rFonts w:ascii="Arial" w:hAnsi="Arial" w:cs="Arial"/>
+          <w:sz w:val="24"/>
+          <w:szCs w:val="24"/>
+        </w:rPr>
+        <w:lastRenderedPageBreak/>
+        <w:t xml:space="preserve">dream every day.” </w:t>
+      </w:r>
+      <w:r>
+        <w:rPr>
+          <w:rFonts w:ascii="Arial" w:hAnsi="Arial" w:cs="Arial"/>
+          <w:sz w:val="24"/>
+          <w:szCs w:val="24"/>
+        </w:rPr>
+        <w:t>The</w:t>
+      </w:r>
+      <w:r>
+        <w:rPr>
+          <w:rFonts w:ascii="Arial" w:hAnsi="Arial" w:cs="Arial"/>
+          <w:sz w:val="24"/>
+          <w:szCs w:val="24"/>
+        </w:rPr>
+        <w:t xml:space="preserve"> previous</w:t>
+      </w:r>
+      <w:r>
+        <w:rPr>
+          <w:rFonts w:ascii="Arial" w:hAnsi="Arial" w:cs="Arial"/>
+          <w:sz w:val="24"/>
+          <w:szCs w:val="24"/>
+        </w:rPr>
+        <w:t xml:space="preserve"> quote is an excerpt from an article </w:t>
+      </w:r>
+      <w:r>
+        <w:rPr>
+          <w:rFonts w:ascii="Arial" w:hAnsi="Arial" w:cs="Arial"/>
+          <w:i/>
+          <w:sz w:val="24"/>
+          <w:szCs w:val="24"/>
+        </w:rPr>
+        <w:t>“Voices: Do companies take colle</w:t>
+      </w:r>
+      <w:r>
+        <w:rPr>
+          <w:rFonts w:ascii="Arial" w:hAnsi="Arial" w:cs="Arial"/>
+          <w:i/>
+          <w:sz w:val="24"/>
+          <w:szCs w:val="24"/>
+        </w:rPr>
+        <w:t xml:space="preserve">ge student app </w:t>
+      </w:r>
+      <w:r>
+        <w:rPr>
+          <w:rFonts w:ascii="Arial" w:hAnsi="Arial" w:cs="Arial"/>
+          <w:i/>
+          <w:sz w:val="24"/>
+          <w:szCs w:val="24"/>
+        </w:rPr>
+        <w:t>developers seriously?”</w:t>
+      </w:r>
+      <w:r>
+        <w:rPr>
+          <w:rFonts w:ascii="Arial" w:hAnsi="Arial" w:cs="Arial"/>
+          <w:sz w:val="24"/>
+          <w:szCs w:val="24"/>
+        </w:rPr>
+        <w:t xml:space="preserve"> </w:t>
+      </w:r>
+      <w:r>
+        <w:rPr>
+          <w:rFonts w:ascii="Arial" w:hAnsi="Arial" w:cs="Arial"/>
+          <w:sz w:val="24"/>
+          <w:szCs w:val="24"/>
+        </w:rPr>
+        <w:t xml:space="preserve">in </w:t>
+      </w:r>
+      <w:r>
+        <w:rPr>
+          <w:rFonts w:ascii="Arial" w:hAnsi="Arial" w:cs="Arial"/>
+          <w:i/>
+          <w:sz w:val="24"/>
+          <w:szCs w:val="24"/>
+        </w:rPr>
+        <w:t>college.usatoday.com</w:t>
+      </w:r>
+    </w:p>
+    <w:p>
+      <w:pPr>
+        <w:pStyle w:val="NoSpacing"/>
+        <w:spacing w:line="480" w:lineRule="auto"/>
+        <w:rPr>
+          <w:rFonts w:ascii="Arial" w:hAnsi="Arial" w:cs="Arial"/>
+          <w:sz w:val="24"/>
+          <w:szCs w:val="24"/>
+        </w:rPr>
+      </w:pPr>
+      <w:r>
+        <w:rPr>
+          <w:rFonts w:ascii="Arial" w:hAnsi="Arial" w:cs="Arial"/>
+          <w:sz w:val="24"/>
+          <w:szCs w:val="24"/>
+        </w:rPr>
+        <w:t>Aisha’s dream to work for Microsoft is one of the reasons why s</w:t>
+      </w:r>
+      <w:r>
+        <w:rPr>
+          <w:rFonts w:ascii="Arial" w:hAnsi="Arial" w:cs="Arial"/>
+          <w:sz w:val="24"/>
+          <w:szCs w:val="24"/>
+        </w:rPr>
+        <w:t xml:space="preserve">he was into mobile application </w:t>
+      </w:r>
+      <w:r>
+        <w:rPr>
+          <w:rFonts w:ascii="Arial" w:hAnsi="Arial" w:cs="Arial"/>
+          <w:sz w:val="24"/>
+          <w:szCs w:val="24"/>
+        </w:rPr>
+        <w:t xml:space="preserve">development today. Her statement can also be a reason for some of the college students of </w:t>
+      </w:r>
+      <w:r>
+        <w:rPr>
+          <w:rFonts w:ascii="Arial" w:hAnsi="Arial" w:cs="Arial"/>
+          <w:sz w:val="24"/>
+          <w:szCs w:val="24"/>
+        </w:rPr>
+        <w:tab/>
+        <w:t>today and their involvement in mobile application development.</w:t>
+      </w:r>
+    </w:p>
+    <w:p>
+      <w:pPr>
+        <w:pStyle w:val="NoSpacing"/>
+        <w:numPr>
+          <w:ilvl w:val="0"/>
+          <w:numId w:val="27"/>
+        </w:numPr>
+        <w:rPr>
+          <w:rFonts w:ascii="Arial" w:hAnsi="Arial" w:cs="Arial"/>
+          <w:color w:val="FF0000"/>
+          <w:sz w:val="24"/>
+          <w:szCs w:val="24"/>
+        </w:rPr>
+      </w:pPr>
+      <w:r>
+        <w:rPr>
+          <w:rFonts w:ascii="Arial" w:hAnsi="Arial" w:cs="Arial"/>
+          <w:color w:val="FF0000"/>
+          <w:sz w:val="24"/>
+          <w:szCs w:val="24"/>
+        </w:rPr>
+        <w:t>Market-driven, Individual-driven, data-driven</w:t>
+      </w:r>
+    </w:p>
+    <w:p>
+      <w:pPr>
+        <w:pStyle w:val="NoSpacing"/>
+        <w:rPr>
+          <w:rFonts w:ascii="Arial" w:hAnsi="Arial" w:cs="Arial"/>
+          <w:sz w:val="24"/>
+          <w:szCs w:val="24"/>
+        </w:rPr>
+      </w:pPr>
+    </w:p>
+    <w:p>
+      <w:pPr>
+        <w:pStyle w:val="NoSpacing"/>
+        <w:numPr>
+          <w:ilvl w:val="0"/>
+          <w:numId w:val="24"/>
+        </w:numPr>
+        <w:spacing w:line="480" w:lineRule="auto"/>
+        <w:jc w:val="both"/>
+        <w:rPr>
+          <w:rFonts w:ascii="Arial" w:hAnsi="Arial" w:cs="Arial"/>
+          <w:b/>
+          <w:sz w:val="24"/>
+          <w:szCs w:val="24"/>
+        </w:rPr>
+      </w:pPr>
+      <w:r>
+        <w:rPr>
+          <w:rFonts w:ascii="Arial" w:hAnsi="Arial" w:cs="Arial"/>
+          <w:b/>
+          <w:sz w:val="24"/>
+          <w:szCs w:val="24"/>
+        </w:rPr>
+        <w:t>Design Process Actors</w:t>
+      </w:r>
+    </w:p>
+    <w:p>
+      <w:pPr>
+        <w:pStyle w:val="NoSpacing"/>
+        <w:spacing w:line="480" w:lineRule="auto"/>
+        <w:jc w:val="both"/>
+        <w:rPr>
+          <w:rFonts w:ascii="Arial" w:hAnsi="Arial" w:cs="Arial"/>
+          <w:b/>
+          <w:sz w:val="24"/>
+          <w:szCs w:val="24"/>
+        </w:rPr>
+      </w:pPr>
+    </w:p>
+    <w:p>
+      <w:pPr>
+        <w:pStyle w:val="NoSpacing"/>
+        <w:spacing w:line="480" w:lineRule="auto"/>
+        <w:jc w:val="both"/>
+        <w:rPr>
+          <w:rFonts w:ascii="Arial" w:hAnsi="Arial" w:cs="Arial"/>
+          <w:sz w:val="24"/>
+          <w:szCs w:val="24"/>
+        </w:rPr>
+      </w:pPr>
+      <w:r>
+        <w:rPr>
+          <w:rFonts w:ascii="Arial" w:hAnsi="Arial" w:cs="Arial"/>
+          <w:sz w:val="24"/>
+          <w:szCs w:val="24"/>
+        </w:rPr>
+        <w:t xml:space="preserve">For the Design Process Actors involved in the </w:t>
+      </w:r>
+      <w:r>
+        <w:rPr>
+          <w:rFonts w:ascii="Arial" w:hAnsi="Arial" w:cs="Arial"/>
+          <w:i/>
+          <w:sz w:val="24"/>
+          <w:szCs w:val="24"/>
+        </w:rPr>
+        <w:t>Mobile App Design Process,</w:t>
+      </w:r>
+      <w:r>
+        <w:rPr>
+          <w:rFonts w:ascii="Arial" w:hAnsi="Arial" w:cs="Arial"/>
+          <w:sz w:val="24"/>
+          <w:szCs w:val="24"/>
+        </w:rPr>
+        <w:t xml:space="preserve"> the team focused on the following possible </w:t>
+      </w:r>
+      <w:r>
+        <w:rPr>
+          <w:rFonts w:ascii="Arial" w:hAnsi="Arial" w:cs="Arial"/>
+          <w:sz w:val="24"/>
+          <w:szCs w:val="24"/>
+        </w:rPr>
+        <w:t>actors that they used as the target respondents for the Survey Distribution.</w:t>
+      </w:r>
+    </w:p>
+    <w:p>
+      <w:pPr>
+        <w:pStyle w:val="NoSpacing"/>
+        <w:spacing w:line="480" w:lineRule="auto"/>
+        <w:jc w:val="both"/>
+        <w:rPr>
+          <w:rFonts w:ascii="Arial" w:hAnsi="Arial" w:cs="Arial"/>
+          <w:sz w:val="24"/>
+          <w:szCs w:val="24"/>
+        </w:rPr>
+      </w:pPr>
+      <w:r>
+        <w:rPr>
+          <w:rFonts w:ascii="Arial" w:hAnsi="Arial" w:cs="Arial"/>
+          <w:sz w:val="24"/>
+          <w:szCs w:val="24"/>
+        </w:rPr>
+        <w:t xml:space="preserve">The following are </w:t>
+      </w:r>
+      <w:r>
+        <w:rPr>
+          <w:rFonts w:ascii="Arial" w:hAnsi="Arial" w:cs="Arial"/>
+          <w:sz w:val="24"/>
+          <w:szCs w:val="24"/>
+        </w:rPr>
+        <w:t>the sets for the surveys that the team distributed. The proponents divided each section of the set to a category that assesses the actors that may influence the shape of Mobile app design.</w:t>
+      </w:r>
+    </w:p>
+    <w:p>
+      <w:pPr>
+        <w:pStyle w:val="NoSpacing"/>
+        <w:spacing w:line="276" w:lineRule="auto"/>
+        <w:jc w:val="both"/>
+        <w:rPr>
+          <w:rFonts w:ascii="Arial" w:hAnsi="Arial" w:cs="Arial"/>
+          <w:color w:val="FF0000"/>
+          <w:sz w:val="24"/>
+          <w:szCs w:val="24"/>
+        </w:rPr>
+      </w:pPr>
+      <w:r>
+        <w:rPr>
+          <w:rFonts w:ascii="Arial" w:hAnsi="Arial" w:cs="Arial"/>
+          <w:color w:val="FF0000"/>
+          <w:sz w:val="24"/>
+          <w:szCs w:val="24"/>
+        </w:rPr>
+        <w:t>Narrative</w:t>
+      </w:r>
+      <w:bookmarkStart w:id="0" w:name="_GoBack"/>
+      <w:bookmarkEnd w:id="0"/>
+    </w:p>
+    <w:p>
+      <w:pPr>
+        <w:pStyle w:val="NoSpacing"/>
+        <w:spacing w:line="276" w:lineRule="auto"/>
+        <w:jc w:val="both"/>
+        <w:rPr>
+          <w:rFonts w:ascii="Arial" w:hAnsi="Arial" w:cs="Arial"/>
+          <w:b/>
+          <w:sz w:val="24"/>
+          <w:szCs w:val="24"/>
+        </w:rPr>
+      </w:pPr>
+      <w:r>
+        <w:rPr>
+          <w:rFonts w:ascii="Arial" w:hAnsi="Arial" w:cs="Arial"/>
+          <w:b/>
+          <w:sz w:val="24"/>
+          <w:szCs w:val="24"/>
+        </w:rPr>
+        <w:t xml:space="preserve">Common </w:t>
+      </w:r>
+      <w:r>
+        <w:rPr>
+          <w:rFonts w:ascii="Arial" w:hAnsi="Arial" w:cs="Arial"/>
+          <w:b/>
+          <w:sz w:val="24"/>
+          <w:szCs w:val="24"/>
+        </w:rPr>
+        <w:t>Actors</w:t>
+      </w:r>
+    </w:p>
+    <w:p>
+      <w:pPr>
+        <w:pStyle w:val="NoSpacing"/>
+        <w:numPr>
+          <w:ilvl w:val="2"/>
+          <w:numId w:val="27"/>
+        </w:numPr>
+        <w:spacing w:line="276" w:lineRule="auto"/>
+        <w:ind w:left="1440"/>
+        <w:jc w:val="both"/>
+        <w:rPr>
+          <w:rFonts w:ascii="Arial" w:hAnsi="Arial" w:cs="Arial"/>
+          <w:sz w:val="24"/>
+          <w:szCs w:val="24"/>
+        </w:rPr>
+      </w:pPr>
+      <w:r>
+        <w:rPr>
+          <w:rFonts w:ascii="Arial" w:hAnsi="Arial" w:cs="Arial"/>
+          <w:sz w:val="24"/>
+          <w:szCs w:val="24"/>
+        </w:rPr>
+        <w:t>Friends and Peers</w:t>
+      </w:r>
+    </w:p>
+    <w:p>
+      <w:pPr>
+        <w:pStyle w:val="NoSpacing"/>
+        <w:numPr>
+          <w:ilvl w:val="2"/>
+          <w:numId w:val="27"/>
+        </w:numPr>
+        <w:spacing w:line="276" w:lineRule="auto"/>
+        <w:ind w:left="1440"/>
+        <w:jc w:val="both"/>
+        <w:rPr>
+          <w:rFonts w:ascii="Arial" w:hAnsi="Arial" w:cs="Arial"/>
+          <w:sz w:val="24"/>
+          <w:szCs w:val="24"/>
+        </w:rPr>
+      </w:pPr>
+      <w:r>
+        <w:rPr>
+          <w:rFonts w:ascii="Arial" w:hAnsi="Arial" w:cs="Arial"/>
+          <w:sz w:val="24"/>
+          <w:szCs w:val="24"/>
+        </w:rPr>
+        <w:t>Relatives</w:t>
+      </w:r>
+    </w:p>
+    <w:p>
+      <w:pPr>
+        <w:pStyle w:val="NoSpacing"/>
+        <w:numPr>
+          <w:ilvl w:val="2"/>
+          <w:numId w:val="27"/>
+        </w:numPr>
+        <w:spacing w:line="276" w:lineRule="auto"/>
+        <w:ind w:left="1440"/>
+        <w:jc w:val="both"/>
+        <w:rPr>
+          <w:rFonts w:ascii="Arial" w:hAnsi="Arial" w:cs="Arial"/>
+          <w:sz w:val="24"/>
+          <w:szCs w:val="24"/>
+        </w:rPr>
+      </w:pPr>
+      <w:r>
+        <w:rPr>
+          <w:rFonts w:ascii="Arial" w:hAnsi="Arial" w:cs="Arial"/>
+          <w:sz w:val="24"/>
+          <w:szCs w:val="24"/>
+        </w:rPr>
+        <w:t>Co-workers or Officemates</w:t>
+      </w:r>
+    </w:p>
+    <w:p>
+      <w:pPr>
+        <w:pStyle w:val="NoSpacing"/>
+        <w:numPr>
+          <w:ilvl w:val="2"/>
+          <w:numId w:val="27"/>
+        </w:numPr>
+        <w:spacing w:line="276" w:lineRule="auto"/>
+        <w:ind w:left="1440"/>
+        <w:jc w:val="both"/>
+        <w:rPr>
+          <w:rFonts w:ascii="Arial" w:hAnsi="Arial" w:cs="Arial"/>
+          <w:sz w:val="24"/>
+          <w:szCs w:val="24"/>
+        </w:rPr>
+      </w:pPr>
+      <w:r>
+        <w:rPr>
+          <w:rFonts w:ascii="Arial" w:hAnsi="Arial" w:cs="Arial"/>
+          <w:sz w:val="24"/>
+          <w:szCs w:val="24"/>
+        </w:rPr>
+        <w:t>Self</w:t>
+      </w:r>
+    </w:p>
+    <w:p>
+      <w:pPr>
+        <w:pStyle w:val="NoSpacing"/>
+        <w:spacing w:line="276" w:lineRule="auto"/>
+        <w:jc w:val="both"/>
+        <w:rPr>
+          <w:rFonts w:ascii="Arial" w:hAnsi="Arial" w:cs="Arial"/>
+          <w:b/>
+          <w:sz w:val="24"/>
+          <w:szCs w:val="24"/>
+        </w:rPr>
+      </w:pPr>
+      <w:r>
+        <w:rPr>
+          <w:rFonts w:ascii="Arial" w:hAnsi="Arial" w:cs="Arial"/>
+          <w:b/>
+          <w:sz w:val="24"/>
+          <w:szCs w:val="24"/>
+        </w:rPr>
+        <w:t>Common Groups and Diverse Factors</w:t>
+      </w:r>
+    </w:p>
+    <w:p>
+      <w:pPr>
+        <w:pStyle w:val="NoSpacing"/>
+        <w:numPr>
+          <w:ilvl w:val="2"/>
+          <w:numId w:val="27"/>
+        </w:numPr>
+        <w:spacing w:line="276" w:lineRule="auto"/>
+        <w:ind w:left="1440"/>
+        <w:jc w:val="both"/>
+        <w:rPr>
+          <w:rFonts w:ascii="Arial" w:hAnsi="Arial" w:cs="Arial"/>
+          <w:sz w:val="24"/>
+          <w:szCs w:val="24"/>
+        </w:rPr>
+      </w:pPr>
+      <w:r>
+        <w:rPr>
+          <w:rFonts w:ascii="Arial" w:hAnsi="Arial" w:cs="Arial"/>
+          <w:sz w:val="24"/>
+          <w:szCs w:val="24"/>
+        </w:rPr>
+        <w:t>Technology</w:t>
+      </w:r>
+    </w:p>
+    <w:p>
+      <w:pPr>
+        <w:pStyle w:val="NoSpacing"/>
+        <w:spacing w:line="276" w:lineRule="auto"/>
+        <w:jc w:val="both"/>
+        <w:rPr>
+          <w:rFonts w:ascii="Arial" w:hAnsi="Arial" w:cs="Arial"/>
+          <w:sz w:val="24"/>
+          <w:szCs w:val="24"/>
+        </w:rPr>
+      </w:pPr>
+    </w:p>
+    <w:p>
+      <w:pPr>
+        <w:pStyle w:val="NoSpacing"/>
+        <w:spacing w:line="276" w:lineRule="auto"/>
+        <w:jc w:val="both"/>
+        <w:rPr>
+          <w:rFonts w:ascii="Arial" w:hAnsi="Arial" w:cs="Arial"/>
+          <w:sz w:val="24"/>
+          <w:szCs w:val="24"/>
+          <w:u w:val="single"/>
+        </w:rPr>
+      </w:pPr>
+      <w:r>
+        <w:rPr>
+          <w:rFonts w:ascii="Arial" w:hAnsi="Arial" w:cs="Arial"/>
+          <w:sz w:val="24"/>
+          <w:szCs w:val="24"/>
+          <w:u w:val="single"/>
+        </w:rPr>
+        <w:t>Business Set</w:t>
+      </w:r>
+    </w:p>
+    <w:p>
+      <w:pPr>
+        <w:pStyle w:val="NoSpacing"/>
+        <w:numPr>
+          <w:ilvl w:val="1"/>
+          <w:numId w:val="27"/>
+        </w:numPr>
+        <w:spacing w:line="276" w:lineRule="auto"/>
         <w:ind w:left="720"/>
         <w:jc w:val="both"/>
         <w:rPr>
           <w:rFonts w:ascii="Arial" w:hAnsi="Arial" w:cs="Arial"/>
-          <w:sz w:val="24"/>
-          <w:szCs w:val="24"/>
-        </w:rPr>
-      </w:pPr>
-      <w:r>
-        <w:rPr>
-          <w:rFonts w:ascii="Arial" w:hAnsi="Arial" w:cs="Arial"/>
-          <w:sz w:val="24"/>
-          <w:szCs w:val="24"/>
-        </w:rPr>
-        <w:t>To f</w:t>
-      </w:r>
-      <w:r>
-        <w:rPr>
-          <w:rFonts w:ascii="Arial" w:hAnsi="Arial" w:cs="Arial"/>
-          <w:sz w:val="24"/>
-          <w:szCs w:val="24"/>
-        </w:rPr>
-        <w:t xml:space="preserve">urther explain various design triggers / determinants that are involved in the </w:t>
-      </w:r>
-      <w:r>
+          <w:b/>
+          <w:sz w:val="24"/>
+          <w:szCs w:val="24"/>
+        </w:rPr>
+      </w:pPr>
+      <w:r>
+        <w:rPr>
+          <w:rFonts w:ascii="Arial" w:hAnsi="Arial" w:cs="Arial"/>
+          <w:b/>
+          <w:sz w:val="24"/>
+          <w:szCs w:val="24"/>
+        </w:rPr>
+        <w:t>Actors</w:t>
+      </w:r>
+    </w:p>
+    <w:p>
+      <w:pPr>
+        <w:pStyle w:val="NoSpacing"/>
+        <w:numPr>
+          <w:ilvl w:val="2"/>
+          <w:numId w:val="27"/>
+        </w:numPr>
+        <w:spacing w:line="276" w:lineRule="auto"/>
+        <w:ind w:left="1440"/>
+        <w:jc w:val="both"/>
+        <w:rPr>
+          <w:rFonts w:ascii="Arial" w:hAnsi="Arial" w:cs="Arial"/>
+          <w:sz w:val="24"/>
+          <w:szCs w:val="24"/>
+        </w:rPr>
+      </w:pPr>
+      <w:r>
+        <w:rPr>
+          <w:rFonts w:ascii="Arial" w:hAnsi="Arial" w:cs="Arial"/>
+          <w:sz w:val="24"/>
+          <w:szCs w:val="24"/>
+        </w:rPr>
+        <w:t>Business – affiliated employees</w:t>
+      </w:r>
+    </w:p>
+    <w:p>
+      <w:pPr>
+        <w:pStyle w:val="NoSpacing"/>
+        <w:numPr>
+          <w:ilvl w:val="2"/>
+          <w:numId w:val="27"/>
+        </w:numPr>
+        <w:spacing w:line="276" w:lineRule="auto"/>
+        <w:ind w:left="1440"/>
+        <w:jc w:val="both"/>
+        <w:rPr>
+          <w:rFonts w:ascii="Arial" w:hAnsi="Arial" w:cs="Arial"/>
+          <w:sz w:val="24"/>
+          <w:szCs w:val="24"/>
+        </w:rPr>
+      </w:pPr>
+      <w:r>
+        <w:rPr>
+          <w:rFonts w:ascii="Arial" w:hAnsi="Arial" w:cs="Arial"/>
+          <w:sz w:val="24"/>
+          <w:szCs w:val="24"/>
+        </w:rPr>
+        <w:t>Clients and Customers</w:t>
+      </w:r>
+    </w:p>
+    <w:p>
+      <w:pPr>
+        <w:pStyle w:val="NoSpacing"/>
+        <w:numPr>
+          <w:ilvl w:val="1"/>
+          <w:numId w:val="27"/>
+        </w:numPr>
+        <w:spacing w:line="276" w:lineRule="auto"/>
+        <w:ind w:left="720"/>
+        <w:jc w:val="both"/>
+        <w:rPr>
+          <w:rFonts w:ascii="Arial" w:hAnsi="Arial" w:cs="Arial"/>
+          <w:b/>
+          <w:sz w:val="24"/>
+          <w:szCs w:val="24"/>
+        </w:rPr>
+      </w:pPr>
+      <w:r>
+        <w:rPr>
+          <w:rFonts w:ascii="Arial" w:hAnsi="Arial" w:cs="Arial"/>
+          <w:b/>
+          <w:sz w:val="24"/>
+          <w:szCs w:val="24"/>
+        </w:rPr>
+        <w:t>Groups and Diverse Factors</w:t>
+      </w:r>
+    </w:p>
+    <w:p>
+      <w:pPr>
+        <w:pStyle w:val="NoSpacing"/>
+        <w:numPr>
+          <w:ilvl w:val="2"/>
+          <w:numId w:val="27"/>
+        </w:numPr>
+        <w:spacing w:line="276" w:lineRule="auto"/>
+        <w:ind w:left="1440"/>
+        <w:jc w:val="both"/>
         <w:rPr>
           <w:rFonts w:ascii="Arial" w:hAnsi="Arial" w:cs="Arial"/>
           <w:i/>
           <w:sz w:val="24"/>
           <w:szCs w:val="24"/>
         </w:rPr>
-        <w:t>Mobile App Design Process</w:t>
-      </w:r>
-      <w:r>
-        <w:rPr>
-          <w:rFonts w:ascii="Arial" w:hAnsi="Arial" w:cs="Arial"/>
-          <w:sz w:val="24"/>
-          <w:szCs w:val="24"/>
-        </w:rPr>
-        <w:t>, we must first define a few technical terms that are to be encountered in the Design Process.</w:t>
-      </w:r>
-      <w:r>
-        <w:rPr>
-          <w:rFonts w:ascii="Arial" w:hAnsi="Arial" w:cs="Arial"/>
-          <w:sz w:val="24"/>
-          <w:szCs w:val="24"/>
-        </w:rPr>
-        <w:t xml:space="preserve"> These definitions will be iterated in the succeeding sections, through research findings.</w:t>
+      </w:pPr>
+      <w:r>
+        <w:rPr>
+          <w:rFonts w:ascii="Arial" w:hAnsi="Arial" w:cs="Arial"/>
+          <w:sz w:val="24"/>
+          <w:szCs w:val="24"/>
+        </w:rPr>
+        <w:t>Company</w:t>
+      </w:r>
+      <w:r>
+        <w:rPr>
+          <w:rFonts w:ascii="Arial" w:hAnsi="Arial" w:cs="Arial"/>
+          <w:sz w:val="24"/>
+          <w:szCs w:val="24"/>
+        </w:rPr>
+        <w:t xml:space="preserve"> </w:t>
+      </w:r>
+      <w:r>
+        <w:rPr>
+          <w:rFonts w:ascii="Arial" w:hAnsi="Arial" w:cs="Arial"/>
+          <w:i/>
+          <w:sz w:val="24"/>
+          <w:szCs w:val="24"/>
+        </w:rPr>
+        <w:t>(Human Resource, Marketing, Operations)</w:t>
+      </w:r>
+    </w:p>
+    <w:p>
+      <w:pPr>
+        <w:pStyle w:val="NoSpacing"/>
+        <w:spacing w:line="276" w:lineRule="auto"/>
+        <w:ind w:left="-720"/>
+        <w:jc w:val="both"/>
+        <w:rPr>
+          <w:rFonts w:ascii="Arial" w:hAnsi="Arial" w:cs="Arial"/>
+          <w:sz w:val="24"/>
+          <w:szCs w:val="24"/>
+        </w:rPr>
+      </w:pPr>
+    </w:p>
+    <w:p>
+      <w:pPr>
+        <w:pStyle w:val="NoSpacing"/>
+        <w:spacing w:line="276" w:lineRule="auto"/>
+        <w:jc w:val="both"/>
+        <w:rPr>
+          <w:rFonts w:ascii="Arial" w:hAnsi="Arial" w:cs="Arial"/>
+          <w:sz w:val="24"/>
+          <w:szCs w:val="24"/>
+          <w:u w:val="single"/>
+        </w:rPr>
+      </w:pPr>
+      <w:r>
+        <w:rPr>
+          <w:rFonts w:ascii="Arial" w:hAnsi="Arial" w:cs="Arial"/>
+          <w:sz w:val="24"/>
+          <w:szCs w:val="24"/>
+          <w:u w:val="single"/>
+        </w:rPr>
+        <w:lastRenderedPageBreak/>
+        <w:t>Designers Set</w:t>
+      </w:r>
+    </w:p>
+    <w:p>
+      <w:pPr>
+        <w:pStyle w:val="NoSpacing"/>
+        <w:numPr>
+          <w:ilvl w:val="1"/>
+          <w:numId w:val="27"/>
+        </w:numPr>
+        <w:spacing w:line="276" w:lineRule="auto"/>
+        <w:ind w:left="720"/>
+        <w:jc w:val="both"/>
+        <w:rPr>
+          <w:rFonts w:ascii="Arial" w:hAnsi="Arial" w:cs="Arial"/>
+          <w:b/>
+          <w:sz w:val="24"/>
+          <w:szCs w:val="24"/>
+        </w:rPr>
+      </w:pPr>
+      <w:r>
+        <w:rPr>
+          <w:rFonts w:ascii="Arial" w:hAnsi="Arial" w:cs="Arial"/>
+          <w:b/>
+          <w:sz w:val="24"/>
+          <w:szCs w:val="24"/>
+        </w:rPr>
+        <w:t>Actors</w:t>
+      </w:r>
+    </w:p>
+    <w:p>
+      <w:pPr>
+        <w:pStyle w:val="NoSpacing"/>
+        <w:numPr>
+          <w:ilvl w:val="2"/>
+          <w:numId w:val="27"/>
+        </w:numPr>
+        <w:spacing w:line="276" w:lineRule="auto"/>
+        <w:ind w:left="1440"/>
+        <w:jc w:val="both"/>
+        <w:rPr>
+          <w:rFonts w:ascii="Arial" w:hAnsi="Arial" w:cs="Arial"/>
+          <w:sz w:val="24"/>
+          <w:szCs w:val="24"/>
+        </w:rPr>
+      </w:pPr>
+      <w:r>
+        <w:rPr>
+          <w:rFonts w:ascii="Arial" w:hAnsi="Arial" w:cs="Arial"/>
+          <w:sz w:val="24"/>
+          <w:szCs w:val="24"/>
+        </w:rPr>
+        <w:t>Designers</w:t>
+      </w:r>
+      <w:r>
+        <w:rPr>
+          <w:rFonts w:ascii="Arial" w:hAnsi="Arial" w:cs="Arial"/>
+          <w:sz w:val="24"/>
+          <w:szCs w:val="24"/>
+        </w:rPr>
+        <w:t xml:space="preserve"> (</w:t>
+      </w:r>
+      <w:r>
+        <w:rPr>
+          <w:rFonts w:ascii="Arial" w:hAnsi="Arial" w:cs="Arial"/>
+          <w:sz w:val="24"/>
+          <w:szCs w:val="24"/>
+        </w:rPr>
+        <w:t>Web and Mobile Designers</w:t>
+      </w:r>
+      <w:r>
+        <w:rPr>
+          <w:rFonts w:ascii="Arial" w:hAnsi="Arial" w:cs="Arial"/>
+          <w:sz w:val="24"/>
+          <w:szCs w:val="24"/>
+        </w:rPr>
+        <w:t>)</w:t>
+      </w:r>
+    </w:p>
+    <w:p>
+      <w:pPr>
+        <w:pStyle w:val="NoSpacing"/>
+        <w:numPr>
+          <w:ilvl w:val="2"/>
+          <w:numId w:val="27"/>
+        </w:numPr>
+        <w:spacing w:line="276" w:lineRule="auto"/>
+        <w:ind w:left="1440"/>
+        <w:jc w:val="both"/>
+        <w:rPr>
+          <w:rFonts w:ascii="Arial" w:hAnsi="Arial" w:cs="Arial"/>
+          <w:sz w:val="24"/>
+          <w:szCs w:val="24"/>
+        </w:rPr>
+      </w:pPr>
+      <w:r>
+        <w:rPr>
+          <w:rFonts w:ascii="Arial" w:hAnsi="Arial" w:cs="Arial"/>
+          <w:sz w:val="24"/>
+          <w:szCs w:val="24"/>
+        </w:rPr>
+        <w:t>Professors</w:t>
+      </w:r>
+    </w:p>
+    <w:p>
+      <w:pPr>
+        <w:pStyle w:val="NoSpacing"/>
+        <w:numPr>
+          <w:ilvl w:val="2"/>
+          <w:numId w:val="27"/>
+        </w:numPr>
+        <w:spacing w:line="276" w:lineRule="auto"/>
+        <w:ind w:left="1440"/>
+        <w:jc w:val="both"/>
+        <w:rPr>
+          <w:rFonts w:ascii="Arial" w:hAnsi="Arial" w:cs="Arial"/>
+          <w:sz w:val="24"/>
+          <w:szCs w:val="24"/>
+        </w:rPr>
+      </w:pPr>
+      <w:r>
+        <w:rPr>
+          <w:rFonts w:ascii="Arial" w:hAnsi="Arial" w:cs="Arial"/>
+          <w:sz w:val="24"/>
+          <w:szCs w:val="24"/>
+        </w:rPr>
+        <w:t>Intended Users</w:t>
+      </w:r>
+    </w:p>
+    <w:p>
+      <w:pPr>
+        <w:pStyle w:val="NoSpacing"/>
+        <w:numPr>
+          <w:ilvl w:val="2"/>
+          <w:numId w:val="27"/>
+        </w:numPr>
+        <w:spacing w:line="276" w:lineRule="auto"/>
+        <w:ind w:left="1440"/>
+        <w:jc w:val="both"/>
+        <w:rPr>
+          <w:rFonts w:ascii="Arial" w:hAnsi="Arial" w:cs="Arial"/>
+          <w:sz w:val="24"/>
+          <w:szCs w:val="24"/>
+        </w:rPr>
+      </w:pPr>
+      <w:r>
+        <w:rPr>
+          <w:rFonts w:ascii="Arial" w:hAnsi="Arial" w:cs="Arial"/>
+          <w:sz w:val="24"/>
+          <w:szCs w:val="24"/>
+        </w:rPr>
+        <w:t>Employer, Company and Clients</w:t>
+      </w:r>
+    </w:p>
+    <w:p>
+      <w:pPr>
+        <w:pStyle w:val="NoSpacing"/>
+        <w:numPr>
+          <w:ilvl w:val="1"/>
+          <w:numId w:val="27"/>
+        </w:numPr>
+        <w:spacing w:line="276" w:lineRule="auto"/>
+        <w:ind w:left="720"/>
+        <w:jc w:val="both"/>
+        <w:rPr>
+          <w:rFonts w:ascii="Arial" w:hAnsi="Arial" w:cs="Arial"/>
+          <w:b/>
+          <w:sz w:val="24"/>
+          <w:szCs w:val="24"/>
+        </w:rPr>
+      </w:pPr>
+      <w:r>
+        <w:rPr>
+          <w:rFonts w:ascii="Arial" w:hAnsi="Arial" w:cs="Arial"/>
+          <w:b/>
+          <w:sz w:val="24"/>
+          <w:szCs w:val="24"/>
+        </w:rPr>
+        <w:t>Groups and Diverse Factors</w:t>
+      </w:r>
+    </w:p>
+    <w:p>
+      <w:pPr>
+        <w:pStyle w:val="NoSpacing"/>
+        <w:numPr>
+          <w:ilvl w:val="2"/>
+          <w:numId w:val="27"/>
+        </w:numPr>
+        <w:spacing w:line="276" w:lineRule="auto"/>
+        <w:ind w:left="1440"/>
+        <w:jc w:val="both"/>
+        <w:rPr>
+          <w:rFonts w:ascii="Arial" w:hAnsi="Arial" w:cs="Arial"/>
+          <w:sz w:val="24"/>
+          <w:szCs w:val="24"/>
+        </w:rPr>
+      </w:pPr>
+      <w:r>
+        <w:rPr>
+          <w:rFonts w:ascii="Arial" w:hAnsi="Arial" w:cs="Arial"/>
+          <w:sz w:val="24"/>
+          <w:szCs w:val="24"/>
+        </w:rPr>
+        <w:t>Market</w:t>
+      </w:r>
+    </w:p>
+    <w:p>
+      <w:pPr>
+        <w:pStyle w:val="NoSpacing"/>
+        <w:numPr>
+          <w:ilvl w:val="2"/>
+          <w:numId w:val="27"/>
+        </w:numPr>
+        <w:spacing w:line="276" w:lineRule="auto"/>
+        <w:ind w:left="1440"/>
+        <w:jc w:val="both"/>
+        <w:rPr>
+          <w:rFonts w:ascii="Arial" w:hAnsi="Arial" w:cs="Arial"/>
+          <w:sz w:val="24"/>
+          <w:szCs w:val="24"/>
+        </w:rPr>
+      </w:pPr>
+      <w:r>
+        <w:rPr>
+          <w:rFonts w:ascii="Arial" w:hAnsi="Arial" w:cs="Arial"/>
+          <w:sz w:val="24"/>
+          <w:szCs w:val="24"/>
+        </w:rPr>
+        <w:t>UI / UX Community</w:t>
+      </w:r>
+    </w:p>
+    <w:p>
+      <w:pPr>
+        <w:pStyle w:val="NoSpacing"/>
+        <w:numPr>
+          <w:ilvl w:val="2"/>
+          <w:numId w:val="27"/>
+        </w:numPr>
+        <w:spacing w:line="276" w:lineRule="auto"/>
+        <w:ind w:left="1440"/>
+        <w:jc w:val="both"/>
+        <w:rPr>
+          <w:rFonts w:ascii="Arial" w:hAnsi="Arial" w:cs="Arial"/>
+          <w:sz w:val="24"/>
+          <w:szCs w:val="24"/>
+        </w:rPr>
+      </w:pPr>
+      <w:r>
+        <w:rPr>
+          <w:rFonts w:ascii="Arial" w:hAnsi="Arial" w:cs="Arial"/>
+          <w:sz w:val="24"/>
+          <w:szCs w:val="24"/>
+        </w:rPr>
+        <w:t>School</w:t>
+      </w:r>
+      <w:r>
+        <w:rPr>
+          <w:rFonts w:ascii="Arial" w:hAnsi="Arial" w:cs="Arial"/>
+          <w:sz w:val="24"/>
+          <w:szCs w:val="24"/>
+        </w:rPr>
+        <w:t>s</w:t>
+      </w:r>
+      <w:r>
+        <w:rPr>
+          <w:rFonts w:ascii="Arial" w:hAnsi="Arial" w:cs="Arial"/>
+          <w:sz w:val="24"/>
+          <w:szCs w:val="24"/>
+        </w:rPr>
+        <w:t xml:space="preserve"> / Institute</w:t>
+      </w:r>
+      <w:r>
+        <w:rPr>
+          <w:rFonts w:ascii="Arial" w:hAnsi="Arial" w:cs="Arial"/>
+          <w:sz w:val="24"/>
+          <w:szCs w:val="24"/>
+        </w:rPr>
+        <w:t>s</w:t>
       </w:r>
     </w:p>
     <w:p>
@@ -3164,79 +5812,6 @@
         <w:jc w:val="both"/>
         <w:rPr>
           <w:rFonts w:ascii="Arial" w:hAnsi="Arial" w:cs="Arial"/>
-          <w:sz w:val="24"/>
-          <w:szCs w:val="24"/>
-        </w:rPr>
-      </w:pPr>
-    </w:p>
-    <w:p>
-      <w:pPr>
-        <w:pStyle w:val="NoSpacing"/>
-        <w:ind w:left="720"/>
-        <w:jc w:val="both"/>
-        <w:rPr>
-          <w:rFonts w:ascii="Arial" w:hAnsi="Arial" w:cs="Arial"/>
-          <w:sz w:val="24"/>
-          <w:szCs w:val="24"/>
-        </w:rPr>
-      </w:pPr>
-      <w:r>
-        <w:rPr>
-          <w:rFonts w:ascii="Arial" w:hAnsi="Arial" w:cs="Arial"/>
-          <w:sz w:val="24"/>
-          <w:szCs w:val="24"/>
-        </w:rPr>
-        <w:t>Design</w:t>
-      </w:r>
-    </w:p>
-    <w:p>
-      <w:pPr>
-        <w:pStyle w:val="NoSpacing"/>
-        <w:ind w:left="720"/>
-        <w:jc w:val="both"/>
-        <w:rPr>
-          <w:rFonts w:ascii="Arial" w:hAnsi="Arial" w:cs="Arial"/>
-          <w:sz w:val="24"/>
-          <w:szCs w:val="24"/>
-        </w:rPr>
-      </w:pPr>
-      <w:r>
-        <w:rPr>
-          <w:rFonts w:ascii="Arial" w:hAnsi="Arial" w:cs="Arial"/>
-          <w:sz w:val="24"/>
-          <w:szCs w:val="24"/>
-        </w:rPr>
-        <w:t>Function</w:t>
-      </w:r>
-    </w:p>
-    <w:p>
-      <w:pPr>
-        <w:pStyle w:val="NoSpacing"/>
-        <w:ind w:left="720"/>
-        <w:jc w:val="both"/>
-        <w:rPr>
-          <w:rFonts w:ascii="Arial" w:hAnsi="Arial" w:cs="Arial"/>
-          <w:sz w:val="24"/>
-          <w:szCs w:val="24"/>
-        </w:rPr>
-      </w:pPr>
-      <w:r>
-        <w:rPr>
-          <w:rFonts w:ascii="Arial" w:hAnsi="Arial" w:cs="Arial"/>
-          <w:sz w:val="24"/>
-          <w:szCs w:val="24"/>
-        </w:rPr>
-        <w:t>Trend</w:t>
-      </w:r>
-    </w:p>
-    <w:p>
-      <w:pPr>
-        <w:pStyle w:val="NoSpacing"/>
-        <w:ind w:left="720"/>
-        <w:jc w:val="both"/>
-        <w:rPr>
-          <w:rFonts w:ascii="Arial" w:hAnsi="Arial" w:cs="Arial"/>
-          <w:b/>
           <w:sz w:val="24"/>
           <w:szCs w:val="24"/>
         </w:rPr>
@@ -3264,166 +5839,6 @@
           <w:sz w:val="24"/>
           <w:szCs w:val="24"/>
         </w:rPr>
-        <w:t>Design Process Actors</w:t>
-      </w:r>
-    </w:p>
-    <w:p>
-      <w:pPr>
-        <w:pStyle w:val="NoSpacing"/>
-        <w:jc w:val="both"/>
-        <w:rPr>
-          <w:rFonts w:ascii="Arial" w:hAnsi="Arial" w:cs="Arial"/>
-          <w:b/>
-          <w:sz w:val="24"/>
-          <w:szCs w:val="24"/>
-        </w:rPr>
-      </w:pPr>
-    </w:p>
-    <w:p>
-      <w:pPr>
-        <w:pStyle w:val="NoSpacing"/>
-        <w:ind w:left="720"/>
-        <w:jc w:val="both"/>
-        <w:rPr>
-          <w:rFonts w:ascii="Arial" w:hAnsi="Arial" w:cs="Arial"/>
-          <w:sz w:val="24"/>
-          <w:szCs w:val="24"/>
-        </w:rPr>
-      </w:pPr>
-      <w:r>
-        <w:rPr>
-          <w:rFonts w:ascii="Arial" w:hAnsi="Arial" w:cs="Arial"/>
-          <w:sz w:val="24"/>
-          <w:szCs w:val="24"/>
-        </w:rPr>
-        <w:t xml:space="preserve">For the Design Process Actors involved in the </w:t>
-      </w:r>
-      <w:r>
-        <w:rPr>
-          <w:rFonts w:ascii="Arial" w:hAnsi="Arial" w:cs="Arial"/>
-          <w:i/>
-          <w:sz w:val="24"/>
-          <w:szCs w:val="24"/>
-        </w:rPr>
-        <w:t>Mobile App Design Process,</w:t>
-      </w:r>
-      <w:r>
-        <w:rPr>
-          <w:rFonts w:ascii="Arial" w:hAnsi="Arial" w:cs="Arial"/>
-          <w:sz w:val="24"/>
-          <w:szCs w:val="24"/>
-        </w:rPr>
-        <w:t xml:space="preserve"> the team focused on the following possible </w:t>
-      </w:r>
-      <w:r>
-        <w:rPr>
-          <w:rFonts w:ascii="Arial" w:hAnsi="Arial" w:cs="Arial"/>
-          <w:sz w:val="24"/>
-          <w:szCs w:val="24"/>
-        </w:rPr>
-        <w:t>actors that they used as the target respondents for the Survey Distribution.</w:t>
-      </w:r>
-    </w:p>
-    <w:p>
-      <w:pPr>
-        <w:pStyle w:val="NoSpacing"/>
-        <w:ind w:left="720"/>
-        <w:jc w:val="both"/>
-        <w:rPr>
-          <w:rFonts w:ascii="Arial" w:hAnsi="Arial" w:cs="Arial"/>
-          <w:sz w:val="24"/>
-          <w:szCs w:val="24"/>
-        </w:rPr>
-      </w:pPr>
-    </w:p>
-    <w:p>
-      <w:pPr>
-        <w:pStyle w:val="NoSpacing"/>
-        <w:ind w:left="720"/>
-        <w:jc w:val="both"/>
-        <w:rPr>
-          <w:rFonts w:ascii="Arial" w:hAnsi="Arial" w:cs="Arial"/>
-          <w:sz w:val="24"/>
-          <w:szCs w:val="24"/>
-        </w:rPr>
-      </w:pPr>
-      <w:r>
-        <w:rPr>
-          <w:rFonts w:ascii="Arial" w:hAnsi="Arial" w:cs="Arial"/>
-          <w:sz w:val="24"/>
-          <w:szCs w:val="24"/>
-        </w:rPr>
-        <w:t>Business Set</w:t>
-      </w:r>
-    </w:p>
-    <w:p>
-      <w:pPr>
-        <w:pStyle w:val="NoSpacing"/>
-        <w:ind w:left="720"/>
-        <w:jc w:val="both"/>
-        <w:rPr>
-          <w:rFonts w:ascii="Arial" w:hAnsi="Arial" w:cs="Arial"/>
-          <w:sz w:val="24"/>
-          <w:szCs w:val="24"/>
-        </w:rPr>
-      </w:pPr>
-      <w:r>
-        <w:rPr>
-          <w:rFonts w:ascii="Arial" w:hAnsi="Arial" w:cs="Arial"/>
-          <w:sz w:val="24"/>
-          <w:szCs w:val="24"/>
-        </w:rPr>
-        <w:t>Designers Set</w:t>
-      </w:r>
-      <w:bookmarkStart w:id="0" w:name="_GoBack"/>
-      <w:bookmarkEnd w:id="0"/>
-    </w:p>
-    <w:p>
-      <w:pPr>
-        <w:pStyle w:val="NoSpacing"/>
-        <w:ind w:left="720"/>
-        <w:jc w:val="both"/>
-        <w:rPr>
-          <w:rFonts w:ascii="Arial" w:hAnsi="Arial" w:cs="Arial"/>
-          <w:sz w:val="24"/>
-          <w:szCs w:val="24"/>
-        </w:rPr>
-      </w:pPr>
-    </w:p>
-    <w:p>
-      <w:pPr>
-        <w:pStyle w:val="NoSpacing"/>
-        <w:ind w:left="720"/>
-        <w:jc w:val="both"/>
-        <w:rPr>
-          <w:rFonts w:ascii="Arial" w:hAnsi="Arial" w:cs="Arial"/>
-          <w:sz w:val="24"/>
-          <w:szCs w:val="24"/>
-        </w:rPr>
-      </w:pPr>
-    </w:p>
-    <w:p>
-      <w:pPr>
-        <w:pStyle w:val="NoSpacing"/>
-        <w:numPr>
-          <w:ilvl w:val="0"/>
-          <w:numId w:val="24"/>
-        </w:numPr>
-        <w:jc w:val="both"/>
-        <w:rPr>
-          <w:rFonts w:ascii="Arial" w:hAnsi="Arial" w:cs="Arial"/>
-          <w:b/>
-          <w:sz w:val="24"/>
-          <w:szCs w:val="24"/>
-        </w:rPr>
-      </w:pPr>
-      <w:r>
-        <w:rPr>
-          <w:rFonts w:ascii="Arial" w:hAnsi="Arial" w:cs="Arial"/>
-          <w:b/>
-          <w:sz w:val="24"/>
-          <w:szCs w:val="24"/>
-        </w:rPr>
         <w:t>The Actors and Their Impact to the Design Process</w:t>
       </w:r>
     </w:p>
@@ -3504,54 +5919,6 @@
     <w:p>
       <w:pPr>
         <w:pStyle w:val="NoSpacing"/>
-        <w:jc w:val="both"/>
-        <w:rPr>
-          <w:rFonts w:ascii="Arial" w:hAnsi="Arial" w:cs="Arial"/>
-          <w:b/>
-          <w:sz w:val="24"/>
-          <w:szCs w:val="24"/>
-        </w:rPr>
-      </w:pPr>
-    </w:p>
-    <w:p>
-      <w:pPr>
-        <w:pStyle w:val="NoSpacing"/>
-        <w:jc w:val="both"/>
-        <w:rPr>
-          <w:rFonts w:ascii="Arial" w:hAnsi="Arial" w:cs="Arial"/>
-          <w:b/>
-          <w:sz w:val="24"/>
-          <w:szCs w:val="24"/>
-        </w:rPr>
-      </w:pPr>
-    </w:p>
-    <w:p>
-      <w:pPr>
-        <w:pStyle w:val="NoSpacing"/>
-        <w:jc w:val="both"/>
-        <w:rPr>
-          <w:rFonts w:ascii="Arial" w:hAnsi="Arial" w:cs="Arial"/>
-          <w:b/>
-          <w:sz w:val="24"/>
-          <w:szCs w:val="24"/>
-        </w:rPr>
-      </w:pPr>
-    </w:p>
-    <w:p>
-      <w:pPr>
-        <w:pStyle w:val="NoSpacing"/>
-        <w:jc w:val="both"/>
-        <w:rPr>
-          <w:rFonts w:ascii="Arial" w:hAnsi="Arial" w:cs="Arial"/>
-          <w:b/>
-          <w:sz w:val="24"/>
-          <w:szCs w:val="24"/>
-        </w:rPr>
-      </w:pPr>
-    </w:p>
-    <w:p>
-      <w:pPr>
-        <w:pStyle w:val="NoSpacing"/>
         <w:numPr>
           <w:ilvl w:val="0"/>
           <w:numId w:val="25"/>
@@ -3573,54 +5940,6 @@
         </w:rPr>
         <w:t>Nature of their Influences</w:t>
       </w:r>
-    </w:p>
-    <w:p>
-      <w:pPr>
-        <w:pStyle w:val="NoSpacing"/>
-        <w:jc w:val="both"/>
-        <w:rPr>
-          <w:rFonts w:ascii="Arial" w:hAnsi="Arial" w:cs="Arial"/>
-          <w:b/>
-          <w:sz w:val="24"/>
-          <w:szCs w:val="24"/>
-        </w:rPr>
-      </w:pPr>
-    </w:p>
-    <w:p>
-      <w:pPr>
-        <w:pStyle w:val="NoSpacing"/>
-        <w:jc w:val="both"/>
-        <w:rPr>
-          <w:rFonts w:ascii="Arial" w:hAnsi="Arial" w:cs="Arial"/>
-          <w:b/>
-          <w:sz w:val="24"/>
-          <w:szCs w:val="24"/>
-        </w:rPr>
-      </w:pPr>
-    </w:p>
-    <w:p>
-      <w:pPr>
-        <w:pStyle w:val="NoSpacing"/>
-        <w:jc w:val="both"/>
-        <w:rPr>
-          <w:rFonts w:ascii="Arial" w:hAnsi="Arial" w:cs="Arial"/>
-          <w:b/>
-          <w:sz w:val="24"/>
-          <w:szCs w:val="24"/>
-        </w:rPr>
-      </w:pPr>
-    </w:p>
-    <w:p>
-      <w:pPr>
-        <w:pStyle w:val="NoSpacing"/>
-        <w:jc w:val="both"/>
-        <w:rPr>
-          <w:rFonts w:ascii="Arial" w:hAnsi="Arial" w:cs="Arial"/>
-          <w:b/>
-          <w:sz w:val="24"/>
-          <w:szCs w:val="24"/>
-        </w:rPr>
-      </w:pPr>
     </w:p>
     <w:p>
       <w:pPr>
@@ -3981,6 +6300,7 @@
                 <w:szCs w:val="24"/>
                 <w:lang w:eastAsia="ja-JP"/>
               </w:rPr>
+              <w:lastRenderedPageBreak/>
               <w:t>Criteria</w:t>
             </w:r>
           </w:p>
@@ -4300,15 +6620,7 @@
                 <w:rFonts w:ascii="Arial" w:eastAsiaTheme="minorEastAsia" w:hAnsi="Arial" w:cs="Arial"/>
                 <w:lang w:eastAsia="ja-JP"/>
               </w:rPr>
-              <w:t xml:space="preserve">In some ways, their games </w:t>
-            </w:r>
-            <w:r>
-              <w:rPr>
-                <w:rFonts w:ascii="Arial" w:eastAsiaTheme="minorEastAsia" w:hAnsi="Arial" w:cs="Arial"/>
-                <w:lang w:eastAsia="ja-JP"/>
-              </w:rPr>
-              <w:lastRenderedPageBreak/>
-              <w:t xml:space="preserve">may be considered as </w:t>
+              <w:t xml:space="preserve">In some ways, their games may be considered as </w:t>
             </w:r>
             <w:r>
               <w:rPr>
@@ -4368,16 +6680,7 @@
                 <w:rFonts w:ascii="Arial" w:eastAsiaTheme="minorEastAsia" w:hAnsi="Arial" w:cs="Arial"/>
                 <w:lang w:val="en-PH" w:eastAsia="ja-JP"/>
               </w:rPr>
-              <w:lastRenderedPageBreak/>
-              <w:t xml:space="preserve">T A R A : Theft Apprehension </w:t>
-            </w:r>
-            <w:r>
-              <w:rPr>
-                <w:rFonts w:ascii="Arial" w:eastAsiaTheme="minorEastAsia" w:hAnsi="Arial" w:cs="Arial"/>
-                <w:lang w:val="en-PH" w:eastAsia="ja-JP"/>
-              </w:rPr>
-              <w:lastRenderedPageBreak/>
-              <w:t>and Asset Recovery</w:t>
+              <w:t>T A R A : Theft Apprehension and Asset Recovery</w:t>
             </w:r>
           </w:p>
           <w:p>
@@ -4478,7 +6781,6 @@
                 <w:rFonts w:ascii="Arial" w:eastAsiaTheme="minorEastAsia" w:hAnsi="Arial" w:cs="Arial"/>
                 <w:lang w:eastAsia="ja-JP"/>
               </w:rPr>
-              <w:lastRenderedPageBreak/>
               <w:t xml:space="preserve">Pugo follows the </w:t>
             </w:r>
             <w:r>
@@ -4487,16 +6789,7 @@
                 <w:bCs/>
                 <w:lang w:eastAsia="ja-JP"/>
               </w:rPr>
-              <w:t xml:space="preserve">same </w:t>
-            </w:r>
-            <w:r>
-              <w:rPr>
-                <w:rFonts w:ascii="Arial" w:eastAsiaTheme="minorEastAsia" w:hAnsi="Arial" w:cs="Arial"/>
-                <w:bCs/>
-                <w:lang w:eastAsia="ja-JP"/>
-              </w:rPr>
-              <w:lastRenderedPageBreak/>
-              <w:t xml:space="preserve">mechanic </w:t>
+              <w:t xml:space="preserve">same mechanic </w:t>
             </w:r>
             <w:r>
               <w:rPr>
@@ -4537,7 +6830,6 @@
                 <w:szCs w:val="24"/>
                 <w:lang w:eastAsia="ja-JP"/>
               </w:rPr>
-              <w:lastRenderedPageBreak/>
               <w:t>TREND</w:t>
             </w:r>
           </w:p>
@@ -4964,15 +7256,7 @@
           <w:rFonts w:ascii="Arial" w:hAnsi="Arial" w:cs="Arial"/>
           <w:lang w:val="en-PH"/>
         </w:rPr>
-        <w:t xml:space="preserve"> to the app that they design / develop, (3) </w:t>
-      </w:r>
-      <w:r>
-        <w:rPr>
-          <w:rFonts w:ascii="Arial" w:hAnsi="Arial" w:cs="Arial"/>
-          <w:lang w:val="en-PH"/>
-        </w:rPr>
-        <w:lastRenderedPageBreak/>
-        <w:t xml:space="preserve">the idea of creating their apps for their users, and (4) the apps possessing a sense of serving their </w:t>
+        <w:t xml:space="preserve"> to the app that they design / develop, (3) the idea of creating their apps for their users, and (4) the apps possessing a sense of serving their </w:t>
       </w:r>
       <w:r>
         <w:rPr>
@@ -5320,6 +7604,7 @@
           <w:rFonts w:ascii="Arial" w:hAnsi="Arial" w:cs="Arial"/>
           <w:lang w:val="en-PH"/>
         </w:rPr>
+        <w:lastRenderedPageBreak/>
         <w:t>From the result of the accomplished analysis, the proponents were able to derive the following claims that may further support the constructive of the methods and the influences governing the designers’ and the developers’ way of creating mobile apps.</w:t>
       </w:r>
     </w:p>
@@ -5450,7 +7735,6 @@
           <w:rFonts w:ascii="Arial" w:hAnsi="Arial" w:cs="Arial"/>
           <w:lang w:val="en-PH"/>
         </w:rPr>
-        <w:lastRenderedPageBreak/>
         <w:t xml:space="preserve">A designer’s UI / UX are most of the time an extension of </w:t>
       </w:r>
       <w:r>
@@ -5743,6 +8027,7 @@
           <w:rFonts w:ascii="Arial" w:hAnsi="Arial" w:cs="Arial"/>
           <w:lang w:val="en-PH"/>
         </w:rPr>
+        <w:lastRenderedPageBreak/>
         <w:t xml:space="preserve">More and more </w:t>
       </w:r>
       <w:r>
@@ -5954,7 +8239,6 @@
           <w:rFonts w:ascii="Arial" w:hAnsi="Arial" w:cs="Arial"/>
           <w:b/>
         </w:rPr>
-        <w:lastRenderedPageBreak/>
         <w:t xml:space="preserve">International Data Corporation – </w:t>
       </w:r>
       <w:r>
@@ -6214,6 +8498,7 @@
         <w:rPr>
           <w:rFonts w:ascii="Arial" w:hAnsi="Arial" w:cs="Arial"/>
         </w:rPr>
+        <w:lastRenderedPageBreak/>
         <w:t>Dubois, D..(2014, October 21).</w:t>
       </w:r>
       <w:r>
@@ -6535,7 +8820,6 @@
           <w:bCs/>
           <w:lang w:val="en-PH"/>
         </w:rPr>
-        <w:lastRenderedPageBreak/>
         <w:t xml:space="preserve">Mobile Applications in the building and construction industry. </w:t>
       </w:r>
       <w:r>
@@ -7002,6 +9286,7 @@
           <w:rFonts w:ascii="Arial" w:hAnsi="Arial" w:cs="Arial"/>
           <w:lang w:val="en-PH"/>
         </w:rPr>
+        <w:lastRenderedPageBreak/>
         <w:t xml:space="preserve">Luces, K/JDS. GMA News. Pinoy Flappy Bird-inspired game Pugo is top pick on AppStore Retrieved from </w:t>
       </w:r>
       <w:hyperlink r:id="rId30" w:history="1">
@@ -7312,7 +9597,6 @@
           <w:sz w:val="24"/>
           <w:szCs w:val="24"/>
         </w:rPr>
-        <w:lastRenderedPageBreak/>
         <w:t>APPENDIX</w:t>
       </w:r>
     </w:p>
@@ -7490,6 +9774,7 @@
           <w:szCs w:val="24"/>
           <w:lang w:val="en-PH" w:eastAsia="en-PH"/>
         </w:rPr>
+        <w:lastRenderedPageBreak/>
         <w:drawing>
           <wp:inline distT="0" distB="0" distL="0" distR="0">
             <wp:extent cx="3918858" cy="2228506"/>
@@ -7596,7 +9881,6 @@
           <w:szCs w:val="24"/>
           <w:lang w:val="en-PH" w:eastAsia="en-PH"/>
         </w:rPr>
-        <w:lastRenderedPageBreak/>
         <w:drawing>
           <wp:inline distT="0" distB="0" distL="0" distR="0">
             <wp:extent cx="1990725" cy="2813746"/>
@@ -7885,6 +10169,7 @@
                 <w:sz w:val="24"/>
                 <w:szCs w:val="24"/>
               </w:rPr>
+              <w:lastRenderedPageBreak/>
               <w:t>Image 1.6 Bulalord Xtreme Screenshot</w:t>
             </w:r>
           </w:p>
@@ -7917,6 +10202,7 @@
                 <w:szCs w:val="24"/>
                 <w:lang w:val="en-PH" w:eastAsia="en-PH"/>
               </w:rPr>
+              <w:lastRenderedPageBreak/>
               <w:drawing>
                 <wp:inline distT="0" distB="0" distL="0" distR="0">
                   <wp:extent cx="3468914" cy="1963780"/>
@@ -8130,7 +10416,7 @@
           <w:rPr>
             <w:noProof/>
           </w:rPr>
-          <w:t>7</w:t>
+          <w:t>20</w:t>
         </w:r>
         <w:r>
           <w:rPr>
@@ -8200,7 +10486,7 @@
         <v:path o:extrusionok="f" gradientshapeok="t" o:connecttype="rect"/>
         <o:lock v:ext="edit" aspectratio="t"/>
       </v:shapetype>
-      <v:shape id="_x0000_i1079" type="#_x0000_t75" style="width:11.25pt;height:11.25pt" o:bullet="t">
+      <v:shape id="_x0000_i1167" type="#_x0000_t75" style="width:11.25pt;height:11.25pt" o:bullet="t">
         <v:imagedata r:id="rId1" o:title="msoE458"/>
       </v:shape>
     </w:pict>
@@ -11202,6 +13488,119 @@
       </w:rPr>
     </w:lvl>
     <w:lvl w:ilvl="3" w:tplc="34090001" w:tentative="1">
+      <w:start w:val="1"/>
+      <w:numFmt w:val="bullet"/>
+      <w:lvlText w:val=""/>
+      <w:lvlJc w:val="left"/>
+      <w:pPr>
+        <w:ind w:left="2880" w:hanging="360"/>
+      </w:pPr>
+      <w:rPr>
+        <w:rFonts w:ascii="Symbol" w:hAnsi="Symbol" w:hint="default"/>
+      </w:rPr>
+    </w:lvl>
+    <w:lvl w:ilvl="4" w:tplc="34090003" w:tentative="1">
+      <w:start w:val="1"/>
+      <w:numFmt w:val="bullet"/>
+      <w:lvlText w:val="o"/>
+      <w:lvlJc w:val="left"/>
+      <w:pPr>
+        <w:ind w:left="3600" w:hanging="360"/>
+      </w:pPr>
+      <w:rPr>
+        <w:rFonts w:ascii="Courier New" w:hAnsi="Courier New" w:cs="Courier New" w:hint="default"/>
+      </w:rPr>
+    </w:lvl>
+    <w:lvl w:ilvl="5" w:tplc="34090005" w:tentative="1">
+      <w:start w:val="1"/>
+      <w:numFmt w:val="bullet"/>
+      <w:lvlText w:val=""/>
+      <w:lvlJc w:val="left"/>
+      <w:pPr>
+        <w:ind w:left="4320" w:hanging="360"/>
+      </w:pPr>
+      <w:rPr>
+        <w:rFonts w:ascii="Wingdings" w:hAnsi="Wingdings" w:hint="default"/>
+      </w:rPr>
+    </w:lvl>
+    <w:lvl w:ilvl="6" w:tplc="34090001" w:tentative="1">
+      <w:start w:val="1"/>
+      <w:numFmt w:val="bullet"/>
+      <w:lvlText w:val=""/>
+      <w:lvlJc w:val="left"/>
+      <w:pPr>
+        <w:ind w:left="5040" w:hanging="360"/>
+      </w:pPr>
+      <w:rPr>
+        <w:rFonts w:ascii="Symbol" w:hAnsi="Symbol" w:hint="default"/>
+      </w:rPr>
+    </w:lvl>
+    <w:lvl w:ilvl="7" w:tplc="34090003" w:tentative="1">
+      <w:start w:val="1"/>
+      <w:numFmt w:val="bullet"/>
+      <w:lvlText w:val="o"/>
+      <w:lvlJc w:val="left"/>
+      <w:pPr>
+        <w:ind w:left="5760" w:hanging="360"/>
+      </w:pPr>
+      <w:rPr>
+        <w:rFonts w:ascii="Courier New" w:hAnsi="Courier New" w:cs="Courier New" w:hint="default"/>
+      </w:rPr>
+    </w:lvl>
+    <w:lvl w:ilvl="8" w:tplc="34090005" w:tentative="1">
+      <w:start w:val="1"/>
+      <w:numFmt w:val="bullet"/>
+      <w:lvlText w:val=""/>
+      <w:lvlJc w:val="left"/>
+      <w:pPr>
+        <w:ind w:left="6480" w:hanging="360"/>
+      </w:pPr>
+      <w:rPr>
+        <w:rFonts w:ascii="Wingdings" w:hAnsi="Wingdings" w:hint="default"/>
+      </w:rPr>
+    </w:lvl>
+  </w:abstractNum>
+  <w:abstractNum w:abstractNumId="26">
+    <w:nsid w:val="7FF23DDA"/>
+    <w:multiLevelType w:val="hybridMultilevel"/>
+    <w:tmpl w:val="674E9A92"/>
+    <w:lvl w:ilvl="0" w:tplc="34090001">
+      <w:start w:val="1"/>
+      <w:numFmt w:val="bullet"/>
+      <w:lvlText w:val=""/>
+      <w:lvlJc w:val="left"/>
+      <w:pPr>
+        <w:ind w:left="720" w:hanging="360"/>
+      </w:pPr>
+      <w:rPr>
+        <w:rFonts w:ascii="Symbol" w:hAnsi="Symbol" w:hint="default"/>
+      </w:rPr>
+    </w:lvl>
+    <w:lvl w:ilvl="1" w:tplc="34090003">
+      <w:start w:val="1"/>
+      <w:numFmt w:val="bullet"/>
+      <w:lvlText w:val="o"/>
+      <w:lvlJc w:val="left"/>
+      <w:pPr>
+        <w:ind w:left="1440" w:hanging="360"/>
+      </w:pPr>
+      <w:rPr>
+        <w:rFonts w:ascii="Courier New" w:hAnsi="Courier New" w:cs="Courier New" w:hint="default"/>
+      </w:rPr>
+    </w:lvl>
+    <w:lvl w:ilvl="2" w:tplc="34090005">
+      <w:start w:val="1"/>
+      <w:numFmt w:val="bullet"/>
+      <w:lvlText w:val=""/>
+      <w:lvlJc w:val="left"/>
+      <w:pPr>
+        <w:ind w:left="2160" w:hanging="360"/>
+      </w:pPr>
+      <w:rPr>
+        <w:rFonts w:ascii="Wingdings" w:hAnsi="Wingdings" w:hint="default"/>
+      </w:rPr>
+    </w:lvl>
+    <w:lvl w:ilvl="3" w:tplc="34090001">
       <w:start w:val="1"/>
       <w:numFmt w:val="bullet"/>
       <w:lvlText w:val=""/>
@@ -11351,6 +13750,9 @@
   </w:num>
   <w:num w:numId="26">
     <w:abstractNumId w:val="19"/>
+  </w:num>
+  <w:num w:numId="27">
+    <w:abstractNumId w:val="26"/>
   </w:num>
 </w:numbering>
 </file>
@@ -11777,7 +14179,6 @@
   <w:style w:type="character" w:default="1" w:styleId="DefaultParagraphFont">
     <w:name w:val="Default Paragraph Font"/>
     <w:uiPriority w:val="1"/>
-    <w:semiHidden/>
     <w:unhideWhenUsed/>
   </w:style>
   <w:style w:type="table" w:default="1" w:styleId="TableNormal">
@@ -13994,40 +16395,40 @@
     </dgm:pt>
   </dgm:ptLst>
   <dgm:cxnLst>
-    <dgm:cxn modelId="{A08E9AA1-1F69-415A-812B-9A9B827A6371}" type="presOf" srcId="{2A661751-8FF9-48E8-BF89-B30679EE9A75}" destId="{2091BDE8-52E5-4C02-99D9-84AC1D184724}" srcOrd="1" destOrd="1" presId="urn:microsoft.com/office/officeart/2005/8/layout/venn1"/>
-    <dgm:cxn modelId="{18D95943-9126-4FD1-A6B8-6A5D10DA6E5A}" type="presOf" srcId="{8E1CF7A8-C542-4736-ADCB-ED4FB9CE27E4}" destId="{2091BDE8-52E5-4C02-99D9-84AC1D184724}" srcOrd="1" destOrd="0" presId="urn:microsoft.com/office/officeart/2005/8/layout/venn1"/>
-    <dgm:cxn modelId="{FA838195-2AC5-4A4C-BB83-639A684D8A0A}" type="presOf" srcId="{26DE8474-1DC3-476D-9BEF-5491A272B60C}" destId="{DF9DA87F-8F51-4F68-9420-213A96F10CB8}" srcOrd="1" destOrd="1" presId="urn:microsoft.com/office/officeart/2005/8/layout/venn1"/>
-    <dgm:cxn modelId="{D1229B5D-5CB8-4997-9D1A-28EDE3726250}" type="presOf" srcId="{E10E7DBE-6A20-416F-AD16-F08806EAA8A9}" destId="{FD570D4A-91D9-4963-98B5-E44419776B61}" srcOrd="1" destOrd="2" presId="urn:microsoft.com/office/officeart/2005/8/layout/venn1"/>
-    <dgm:cxn modelId="{EE0E48F1-F9C6-484D-B2C2-5F40FC95DB8D}" type="presOf" srcId="{83597630-8952-4CB4-B5A4-F4A198BDD028}" destId="{DB3F9B5B-F93F-4DAB-978B-448054965579}" srcOrd="0" destOrd="0" presId="urn:microsoft.com/office/officeart/2005/8/layout/venn1"/>
-    <dgm:cxn modelId="{6F54FDD3-1205-49C7-81AB-FF491A222A22}" type="presOf" srcId="{E10E7DBE-6A20-416F-AD16-F08806EAA8A9}" destId="{B4E38B97-D4C7-4A67-B32A-874A7E1A6EDA}" srcOrd="0" destOrd="2" presId="urn:microsoft.com/office/officeart/2005/8/layout/venn1"/>
-    <dgm:cxn modelId="{225A8E7D-2DF6-4119-9FD6-8B32D85CA8BB}" type="presOf" srcId="{92D595C9-7754-4267-9D80-6D842AD2E604}" destId="{FD570D4A-91D9-4963-98B5-E44419776B61}" srcOrd="1" destOrd="0" presId="urn:microsoft.com/office/officeart/2005/8/layout/venn1"/>
-    <dgm:cxn modelId="{243751CD-C881-45C8-9BCF-2FE2AFFFDA73}" type="presOf" srcId="{B9BCEE7D-9A23-41B3-B1E4-D085C4B4C5DC}" destId="{FD570D4A-91D9-4963-98B5-E44419776B61}" srcOrd="1" destOrd="1" presId="urn:microsoft.com/office/officeart/2005/8/layout/venn1"/>
-    <dgm:cxn modelId="{5A6191D3-958B-490A-A177-AEBFB3C6751A}" type="presOf" srcId="{052E23DB-FAF3-4A80-9126-E57170026537}" destId="{DF9DA87F-8F51-4F68-9420-213A96F10CB8}" srcOrd="1" destOrd="2" presId="urn:microsoft.com/office/officeart/2005/8/layout/venn1"/>
+    <dgm:cxn modelId="{BEE4A06F-5B58-4F0F-9DAA-1E4D4E3ADA1D}" type="presOf" srcId="{B9BCEE7D-9A23-41B3-B1E4-D085C4B4C5DC}" destId="{FD570D4A-91D9-4963-98B5-E44419776B61}" srcOrd="1" destOrd="1" presId="urn:microsoft.com/office/officeart/2005/8/layout/venn1"/>
+    <dgm:cxn modelId="{B1DBAD9C-F4FF-4DF4-BAE4-A8DDFD5C2B75}" type="presOf" srcId="{92D595C9-7754-4267-9D80-6D842AD2E604}" destId="{B4E38B97-D4C7-4A67-B32A-874A7E1A6EDA}" srcOrd="0" destOrd="0" presId="urn:microsoft.com/office/officeart/2005/8/layout/venn1"/>
+    <dgm:cxn modelId="{B95E656D-FE09-4E24-ABC7-67AFCF6ED1CC}" type="presOf" srcId="{E10E7DBE-6A20-416F-AD16-F08806EAA8A9}" destId="{B4E38B97-D4C7-4A67-B32A-874A7E1A6EDA}" srcOrd="0" destOrd="2" presId="urn:microsoft.com/office/officeart/2005/8/layout/venn1"/>
+    <dgm:cxn modelId="{F603BB14-C177-4C2C-A924-3D16875A5B53}" type="presOf" srcId="{8E1CF7A8-C542-4736-ADCB-ED4FB9CE27E4}" destId="{79C4CD74-0998-4073-AFD1-30A57F9C07BA}" srcOrd="0" destOrd="0" presId="urn:microsoft.com/office/officeart/2005/8/layout/venn1"/>
+    <dgm:cxn modelId="{33A263E4-7007-4F48-81C6-F5DBBEEA669F}" type="presOf" srcId="{052E23DB-FAF3-4A80-9126-E57170026537}" destId="{F1DEF9BB-7C3F-44CE-8D7D-097F18388513}" srcOrd="0" destOrd="2" presId="urn:microsoft.com/office/officeart/2005/8/layout/venn1"/>
+    <dgm:cxn modelId="{675551BD-C476-4091-BA8A-D2107E520F65}" type="presOf" srcId="{92D595C9-7754-4267-9D80-6D842AD2E604}" destId="{FD570D4A-91D9-4963-98B5-E44419776B61}" srcOrd="1" destOrd="0" presId="urn:microsoft.com/office/officeart/2005/8/layout/venn1"/>
+    <dgm:cxn modelId="{7BCE0795-7F7E-4D8F-BE63-69FB3612A1E4}" type="presOf" srcId="{2A661751-8FF9-48E8-BF89-B30679EE9A75}" destId="{2091BDE8-52E5-4C02-99D9-84AC1D184724}" srcOrd="1" destOrd="1" presId="urn:microsoft.com/office/officeart/2005/8/layout/venn1"/>
     <dgm:cxn modelId="{C64C0595-01E1-4C3C-B636-B7E7057A1BB3}" srcId="{83597630-8952-4CB4-B5A4-F4A198BDD028}" destId="{92D595C9-7754-4267-9D80-6D842AD2E604}" srcOrd="0" destOrd="0" parTransId="{4CE66025-C501-4909-8989-0361E2DE819A}" sibTransId="{7C81C6A9-B86E-4D12-BDBA-E5405A897999}"/>
-    <dgm:cxn modelId="{59457E14-7947-4635-841C-B7EBEAF53A69}" type="presOf" srcId="{92D595C9-7754-4267-9D80-6D842AD2E604}" destId="{B4E38B97-D4C7-4A67-B32A-874A7E1A6EDA}" srcOrd="0" destOrd="0" presId="urn:microsoft.com/office/officeart/2005/8/layout/venn1"/>
+    <dgm:cxn modelId="{5712D3CE-CA43-4323-867D-7FC1BCA7ABB5}" type="presOf" srcId="{FDACCE7C-95A1-4A0F-8E03-28C52837AF44}" destId="{DF9DA87F-8F51-4F68-9420-213A96F10CB8}" srcOrd="1" destOrd="0" presId="urn:microsoft.com/office/officeart/2005/8/layout/venn1"/>
     <dgm:cxn modelId="{11EB7DF2-5335-4017-A662-28B792E67BE9}" srcId="{92D595C9-7754-4267-9D80-6D842AD2E604}" destId="{B9BCEE7D-9A23-41B3-B1E4-D085C4B4C5DC}" srcOrd="0" destOrd="0" parTransId="{FA4FF7E7-042B-4797-A758-99FBBC872385}" sibTransId="{7142472B-03C3-42F6-8833-C9EAB63B354F}"/>
-    <dgm:cxn modelId="{6FD75E17-C0C0-4C5A-B80B-DA91E888040A}" type="presOf" srcId="{B9BCEE7D-9A23-41B3-B1E4-D085C4B4C5DC}" destId="{B4E38B97-D4C7-4A67-B32A-874A7E1A6EDA}" srcOrd="0" destOrd="1" presId="urn:microsoft.com/office/officeart/2005/8/layout/venn1"/>
-    <dgm:cxn modelId="{2ADBDA05-6F26-4549-923E-7AD336F2465F}" type="presOf" srcId="{8E1CF7A8-C542-4736-ADCB-ED4FB9CE27E4}" destId="{79C4CD74-0998-4073-AFD1-30A57F9C07BA}" srcOrd="0" destOrd="0" presId="urn:microsoft.com/office/officeart/2005/8/layout/venn1"/>
     <dgm:cxn modelId="{8BDC0863-6198-4B0F-B8BE-16ECF007C87D}" srcId="{8E1CF7A8-C542-4736-ADCB-ED4FB9CE27E4}" destId="{2A661751-8FF9-48E8-BF89-B30679EE9A75}" srcOrd="0" destOrd="0" parTransId="{E2A45CDD-91BC-44E4-BFAB-4FF1EE09717B}" sibTransId="{BC2E554F-247D-4856-BB4B-F229517F219F}"/>
     <dgm:cxn modelId="{B9D432C5-B9B7-429D-B83E-4D965AB21602}" srcId="{83597630-8952-4CB4-B5A4-F4A198BDD028}" destId="{FDACCE7C-95A1-4A0F-8E03-28C52837AF44}" srcOrd="2" destOrd="0" parTransId="{118EBA43-9716-42B0-BD48-677D67318D77}" sibTransId="{7E31A73A-F4D4-4C76-BBF3-4B1C13B04397}"/>
-    <dgm:cxn modelId="{529871AA-92E5-4ECE-BC52-64403A235EA8}" type="presOf" srcId="{052E23DB-FAF3-4A80-9126-E57170026537}" destId="{F1DEF9BB-7C3F-44CE-8D7D-097F18388513}" srcOrd="0" destOrd="2" presId="urn:microsoft.com/office/officeart/2005/8/layout/venn1"/>
-    <dgm:cxn modelId="{5527A7EE-BF1C-4279-A773-12C1DE1F59F7}" type="presOf" srcId="{85FC4795-AFBF-4D0C-9A3B-B25F7375CBB0}" destId="{2091BDE8-52E5-4C02-99D9-84AC1D184724}" srcOrd="1" destOrd="2" presId="urn:microsoft.com/office/officeart/2005/8/layout/venn1"/>
-    <dgm:cxn modelId="{1E369025-80ED-4F39-9A71-37B1B1B1C89B}" type="presOf" srcId="{FDACCE7C-95A1-4A0F-8E03-28C52837AF44}" destId="{DF9DA87F-8F51-4F68-9420-213A96F10CB8}" srcOrd="1" destOrd="0" presId="urn:microsoft.com/office/officeart/2005/8/layout/venn1"/>
     <dgm:cxn modelId="{5E666AF0-41A4-432D-BE32-89D4E47FC443}" srcId="{83597630-8952-4CB4-B5A4-F4A198BDD028}" destId="{8E1CF7A8-C542-4736-ADCB-ED4FB9CE27E4}" srcOrd="1" destOrd="0" parTransId="{E75DCC5C-01B6-4088-AC56-26D0EEB256D8}" sibTransId="{DA74763C-A8F0-4A27-8450-A58D9DF6B57C}"/>
-    <dgm:cxn modelId="{557119B1-9FC6-45F8-80A0-6E290A73F0E2}" type="presOf" srcId="{FDACCE7C-95A1-4A0F-8E03-28C52837AF44}" destId="{F1DEF9BB-7C3F-44CE-8D7D-097F18388513}" srcOrd="0" destOrd="0" presId="urn:microsoft.com/office/officeart/2005/8/layout/venn1"/>
-    <dgm:cxn modelId="{B0B93BFF-5796-4AB5-8E3C-7313743BEAEE}" type="presOf" srcId="{85FC4795-AFBF-4D0C-9A3B-B25F7375CBB0}" destId="{79C4CD74-0998-4073-AFD1-30A57F9C07BA}" srcOrd="0" destOrd="2" presId="urn:microsoft.com/office/officeart/2005/8/layout/venn1"/>
+    <dgm:cxn modelId="{86884F9B-C28F-451B-89F7-26546A310120}" type="presOf" srcId="{83597630-8952-4CB4-B5A4-F4A198BDD028}" destId="{DB3F9B5B-F93F-4DAB-978B-448054965579}" srcOrd="0" destOrd="0" presId="urn:microsoft.com/office/officeart/2005/8/layout/venn1"/>
+    <dgm:cxn modelId="{47C70CD3-442B-4ACD-AC57-CB5799DB7538}" type="presOf" srcId="{26DE8474-1DC3-476D-9BEF-5491A272B60C}" destId="{DF9DA87F-8F51-4F68-9420-213A96F10CB8}" srcOrd="1" destOrd="1" presId="urn:microsoft.com/office/officeart/2005/8/layout/venn1"/>
     <dgm:cxn modelId="{F6E855CF-A029-4143-B69D-F701F7AED2A9}" srcId="{92D595C9-7754-4267-9D80-6D842AD2E604}" destId="{E10E7DBE-6A20-416F-AD16-F08806EAA8A9}" srcOrd="1" destOrd="0" parTransId="{21269030-05CF-4597-A53F-B07172733693}" sibTransId="{2381D3D1-AE82-4BC8-A613-D08B47C6552D}"/>
     <dgm:cxn modelId="{08C88245-A88E-4785-8168-6F88C7B0BA9B}" srcId="{FDACCE7C-95A1-4A0F-8E03-28C52837AF44}" destId="{26DE8474-1DC3-476D-9BEF-5491A272B60C}" srcOrd="0" destOrd="0" parTransId="{7F48469C-E79B-47CA-A32F-542006D65A26}" sibTransId="{42028A39-C62B-46B1-BAAA-419C9A5D0BFE}"/>
-    <dgm:cxn modelId="{ED17A843-F4B3-4B87-B29C-C4DC5073E07C}" type="presOf" srcId="{26DE8474-1DC3-476D-9BEF-5491A272B60C}" destId="{F1DEF9BB-7C3F-44CE-8D7D-097F18388513}" srcOrd="0" destOrd="1" presId="urn:microsoft.com/office/officeart/2005/8/layout/venn1"/>
+    <dgm:cxn modelId="{5D1DD306-F722-4FEE-9FF5-1136DC5F1D01}" type="presOf" srcId="{85FC4795-AFBF-4D0C-9A3B-B25F7375CBB0}" destId="{79C4CD74-0998-4073-AFD1-30A57F9C07BA}" srcOrd="0" destOrd="2" presId="urn:microsoft.com/office/officeart/2005/8/layout/venn1"/>
+    <dgm:cxn modelId="{2DDB072E-4D89-41BA-80BE-04896AFE70DF}" type="presOf" srcId="{85FC4795-AFBF-4D0C-9A3B-B25F7375CBB0}" destId="{2091BDE8-52E5-4C02-99D9-84AC1D184724}" srcOrd="1" destOrd="2" presId="urn:microsoft.com/office/officeart/2005/8/layout/venn1"/>
+    <dgm:cxn modelId="{F09C1780-D51D-4625-A08A-4320EB13E127}" type="presOf" srcId="{26DE8474-1DC3-476D-9BEF-5491A272B60C}" destId="{F1DEF9BB-7C3F-44CE-8D7D-097F18388513}" srcOrd="0" destOrd="1" presId="urn:microsoft.com/office/officeart/2005/8/layout/venn1"/>
+    <dgm:cxn modelId="{C550C1AC-830C-4EEA-BDB6-DE91778411F9}" type="presOf" srcId="{052E23DB-FAF3-4A80-9126-E57170026537}" destId="{DF9DA87F-8F51-4F68-9420-213A96F10CB8}" srcOrd="1" destOrd="2" presId="urn:microsoft.com/office/officeart/2005/8/layout/venn1"/>
+    <dgm:cxn modelId="{A59DF0B1-11D8-44B6-A057-5A904AACC2B9}" type="presOf" srcId="{B9BCEE7D-9A23-41B3-B1E4-D085C4B4C5DC}" destId="{B4E38B97-D4C7-4A67-B32A-874A7E1A6EDA}" srcOrd="0" destOrd="1" presId="urn:microsoft.com/office/officeart/2005/8/layout/venn1"/>
+    <dgm:cxn modelId="{F6EEE07E-6A41-42E2-8C4A-7CB770BC7D00}" type="presOf" srcId="{8E1CF7A8-C542-4736-ADCB-ED4FB9CE27E4}" destId="{2091BDE8-52E5-4C02-99D9-84AC1D184724}" srcOrd="1" destOrd="0" presId="urn:microsoft.com/office/officeart/2005/8/layout/venn1"/>
+    <dgm:cxn modelId="{64133D18-B80D-4A5F-BA26-F7762AFDCE02}" type="presOf" srcId="{E10E7DBE-6A20-416F-AD16-F08806EAA8A9}" destId="{FD570D4A-91D9-4963-98B5-E44419776B61}" srcOrd="1" destOrd="2" presId="urn:microsoft.com/office/officeart/2005/8/layout/venn1"/>
     <dgm:cxn modelId="{C7800B42-B9AC-4495-8199-E277E25EEF17}" srcId="{FDACCE7C-95A1-4A0F-8E03-28C52837AF44}" destId="{052E23DB-FAF3-4A80-9126-E57170026537}" srcOrd="1" destOrd="0" parTransId="{C63F7E1A-47CB-4811-863F-125DAF10F9F1}" sibTransId="{E85E0722-06B9-4459-AD0E-5294CDDEE2DD}"/>
-    <dgm:cxn modelId="{476263C6-85D1-4510-B50A-F9F2766FC376}" type="presOf" srcId="{2A661751-8FF9-48E8-BF89-B30679EE9A75}" destId="{79C4CD74-0998-4073-AFD1-30A57F9C07BA}" srcOrd="0" destOrd="1" presId="urn:microsoft.com/office/officeart/2005/8/layout/venn1"/>
     <dgm:cxn modelId="{66806BD8-FAF6-47F2-A4BF-ABF0B75BE0A3}" srcId="{8E1CF7A8-C542-4736-ADCB-ED4FB9CE27E4}" destId="{85FC4795-AFBF-4D0C-9A3B-B25F7375CBB0}" srcOrd="1" destOrd="0" parTransId="{4DCDF301-59BE-4D68-BD2C-A082CE24C106}" sibTransId="{CDB83FCF-76A8-4D7E-B7C2-07C8FFAB0CD9}"/>
-    <dgm:cxn modelId="{AFD93DE4-20F1-4750-8493-20360D86FA68}" type="presParOf" srcId="{DB3F9B5B-F93F-4DAB-978B-448054965579}" destId="{B4E38B97-D4C7-4A67-B32A-874A7E1A6EDA}" srcOrd="0" destOrd="0" presId="urn:microsoft.com/office/officeart/2005/8/layout/venn1"/>
-    <dgm:cxn modelId="{4FDCC454-04B0-4BFC-9007-2124DA5A2A4C}" type="presParOf" srcId="{DB3F9B5B-F93F-4DAB-978B-448054965579}" destId="{FD570D4A-91D9-4963-98B5-E44419776B61}" srcOrd="1" destOrd="0" presId="urn:microsoft.com/office/officeart/2005/8/layout/venn1"/>
-    <dgm:cxn modelId="{FC92B207-0C38-4616-9343-76867CB154D2}" type="presParOf" srcId="{DB3F9B5B-F93F-4DAB-978B-448054965579}" destId="{79C4CD74-0998-4073-AFD1-30A57F9C07BA}" srcOrd="2" destOrd="0" presId="urn:microsoft.com/office/officeart/2005/8/layout/venn1"/>
-    <dgm:cxn modelId="{86DBA819-C757-453A-BDE4-4743930A74CB}" type="presParOf" srcId="{DB3F9B5B-F93F-4DAB-978B-448054965579}" destId="{2091BDE8-52E5-4C02-99D9-84AC1D184724}" srcOrd="3" destOrd="0" presId="urn:microsoft.com/office/officeart/2005/8/layout/venn1"/>
-    <dgm:cxn modelId="{27DD8968-B158-4343-9433-048A1B744143}" type="presParOf" srcId="{DB3F9B5B-F93F-4DAB-978B-448054965579}" destId="{F1DEF9BB-7C3F-44CE-8D7D-097F18388513}" srcOrd="4" destOrd="0" presId="urn:microsoft.com/office/officeart/2005/8/layout/venn1"/>
-    <dgm:cxn modelId="{7726CE15-BA60-4437-80C0-F0E1440926E4}" type="presParOf" srcId="{DB3F9B5B-F93F-4DAB-978B-448054965579}" destId="{DF9DA87F-8F51-4F68-9420-213A96F10CB8}" srcOrd="5" destOrd="0" presId="urn:microsoft.com/office/officeart/2005/8/layout/venn1"/>
+    <dgm:cxn modelId="{1319E070-7C7B-4064-AFF9-EB1F3703DFD3}" type="presOf" srcId="{FDACCE7C-95A1-4A0F-8E03-28C52837AF44}" destId="{F1DEF9BB-7C3F-44CE-8D7D-097F18388513}" srcOrd="0" destOrd="0" presId="urn:microsoft.com/office/officeart/2005/8/layout/venn1"/>
+    <dgm:cxn modelId="{D54D75D2-11BB-4904-903A-AD505D98ED7C}" type="presOf" srcId="{2A661751-8FF9-48E8-BF89-B30679EE9A75}" destId="{79C4CD74-0998-4073-AFD1-30A57F9C07BA}" srcOrd="0" destOrd="1" presId="urn:microsoft.com/office/officeart/2005/8/layout/venn1"/>
+    <dgm:cxn modelId="{00B8A4E8-A04E-4C4F-BF59-99CA59A93B39}" type="presParOf" srcId="{DB3F9B5B-F93F-4DAB-978B-448054965579}" destId="{B4E38B97-D4C7-4A67-B32A-874A7E1A6EDA}" srcOrd="0" destOrd="0" presId="urn:microsoft.com/office/officeart/2005/8/layout/venn1"/>
+    <dgm:cxn modelId="{D525230B-D59F-4EA7-A77F-4CDF29533FAC}" type="presParOf" srcId="{DB3F9B5B-F93F-4DAB-978B-448054965579}" destId="{FD570D4A-91D9-4963-98B5-E44419776B61}" srcOrd="1" destOrd="0" presId="urn:microsoft.com/office/officeart/2005/8/layout/venn1"/>
+    <dgm:cxn modelId="{A9F2B45D-2B77-437B-BE30-E323D232A30B}" type="presParOf" srcId="{DB3F9B5B-F93F-4DAB-978B-448054965579}" destId="{79C4CD74-0998-4073-AFD1-30A57F9C07BA}" srcOrd="2" destOrd="0" presId="urn:microsoft.com/office/officeart/2005/8/layout/venn1"/>
+    <dgm:cxn modelId="{F7D8D1FE-001C-4365-8EED-01710E915988}" type="presParOf" srcId="{DB3F9B5B-F93F-4DAB-978B-448054965579}" destId="{2091BDE8-52E5-4C02-99D9-84AC1D184724}" srcOrd="3" destOrd="0" presId="urn:microsoft.com/office/officeart/2005/8/layout/venn1"/>
+    <dgm:cxn modelId="{C51B894F-F4D1-45F2-9572-06BE21E57CB6}" type="presParOf" srcId="{DB3F9B5B-F93F-4DAB-978B-448054965579}" destId="{F1DEF9BB-7C3F-44CE-8D7D-097F18388513}" srcOrd="4" destOrd="0" presId="urn:microsoft.com/office/officeart/2005/8/layout/venn1"/>
+    <dgm:cxn modelId="{7B19E82A-BFD5-41AD-8251-DD9F0D032368}" type="presParOf" srcId="{DB3F9B5B-F93F-4DAB-978B-448054965579}" destId="{DF9DA87F-8F51-4F68-9420-213A96F10CB8}" srcOrd="5" destOrd="0" presId="urn:microsoft.com/office/officeart/2005/8/layout/venn1"/>
   </dgm:cxnLst>
   <dgm:bg/>
   <dgm:whole/>
@@ -16923,7 +19324,7 @@
 </file>
 
 <file path=customXml/itemProps1.xml><?xml version="1.0" encoding="utf-8"?>
-<ds:datastoreItem xmlns:ds="http://schemas.openxmlformats.org/officeDocument/2006/customXml" ds:itemID="{A64B799F-5F15-48A1-8621-3813CFC6F32F}">
+<ds:datastoreItem xmlns:ds="http://schemas.openxmlformats.org/officeDocument/2006/customXml" ds:itemID="{E420D91F-D9B0-4CA8-9FFA-F0BD5034BF30}">
   <ds:schemaRefs>
     <ds:schemaRef ds:uri="http://schemas.openxmlformats.org/officeDocument/2006/bibliography"/>
   </ds:schemaRefs>

</xml_diff>

<commit_message>
Uploaded updated version of Document for Finals
</commit_message>
<xml_diff>
--- a/MINSYST Deliverables/MINSYST R04 - Document for Finals.docx
+++ b/MINSYST Deliverables/MINSYST R04 - Document for Finals.docx
@@ -401,19 +401,8 @@
                 <w:sz w:val="24"/>
                 <w:szCs w:val="28"/>
               </w:rPr>
-              <w:t xml:space="preserve">Joshua </w:t>
+              <w:t>Joshua Dimapilis</w:t>
             </w:r>
-            <w:proofErr w:type="spellStart"/>
-            <w:r>
-              <w:rPr>
-                <w:rFonts w:ascii="Arial" w:hAnsi="Arial" w:cs="Arial"/>
-                <w:b/>
-                <w:sz w:val="24"/>
-                <w:szCs w:val="28"/>
-              </w:rPr>
-              <w:t>Dimapilis</w:t>
-            </w:r>
-            <w:proofErr w:type="spellEnd"/>
           </w:p>
           <w:p>
             <w:pPr>
@@ -433,19 +422,8 @@
                 <w:sz w:val="24"/>
                 <w:szCs w:val="28"/>
               </w:rPr>
-              <w:t xml:space="preserve">Thom </w:t>
+              <w:t>Thom Doniña</w:t>
             </w:r>
-            <w:proofErr w:type="spellStart"/>
-            <w:r>
-              <w:rPr>
-                <w:rFonts w:ascii="Arial" w:hAnsi="Arial" w:cs="Arial"/>
-                <w:b/>
-                <w:sz w:val="24"/>
-                <w:szCs w:val="28"/>
-              </w:rPr>
-              <w:t>Doniña</w:t>
-            </w:r>
-            <w:proofErr w:type="spellEnd"/>
           </w:p>
           <w:p>
             <w:pPr>
@@ -507,19 +485,8 @@
                 <w:sz w:val="24"/>
                 <w:szCs w:val="28"/>
               </w:rPr>
-              <w:t xml:space="preserve">Gino </w:t>
+              <w:t>Gino Gapay</w:t>
             </w:r>
-            <w:proofErr w:type="spellStart"/>
-            <w:r>
-              <w:rPr>
-                <w:rFonts w:ascii="Arial" w:hAnsi="Arial" w:cs="Arial"/>
-                <w:b/>
-                <w:sz w:val="24"/>
-                <w:szCs w:val="28"/>
-              </w:rPr>
-              <w:t>Gapay</w:t>
-            </w:r>
-            <w:proofErr w:type="spellEnd"/>
           </w:p>
           <w:p>
             <w:pPr>
@@ -532,7 +499,6 @@
                 <w:szCs w:val="28"/>
               </w:rPr>
             </w:pPr>
-            <w:proofErr w:type="spellStart"/>
             <w:r>
               <w:rPr>
                 <w:rFonts w:ascii="Arial" w:hAnsi="Arial" w:cs="Arial"/>
@@ -540,29 +506,8 @@
                 <w:sz w:val="24"/>
                 <w:szCs w:val="28"/>
               </w:rPr>
-              <w:t>Jestine</w:t>
+              <w:t>Jestine Gaoaen</w:t>
             </w:r>
-            <w:proofErr w:type="spellEnd"/>
-            <w:r>
-              <w:rPr>
-                <w:rFonts w:ascii="Arial" w:hAnsi="Arial" w:cs="Arial"/>
-                <w:b/>
-                <w:sz w:val="24"/>
-                <w:szCs w:val="28"/>
-              </w:rPr>
-              <w:t xml:space="preserve"> </w:t>
-            </w:r>
-            <w:proofErr w:type="spellStart"/>
-            <w:r>
-              <w:rPr>
-                <w:rFonts w:ascii="Arial" w:hAnsi="Arial" w:cs="Arial"/>
-                <w:b/>
-                <w:sz w:val="24"/>
-                <w:szCs w:val="28"/>
-              </w:rPr>
-              <w:t>Gaoaen</w:t>
-            </w:r>
-            <w:proofErr w:type="spellEnd"/>
           </w:p>
           <w:p>
             <w:pPr>
@@ -576,7 +521,6 @@
                 <w:szCs w:val="28"/>
               </w:rPr>
             </w:pPr>
-            <w:proofErr w:type="spellStart"/>
             <w:r>
               <w:rPr>
                 <w:rFonts w:ascii="Arial" w:hAnsi="Arial" w:cs="Arial"/>
@@ -584,17 +528,7 @@
                 <w:sz w:val="24"/>
                 <w:szCs w:val="28"/>
               </w:rPr>
-              <w:t>Nickolo</w:t>
-            </w:r>
-            <w:proofErr w:type="spellEnd"/>
-            <w:r>
-              <w:rPr>
-                <w:rFonts w:ascii="Arial" w:hAnsi="Arial" w:cs="Arial"/>
-                <w:b/>
-                <w:sz w:val="24"/>
-                <w:szCs w:val="28"/>
-              </w:rPr>
-              <w:t xml:space="preserve"> Gonzales</w:t>
+              <w:t>Nickolo Gonzales</w:t>
             </w:r>
           </w:p>
           <w:p>
@@ -772,7 +706,6 @@
         </w:rPr>
         <w:t xml:space="preserve"> </w:t>
       </w:r>
-      <w:proofErr w:type="spellStart"/>
       <w:r>
         <w:rPr>
           <w:rFonts w:ascii="Arial" w:hAnsi="Arial" w:cs="Arial"/>
@@ -782,7 +715,6 @@
         </w:rPr>
         <w:t>Valbuena</w:t>
       </w:r>
-      <w:proofErr w:type="spellEnd"/>
     </w:p>
     <w:p>
       <w:pPr>
@@ -3970,29 +3902,7 @@
           <w:szCs w:val="24"/>
           <w:u w:val="single"/>
         </w:rPr>
-        <w:t>(</w:t>
-      </w:r>
-      <w:proofErr w:type="spellStart"/>
-      <w:r>
-        <w:rPr>
-          <w:rFonts w:ascii="Arial" w:hAnsi="Arial" w:cs="Arial"/>
-          <w:i/>
-          <w:sz w:val="24"/>
-          <w:szCs w:val="24"/>
-          <w:u w:val="single"/>
-        </w:rPr>
-        <w:t>Wondrack</w:t>
-      </w:r>
-      <w:proofErr w:type="spellEnd"/>
-      <w:r>
-        <w:rPr>
-          <w:rFonts w:ascii="Arial" w:hAnsi="Arial" w:cs="Arial"/>
-          <w:i/>
-          <w:sz w:val="24"/>
-          <w:szCs w:val="24"/>
-          <w:u w:val="single"/>
-        </w:rPr>
-        <w:t>, 2015)</w:t>
+        <w:t>(Wondrack, 2015)</w:t>
       </w:r>
       <w:r>
         <w:rPr>
@@ -4008,25 +3918,7 @@
           <w:sz w:val="24"/>
           <w:szCs w:val="24"/>
         </w:rPr>
-        <w:t xml:space="preserve">The article discusses the problem that could be present whenever various designers are asked about what design is, and they arrive with various inconclusive and different answers. The Rochester Institute of Technology Professor, James </w:t>
-      </w:r>
-      <w:proofErr w:type="spellStart"/>
-      <w:r>
-        <w:rPr>
-          <w:rFonts w:ascii="Arial" w:hAnsi="Arial" w:cs="Arial"/>
-          <w:sz w:val="24"/>
-          <w:szCs w:val="24"/>
-        </w:rPr>
-        <w:t>Wondrack</w:t>
-      </w:r>
-      <w:proofErr w:type="spellEnd"/>
-      <w:r>
-        <w:rPr>
-          <w:rFonts w:ascii="Arial" w:hAnsi="Arial" w:cs="Arial"/>
-          <w:sz w:val="24"/>
-          <w:szCs w:val="24"/>
-        </w:rPr>
-        <w:t xml:space="preserve">, believes that successful design implementation lies on taxonomy. He was able to impart this in his study (in verbatim): </w:t>
+        <w:t xml:space="preserve">The article discusses the problem that could be present whenever various designers are asked about what design is, and they arrive with various inconclusive and different answers. The Rochester Institute of Technology Professor, James Wondrack, believes that successful design implementation lies on taxonomy. He was able to impart this in his study (in verbatim): </w:t>
       </w:r>
       <w:r>
         <w:rPr>
@@ -4154,25 +4046,7 @@
           <w:sz w:val="24"/>
           <w:szCs w:val="24"/>
         </w:rPr>
-        <w:t xml:space="preserve">It is, in his belief, that the application </w:t>
-      </w:r>
-      <w:proofErr w:type="spellStart"/>
-      <w:r>
-        <w:rPr>
-          <w:rFonts w:ascii="Arial" w:hAnsi="Arial" w:cs="Arial"/>
-          <w:sz w:val="24"/>
-          <w:szCs w:val="24"/>
-        </w:rPr>
-        <w:t>Lumosity</w:t>
-      </w:r>
-      <w:proofErr w:type="spellEnd"/>
-      <w:r>
-        <w:rPr>
-          <w:rFonts w:ascii="Arial" w:hAnsi="Arial" w:cs="Arial"/>
-          <w:sz w:val="24"/>
-          <w:szCs w:val="24"/>
-        </w:rPr>
-        <w:t xml:space="preserve">, was able to receive various awards, recognition </w:t>
+        <w:t xml:space="preserve">It is, in his belief, that the application Lumosity, was able to receive various awards, recognition </w:t>
       </w:r>
       <w:r>
         <w:rPr>
@@ -4181,25 +4055,7 @@
           <w:szCs w:val="24"/>
         </w:rPr>
         <w:lastRenderedPageBreak/>
-        <w:t xml:space="preserve">and acclaim both from award-giving bodies in the IT industry and from its users, because of the research and the study that they have done to further the application’s design and functions. At present time, most of </w:t>
-      </w:r>
-      <w:proofErr w:type="spellStart"/>
-      <w:r>
-        <w:rPr>
-          <w:rFonts w:ascii="Arial" w:hAnsi="Arial" w:cs="Arial"/>
-          <w:sz w:val="24"/>
-          <w:szCs w:val="24"/>
-        </w:rPr>
-        <w:t>Lumosity’s</w:t>
-      </w:r>
-      <w:proofErr w:type="spellEnd"/>
-      <w:r>
-        <w:rPr>
-          <w:rFonts w:ascii="Arial" w:hAnsi="Arial" w:cs="Arial"/>
-          <w:sz w:val="24"/>
-          <w:szCs w:val="24"/>
-        </w:rPr>
-        <w:t xml:space="preserve"> competitors include other cognitive – game applications that personalize their </w:t>
+        <w:t xml:space="preserve">and acclaim both from award-giving bodies in the IT industry and from its users, because of the research and the study that they have done to further the application’s design and functions. At present time, most of Lumosity’s competitors include other cognitive – game applications that personalize their </w:t>
       </w:r>
       <w:r>
         <w:rPr>
@@ -4216,79 +4072,7 @@
           <w:sz w:val="24"/>
           <w:szCs w:val="24"/>
         </w:rPr>
-        <w:t xml:space="preserve">for each user, however – the years of study and research that the designers have given to the </w:t>
-      </w:r>
-      <w:proofErr w:type="spellStart"/>
-      <w:r>
-        <w:rPr>
-          <w:rFonts w:ascii="Arial" w:hAnsi="Arial" w:cs="Arial"/>
-          <w:sz w:val="24"/>
-          <w:szCs w:val="24"/>
-        </w:rPr>
-        <w:t>Lumosity</w:t>
-      </w:r>
-      <w:proofErr w:type="spellEnd"/>
-      <w:r>
-        <w:rPr>
-          <w:rFonts w:ascii="Arial" w:hAnsi="Arial" w:cs="Arial"/>
-          <w:sz w:val="24"/>
-          <w:szCs w:val="24"/>
-        </w:rPr>
-        <w:t xml:space="preserve"> app, cannot easily be trumped. “The initial two years of prototyping were essential because not only were we creating the foundation for a new science-based product, but we were also defining a new industry,” says Melissa </w:t>
-      </w:r>
-      <w:proofErr w:type="spellStart"/>
-      <w:r>
-        <w:rPr>
-          <w:rFonts w:ascii="Arial" w:hAnsi="Arial" w:cs="Arial"/>
-          <w:sz w:val="24"/>
-          <w:szCs w:val="24"/>
-        </w:rPr>
-        <w:t>Malski</w:t>
-      </w:r>
-      <w:proofErr w:type="spellEnd"/>
-      <w:r>
-        <w:rPr>
-          <w:rFonts w:ascii="Arial" w:hAnsi="Arial" w:cs="Arial"/>
-          <w:sz w:val="24"/>
-          <w:szCs w:val="24"/>
-        </w:rPr>
-        <w:t xml:space="preserve">, a Public Relations Specialist at </w:t>
-      </w:r>
-      <w:proofErr w:type="spellStart"/>
-      <w:r>
-        <w:rPr>
-          <w:rFonts w:ascii="Arial" w:hAnsi="Arial" w:cs="Arial"/>
-          <w:sz w:val="24"/>
-          <w:szCs w:val="24"/>
-        </w:rPr>
-        <w:t>Lumosity</w:t>
-      </w:r>
-      <w:proofErr w:type="spellEnd"/>
-      <w:r>
-        <w:rPr>
-          <w:rFonts w:ascii="Arial" w:hAnsi="Arial" w:cs="Arial"/>
-          <w:sz w:val="24"/>
-          <w:szCs w:val="24"/>
-        </w:rPr>
-        <w:t xml:space="preserve">. It is also in the author’s belief that like the brain app, </w:t>
-      </w:r>
-      <w:proofErr w:type="spellStart"/>
-      <w:r>
-        <w:rPr>
-          <w:rFonts w:ascii="Arial" w:hAnsi="Arial" w:cs="Arial"/>
-          <w:sz w:val="24"/>
-          <w:szCs w:val="24"/>
-        </w:rPr>
-        <w:t>Lumosity</w:t>
-      </w:r>
-      <w:proofErr w:type="spellEnd"/>
-      <w:r>
-        <w:rPr>
-          <w:rFonts w:ascii="Arial" w:hAnsi="Arial" w:cs="Arial"/>
-          <w:sz w:val="24"/>
-          <w:szCs w:val="24"/>
-        </w:rPr>
-        <w:t>, ‘</w:t>
+        <w:t>for each user, however – the years of study and research that the designers have given to the Lumosity app, cannot easily be trumped. “The initial two years of prototyping were essential because not only were we creating the foundation for a new science-based product, but we were also defining a new industry,” says Melissa Malski, a Public Relations Specialist at Lumosity. It is also in the author’s belief that like the brain app, Lumosity, ‘</w:t>
       </w:r>
       <w:r>
         <w:rPr>
@@ -4438,27 +4222,7 @@
           <w:sz w:val="24"/>
           <w:szCs w:val="24"/>
         </w:rPr>
-        <w:t xml:space="preserve">13 Must Have Features for your </w:t>
-      </w:r>
-      <w:proofErr w:type="spellStart"/>
-      <w:r>
-        <w:rPr>
-          <w:rFonts w:ascii="Arial" w:hAnsi="Arial" w:cs="Arial"/>
-          <w:i/>
-          <w:sz w:val="24"/>
-          <w:szCs w:val="24"/>
-        </w:rPr>
-        <w:t>BusinessMobile</w:t>
-      </w:r>
-      <w:proofErr w:type="spellEnd"/>
-      <w:r>
-        <w:rPr>
-          <w:rFonts w:ascii="Arial" w:hAnsi="Arial" w:cs="Arial"/>
-          <w:i/>
-          <w:sz w:val="24"/>
-          <w:szCs w:val="24"/>
-        </w:rPr>
-        <w:t xml:space="preserve"> App” </w:t>
+        <w:t xml:space="preserve">13 Must Have Features for your BusinessMobile App” </w:t>
       </w:r>
       <w:r>
         <w:rPr>
@@ -4556,25 +4320,7 @@
           <w:sz w:val="24"/>
           <w:szCs w:val="24"/>
         </w:rPr>
-        <w:t xml:space="preserve">. This answer came from Jesse Davis of </w:t>
-      </w:r>
-      <w:proofErr w:type="spellStart"/>
-      <w:r>
-        <w:rPr>
-          <w:rFonts w:ascii="Arial" w:hAnsi="Arial" w:cs="Arial"/>
-          <w:sz w:val="24"/>
-          <w:szCs w:val="24"/>
-        </w:rPr>
-        <w:t>Appinions</w:t>
-      </w:r>
-      <w:proofErr w:type="spellEnd"/>
-      <w:r>
-        <w:rPr>
-          <w:rFonts w:ascii="Arial" w:hAnsi="Arial" w:cs="Arial"/>
-          <w:sz w:val="24"/>
-          <w:szCs w:val="24"/>
-        </w:rPr>
-        <w:t xml:space="preserve"> Inc. He said that it is more important to figure out first the basic things the users want and build those features and nothing else. For him as a user, he would rather use an app that lets him do what he wants in 15 seconds than a convoluted UX that lets him do things he have no interest in actually doing.</w:t>
+        <w:t>. This answer came from Jesse Davis of Appinions Inc. He said that it is more important to figure out first the basic things the users want and build those features and nothing else. For him as a user, he would rather use an app that lets him do what he wants in 15 seconds than a convoluted UX that lets him do things he have no interest in actually doing.</w:t>
       </w:r>
     </w:p>
     <w:p>
@@ -4593,61 +4339,7 @@
           <w:sz w:val="24"/>
           <w:szCs w:val="24"/>
         </w:rPr>
-        <w:t xml:space="preserve">Another answer in the list is from George </w:t>
-      </w:r>
-      <w:proofErr w:type="spellStart"/>
-      <w:r>
-        <w:rPr>
-          <w:rFonts w:ascii="Arial" w:hAnsi="Arial" w:cs="Arial"/>
-          <w:sz w:val="24"/>
-          <w:szCs w:val="24"/>
-        </w:rPr>
-        <w:t>Mavromaras</w:t>
-      </w:r>
-      <w:proofErr w:type="spellEnd"/>
-      <w:r>
-        <w:rPr>
-          <w:rFonts w:ascii="Arial" w:hAnsi="Arial" w:cs="Arial"/>
-          <w:sz w:val="24"/>
-          <w:szCs w:val="24"/>
-        </w:rPr>
-        <w:t xml:space="preserve">, of </w:t>
-      </w:r>
-      <w:proofErr w:type="spellStart"/>
-      <w:r>
-        <w:rPr>
-          <w:rFonts w:ascii="Arial" w:hAnsi="Arial" w:cs="Arial"/>
-          <w:sz w:val="24"/>
-          <w:szCs w:val="24"/>
-        </w:rPr>
-        <w:t>Mavro</w:t>
-      </w:r>
-      <w:proofErr w:type="spellEnd"/>
-      <w:r>
-        <w:rPr>
-          <w:rFonts w:ascii="Arial" w:hAnsi="Arial" w:cs="Arial"/>
-          <w:sz w:val="24"/>
-          <w:szCs w:val="24"/>
-        </w:rPr>
-        <w:t xml:space="preserve"> </w:t>
-      </w:r>
-      <w:proofErr w:type="spellStart"/>
-      <w:r>
-        <w:rPr>
-          <w:rFonts w:ascii="Arial" w:hAnsi="Arial" w:cs="Arial"/>
-          <w:sz w:val="24"/>
-          <w:szCs w:val="24"/>
-        </w:rPr>
-        <w:t>Inc.which</w:t>
-      </w:r>
-      <w:proofErr w:type="spellEnd"/>
-      <w:r>
-        <w:rPr>
-          <w:rFonts w:ascii="Arial" w:hAnsi="Arial" w:cs="Arial"/>
-          <w:sz w:val="24"/>
-          <w:szCs w:val="24"/>
-        </w:rPr>
-        <w:t xml:space="preserve"> is </w:t>
+        <w:t xml:space="preserve">Another answer in the list is from George Mavromaras, of Mavro Inc.which is </w:t>
       </w:r>
       <w:r>
         <w:rPr>
@@ -5520,7 +5212,78 @@
         </w:rPr>
         <w:t xml:space="preserve"> </w:t>
       </w:r>
+      <w:r>
+        <w:rPr>
+          <w:rFonts w:ascii="Arial" w:hAnsi="Arial" w:cs="Arial"/>
+          <w:i/>
+          <w:sz w:val="24"/>
+          <w:szCs w:val="24"/>
+        </w:rPr>
+        <w:t>(for new product development)</w:t>
+      </w:r>
+      <w:r>
+        <w:rPr>
+          <w:rFonts w:ascii="Arial" w:hAnsi="Arial" w:cs="Arial"/>
+          <w:i/>
+          <w:sz w:val="24"/>
+          <w:szCs w:val="24"/>
+        </w:rPr>
+        <w:t xml:space="preserve"> </w:t>
+      </w:r>
+      <w:r>
+        <w:rPr>
+          <w:rFonts w:ascii="Arial" w:hAnsi="Arial" w:cs="Arial"/>
+          <w:i/>
+          <w:sz w:val="24"/>
+          <w:szCs w:val="24"/>
+        </w:rPr>
+        <w:t xml:space="preserve">pertains to </w:t>
+      </w:r>
+      <w:r>
+        <w:rPr>
+          <w:rFonts w:ascii="Arial" w:hAnsi="Arial" w:cs="Arial"/>
+          <w:i/>
+          <w:sz w:val="24"/>
+          <w:szCs w:val="24"/>
+        </w:rPr>
+        <w:t>design that has an increased focus on user creativity and innovation when it comes to generating new ideas to fulfill anticipated needs.</w:t>
+      </w:r>
+      <w:r>
+        <w:rPr>
+          <w:rFonts w:ascii="Arial" w:hAnsi="Arial" w:cs="Arial"/>
+          <w:sz w:val="24"/>
+          <w:szCs w:val="24"/>
+        </w:rPr>
+        <w:t xml:space="preserve"> (Jespersen, 2008)</w:t>
+      </w:r>
+      <w:r>
+        <w:rPr>
+          <w:rFonts w:ascii="Arial" w:hAnsi="Arial" w:cs="Arial"/>
+          <w:sz w:val="24"/>
+          <w:szCs w:val="24"/>
+        </w:rPr>
+        <w:t xml:space="preserve"> Some of the survey questions that helped identify an answer to the question </w:t>
+      </w:r>
+      <w:r>
+        <w:rPr>
+          <w:rFonts w:ascii="Arial" w:hAnsi="Arial" w:cs="Arial"/>
+          <w:i/>
+          <w:sz w:val="24"/>
+          <w:szCs w:val="24"/>
+        </w:rPr>
+        <w:t>“</w:t>
+      </w:r>
+      <w:r>
+        <w:rPr>
+          <w:rFonts w:ascii="Arial" w:hAnsi="Arial" w:cs="Arial"/>
+          <w:i/>
+          <w:sz w:val="24"/>
+          <w:szCs w:val="24"/>
+        </w:rPr>
+        <w:t>Is design, market – driven or individual – driven?</w:t>
+      </w:r>
       <w:bookmarkStart w:id="0" w:name="_GoBack"/>
+      <w:bookmarkEnd w:id="0"/>
       <w:r>
         <w:rPr>
           <w:rFonts w:ascii="Arial" w:hAnsi="Arial" w:cs="Arial"/>
@@ -5528,43 +5291,7 @@
           <w:sz w:val="24"/>
           <w:szCs w:val="24"/>
         </w:rPr>
-        <w:t>(for new product development)</w:t>
-      </w:r>
-      <w:r>
-        <w:rPr>
-          <w:rFonts w:ascii="Arial" w:hAnsi="Arial" w:cs="Arial"/>
-          <w:i/>
-          <w:sz w:val="24"/>
-          <w:szCs w:val="24"/>
-        </w:rPr>
-        <w:t xml:space="preserve"> </w:t>
-      </w:r>
-      <w:r>
-        <w:rPr>
-          <w:rFonts w:ascii="Arial" w:hAnsi="Arial" w:cs="Arial"/>
-          <w:i/>
-          <w:sz w:val="24"/>
-          <w:szCs w:val="24"/>
-        </w:rPr>
-        <w:t xml:space="preserve">pertains to </w:t>
-      </w:r>
-      <w:r>
-        <w:rPr>
-          <w:rFonts w:ascii="Arial" w:hAnsi="Arial" w:cs="Arial"/>
-          <w:i/>
-          <w:sz w:val="24"/>
-          <w:szCs w:val="24"/>
-        </w:rPr>
-        <w:t>design that has an increased focus on user creativity and innovation when it comes to generating new ideas to fulfill anticipated needs.</w:t>
-      </w:r>
-      <w:bookmarkEnd w:id="0"/>
-      <w:r>
-        <w:rPr>
-          <w:rFonts w:ascii="Arial" w:hAnsi="Arial" w:cs="Arial"/>
-          <w:sz w:val="24"/>
-          <w:szCs w:val="24"/>
-        </w:rPr>
-        <w:t xml:space="preserve"> (Jespersen, 2008)</w:t>
+        <w:t>”</w:t>
       </w:r>
     </w:p>
     <w:p>
@@ -7157,14 +6884,6 @@
                 <w:szCs w:val="24"/>
               </w:rPr>
             </w:pPr>
-            <w:r>
-              <w:rPr>
-                <w:rFonts w:ascii="Arial" w:hAnsi="Arial" w:cs="Arial"/>
-                <w:sz w:val="24"/>
-                <w:szCs w:val="24"/>
-              </w:rPr>
-              <w:t>The clients and customers</w:t>
-            </w:r>
           </w:p>
         </w:tc>
       </w:tr>
@@ -7239,14 +6958,6 @@
                 <w:szCs w:val="24"/>
               </w:rPr>
             </w:pPr>
-            <w:r>
-              <w:rPr>
-                <w:rFonts w:ascii="Arial" w:hAnsi="Arial" w:cs="Arial"/>
-                <w:sz w:val="24"/>
-                <w:szCs w:val="24"/>
-              </w:rPr>
-              <w:t>*HR, Marketing, Operations</w:t>
-            </w:r>
           </w:p>
         </w:tc>
       </w:tr>
@@ -8025,6 +7736,18 @@
     <w:p>
       <w:pPr>
         <w:pStyle w:val="NoSpacing"/>
+        <w:spacing w:line="480" w:lineRule="auto"/>
+        <w:jc w:val="both"/>
+        <w:rPr>
+          <w:rFonts w:ascii="Arial" w:hAnsi="Arial" w:cs="Arial"/>
+          <w:sz w:val="24"/>
+          <w:szCs w:val="24"/>
+        </w:rPr>
+      </w:pPr>
+    </w:p>
+    <w:p>
+      <w:pPr>
+        <w:pStyle w:val="NoSpacing"/>
         <w:ind w:left="720"/>
         <w:jc w:val="both"/>
         <w:rPr>
@@ -8056,6 +7779,7 @@
           <w:sz w:val="24"/>
           <w:szCs w:val="24"/>
         </w:rPr>
+        <w:lastRenderedPageBreak/>
         <w:t>The Actors and Their Impact to the Design Process</w:t>
       </w:r>
     </w:p>
@@ -8094,7 +7818,6 @@
           <w:sz w:val="24"/>
           <w:szCs w:val="24"/>
         </w:rPr>
-        <w:lastRenderedPageBreak/>
         <w:t>Design Process Formation</w:t>
       </w:r>
     </w:p>
@@ -8156,6 +7879,133 @@
           <w:szCs w:val="24"/>
         </w:rPr>
       </w:pPr>
+    </w:p>
+    <w:p>
+      <w:pPr>
+        <w:pStyle w:val="NoSpacing"/>
+        <w:jc w:val="both"/>
+        <w:rPr>
+          <w:rFonts w:ascii="Arial" w:hAnsi="Arial" w:cs="Arial"/>
+          <w:b/>
+          <w:sz w:val="24"/>
+          <w:szCs w:val="24"/>
+        </w:rPr>
+      </w:pPr>
+    </w:p>
+    <w:p>
+      <w:pPr>
+        <w:numPr>
+          <w:ilvl w:val="1"/>
+          <w:numId w:val="20"/>
+        </w:numPr>
+        <w:spacing w:line="480" w:lineRule="auto"/>
+        <w:jc w:val="both"/>
+        <w:rPr>
+          <w:rFonts w:ascii="Arial" w:hAnsi="Arial" w:cs="Arial"/>
+          <w:lang w:val="en-PH"/>
+        </w:rPr>
+      </w:pPr>
+      <w:r>
+        <w:rPr>
+          <w:rFonts w:ascii="Arial" w:hAnsi="Arial" w:cs="Arial"/>
+          <w:lang w:val="en-PH"/>
+        </w:rPr>
+        <w:t xml:space="preserve">More and more </w:t>
+      </w:r>
+      <w:r>
+        <w:rPr>
+          <w:rFonts w:ascii="Arial" w:hAnsi="Arial" w:cs="Arial"/>
+          <w:b/>
+          <w:bCs/>
+          <w:lang w:val="en-PH"/>
+        </w:rPr>
+        <w:t>companies</w:t>
+      </w:r>
+      <w:r>
+        <w:rPr>
+          <w:rFonts w:ascii="Arial" w:hAnsi="Arial" w:cs="Arial"/>
+          <w:lang w:val="en-PH"/>
+        </w:rPr>
+        <w:t xml:space="preserve"> &amp; </w:t>
+      </w:r>
+      <w:r>
+        <w:rPr>
+          <w:rFonts w:ascii="Arial" w:hAnsi="Arial" w:cs="Arial"/>
+          <w:b/>
+          <w:bCs/>
+          <w:lang w:val="en-PH"/>
+        </w:rPr>
+        <w:t>government agencies</w:t>
+      </w:r>
+      <w:r>
+        <w:rPr>
+          <w:rFonts w:ascii="Arial" w:hAnsi="Arial" w:cs="Arial"/>
+          <w:lang w:val="en-PH"/>
+        </w:rPr>
+        <w:t xml:space="preserve"> are hosting competitions in </w:t>
+      </w:r>
+      <w:r>
+        <w:rPr>
+          <w:rFonts w:ascii="Arial" w:hAnsi="Arial" w:cs="Arial"/>
+          <w:i/>
+          <w:iCs/>
+          <w:lang w:val="en-PH"/>
+        </w:rPr>
+        <w:t xml:space="preserve">Mobile App development &amp; design. </w:t>
+      </w:r>
+    </w:p>
+    <w:p>
+      <w:pPr>
+        <w:numPr>
+          <w:ilvl w:val="2"/>
+          <w:numId w:val="20"/>
+        </w:numPr>
+        <w:spacing w:line="480" w:lineRule="auto"/>
+        <w:jc w:val="both"/>
+        <w:rPr>
+          <w:rFonts w:ascii="Arial" w:hAnsi="Arial" w:cs="Arial"/>
+          <w:lang w:val="en-PH"/>
+        </w:rPr>
+      </w:pPr>
+      <w:r>
+        <w:rPr>
+          <w:rFonts w:ascii="Arial" w:hAnsi="Arial" w:cs="Arial"/>
+          <w:lang w:val="en-PH"/>
+        </w:rPr>
+        <w:t xml:space="preserve">This trend of conducting contests from </w:t>
+      </w:r>
+      <w:r>
+        <w:rPr>
+          <w:rFonts w:ascii="Arial" w:hAnsi="Arial" w:cs="Arial"/>
+          <w:i/>
+          <w:iCs/>
+          <w:lang w:val="en-PH"/>
+        </w:rPr>
+        <w:t>idea/concept building</w:t>
+      </w:r>
+      <w:r>
+        <w:rPr>
+          <w:rFonts w:ascii="Arial" w:hAnsi="Arial" w:cs="Arial"/>
+          <w:lang w:val="en-PH"/>
+        </w:rPr>
+        <w:t xml:space="preserve">, to long-term or short-term </w:t>
+      </w:r>
+      <w:r>
+        <w:rPr>
+          <w:rFonts w:ascii="Arial" w:hAnsi="Arial" w:cs="Arial"/>
+          <w:b/>
+          <w:bCs/>
+          <w:lang w:val="en-PH"/>
+        </w:rPr>
+        <w:t>development</w:t>
+      </w:r>
+      <w:r>
+        <w:rPr>
+          <w:rFonts w:ascii="Arial" w:hAnsi="Arial" w:cs="Arial"/>
+          <w:lang w:val="en-PH"/>
+        </w:rPr>
+        <w:t xml:space="preserve"> has slowly invaded the IT and marketing strategies of most corporate entities here in the Philippines</w:t>
+      </w:r>
     </w:p>
     <w:p>
       <w:pPr>
@@ -8349,7 +8199,6 @@
           <w:lang w:eastAsia="ja-JP"/>
         </w:rPr>
       </w:pPr>
-      <w:proofErr w:type="spellStart"/>
       <w:r>
         <w:rPr>
           <w:rFonts w:ascii="Arial" w:eastAsiaTheme="minorEastAsia" w:hAnsi="Arial" w:cs="Arial"/>
@@ -8357,17 +8206,7 @@
           <w:szCs w:val="24"/>
           <w:lang w:eastAsia="ja-JP"/>
         </w:rPr>
-        <w:t>Streetfood</w:t>
-      </w:r>
-      <w:proofErr w:type="spellEnd"/>
-      <w:r>
-        <w:rPr>
-          <w:rFonts w:ascii="Arial" w:eastAsiaTheme="minorEastAsia" w:hAnsi="Arial" w:cs="Arial"/>
-          <w:sz w:val="24"/>
-          <w:szCs w:val="24"/>
-          <w:lang w:eastAsia="ja-JP"/>
-        </w:rPr>
-        <w:t xml:space="preserve"> Tycoon</w:t>
+        <w:t>Streetfood Tycoon</w:t>
       </w:r>
     </w:p>
     <w:p>
@@ -8414,7 +8253,6 @@
           <w:lang w:eastAsia="ja-JP"/>
         </w:rPr>
       </w:pPr>
-      <w:proofErr w:type="spellStart"/>
       <w:r>
         <w:rPr>
           <w:rFonts w:ascii="Arial" w:eastAsiaTheme="minorEastAsia" w:hAnsi="Arial" w:cs="Arial"/>
@@ -8424,7 +8262,6 @@
         </w:rPr>
         <w:t>Pugo</w:t>
       </w:r>
-      <w:proofErr w:type="spellEnd"/>
     </w:p>
     <w:p>
       <w:pPr>
@@ -8443,7 +8280,6 @@
           <w:lang w:eastAsia="ja-JP"/>
         </w:rPr>
       </w:pPr>
-      <w:proofErr w:type="spellStart"/>
       <w:r>
         <w:rPr>
           <w:rFonts w:ascii="Arial" w:eastAsiaTheme="minorEastAsia" w:hAnsi="Arial" w:cs="Arial"/>
@@ -8451,29 +8287,8 @@
           <w:szCs w:val="24"/>
           <w:lang w:eastAsia="ja-JP"/>
         </w:rPr>
-        <w:t>Bulalord</w:t>
-      </w:r>
-      <w:proofErr w:type="spellEnd"/>
-      <w:r>
-        <w:rPr>
-          <w:rFonts w:ascii="Arial" w:eastAsiaTheme="minorEastAsia" w:hAnsi="Arial" w:cs="Arial"/>
-          <w:sz w:val="24"/>
-          <w:szCs w:val="24"/>
-          <w:lang w:eastAsia="ja-JP"/>
-        </w:rPr>
-        <w:t xml:space="preserve"> </w:t>
-      </w:r>
-      <w:proofErr w:type="spellStart"/>
-      <w:r>
-        <w:rPr>
-          <w:rFonts w:ascii="Arial" w:eastAsiaTheme="minorEastAsia" w:hAnsi="Arial" w:cs="Arial"/>
-          <w:sz w:val="24"/>
-          <w:szCs w:val="24"/>
-          <w:lang w:eastAsia="ja-JP"/>
-        </w:rPr>
-        <w:t>Xtreme</w:t>
-      </w:r>
-      <w:proofErr w:type="spellEnd"/>
+        <w:t>Bulalord Xtreme</w:t>
+      </w:r>
     </w:p>
     <w:p>
       <w:pPr>
@@ -8539,6 +8354,7 @@
                 <w:szCs w:val="24"/>
                 <w:lang w:eastAsia="ja-JP"/>
               </w:rPr>
+              <w:lastRenderedPageBreak/>
               <w:t>Criteria</w:t>
             </w:r>
           </w:p>
@@ -8559,7 +8375,6 @@
                 <w:lang w:eastAsia="ja-JP"/>
               </w:rPr>
             </w:pPr>
-            <w:proofErr w:type="spellStart"/>
             <w:r>
               <w:rPr>
                 <w:rFonts w:ascii="Arial" w:eastAsiaTheme="minorEastAsia" w:hAnsi="Arial" w:cs="Arial"/>
@@ -8567,17 +8382,7 @@
                 <w:szCs w:val="24"/>
                 <w:lang w:eastAsia="ja-JP"/>
               </w:rPr>
-              <w:t>Streetfood</w:t>
-            </w:r>
-            <w:proofErr w:type="spellEnd"/>
-            <w:r>
-              <w:rPr>
-                <w:rFonts w:ascii="Arial" w:eastAsiaTheme="minorEastAsia" w:hAnsi="Arial" w:cs="Arial"/>
-                <w:sz w:val="24"/>
-                <w:szCs w:val="24"/>
-                <w:lang w:eastAsia="ja-JP"/>
-              </w:rPr>
-              <w:t xml:space="preserve"> Tycoon</w:t>
+              <w:t>Streetfood Tycoon</w:t>
             </w:r>
           </w:p>
         </w:tc>
@@ -8624,7 +8429,6 @@
                 <w:lang w:eastAsia="ja-JP"/>
               </w:rPr>
             </w:pPr>
-            <w:proofErr w:type="spellStart"/>
             <w:r>
               <w:rPr>
                 <w:rFonts w:ascii="Arial" w:eastAsiaTheme="minorEastAsia" w:hAnsi="Arial" w:cs="Arial"/>
@@ -8632,29 +8436,8 @@
                 <w:szCs w:val="24"/>
                 <w:lang w:eastAsia="ja-JP"/>
               </w:rPr>
-              <w:t>Pugo</w:t>
+              <w:t>Pugo and Bulalord</w:t>
             </w:r>
-            <w:proofErr w:type="spellEnd"/>
-            <w:r>
-              <w:rPr>
-                <w:rFonts w:ascii="Arial" w:eastAsiaTheme="minorEastAsia" w:hAnsi="Arial" w:cs="Arial"/>
-                <w:sz w:val="24"/>
-                <w:szCs w:val="24"/>
-                <w:lang w:eastAsia="ja-JP"/>
-              </w:rPr>
-              <w:t xml:space="preserve"> and </w:t>
-            </w:r>
-            <w:proofErr w:type="spellStart"/>
-            <w:r>
-              <w:rPr>
-                <w:rFonts w:ascii="Arial" w:eastAsiaTheme="minorEastAsia" w:hAnsi="Arial" w:cs="Arial"/>
-                <w:sz w:val="24"/>
-                <w:szCs w:val="24"/>
-                <w:lang w:eastAsia="ja-JP"/>
-              </w:rPr>
-              <w:t>Bulalord</w:t>
-            </w:r>
-            <w:proofErr w:type="spellEnd"/>
           </w:p>
         </w:tc>
       </w:tr>
@@ -8866,7 +8649,6 @@
                 <w:szCs w:val="24"/>
                 <w:lang w:eastAsia="ja-JP"/>
               </w:rPr>
-              <w:lastRenderedPageBreak/>
               <w:t>FUNCTION</w:t>
             </w:r>
           </w:p>
@@ -8991,27 +8773,7 @@
                 <w:iCs/>
                 <w:lang w:val="en-PH" w:eastAsia="ja-JP"/>
               </w:rPr>
-              <w:t>“</w:t>
-            </w:r>
-            <w:proofErr w:type="spellStart"/>
-            <w:r>
-              <w:rPr>
-                <w:rFonts w:ascii="Arial" w:eastAsiaTheme="minorEastAsia" w:hAnsi="Arial" w:cs="Arial"/>
-                <w:i/>
-                <w:iCs/>
-                <w:lang w:val="en-PH" w:eastAsia="ja-JP"/>
-              </w:rPr>
-              <w:t>Magnanakaw</w:t>
-            </w:r>
-            <w:proofErr w:type="spellEnd"/>
-            <w:r>
-              <w:rPr>
-                <w:rFonts w:ascii="Arial" w:eastAsiaTheme="minorEastAsia" w:hAnsi="Arial" w:cs="Arial"/>
-                <w:i/>
-                <w:iCs/>
-                <w:lang w:val="en-PH" w:eastAsia="ja-JP"/>
-              </w:rPr>
-              <w:t xml:space="preserve">!” </w:t>
+              <w:t xml:space="preserve">“Magnanakaw!” </w:t>
             </w:r>
             <w:r>
               <w:rPr>
@@ -9068,21 +8830,12 @@
                 <w:lang w:eastAsia="ja-JP"/>
               </w:rPr>
             </w:pPr>
-            <w:proofErr w:type="spellStart"/>
             <w:r>
               <w:rPr>
                 <w:rFonts w:ascii="Arial" w:eastAsiaTheme="minorEastAsia" w:hAnsi="Arial" w:cs="Arial"/>
                 <w:lang w:eastAsia="ja-JP"/>
               </w:rPr>
-              <w:t>Pugo</w:t>
-            </w:r>
-            <w:proofErr w:type="spellEnd"/>
-            <w:r>
-              <w:rPr>
-                <w:rFonts w:ascii="Arial" w:eastAsiaTheme="minorEastAsia" w:hAnsi="Arial" w:cs="Arial"/>
-                <w:lang w:eastAsia="ja-JP"/>
-              </w:rPr>
-              <w:t xml:space="preserve"> follows the </w:t>
+              <w:t xml:space="preserve">Pugo follows the </w:t>
             </w:r>
             <w:r>
               <w:rPr>
@@ -9097,39 +8850,7 @@
                 <w:rFonts w:ascii="Arial" w:eastAsiaTheme="minorEastAsia" w:hAnsi="Arial" w:cs="Arial"/>
                 <w:lang w:eastAsia="ja-JP"/>
               </w:rPr>
-              <w:t xml:space="preserve">as Flappy Bird that lets you control a pink quail by tapping the screen to avoid obstacles. </w:t>
-            </w:r>
-            <w:proofErr w:type="spellStart"/>
-            <w:r>
-              <w:rPr>
-                <w:rFonts w:ascii="Arial" w:eastAsiaTheme="minorEastAsia" w:hAnsi="Arial" w:cs="Arial"/>
-                <w:lang w:eastAsia="ja-JP"/>
-              </w:rPr>
-              <w:t>Bulalord</w:t>
-            </w:r>
-            <w:proofErr w:type="spellEnd"/>
-            <w:r>
-              <w:rPr>
-                <w:rFonts w:ascii="Arial" w:eastAsiaTheme="minorEastAsia" w:hAnsi="Arial" w:cs="Arial"/>
-                <w:lang w:eastAsia="ja-JP"/>
-              </w:rPr>
-              <w:t xml:space="preserve"> </w:t>
-            </w:r>
-            <w:proofErr w:type="spellStart"/>
-            <w:r>
-              <w:rPr>
-                <w:rFonts w:ascii="Arial" w:eastAsiaTheme="minorEastAsia" w:hAnsi="Arial" w:cs="Arial"/>
-                <w:lang w:eastAsia="ja-JP"/>
-              </w:rPr>
-              <w:t>Xtreme</w:t>
-            </w:r>
-            <w:proofErr w:type="spellEnd"/>
-            <w:r>
-              <w:rPr>
-                <w:rFonts w:ascii="Arial" w:eastAsiaTheme="minorEastAsia" w:hAnsi="Arial" w:cs="Arial"/>
-                <w:lang w:eastAsia="ja-JP"/>
-              </w:rPr>
-              <w:t xml:space="preserve"> follows the same scheme as well</w:t>
+              <w:t>as Flappy Bird that lets you control a pink quail by tapping the screen to avoid obstacles. Bulalord Xtreme follows the same scheme as well</w:t>
             </w:r>
           </w:p>
         </w:tc>
@@ -9183,23 +8904,13 @@
                 <w:lang w:val="en-PH" w:eastAsia="ja-JP"/>
               </w:rPr>
             </w:pPr>
-            <w:proofErr w:type="spellStart"/>
             <w:r>
               <w:rPr>
                 <w:rFonts w:ascii="Arial" w:eastAsiaTheme="minorEastAsia" w:hAnsi="Arial" w:cs="Arial"/>
                 <w:bCs/>
                 <w:lang w:val="en-PH" w:eastAsia="ja-JP"/>
               </w:rPr>
-              <w:t>Kuyimobile</w:t>
-            </w:r>
-            <w:proofErr w:type="spellEnd"/>
-            <w:r>
-              <w:rPr>
-                <w:rFonts w:ascii="Arial" w:eastAsiaTheme="minorEastAsia" w:hAnsi="Arial" w:cs="Arial"/>
-                <w:bCs/>
-                <w:lang w:val="en-PH" w:eastAsia="ja-JP"/>
-              </w:rPr>
-              <w:t xml:space="preserve">, </w:t>
+              <w:t xml:space="preserve">Kuyimobile, </w:t>
             </w:r>
             <w:r>
               <w:rPr>
@@ -9294,23 +9005,7 @@
                 <w:rFonts w:ascii="Arial" w:eastAsiaTheme="minorEastAsia" w:hAnsi="Arial" w:cs="Arial"/>
                 <w:lang w:val="en-PH" w:eastAsia="ja-JP"/>
               </w:rPr>
-              <w:t xml:space="preserve">Unfortunately, this app is only available for </w:t>
-            </w:r>
-            <w:proofErr w:type="spellStart"/>
-            <w:r>
-              <w:rPr>
-                <w:rFonts w:ascii="Arial" w:eastAsiaTheme="minorEastAsia" w:hAnsi="Arial" w:cs="Arial"/>
-                <w:lang w:val="en-PH" w:eastAsia="ja-JP"/>
-              </w:rPr>
-              <w:t>MyPhone</w:t>
-            </w:r>
-            <w:proofErr w:type="spellEnd"/>
-            <w:r>
-              <w:rPr>
-                <w:rFonts w:ascii="Arial" w:eastAsiaTheme="minorEastAsia" w:hAnsi="Arial" w:cs="Arial"/>
-                <w:lang w:val="en-PH" w:eastAsia="ja-JP"/>
-              </w:rPr>
-              <w:t xml:space="preserve"> users</w:t>
+              <w:t>Unfortunately, this app is only available for MyPhone users</w:t>
             </w:r>
           </w:p>
           <w:p>
@@ -9416,39 +9111,7 @@
                 <w:rFonts w:ascii="Arial" w:eastAsiaTheme="minorEastAsia" w:hAnsi="Arial" w:cs="Arial"/>
                 <w:lang w:eastAsia="ja-JP"/>
               </w:rPr>
-              <w:t>The “</w:t>
-            </w:r>
-            <w:proofErr w:type="spellStart"/>
-            <w:r>
-              <w:rPr>
-                <w:rFonts w:ascii="Arial" w:eastAsiaTheme="minorEastAsia" w:hAnsi="Arial" w:cs="Arial"/>
-                <w:lang w:eastAsia="ja-JP"/>
-              </w:rPr>
-              <w:t>Bulalord</w:t>
-            </w:r>
-            <w:proofErr w:type="spellEnd"/>
-            <w:r>
-              <w:rPr>
-                <w:rFonts w:ascii="Arial" w:eastAsiaTheme="minorEastAsia" w:hAnsi="Arial" w:cs="Arial"/>
-                <w:lang w:eastAsia="ja-JP"/>
-              </w:rPr>
-              <w:t xml:space="preserve"> Extreme” and “</w:t>
-            </w:r>
-            <w:proofErr w:type="spellStart"/>
-            <w:r>
-              <w:rPr>
-                <w:rFonts w:ascii="Arial" w:eastAsiaTheme="minorEastAsia" w:hAnsi="Arial" w:cs="Arial"/>
-                <w:lang w:eastAsia="ja-JP"/>
-              </w:rPr>
-              <w:t>pugo</w:t>
-            </w:r>
-            <w:proofErr w:type="spellEnd"/>
-            <w:r>
-              <w:rPr>
-                <w:rFonts w:ascii="Arial" w:eastAsiaTheme="minorEastAsia" w:hAnsi="Arial" w:cs="Arial"/>
-                <w:lang w:eastAsia="ja-JP"/>
-              </w:rPr>
-              <w:t>” apps are clones from its original game “Flappy Bird” and based from news that became a trend in the Filipino Social Media/Community.</w:t>
+              <w:t>The “Bulalord Extreme” and “pugo” apps are clones from its original game “Flappy Bird” and based from news that became a trend in the Filipino Social Media/Community.</w:t>
             </w:r>
           </w:p>
         </w:tc>
@@ -9632,15 +9295,7 @@
           <w:rFonts w:ascii="Arial" w:hAnsi="Arial" w:cs="Arial"/>
           <w:lang w:val="en-PH"/>
         </w:rPr>
-        <w:t xml:space="preserve">to the concept of existing mobile apps, (2) the value of the developers / </w:t>
-      </w:r>
-      <w:r>
-        <w:rPr>
-          <w:rFonts w:ascii="Arial" w:hAnsi="Arial" w:cs="Arial"/>
-          <w:lang w:val="en-PH"/>
-        </w:rPr>
-        <w:lastRenderedPageBreak/>
-        <w:t xml:space="preserve">designers imparting their </w:t>
+        <w:t xml:space="preserve">to the concept of existing mobile apps, (2) the value of the developers / designers imparting their </w:t>
       </w:r>
       <w:r>
         <w:rPr>
@@ -9797,29 +9452,7 @@
                       <w:color w:val="000000" w:themeColor="text1"/>
                       <w:kern w:val="24"/>
                     </w:rPr>
-                    <w:t>(</w:t>
-                  </w:r>
-                  <w:proofErr w:type="spellStart"/>
-                  <w:r>
-                    <w:rPr>
-                      <w:rFonts w:ascii="Arial" w:hAnsi="Arial" w:cs="Arial"/>
-                      <w:b/>
-                      <w:bCs/>
-                      <w:color w:val="000000" w:themeColor="text1"/>
-                      <w:kern w:val="24"/>
-                    </w:rPr>
-                    <w:t>eg</w:t>
-                  </w:r>
-                  <w:proofErr w:type="spellEnd"/>
-                  <w:r>
-                    <w:rPr>
-                      <w:rFonts w:ascii="Arial" w:hAnsi="Arial" w:cs="Arial"/>
-                      <w:b/>
-                      <w:bCs/>
-                      <w:color w:val="000000" w:themeColor="text1"/>
-                      <w:kern w:val="24"/>
-                    </w:rPr>
-                    <w:t>. traits, media, solutions, etc.)</w:t>
+                    <w:t>(eg. traits, media, solutions, etc.)</w:t>
                   </w:r>
                 </w:p>
                 <w:p>
@@ -9977,25 +9610,7 @@
           <w:b/>
           <w:lang w:val="en-PH"/>
         </w:rPr>
-        <w:t xml:space="preserve">Diagram 1.1 Venn </w:t>
-      </w:r>
-      <w:proofErr w:type="gramStart"/>
-      <w:r>
-        <w:rPr>
-          <w:rFonts w:ascii="Arial" w:hAnsi="Arial" w:cs="Arial"/>
-          <w:b/>
-          <w:lang w:val="en-PH"/>
-        </w:rPr>
-        <w:t>Diagram</w:t>
-      </w:r>
-      <w:proofErr w:type="gramEnd"/>
-      <w:r>
-        <w:rPr>
-          <w:rFonts w:ascii="Arial" w:hAnsi="Arial" w:cs="Arial"/>
-          <w:b/>
-          <w:lang w:val="en-PH"/>
-        </w:rPr>
-        <w:t xml:space="preserve"> for Mobile App Analysis</w:t>
+        <w:t>Diagram 1.1 Venn Diagram for Mobile App Analysis</w:t>
       </w:r>
     </w:p>
     <w:p>
@@ -10012,6 +9627,7 @@
           <w:rFonts w:ascii="Arial" w:hAnsi="Arial" w:cs="Arial"/>
           <w:lang w:val="en-PH"/>
         </w:rPr>
+        <w:lastRenderedPageBreak/>
         <w:t>From the result of the accomplished analysis, the proponents were able to derive the following claims that may further support the constructive of the methods and the influences governing the designers’ and the developers’ way of creating mobile apps.</w:t>
       </w:r>
     </w:p>
@@ -10044,492 +9660,6 @@
           <w:lang w:val="en-PH"/>
         </w:rPr>
         <w:t>:</w:t>
-      </w:r>
-    </w:p>
-    <w:p>
-      <w:pPr>
-        <w:numPr>
-          <w:ilvl w:val="0"/>
-          <w:numId w:val="20"/>
-        </w:numPr>
-        <w:spacing w:line="240" w:lineRule="auto"/>
-        <w:jc w:val="both"/>
-        <w:rPr>
-          <w:rFonts w:ascii="Arial" w:hAnsi="Arial" w:cs="Arial"/>
-          <w:lang w:val="en-PH"/>
-        </w:rPr>
-      </w:pPr>
-      <w:r>
-        <w:rPr>
-          <w:rFonts w:ascii="Arial" w:hAnsi="Arial" w:cs="Arial"/>
-          <w:b/>
-          <w:bCs/>
-          <w:lang w:val="en-PH"/>
-        </w:rPr>
-        <w:t>Design</w:t>
-      </w:r>
-    </w:p>
-    <w:p>
-      <w:pPr>
-        <w:numPr>
-          <w:ilvl w:val="1"/>
-          <w:numId w:val="20"/>
-        </w:numPr>
-        <w:spacing w:line="480" w:lineRule="auto"/>
-        <w:jc w:val="both"/>
-        <w:rPr>
-          <w:rFonts w:ascii="Arial" w:hAnsi="Arial" w:cs="Arial"/>
-          <w:lang w:val="en-PH"/>
-        </w:rPr>
-      </w:pPr>
-      <w:r>
-        <w:rPr>
-          <w:rFonts w:ascii="Arial" w:hAnsi="Arial" w:cs="Arial"/>
-          <w:lang w:val="en-PH"/>
-        </w:rPr>
-        <w:t xml:space="preserve">Personalizing UI and UX matters for this </w:t>
-      </w:r>
-      <w:r>
-        <w:rPr>
-          <w:rFonts w:ascii="Arial" w:hAnsi="Arial" w:cs="Arial"/>
-          <w:i/>
-          <w:iCs/>
-          <w:lang w:val="en-PH"/>
-        </w:rPr>
-        <w:t>generation</w:t>
-      </w:r>
-      <w:r>
-        <w:rPr>
-          <w:rFonts w:ascii="Arial" w:hAnsi="Arial" w:cs="Arial"/>
-          <w:lang w:val="en-PH"/>
-        </w:rPr>
-        <w:t xml:space="preserve"> and the </w:t>
-      </w:r>
-      <w:r>
-        <w:rPr>
-          <w:rFonts w:ascii="Arial" w:hAnsi="Arial" w:cs="Arial"/>
-          <w:b/>
-          <w:bCs/>
-          <w:i/>
-          <w:iCs/>
-          <w:lang w:val="en-PH"/>
-        </w:rPr>
-        <w:t xml:space="preserve">trends in designs </w:t>
-      </w:r>
-      <w:r>
-        <w:rPr>
-          <w:rFonts w:ascii="Arial" w:hAnsi="Arial" w:cs="Arial"/>
-          <w:lang w:val="en-PH"/>
-        </w:rPr>
-        <w:t>are mostly derived from user feedback</w:t>
-      </w:r>
-    </w:p>
-    <w:p>
-      <w:pPr>
-        <w:numPr>
-          <w:ilvl w:val="1"/>
-          <w:numId w:val="20"/>
-        </w:numPr>
-        <w:spacing w:line="480" w:lineRule="auto"/>
-        <w:jc w:val="both"/>
-        <w:rPr>
-          <w:rFonts w:ascii="Arial" w:hAnsi="Arial" w:cs="Arial"/>
-          <w:lang w:val="en-PH"/>
-        </w:rPr>
-      </w:pPr>
-      <w:r>
-        <w:rPr>
-          <w:rFonts w:ascii="Arial" w:hAnsi="Arial" w:cs="Arial"/>
-          <w:lang w:val="en-PH"/>
-        </w:rPr>
-        <w:lastRenderedPageBreak/>
-        <w:t xml:space="preserve">A designer’s UI / UX are most of the time an extension of </w:t>
-      </w:r>
-      <w:r>
-        <w:rPr>
-          <w:rFonts w:ascii="Arial" w:hAnsi="Arial" w:cs="Arial"/>
-          <w:b/>
-          <w:bCs/>
-          <w:lang w:val="en-PH"/>
-        </w:rPr>
-        <w:t>his / her beliefs, interests</w:t>
-      </w:r>
-    </w:p>
-    <w:p>
-      <w:pPr>
-        <w:numPr>
-          <w:ilvl w:val="0"/>
-          <w:numId w:val="20"/>
-        </w:numPr>
-        <w:spacing w:line="240" w:lineRule="auto"/>
-        <w:jc w:val="both"/>
-        <w:rPr>
-          <w:rFonts w:ascii="Arial" w:hAnsi="Arial" w:cs="Arial"/>
-          <w:lang w:val="en-PH"/>
-        </w:rPr>
-      </w:pPr>
-      <w:r>
-        <w:rPr>
-          <w:rFonts w:ascii="Arial" w:hAnsi="Arial" w:cs="Arial"/>
-          <w:b/>
-          <w:bCs/>
-          <w:lang w:val="en-PH"/>
-        </w:rPr>
-        <w:t>Function</w:t>
-      </w:r>
-    </w:p>
-    <w:p>
-      <w:pPr>
-        <w:numPr>
-          <w:ilvl w:val="1"/>
-          <w:numId w:val="20"/>
-        </w:numPr>
-        <w:spacing w:line="480" w:lineRule="auto"/>
-        <w:jc w:val="both"/>
-        <w:rPr>
-          <w:rFonts w:ascii="Arial" w:hAnsi="Arial" w:cs="Arial"/>
-          <w:lang w:val="en-PH"/>
-        </w:rPr>
-      </w:pPr>
-      <w:r>
-        <w:rPr>
-          <w:rFonts w:ascii="Arial" w:hAnsi="Arial" w:cs="Arial"/>
-          <w:lang w:val="en-PH"/>
-        </w:rPr>
-        <w:t xml:space="preserve">Developers value the </w:t>
-      </w:r>
-      <w:r>
-        <w:rPr>
-          <w:rFonts w:ascii="Arial" w:hAnsi="Arial" w:cs="Arial"/>
-          <w:b/>
-          <w:bCs/>
-          <w:i/>
-          <w:iCs/>
-          <w:lang w:val="en-PH"/>
-        </w:rPr>
-        <w:t>users</w:t>
-      </w:r>
-      <w:r>
-        <w:rPr>
-          <w:rFonts w:ascii="Arial" w:hAnsi="Arial" w:cs="Arial"/>
-          <w:i/>
-          <w:iCs/>
-          <w:lang w:val="en-PH"/>
-        </w:rPr>
-        <w:t xml:space="preserve"> </w:t>
-      </w:r>
-      <w:r>
-        <w:rPr>
-          <w:rFonts w:ascii="Arial" w:hAnsi="Arial" w:cs="Arial"/>
-          <w:lang w:val="en-PH"/>
-        </w:rPr>
-        <w:t xml:space="preserve">and </w:t>
-      </w:r>
-      <w:r>
-        <w:rPr>
-          <w:rFonts w:ascii="Arial" w:hAnsi="Arial" w:cs="Arial"/>
-          <w:b/>
-          <w:bCs/>
-          <w:i/>
-          <w:iCs/>
-          <w:lang w:val="en-PH"/>
-        </w:rPr>
-        <w:t xml:space="preserve">their feedback </w:t>
-      </w:r>
-      <w:r>
-        <w:rPr>
-          <w:rFonts w:ascii="Arial" w:hAnsi="Arial" w:cs="Arial"/>
-          <w:lang w:val="en-PH"/>
-        </w:rPr>
-        <w:t>of their application in deciding features to be included</w:t>
-      </w:r>
-    </w:p>
-    <w:p>
-      <w:pPr>
-        <w:numPr>
-          <w:ilvl w:val="1"/>
-          <w:numId w:val="20"/>
-        </w:numPr>
-        <w:spacing w:line="480" w:lineRule="auto"/>
-        <w:jc w:val="both"/>
-        <w:rPr>
-          <w:rFonts w:ascii="Arial" w:hAnsi="Arial" w:cs="Arial"/>
-          <w:lang w:val="en-PH"/>
-        </w:rPr>
-      </w:pPr>
-      <w:r>
-        <w:rPr>
-          <w:rFonts w:ascii="Arial" w:hAnsi="Arial" w:cs="Arial"/>
-          <w:lang w:val="en-PH"/>
-        </w:rPr>
-        <w:t xml:space="preserve">In considering the tools, and the platform to be used, developers also take the </w:t>
-      </w:r>
-      <w:r>
-        <w:rPr>
-          <w:rFonts w:ascii="Arial" w:hAnsi="Arial" w:cs="Arial"/>
-          <w:b/>
-          <w:bCs/>
-          <w:lang w:val="en-PH"/>
-        </w:rPr>
-        <w:t xml:space="preserve">target audience </w:t>
-      </w:r>
-      <w:r>
-        <w:rPr>
-          <w:rFonts w:ascii="Arial" w:hAnsi="Arial" w:cs="Arial"/>
-          <w:lang w:val="en-PH"/>
-        </w:rPr>
-        <w:t>into consideration</w:t>
-      </w:r>
-    </w:p>
-    <w:p>
-      <w:pPr>
-        <w:numPr>
-          <w:ilvl w:val="1"/>
-          <w:numId w:val="20"/>
-        </w:numPr>
-        <w:spacing w:line="480" w:lineRule="auto"/>
-        <w:jc w:val="both"/>
-        <w:rPr>
-          <w:rFonts w:ascii="Arial" w:hAnsi="Arial" w:cs="Arial"/>
-          <w:lang w:val="en-PH"/>
-        </w:rPr>
-      </w:pPr>
-      <w:r>
-        <w:rPr>
-          <w:rFonts w:ascii="Arial" w:hAnsi="Arial" w:cs="Arial"/>
-          <w:lang w:val="en-PH"/>
-        </w:rPr>
-        <w:t xml:space="preserve">The </w:t>
-      </w:r>
-      <w:r>
-        <w:rPr>
-          <w:rFonts w:ascii="Arial" w:hAnsi="Arial" w:cs="Arial"/>
-          <w:b/>
-          <w:bCs/>
-          <w:lang w:val="en-PH"/>
-        </w:rPr>
-        <w:t xml:space="preserve">desires </w:t>
-      </w:r>
-      <w:r>
-        <w:rPr>
-          <w:rFonts w:ascii="Arial" w:hAnsi="Arial" w:cs="Arial"/>
-          <w:lang w:val="en-PH"/>
-        </w:rPr>
-        <w:t>and</w:t>
-      </w:r>
-      <w:r>
-        <w:rPr>
-          <w:rFonts w:ascii="Arial" w:hAnsi="Arial" w:cs="Arial"/>
-          <w:b/>
-          <w:bCs/>
-          <w:lang w:val="en-PH"/>
-        </w:rPr>
-        <w:t xml:space="preserve"> convictions </w:t>
-      </w:r>
-      <w:r>
-        <w:rPr>
-          <w:rFonts w:ascii="Arial" w:hAnsi="Arial" w:cs="Arial"/>
-          <w:lang w:val="en-PH"/>
-        </w:rPr>
-        <w:t>of a developer may influence his/her application</w:t>
-      </w:r>
-    </w:p>
-    <w:p>
-      <w:pPr>
-        <w:numPr>
-          <w:ilvl w:val="0"/>
-          <w:numId w:val="20"/>
-        </w:numPr>
-        <w:spacing w:line="240" w:lineRule="auto"/>
-        <w:jc w:val="both"/>
-        <w:rPr>
-          <w:rFonts w:ascii="Arial" w:hAnsi="Arial" w:cs="Arial"/>
-          <w:lang w:val="en-PH"/>
-        </w:rPr>
-      </w:pPr>
-      <w:r>
-        <w:rPr>
-          <w:rFonts w:ascii="Arial" w:hAnsi="Arial" w:cs="Arial"/>
-          <w:b/>
-          <w:bCs/>
-          <w:lang w:val="en-PH"/>
-        </w:rPr>
-        <w:t>Trend</w:t>
-      </w:r>
-    </w:p>
-    <w:p>
-      <w:pPr>
-        <w:numPr>
-          <w:ilvl w:val="1"/>
-          <w:numId w:val="20"/>
-        </w:numPr>
-        <w:spacing w:line="480" w:lineRule="auto"/>
-        <w:jc w:val="both"/>
-        <w:rPr>
-          <w:rFonts w:ascii="Arial" w:hAnsi="Arial" w:cs="Arial"/>
-          <w:lang w:val="en-PH"/>
-        </w:rPr>
-      </w:pPr>
-      <w:r>
-        <w:rPr>
-          <w:rFonts w:ascii="Arial" w:hAnsi="Arial" w:cs="Arial"/>
-          <w:lang w:val="en-PH"/>
-        </w:rPr>
-        <w:t xml:space="preserve">Businesses are now considering the field of mobile application development for their </w:t>
-      </w:r>
-      <w:r>
-        <w:rPr>
-          <w:rFonts w:ascii="Arial" w:hAnsi="Arial" w:cs="Arial"/>
-          <w:b/>
-          <w:bCs/>
-          <w:lang w:val="en-PH"/>
-        </w:rPr>
-        <w:t>marketing strategies</w:t>
-      </w:r>
-    </w:p>
-    <w:p>
-      <w:pPr>
-        <w:numPr>
-          <w:ilvl w:val="1"/>
-          <w:numId w:val="20"/>
-        </w:numPr>
-        <w:spacing w:line="480" w:lineRule="auto"/>
-        <w:jc w:val="both"/>
-        <w:rPr>
-          <w:rFonts w:ascii="Arial" w:hAnsi="Arial" w:cs="Arial"/>
-          <w:lang w:val="en-PH"/>
-        </w:rPr>
-      </w:pPr>
-      <w:r>
-        <w:rPr>
-          <w:rFonts w:ascii="Arial" w:hAnsi="Arial" w:cs="Arial"/>
-          <w:lang w:val="en-PH"/>
-        </w:rPr>
-        <w:t xml:space="preserve">These trends influence companies to be involved in the industry of Mobile Apps by </w:t>
-      </w:r>
-      <w:r>
-        <w:rPr>
-          <w:rFonts w:ascii="Arial" w:hAnsi="Arial" w:cs="Arial"/>
-          <w:b/>
-          <w:bCs/>
-          <w:lang w:val="en-PH"/>
-        </w:rPr>
-        <w:t>having an app for themselves</w:t>
-      </w:r>
-    </w:p>
-    <w:p>
-      <w:pPr>
-        <w:numPr>
-          <w:ilvl w:val="1"/>
-          <w:numId w:val="20"/>
-        </w:numPr>
-        <w:spacing w:line="480" w:lineRule="auto"/>
-        <w:jc w:val="both"/>
-        <w:rPr>
-          <w:rFonts w:ascii="Arial" w:hAnsi="Arial" w:cs="Arial"/>
-          <w:lang w:val="en-PH"/>
-        </w:rPr>
-      </w:pPr>
-      <w:r>
-        <w:rPr>
-          <w:rFonts w:ascii="Arial" w:hAnsi="Arial" w:cs="Arial"/>
-          <w:lang w:val="en-PH"/>
-        </w:rPr>
-        <w:t xml:space="preserve">More and more </w:t>
-      </w:r>
-      <w:r>
-        <w:rPr>
-          <w:rFonts w:ascii="Arial" w:hAnsi="Arial" w:cs="Arial"/>
-          <w:b/>
-          <w:bCs/>
-          <w:lang w:val="en-PH"/>
-        </w:rPr>
-        <w:t>companies</w:t>
-      </w:r>
-      <w:r>
-        <w:rPr>
-          <w:rFonts w:ascii="Arial" w:hAnsi="Arial" w:cs="Arial"/>
-          <w:lang w:val="en-PH"/>
-        </w:rPr>
-        <w:t xml:space="preserve"> &amp; </w:t>
-      </w:r>
-      <w:r>
-        <w:rPr>
-          <w:rFonts w:ascii="Arial" w:hAnsi="Arial" w:cs="Arial"/>
-          <w:b/>
-          <w:bCs/>
-          <w:lang w:val="en-PH"/>
-        </w:rPr>
-        <w:t>government agencies</w:t>
-      </w:r>
-      <w:r>
-        <w:rPr>
-          <w:rFonts w:ascii="Arial" w:hAnsi="Arial" w:cs="Arial"/>
-          <w:lang w:val="en-PH"/>
-        </w:rPr>
-        <w:t xml:space="preserve"> are hosting competitions in </w:t>
-      </w:r>
-      <w:r>
-        <w:rPr>
-          <w:rFonts w:ascii="Arial" w:hAnsi="Arial" w:cs="Arial"/>
-          <w:i/>
-          <w:iCs/>
-          <w:lang w:val="en-PH"/>
-        </w:rPr>
-        <w:t xml:space="preserve">Mobile App development &amp; design. </w:t>
-      </w:r>
-    </w:p>
-    <w:p>
-      <w:pPr>
-        <w:numPr>
-          <w:ilvl w:val="2"/>
-          <w:numId w:val="20"/>
-        </w:numPr>
-        <w:spacing w:line="480" w:lineRule="auto"/>
-        <w:jc w:val="both"/>
-        <w:rPr>
-          <w:rFonts w:ascii="Arial" w:hAnsi="Arial" w:cs="Arial"/>
-          <w:lang w:val="en-PH"/>
-        </w:rPr>
-      </w:pPr>
-      <w:r>
-        <w:rPr>
-          <w:rFonts w:ascii="Arial" w:hAnsi="Arial" w:cs="Arial"/>
-          <w:lang w:val="en-PH"/>
-        </w:rPr>
-        <w:t xml:space="preserve">This trend of conducting contests from </w:t>
-      </w:r>
-      <w:r>
-        <w:rPr>
-          <w:rFonts w:ascii="Arial" w:hAnsi="Arial" w:cs="Arial"/>
-          <w:i/>
-          <w:iCs/>
-          <w:lang w:val="en-PH"/>
-        </w:rPr>
-        <w:t>idea/concept building</w:t>
-      </w:r>
-      <w:r>
-        <w:rPr>
-          <w:rFonts w:ascii="Arial" w:hAnsi="Arial" w:cs="Arial"/>
-          <w:lang w:val="en-PH"/>
-        </w:rPr>
-        <w:t xml:space="preserve">, to long-term or short-term </w:t>
-      </w:r>
-      <w:r>
-        <w:rPr>
-          <w:rFonts w:ascii="Arial" w:hAnsi="Arial" w:cs="Arial"/>
-          <w:b/>
-          <w:bCs/>
-          <w:lang w:val="en-PH"/>
-        </w:rPr>
-        <w:t>development</w:t>
-      </w:r>
-      <w:r>
-        <w:rPr>
-          <w:rFonts w:ascii="Arial" w:hAnsi="Arial" w:cs="Arial"/>
-          <w:lang w:val="en-PH"/>
-        </w:rPr>
-        <w:t xml:space="preserve"> has slowly invaded the IT and marketing strategies of most corporate entities here in the Philippines</w:t>
       </w:r>
     </w:p>
     <w:p>
@@ -10646,7 +9776,6 @@
           <w:rFonts w:ascii="Arial" w:hAnsi="Arial" w:cs="Arial"/>
           <w:b/>
         </w:rPr>
-        <w:lastRenderedPageBreak/>
         <w:t xml:space="preserve">International Data Corporation – </w:t>
       </w:r>
       <w:r>
@@ -10906,21 +10035,8 @@
         <w:rPr>
           <w:rFonts w:ascii="Arial" w:hAnsi="Arial" w:cs="Arial"/>
         </w:rPr>
-        <w:t xml:space="preserve">Dubois, </w:t>
-      </w:r>
-      <w:proofErr w:type="gramStart"/>
-      <w:r>
-        <w:rPr>
-          <w:rFonts w:ascii="Arial" w:hAnsi="Arial" w:cs="Arial"/>
-        </w:rPr>
-        <w:t>D..</w:t>
-      </w:r>
-      <w:proofErr w:type="gramEnd"/>
-      <w:r>
-        <w:rPr>
-          <w:rFonts w:ascii="Arial" w:hAnsi="Arial" w:cs="Arial"/>
-        </w:rPr>
-        <w:t>(2014, October 21).</w:t>
+        <w:lastRenderedPageBreak/>
+        <w:t>Dubois, D..(2014, October 21).</w:t>
       </w:r>
       <w:r>
         <w:rPr>
@@ -10985,27 +10101,7 @@
           <w:bCs/>
           <w:lang w:val="en-PH"/>
         </w:rPr>
-        <w:t xml:space="preserve">Do you need antivirus on </w:t>
-      </w:r>
-      <w:proofErr w:type="gramStart"/>
-      <w:r>
-        <w:rPr>
-          <w:rFonts w:ascii="Arial" w:hAnsi="Arial" w:cs="Arial"/>
-          <w:b/>
-          <w:bCs/>
-          <w:lang w:val="en-PH"/>
-        </w:rPr>
-        <w:t>android.</w:t>
-      </w:r>
-      <w:proofErr w:type="gramEnd"/>
-      <w:r>
-        <w:rPr>
-          <w:rFonts w:ascii="Arial" w:hAnsi="Arial" w:cs="Arial"/>
-          <w:b/>
-          <w:bCs/>
-          <w:lang w:val="en-PH"/>
-        </w:rPr>
-        <w:t xml:space="preserve"> </w:t>
+        <w:t xml:space="preserve">Do you need antivirus on android. </w:t>
       </w:r>
       <w:r>
         <w:rPr>
@@ -11045,21 +10141,12 @@
           <w:lang w:val="en-PH"/>
         </w:rPr>
       </w:pPr>
-      <w:proofErr w:type="spellStart"/>
       <w:r>
         <w:rPr>
           <w:rFonts w:ascii="Arial" w:hAnsi="Arial" w:cs="Arial"/>
           <w:lang w:val="en-PH"/>
         </w:rPr>
-        <w:t>Hou</w:t>
-      </w:r>
-      <w:proofErr w:type="spellEnd"/>
-      <w:r>
-        <w:rPr>
-          <w:rFonts w:ascii="Arial" w:hAnsi="Arial" w:cs="Arial"/>
-          <w:lang w:val="en-PH"/>
-        </w:rPr>
-        <w:t xml:space="preserve">, O. (2012, July 20). </w:t>
+        <w:t xml:space="preserve">Hou, O. (2012, July 20). </w:t>
       </w:r>
       <w:r>
         <w:rPr>
@@ -11108,21 +10195,12 @@
           <w:lang w:val="en-PH"/>
         </w:rPr>
       </w:pPr>
-      <w:proofErr w:type="spellStart"/>
       <w:r>
         <w:rPr>
           <w:rFonts w:ascii="Arial" w:hAnsi="Arial" w:cs="Arial"/>
           <w:lang w:val="en-PH"/>
         </w:rPr>
-        <w:t>Boxall</w:t>
-      </w:r>
-      <w:proofErr w:type="spellEnd"/>
-      <w:r>
-        <w:rPr>
-          <w:rFonts w:ascii="Arial" w:hAnsi="Arial" w:cs="Arial"/>
-          <w:lang w:val="en-PH"/>
-        </w:rPr>
-        <w:t>, Andy. (2014, December 11</w:t>
+        <w:t>Boxall, Andy. (2014, December 11</w:t>
       </w:r>
       <w:r>
         <w:rPr>
@@ -11279,7 +10357,6 @@
           <w:bCs/>
           <w:lang w:val="en-PH"/>
         </w:rPr>
-        <w:lastRenderedPageBreak/>
         <w:t xml:space="preserve">Mobile Applications in the building and construction industry. </w:t>
       </w:r>
       <w:r>
@@ -11327,19 +10404,8 @@
           <w:bCs/>
           <w:lang w:val="en-PH"/>
         </w:rPr>
-        <w:t>Mobile App 101: Key Functions to Consider</w:t>
-      </w:r>
-      <w:proofErr w:type="gramStart"/>
-      <w:r>
-        <w:rPr>
-          <w:rFonts w:ascii="Arial" w:hAnsi="Arial" w:cs="Arial"/>
-          <w:b/>
-          <w:bCs/>
-          <w:lang w:val="en-PH"/>
-        </w:rPr>
-        <w:t>.(</w:t>
-      </w:r>
-      <w:proofErr w:type="gramEnd"/>
+        <w:t>Mobile App 101: Key Functions to Consider.(</w:t>
+      </w:r>
       <w:r>
         <w:rPr>
           <w:rFonts w:ascii="Arial" w:hAnsi="Arial" w:cs="Arial"/>
@@ -11385,27 +10451,7 @@
           <w:bCs/>
           <w:lang w:val="en-PH"/>
         </w:rPr>
-        <w:t xml:space="preserve">UI, UX: Who Does What? A Designer's Guide </w:t>
-      </w:r>
-      <w:proofErr w:type="gramStart"/>
-      <w:r>
-        <w:rPr>
-          <w:rFonts w:ascii="Arial" w:hAnsi="Arial" w:cs="Arial"/>
-          <w:b/>
-          <w:bCs/>
-          <w:lang w:val="en-PH"/>
-        </w:rPr>
-        <w:t>To</w:t>
-      </w:r>
-      <w:proofErr w:type="gramEnd"/>
-      <w:r>
-        <w:rPr>
-          <w:rFonts w:ascii="Arial" w:hAnsi="Arial" w:cs="Arial"/>
-          <w:b/>
-          <w:bCs/>
-          <w:lang w:val="en-PH"/>
-        </w:rPr>
-        <w:t xml:space="preserve"> The Tech Industry. </w:t>
+        <w:t xml:space="preserve">UI, UX: Who Does What? A Designer's Guide To The Tech Industry. </w:t>
       </w:r>
       <w:r>
         <w:rPr>
@@ -11450,17 +10496,8 @@
           <w:rFonts w:ascii="Arial" w:hAnsi="Arial" w:cs="Arial"/>
           <w:lang w:val="en-PH"/>
         </w:rPr>
-        <w:t>Steve, C</w:t>
-      </w:r>
-      <w:proofErr w:type="gramStart"/>
-      <w:r>
-        <w:rPr>
-          <w:rFonts w:ascii="Arial" w:hAnsi="Arial" w:cs="Arial"/>
-          <w:lang w:val="en-PH"/>
-        </w:rPr>
-        <w:t>. .</w:t>
-      </w:r>
-      <w:proofErr w:type="gramEnd"/>
+        <w:t>Steve, C. .</w:t>
+      </w:r>
       <w:r>
         <w:rPr>
           <w:rFonts w:ascii="Arial" w:hAnsi="Arial" w:cs="Arial"/>
@@ -11513,15 +10550,7 @@
           <w:rFonts w:ascii="Arial" w:hAnsi="Arial" w:cs="Arial"/>
           <w:lang w:val="en-PH"/>
         </w:rPr>
-        <w:t xml:space="preserve">J, F. (2014, January 17). </w:t>
-      </w:r>
-      <w:proofErr w:type="spellStart"/>
-      <w:r>
-        <w:rPr>
-          <w:rFonts w:ascii="Arial" w:hAnsi="Arial" w:cs="Arial"/>
-          <w:lang w:val="en-PH"/>
-        </w:rPr>
-        <w:t>L</w:t>
+        <w:t>J, F. (2014, January 17). L</w:t>
       </w:r>
       <w:r>
         <w:rPr>
@@ -11530,199 +10559,7 @@
           <w:bCs/>
           <w:lang w:val="en-PH"/>
         </w:rPr>
-        <w:t>alaking</w:t>
-      </w:r>
-      <w:proofErr w:type="spellEnd"/>
-      <w:r>
-        <w:rPr>
-          <w:rFonts w:ascii="Arial" w:hAnsi="Arial" w:cs="Arial"/>
-          <w:b/>
-          <w:bCs/>
-          <w:lang w:val="en-PH"/>
-        </w:rPr>
-        <w:t xml:space="preserve"> </w:t>
-      </w:r>
-      <w:proofErr w:type="spellStart"/>
-      <w:r>
-        <w:rPr>
-          <w:rFonts w:ascii="Arial" w:hAnsi="Arial" w:cs="Arial"/>
-          <w:b/>
-          <w:bCs/>
-          <w:lang w:val="en-PH"/>
-        </w:rPr>
-        <w:t>naghahanap</w:t>
-      </w:r>
-      <w:proofErr w:type="spellEnd"/>
-      <w:r>
-        <w:rPr>
-          <w:rFonts w:ascii="Arial" w:hAnsi="Arial" w:cs="Arial"/>
-          <w:b/>
-          <w:bCs/>
-          <w:lang w:val="en-PH"/>
-        </w:rPr>
-        <w:t xml:space="preserve"> ng </w:t>
-      </w:r>
-      <w:proofErr w:type="spellStart"/>
-      <w:r>
-        <w:rPr>
-          <w:rFonts w:ascii="Arial" w:hAnsi="Arial" w:cs="Arial"/>
-          <w:b/>
-          <w:bCs/>
-          <w:lang w:val="en-PH"/>
-        </w:rPr>
-        <w:t>bulalo</w:t>
-      </w:r>
-      <w:proofErr w:type="spellEnd"/>
-      <w:r>
-        <w:rPr>
-          <w:rFonts w:ascii="Arial" w:hAnsi="Arial" w:cs="Arial"/>
-          <w:b/>
-          <w:bCs/>
-          <w:lang w:val="en-PH"/>
-        </w:rPr>
-        <w:t xml:space="preserve"> soup </w:t>
-      </w:r>
-      <w:proofErr w:type="spellStart"/>
-      <w:proofErr w:type="gramStart"/>
-      <w:r>
-        <w:rPr>
-          <w:rFonts w:ascii="Arial" w:hAnsi="Arial" w:cs="Arial"/>
-          <w:b/>
-          <w:bCs/>
-          <w:lang w:val="en-PH"/>
-        </w:rPr>
-        <w:t>sa</w:t>
-      </w:r>
-      <w:proofErr w:type="spellEnd"/>
-      <w:proofErr w:type="gramEnd"/>
-      <w:r>
-        <w:rPr>
-          <w:rFonts w:ascii="Arial" w:hAnsi="Arial" w:cs="Arial"/>
-          <w:b/>
-          <w:bCs/>
-          <w:lang w:val="en-PH"/>
-        </w:rPr>
-        <w:t xml:space="preserve"> </w:t>
-      </w:r>
-      <w:proofErr w:type="spellStart"/>
-      <w:r>
-        <w:rPr>
-          <w:rFonts w:ascii="Arial" w:hAnsi="Arial" w:cs="Arial"/>
-          <w:b/>
-          <w:bCs/>
-          <w:lang w:val="en-PH"/>
-        </w:rPr>
-        <w:t>panaderya</w:t>
-      </w:r>
-      <w:proofErr w:type="spellEnd"/>
-      <w:r>
-        <w:rPr>
-          <w:rFonts w:ascii="Arial" w:hAnsi="Arial" w:cs="Arial"/>
-          <w:b/>
-          <w:bCs/>
-          <w:lang w:val="en-PH"/>
-        </w:rPr>
-        <w:t xml:space="preserve">, </w:t>
-      </w:r>
-      <w:proofErr w:type="spellStart"/>
-      <w:r>
-        <w:rPr>
-          <w:rFonts w:ascii="Arial" w:hAnsi="Arial" w:cs="Arial"/>
-          <w:b/>
-          <w:bCs/>
-          <w:lang w:val="en-PH"/>
-        </w:rPr>
-        <w:t>nagwala</w:t>
-      </w:r>
-      <w:proofErr w:type="spellEnd"/>
-      <w:r>
-        <w:rPr>
-          <w:rFonts w:ascii="Arial" w:hAnsi="Arial" w:cs="Arial"/>
-          <w:b/>
-          <w:bCs/>
-          <w:lang w:val="en-PH"/>
-        </w:rPr>
-        <w:t xml:space="preserve"> </w:t>
-      </w:r>
-      <w:proofErr w:type="spellStart"/>
-      <w:r>
-        <w:rPr>
-          <w:rFonts w:ascii="Arial" w:hAnsi="Arial" w:cs="Arial"/>
-          <w:b/>
-          <w:bCs/>
-          <w:lang w:val="en-PH"/>
-        </w:rPr>
-        <w:t>nang</w:t>
-      </w:r>
-      <w:proofErr w:type="spellEnd"/>
-      <w:r>
-        <w:rPr>
-          <w:rFonts w:ascii="Arial" w:hAnsi="Arial" w:cs="Arial"/>
-          <w:b/>
-          <w:bCs/>
-          <w:lang w:val="en-PH"/>
-        </w:rPr>
-        <w:t xml:space="preserve"> </w:t>
-      </w:r>
-      <w:proofErr w:type="spellStart"/>
-      <w:r>
-        <w:rPr>
-          <w:rFonts w:ascii="Arial" w:hAnsi="Arial" w:cs="Arial"/>
-          <w:b/>
-          <w:bCs/>
-          <w:lang w:val="en-PH"/>
-        </w:rPr>
-        <w:t>bigyan</w:t>
-      </w:r>
-      <w:proofErr w:type="spellEnd"/>
-      <w:r>
-        <w:rPr>
-          <w:rFonts w:ascii="Arial" w:hAnsi="Arial" w:cs="Arial"/>
-          <w:b/>
-          <w:bCs/>
-          <w:lang w:val="en-PH"/>
-        </w:rPr>
-        <w:t xml:space="preserve"> ng cup noodles </w:t>
-      </w:r>
-      <w:proofErr w:type="spellStart"/>
-      <w:r>
-        <w:rPr>
-          <w:rFonts w:ascii="Arial" w:hAnsi="Arial" w:cs="Arial"/>
-          <w:b/>
-          <w:bCs/>
-          <w:lang w:val="en-PH"/>
-        </w:rPr>
-        <w:t>na</w:t>
-      </w:r>
-      <w:proofErr w:type="spellEnd"/>
-      <w:r>
-        <w:rPr>
-          <w:rFonts w:ascii="Arial" w:hAnsi="Arial" w:cs="Arial"/>
-          <w:b/>
-          <w:bCs/>
-          <w:lang w:val="en-PH"/>
-        </w:rPr>
-        <w:t xml:space="preserve"> </w:t>
-      </w:r>
-      <w:proofErr w:type="spellStart"/>
-      <w:r>
-        <w:rPr>
-          <w:rFonts w:ascii="Arial" w:hAnsi="Arial" w:cs="Arial"/>
-          <w:b/>
-          <w:bCs/>
-          <w:lang w:val="en-PH"/>
-        </w:rPr>
-        <w:t>bulalo</w:t>
-      </w:r>
-      <w:proofErr w:type="spellEnd"/>
-      <w:r>
-        <w:rPr>
-          <w:rFonts w:ascii="Arial" w:hAnsi="Arial" w:cs="Arial"/>
-          <w:b/>
-          <w:bCs/>
-          <w:lang w:val="en-PH"/>
-        </w:rPr>
-        <w:t xml:space="preserve"> flavor.</w:t>
+        <w:t>alaking naghahanap ng bulalo soup sa panaderya, nagwala nang bigyan ng cup noodles na bulalo flavor.</w:t>
       </w:r>
       <w:r>
         <w:rPr>
@@ -11772,37 +10609,12 @@
           <w:lang w:val="en-PH"/>
         </w:rPr>
       </w:pPr>
-      <w:proofErr w:type="spellStart"/>
       <w:r>
         <w:rPr>
           <w:rFonts w:ascii="Arial" w:hAnsi="Arial" w:cs="Arial"/>
           <w:lang w:val="en-PH"/>
         </w:rPr>
-        <w:t>Wondrack</w:t>
-      </w:r>
-      <w:proofErr w:type="spellEnd"/>
-      <w:r>
-        <w:rPr>
-          <w:rFonts w:ascii="Arial" w:hAnsi="Arial" w:cs="Arial"/>
-          <w:lang w:val="en-PH"/>
-        </w:rPr>
-        <w:t xml:space="preserve">, </w:t>
-      </w:r>
-      <w:proofErr w:type="gramStart"/>
-      <w:r>
-        <w:rPr>
-          <w:rFonts w:ascii="Arial" w:hAnsi="Arial" w:cs="Arial"/>
-          <w:lang w:val="en-PH"/>
-        </w:rPr>
-        <w:t>J..</w:t>
-      </w:r>
-      <w:proofErr w:type="gramEnd"/>
-      <w:r>
-        <w:rPr>
-          <w:rFonts w:ascii="Arial" w:hAnsi="Arial" w:cs="Arial"/>
-          <w:lang w:val="en-PH"/>
-        </w:rPr>
-        <w:t xml:space="preserve">(2015, February 25). </w:t>
+        <w:t xml:space="preserve">Wondrack, J..(2015, February 25). </w:t>
       </w:r>
       <w:r>
         <w:rPr>
@@ -11849,23 +10661,7 @@
           <w:rFonts w:ascii="Arial" w:hAnsi="Arial" w:cs="Arial"/>
           <w:lang w:val="en-PH"/>
         </w:rPr>
-        <w:t xml:space="preserve">Tyson, </w:t>
-      </w:r>
-      <w:proofErr w:type="gramStart"/>
-      <w:r>
-        <w:rPr>
-          <w:rFonts w:ascii="Arial" w:hAnsi="Arial" w:cs="Arial"/>
-          <w:lang w:val="en-PH"/>
-        </w:rPr>
-        <w:t>J..</w:t>
-      </w:r>
-      <w:proofErr w:type="gramEnd"/>
-      <w:r>
-        <w:rPr>
-          <w:rFonts w:ascii="Arial" w:hAnsi="Arial" w:cs="Arial"/>
-          <w:lang w:val="en-PH"/>
-        </w:rPr>
-        <w:t>(2015, February 19).</w:t>
+        <w:t>Tyson, J..(2015, February 19).</w:t>
       </w:r>
       <w:r>
         <w:rPr>
@@ -11874,50 +10670,14 @@
           <w:bCs/>
           <w:lang w:val="en-PH"/>
         </w:rPr>
-        <w:t xml:space="preserve">If </w:t>
-      </w:r>
-      <w:proofErr w:type="gramStart"/>
-      <w:r>
-        <w:rPr>
-          <w:rFonts w:ascii="Arial" w:hAnsi="Arial" w:cs="Arial"/>
-          <w:b/>
-          <w:bCs/>
+        <w:t xml:space="preserve">If You Build it (Right) They Will Come Lessons in successful consumer </w:t>
+      </w:r>
+      <w:r>
+        <w:rPr>
+          <w:rFonts w:ascii="Arial" w:hAnsi="Arial" w:cs="Arial"/>
           <w:lang w:val="en-PH"/>
         </w:rPr>
-        <w:t>You</w:t>
-      </w:r>
-      <w:proofErr w:type="gramEnd"/>
-      <w:r>
-        <w:rPr>
-          <w:rFonts w:ascii="Arial" w:hAnsi="Arial" w:cs="Arial"/>
-          <w:b/>
-          <w:bCs/>
-          <w:lang w:val="en-PH"/>
-        </w:rPr>
-        <w:t xml:space="preserve"> Build it (Right) They Will Come Lessons in successful consumer </w:t>
-      </w:r>
-      <w:r>
-        <w:rPr>
-          <w:rFonts w:ascii="Arial" w:hAnsi="Arial" w:cs="Arial"/>
-          <w:lang w:val="en-PH"/>
-        </w:rPr>
-        <w:t xml:space="preserve">products from the </w:t>
-      </w:r>
-      <w:proofErr w:type="spellStart"/>
-      <w:r>
-        <w:rPr>
-          <w:rFonts w:ascii="Arial" w:hAnsi="Arial" w:cs="Arial"/>
-          <w:lang w:val="en-PH"/>
-        </w:rPr>
-        <w:t>DfE</w:t>
-      </w:r>
-      <w:proofErr w:type="spellEnd"/>
-      <w:r>
-        <w:rPr>
-          <w:rFonts w:ascii="Arial" w:hAnsi="Arial" w:cs="Arial"/>
-          <w:lang w:val="en-PH"/>
-        </w:rPr>
-        <w:t xml:space="preserve"> awards. Retrieved from </w:t>
+        <w:t xml:space="preserve">products from the DfE awards. Retrieved from </w:t>
       </w:r>
       <w:hyperlink r:id="rId27" w:history="1">
         <w:r>
@@ -12018,27 +10778,7 @@
           <w:bCs/>
           <w:lang w:val="en-PH"/>
         </w:rPr>
-        <w:t>Smartphone OS Market Share. (</w:t>
-      </w:r>
-      <w:proofErr w:type="spellStart"/>
-      <w:r>
-        <w:rPr>
-          <w:rFonts w:ascii="Arial" w:hAnsi="Arial" w:cs="Arial"/>
-          <w:b/>
-          <w:bCs/>
-          <w:lang w:val="en-PH"/>
-        </w:rPr>
-        <w:t>n.d.</w:t>
-      </w:r>
-      <w:proofErr w:type="spellEnd"/>
-      <w:r>
-        <w:rPr>
-          <w:rFonts w:ascii="Arial" w:hAnsi="Arial" w:cs="Arial"/>
-          <w:b/>
-          <w:bCs/>
-          <w:lang w:val="en-PH"/>
-        </w:rPr>
-        <w:t>).</w:t>
+        <w:t>Smartphone OS Market Share. (n.d.).</w:t>
       </w:r>
       <w:r>
         <w:rPr>
@@ -12078,69 +10818,13 @@
           <w:lang w:val="en-PH"/>
         </w:rPr>
       </w:pPr>
-      <w:proofErr w:type="spellStart"/>
       <w:r>
         <w:rPr>
           <w:rFonts w:ascii="Arial" w:hAnsi="Arial" w:cs="Arial"/>
           <w:lang w:val="en-PH"/>
         </w:rPr>
-        <w:t>Luces</w:t>
-      </w:r>
-      <w:proofErr w:type="spellEnd"/>
-      <w:r>
-        <w:rPr>
-          <w:rFonts w:ascii="Arial" w:hAnsi="Arial" w:cs="Arial"/>
-          <w:lang w:val="en-PH"/>
-        </w:rPr>
-        <w:t xml:space="preserve">, K/JDS. GMA News. </w:t>
-      </w:r>
-      <w:proofErr w:type="spellStart"/>
-      <w:r>
-        <w:rPr>
-          <w:rFonts w:ascii="Arial" w:hAnsi="Arial" w:cs="Arial"/>
-          <w:lang w:val="en-PH"/>
-        </w:rPr>
-        <w:t>Pinoy</w:t>
-      </w:r>
-      <w:proofErr w:type="spellEnd"/>
-      <w:r>
-        <w:rPr>
-          <w:rFonts w:ascii="Arial" w:hAnsi="Arial" w:cs="Arial"/>
-          <w:lang w:val="en-PH"/>
-        </w:rPr>
-        <w:t xml:space="preserve"> Flappy Bird-inspired game </w:t>
-      </w:r>
-      <w:proofErr w:type="spellStart"/>
-      <w:r>
-        <w:rPr>
-          <w:rFonts w:ascii="Arial" w:hAnsi="Arial" w:cs="Arial"/>
-          <w:lang w:val="en-PH"/>
-        </w:rPr>
-        <w:t>Pugo</w:t>
-      </w:r>
-      <w:proofErr w:type="spellEnd"/>
-      <w:r>
-        <w:rPr>
-          <w:rFonts w:ascii="Arial" w:hAnsi="Arial" w:cs="Arial"/>
-          <w:lang w:val="en-PH"/>
-        </w:rPr>
-        <w:t xml:space="preserve"> is top pick on </w:t>
-      </w:r>
-      <w:proofErr w:type="spellStart"/>
-      <w:r>
-        <w:rPr>
-          <w:rFonts w:ascii="Arial" w:hAnsi="Arial" w:cs="Arial"/>
-          <w:lang w:val="en-PH"/>
-        </w:rPr>
-        <w:t>AppStore</w:t>
-      </w:r>
-      <w:proofErr w:type="spellEnd"/>
-      <w:r>
-        <w:rPr>
-          <w:rFonts w:ascii="Arial" w:hAnsi="Arial" w:cs="Arial"/>
-          <w:lang w:val="en-PH"/>
-        </w:rPr>
-        <w:t xml:space="preserve"> Retrieved from </w:t>
+        <w:lastRenderedPageBreak/>
+        <w:t xml:space="preserve">Luces, K/JDS. GMA News. Pinoy Flappy Bird-inspired game Pugo is top pick on AppStore Retrieved from </w:t>
       </w:r>
       <w:hyperlink r:id="rId30" w:history="1">
         <w:r>
@@ -12234,19 +10918,8 @@
           <w:bCs/>
           <w:lang w:val="en-PH"/>
         </w:rPr>
-        <w:t>Voices: Do companies take college student app developers seriously</w:t>
-      </w:r>
-      <w:proofErr w:type="gramStart"/>
-      <w:r>
-        <w:rPr>
-          <w:rFonts w:ascii="Arial" w:hAnsi="Arial" w:cs="Arial"/>
-          <w:b/>
-          <w:bCs/>
-          <w:lang w:val="en-PH"/>
-        </w:rPr>
-        <w:t>?.</w:t>
-      </w:r>
-      <w:proofErr w:type="gramEnd"/>
+        <w:t>Voices: Do companies take college student app developers seriously?.</w:t>
+      </w:r>
       <w:r>
         <w:rPr>
           <w:rFonts w:ascii="Arial" w:hAnsi="Arial" w:cs="Arial"/>
@@ -12290,23 +10963,7 @@
           <w:rFonts w:ascii="Arial" w:hAnsi="Arial" w:cs="Arial"/>
           <w:lang w:val="en-PH"/>
         </w:rPr>
-        <w:t>Anderson, T</w:t>
-      </w:r>
-      <w:proofErr w:type="gramStart"/>
-      <w:r>
-        <w:rPr>
-          <w:rFonts w:ascii="Arial" w:hAnsi="Arial" w:cs="Arial"/>
-          <w:lang w:val="en-PH"/>
-        </w:rPr>
-        <w:t>.(</w:t>
-      </w:r>
-      <w:proofErr w:type="gramEnd"/>
-      <w:r>
-        <w:rPr>
-          <w:rFonts w:ascii="Arial" w:hAnsi="Arial" w:cs="Arial"/>
-          <w:lang w:val="en-PH"/>
-        </w:rPr>
-        <w:t>2015, February 16).</w:t>
+        <w:t>Anderson, T.(2015, February 16).</w:t>
       </w:r>
       <w:r>
         <w:rPr>
@@ -12355,19 +11012,11 @@
           <w:u w:val="single"/>
         </w:rPr>
       </w:pPr>
-      <w:proofErr w:type="spellStart"/>
-      <w:r>
-        <w:rPr>
-          <w:rFonts w:ascii="Arial" w:hAnsi="Arial" w:cs="Arial"/>
-        </w:rPr>
-        <w:t>Wondrack</w:t>
-      </w:r>
-      <w:proofErr w:type="spellEnd"/>
-      <w:r>
-        <w:rPr>
-          <w:rFonts w:ascii="Arial" w:hAnsi="Arial" w:cs="Arial"/>
-        </w:rPr>
-        <w:t xml:space="preserve">, J. (2015, February 25). A Common Design Taxonomy. Retrieved from </w:t>
+      <w:r>
+        <w:rPr>
+          <w:rFonts w:ascii="Arial" w:hAnsi="Arial" w:cs="Arial"/>
+        </w:rPr>
+        <w:t xml:space="preserve">Wondrack, J. (2015, February 25). A Common Design Taxonomy. Retrieved from </w:t>
       </w:r>
       <w:hyperlink r:id="rId34" w:history="1">
         <w:r>
@@ -12400,37 +11049,12 @@
           <w:lang w:val="en-PH"/>
         </w:rPr>
       </w:pPr>
-      <w:proofErr w:type="spellStart"/>
       <w:r>
         <w:rPr>
           <w:rFonts w:ascii="Arial" w:hAnsi="Arial" w:cs="Arial"/>
           <w:lang w:val="en-PH"/>
         </w:rPr>
-        <w:t>Fadeyev</w:t>
-      </w:r>
-      <w:proofErr w:type="spellEnd"/>
-      <w:r>
-        <w:rPr>
-          <w:rFonts w:ascii="Arial" w:hAnsi="Arial" w:cs="Arial"/>
-          <w:lang w:val="en-PH"/>
-        </w:rPr>
-        <w:t xml:space="preserve">, </w:t>
-      </w:r>
-      <w:proofErr w:type="gramStart"/>
-      <w:r>
-        <w:rPr>
-          <w:rFonts w:ascii="Arial" w:hAnsi="Arial" w:cs="Arial"/>
-          <w:lang w:val="en-PH"/>
-        </w:rPr>
-        <w:t>D..</w:t>
-      </w:r>
-      <w:proofErr w:type="gramEnd"/>
-      <w:r>
-        <w:rPr>
-          <w:rFonts w:ascii="Arial" w:hAnsi="Arial" w:cs="Arial"/>
-          <w:lang w:val="en-PH"/>
-        </w:rPr>
-        <w:t xml:space="preserve">(2008, December 15). </w:t>
+        <w:t xml:space="preserve">Fadeyev, D..(2008, December 15). </w:t>
       </w:r>
       <w:r>
         <w:rPr>
@@ -12439,27 +11063,7 @@
           <w:bCs/>
           <w:lang w:val="en-PH"/>
         </w:rPr>
-        <w:t xml:space="preserve">10 Useful Techniques </w:t>
-      </w:r>
-      <w:proofErr w:type="gramStart"/>
-      <w:r>
-        <w:rPr>
-          <w:rFonts w:ascii="Arial" w:hAnsi="Arial" w:cs="Arial"/>
-          <w:b/>
-          <w:bCs/>
-          <w:lang w:val="en-PH"/>
-        </w:rPr>
-        <w:t>To</w:t>
-      </w:r>
-      <w:proofErr w:type="gramEnd"/>
-      <w:r>
-        <w:rPr>
-          <w:rFonts w:ascii="Arial" w:hAnsi="Arial" w:cs="Arial"/>
-          <w:b/>
-          <w:bCs/>
-          <w:lang w:val="en-PH"/>
-        </w:rPr>
-        <w:t xml:space="preserve"> Improve Your User Interface Designs.</w:t>
+        <w:t>10 Useful Techniques To Improve Your User Interface Designs.</w:t>
       </w:r>
       <w:r>
         <w:rPr>
@@ -12530,7 +11134,6 @@
           <w:sz w:val="24"/>
           <w:szCs w:val="24"/>
         </w:rPr>
-        <w:lastRenderedPageBreak/>
         <w:t>APPENDIX</w:t>
       </w:r>
     </w:p>
@@ -12708,6 +11311,7 @@
           <w:szCs w:val="24"/>
           <w:lang w:val="en-PH" w:eastAsia="en-PH"/>
         </w:rPr>
+        <w:lastRenderedPageBreak/>
         <w:drawing>
           <wp:inline distT="0" distB="0" distL="0" distR="0">
             <wp:extent cx="3918858" cy="2228506"/>
@@ -12774,27 +11378,7 @@
           <w:sz w:val="24"/>
           <w:szCs w:val="24"/>
         </w:rPr>
-        <w:t xml:space="preserve">Image 1.2 </w:t>
-      </w:r>
-      <w:proofErr w:type="spellStart"/>
-      <w:r>
-        <w:rPr>
-          <w:rFonts w:ascii="Arial" w:hAnsi="Arial" w:cs="Arial"/>
-          <w:b/>
-          <w:sz w:val="24"/>
-          <w:szCs w:val="24"/>
-        </w:rPr>
-        <w:t>Streetfood</w:t>
-      </w:r>
-      <w:proofErr w:type="spellEnd"/>
-      <w:r>
-        <w:rPr>
-          <w:rFonts w:ascii="Arial" w:hAnsi="Arial" w:cs="Arial"/>
-          <w:b/>
-          <w:sz w:val="24"/>
-          <w:szCs w:val="24"/>
-        </w:rPr>
-        <w:t xml:space="preserve"> Tycoon Interface</w:t>
+        <w:t>Image 1.2 Streetfood Tycoon Interface</w:t>
       </w:r>
     </w:p>
     <w:p>
@@ -12834,7 +11418,6 @@
           <w:szCs w:val="24"/>
           <w:lang w:val="en-PH" w:eastAsia="en-PH"/>
         </w:rPr>
-        <w:lastRenderedPageBreak/>
         <w:drawing>
           <wp:inline distT="0" distB="0" distL="0" distR="0">
             <wp:extent cx="1990725" cy="2813746"/>
@@ -13028,27 +11611,7 @@
                 <w:sz w:val="24"/>
                 <w:szCs w:val="24"/>
               </w:rPr>
-              <w:t xml:space="preserve">Image 1.4 </w:t>
-            </w:r>
-            <w:proofErr w:type="spellStart"/>
-            <w:r>
-              <w:rPr>
-                <w:rFonts w:ascii="Arial" w:hAnsi="Arial" w:cs="Arial"/>
-                <w:b/>
-                <w:sz w:val="24"/>
-                <w:szCs w:val="24"/>
-              </w:rPr>
-              <w:t>Pugo</w:t>
-            </w:r>
-            <w:proofErr w:type="spellEnd"/>
-            <w:r>
-              <w:rPr>
-                <w:rFonts w:ascii="Arial" w:hAnsi="Arial" w:cs="Arial"/>
-                <w:b/>
-                <w:sz w:val="24"/>
-                <w:szCs w:val="24"/>
-              </w:rPr>
-              <w:t xml:space="preserve"> Home Screen</w:t>
+              <w:t>Image 1.4 Pugo Home Screen</w:t>
             </w:r>
           </w:p>
         </w:tc>
@@ -13143,47 +11706,8 @@
                 <w:sz w:val="24"/>
                 <w:szCs w:val="24"/>
               </w:rPr>
-              <w:t xml:space="preserve">Image 1.6 </w:t>
-            </w:r>
-            <w:proofErr w:type="spellStart"/>
-            <w:r>
-              <w:rPr>
-                <w:rFonts w:ascii="Arial" w:hAnsi="Arial" w:cs="Arial"/>
-                <w:b/>
-                <w:sz w:val="24"/>
-                <w:szCs w:val="24"/>
-              </w:rPr>
-              <w:t>Bulalord</w:t>
-            </w:r>
-            <w:proofErr w:type="spellEnd"/>
-            <w:r>
-              <w:rPr>
-                <w:rFonts w:ascii="Arial" w:hAnsi="Arial" w:cs="Arial"/>
-                <w:b/>
-                <w:sz w:val="24"/>
-                <w:szCs w:val="24"/>
-              </w:rPr>
-              <w:t xml:space="preserve"> </w:t>
-            </w:r>
-            <w:proofErr w:type="spellStart"/>
-            <w:r>
-              <w:rPr>
-                <w:rFonts w:ascii="Arial" w:hAnsi="Arial" w:cs="Arial"/>
-                <w:b/>
-                <w:sz w:val="24"/>
-                <w:szCs w:val="24"/>
-              </w:rPr>
-              <w:t>Xtreme</w:t>
-            </w:r>
-            <w:proofErr w:type="spellEnd"/>
-            <w:r>
-              <w:rPr>
-                <w:rFonts w:ascii="Arial" w:hAnsi="Arial" w:cs="Arial"/>
-                <w:b/>
-                <w:sz w:val="24"/>
-                <w:szCs w:val="24"/>
-              </w:rPr>
-              <w:t xml:space="preserve"> Screenshot</w:t>
+              <w:lastRenderedPageBreak/>
+              <w:t>Image 1.6 Bulalord Xtreme Screenshot</w:t>
             </w:r>
           </w:p>
         </w:tc>
@@ -13215,6 +11739,7 @@
                 <w:szCs w:val="24"/>
                 <w:lang w:val="en-PH" w:eastAsia="en-PH"/>
               </w:rPr>
+              <w:lastRenderedPageBreak/>
               <w:drawing>
                 <wp:inline distT="0" distB="0" distL="0" distR="0">
                   <wp:extent cx="3468914" cy="1963780"/>
@@ -13281,27 +11806,7 @@
                 <w:sz w:val="24"/>
                 <w:szCs w:val="24"/>
               </w:rPr>
-              <w:t xml:space="preserve">Image 1.5 </w:t>
-            </w:r>
-            <w:proofErr w:type="spellStart"/>
-            <w:r>
-              <w:rPr>
-                <w:rFonts w:ascii="Arial" w:hAnsi="Arial" w:cs="Arial"/>
-                <w:b/>
-                <w:sz w:val="24"/>
-                <w:szCs w:val="24"/>
-              </w:rPr>
-              <w:t>Pugo</w:t>
-            </w:r>
-            <w:proofErr w:type="spellEnd"/>
-            <w:r>
-              <w:rPr>
-                <w:rFonts w:ascii="Arial" w:hAnsi="Arial" w:cs="Arial"/>
-                <w:b/>
-                <w:sz w:val="24"/>
-                <w:szCs w:val="24"/>
-              </w:rPr>
-              <w:t xml:space="preserve"> In-game Screenshot</w:t>
+              <w:t>Image 1.5 Pugo In-game Screenshot</w:t>
             </w:r>
           </w:p>
         </w:tc>
@@ -13518,7 +12023,7 @@
         <v:path o:extrusionok="f" gradientshapeok="t" o:connecttype="rect"/>
         <o:lock v:ext="edit" aspectratio="t"/>
       </v:shapetype>
-      <v:shape id="_x0000_i1158" type="#_x0000_t75" style="width:11.25pt;height:11.25pt" o:bullet="t">
+      <v:shape id="_x0000_i1164" type="#_x0000_t75" style="width:11.25pt;height:11.25pt" o:bullet="t">
         <v:imagedata r:id="rId1" o:title="msoE458"/>
       </v:shape>
     </w:pict>
@@ -19580,40 +18085,40 @@
     </dgm:pt>
   </dgm:ptLst>
   <dgm:cxnLst>
-    <dgm:cxn modelId="{F3C38563-5126-4311-A239-5AD7D11530AD}" type="presOf" srcId="{B9BCEE7D-9A23-41B3-B1E4-D085C4B4C5DC}" destId="{FD570D4A-91D9-4963-98B5-E44419776B61}" srcOrd="1" destOrd="1" presId="urn:microsoft.com/office/officeart/2005/8/layout/venn1"/>
-    <dgm:cxn modelId="{EC53E529-B29E-446D-928B-A5442A118D63}" type="presOf" srcId="{92D595C9-7754-4267-9D80-6D842AD2E604}" destId="{FD570D4A-91D9-4963-98B5-E44419776B61}" srcOrd="1" destOrd="0" presId="urn:microsoft.com/office/officeart/2005/8/layout/venn1"/>
-    <dgm:cxn modelId="{AD5F0197-F627-43F4-BD20-68E1B515AF81}" type="presOf" srcId="{83597630-8952-4CB4-B5A4-F4A198BDD028}" destId="{DB3F9B5B-F93F-4DAB-978B-448054965579}" srcOrd="0" destOrd="0" presId="urn:microsoft.com/office/officeart/2005/8/layout/venn1"/>
-    <dgm:cxn modelId="{C775E987-CF17-443E-8663-5AD321479DCF}" type="presOf" srcId="{85FC4795-AFBF-4D0C-9A3B-B25F7375CBB0}" destId="{2091BDE8-52E5-4C02-99D9-84AC1D184724}" srcOrd="1" destOrd="2" presId="urn:microsoft.com/office/officeart/2005/8/layout/venn1"/>
-    <dgm:cxn modelId="{E524A8BA-6EAB-4A0A-840B-58C3229F227D}" type="presOf" srcId="{E10E7DBE-6A20-416F-AD16-F08806EAA8A9}" destId="{FD570D4A-91D9-4963-98B5-E44419776B61}" srcOrd="1" destOrd="2" presId="urn:microsoft.com/office/officeart/2005/8/layout/venn1"/>
-    <dgm:cxn modelId="{218E65D7-147B-4828-94B3-95D0CAFC7612}" type="presOf" srcId="{85FC4795-AFBF-4D0C-9A3B-B25F7375CBB0}" destId="{79C4CD74-0998-4073-AFD1-30A57F9C07BA}" srcOrd="0" destOrd="2" presId="urn:microsoft.com/office/officeart/2005/8/layout/venn1"/>
-    <dgm:cxn modelId="{0C8DC3C7-F3F5-488D-91D4-F1374A08FFF7}" type="presOf" srcId="{8E1CF7A8-C542-4736-ADCB-ED4FB9CE27E4}" destId="{79C4CD74-0998-4073-AFD1-30A57F9C07BA}" srcOrd="0" destOrd="0" presId="urn:microsoft.com/office/officeart/2005/8/layout/venn1"/>
+    <dgm:cxn modelId="{7BE93C81-550F-4919-B93E-9CA5CF3260C5}" type="presOf" srcId="{E10E7DBE-6A20-416F-AD16-F08806EAA8A9}" destId="{B4E38B97-D4C7-4A67-B32A-874A7E1A6EDA}" srcOrd="0" destOrd="2" presId="urn:microsoft.com/office/officeart/2005/8/layout/venn1"/>
+    <dgm:cxn modelId="{6EB850DD-BD12-4954-B2C2-BD72DC90767A}" type="presOf" srcId="{26DE8474-1DC3-476D-9BEF-5491A272B60C}" destId="{DF9DA87F-8F51-4F68-9420-213A96F10CB8}" srcOrd="1" destOrd="1" presId="urn:microsoft.com/office/officeart/2005/8/layout/venn1"/>
+    <dgm:cxn modelId="{79B483AB-E22E-4DD5-A40E-B019F448A68D}" type="presOf" srcId="{FDACCE7C-95A1-4A0F-8E03-28C52837AF44}" destId="{F1DEF9BB-7C3F-44CE-8D7D-097F18388513}" srcOrd="0" destOrd="0" presId="urn:microsoft.com/office/officeart/2005/8/layout/venn1"/>
+    <dgm:cxn modelId="{B01A1972-C8D3-4525-80FA-7011F7A624A4}" type="presOf" srcId="{2A661751-8FF9-48E8-BF89-B30679EE9A75}" destId="{79C4CD74-0998-4073-AFD1-30A57F9C07BA}" srcOrd="0" destOrd="1" presId="urn:microsoft.com/office/officeart/2005/8/layout/venn1"/>
+    <dgm:cxn modelId="{7E176C96-3A9E-4771-9D5F-A789A686E0C1}" type="presOf" srcId="{052E23DB-FAF3-4A80-9126-E57170026537}" destId="{F1DEF9BB-7C3F-44CE-8D7D-097F18388513}" srcOrd="0" destOrd="2" presId="urn:microsoft.com/office/officeart/2005/8/layout/venn1"/>
+    <dgm:cxn modelId="{34C75E20-545D-4474-83D3-14AA85629388}" type="presOf" srcId="{E10E7DBE-6A20-416F-AD16-F08806EAA8A9}" destId="{FD570D4A-91D9-4963-98B5-E44419776B61}" srcOrd="1" destOrd="2" presId="urn:microsoft.com/office/officeart/2005/8/layout/venn1"/>
+    <dgm:cxn modelId="{2D750BB6-E366-4A69-A205-92DF0EDD6FAF}" type="presOf" srcId="{8E1CF7A8-C542-4736-ADCB-ED4FB9CE27E4}" destId="{79C4CD74-0998-4073-AFD1-30A57F9C07BA}" srcOrd="0" destOrd="0" presId="urn:microsoft.com/office/officeart/2005/8/layout/venn1"/>
+    <dgm:cxn modelId="{DCB10C37-0FAC-4D14-B639-FD00FBAA0AA9}" type="presOf" srcId="{85FC4795-AFBF-4D0C-9A3B-B25F7375CBB0}" destId="{2091BDE8-52E5-4C02-99D9-84AC1D184724}" srcOrd="1" destOrd="2" presId="urn:microsoft.com/office/officeart/2005/8/layout/venn1"/>
+    <dgm:cxn modelId="{CEB5177B-5345-4A37-9F2F-D9A414E8445A}" type="presOf" srcId="{92D595C9-7754-4267-9D80-6D842AD2E604}" destId="{B4E38B97-D4C7-4A67-B32A-874A7E1A6EDA}" srcOrd="0" destOrd="0" presId="urn:microsoft.com/office/officeart/2005/8/layout/venn1"/>
+    <dgm:cxn modelId="{1BA746B2-5143-4B6C-8AB3-828A7C2683D5}" type="presOf" srcId="{8E1CF7A8-C542-4736-ADCB-ED4FB9CE27E4}" destId="{2091BDE8-52E5-4C02-99D9-84AC1D184724}" srcOrd="1" destOrd="0" presId="urn:microsoft.com/office/officeart/2005/8/layout/venn1"/>
+    <dgm:cxn modelId="{2A25F304-95FE-49E6-B8EF-29338BC824E5}" type="presOf" srcId="{052E23DB-FAF3-4A80-9126-E57170026537}" destId="{DF9DA87F-8F51-4F68-9420-213A96F10CB8}" srcOrd="1" destOrd="2" presId="urn:microsoft.com/office/officeart/2005/8/layout/venn1"/>
     <dgm:cxn modelId="{C64C0595-01E1-4C3C-B636-B7E7057A1BB3}" srcId="{83597630-8952-4CB4-B5A4-F4A198BDD028}" destId="{92D595C9-7754-4267-9D80-6D842AD2E604}" srcOrd="0" destOrd="0" parTransId="{4CE66025-C501-4909-8989-0361E2DE819A}" sibTransId="{7C81C6A9-B86E-4D12-BDBA-E5405A897999}"/>
-    <dgm:cxn modelId="{B0CE2679-9A98-4C6A-8A12-540E57BFC45A}" type="presOf" srcId="{052E23DB-FAF3-4A80-9126-E57170026537}" destId="{DF9DA87F-8F51-4F68-9420-213A96F10CB8}" srcOrd="1" destOrd="2" presId="urn:microsoft.com/office/officeart/2005/8/layout/venn1"/>
     <dgm:cxn modelId="{11EB7DF2-5335-4017-A662-28B792E67BE9}" srcId="{92D595C9-7754-4267-9D80-6D842AD2E604}" destId="{B9BCEE7D-9A23-41B3-B1E4-D085C4B4C5DC}" srcOrd="0" destOrd="0" parTransId="{FA4FF7E7-042B-4797-A758-99FBBC872385}" sibTransId="{7142472B-03C3-42F6-8833-C9EAB63B354F}"/>
+    <dgm:cxn modelId="{88A601E9-6DC9-42FB-8CFB-2269660769D8}" type="presOf" srcId="{83597630-8952-4CB4-B5A4-F4A198BDD028}" destId="{DB3F9B5B-F93F-4DAB-978B-448054965579}" srcOrd="0" destOrd="0" presId="urn:microsoft.com/office/officeart/2005/8/layout/venn1"/>
+    <dgm:cxn modelId="{42C68FAD-42A2-44C3-8FE2-A58D13984E3D}" type="presOf" srcId="{26DE8474-1DC3-476D-9BEF-5491A272B60C}" destId="{F1DEF9BB-7C3F-44CE-8D7D-097F18388513}" srcOrd="0" destOrd="1" presId="urn:microsoft.com/office/officeart/2005/8/layout/venn1"/>
     <dgm:cxn modelId="{8BDC0863-6198-4B0F-B8BE-16ECF007C87D}" srcId="{8E1CF7A8-C542-4736-ADCB-ED4FB9CE27E4}" destId="{2A661751-8FF9-48E8-BF89-B30679EE9A75}" srcOrd="0" destOrd="0" parTransId="{E2A45CDD-91BC-44E4-BFAB-4FF1EE09717B}" sibTransId="{BC2E554F-247D-4856-BB4B-F229517F219F}"/>
+    <dgm:cxn modelId="{1BE918AC-BE72-43F7-BB54-C1A21FF76F3A}" type="presOf" srcId="{85FC4795-AFBF-4D0C-9A3B-B25F7375CBB0}" destId="{79C4CD74-0998-4073-AFD1-30A57F9C07BA}" srcOrd="0" destOrd="2" presId="urn:microsoft.com/office/officeart/2005/8/layout/venn1"/>
     <dgm:cxn modelId="{B9D432C5-B9B7-429D-B83E-4D965AB21602}" srcId="{83597630-8952-4CB4-B5A4-F4A198BDD028}" destId="{FDACCE7C-95A1-4A0F-8E03-28C52837AF44}" srcOrd="2" destOrd="0" parTransId="{118EBA43-9716-42B0-BD48-677D67318D77}" sibTransId="{7E31A73A-F4D4-4C76-BBF3-4B1C13B04397}"/>
+    <dgm:cxn modelId="{F4DF5BED-9CF2-4CB5-84DE-C2D7A21D2543}" type="presOf" srcId="{B9BCEE7D-9A23-41B3-B1E4-D085C4B4C5DC}" destId="{FD570D4A-91D9-4963-98B5-E44419776B61}" srcOrd="1" destOrd="1" presId="urn:microsoft.com/office/officeart/2005/8/layout/venn1"/>
     <dgm:cxn modelId="{5E666AF0-41A4-432D-BE32-89D4E47FC443}" srcId="{83597630-8952-4CB4-B5A4-F4A198BDD028}" destId="{8E1CF7A8-C542-4736-ADCB-ED4FB9CE27E4}" srcOrd="1" destOrd="0" parTransId="{E75DCC5C-01B6-4088-AC56-26D0EEB256D8}" sibTransId="{DA74763C-A8F0-4A27-8450-A58D9DF6B57C}"/>
+    <dgm:cxn modelId="{45D353CB-4B10-4218-9EF1-5AD03D806599}" type="presOf" srcId="{2A661751-8FF9-48E8-BF89-B30679EE9A75}" destId="{2091BDE8-52E5-4C02-99D9-84AC1D184724}" srcOrd="1" destOrd="1" presId="urn:microsoft.com/office/officeart/2005/8/layout/venn1"/>
     <dgm:cxn modelId="{F6E855CF-A029-4143-B69D-F701F7AED2A9}" srcId="{92D595C9-7754-4267-9D80-6D842AD2E604}" destId="{E10E7DBE-6A20-416F-AD16-F08806EAA8A9}" srcOrd="1" destOrd="0" parTransId="{21269030-05CF-4597-A53F-B07172733693}" sibTransId="{2381D3D1-AE82-4BC8-A613-D08B47C6552D}"/>
     <dgm:cxn modelId="{08C88245-A88E-4785-8168-6F88C7B0BA9B}" srcId="{FDACCE7C-95A1-4A0F-8E03-28C52837AF44}" destId="{26DE8474-1DC3-476D-9BEF-5491A272B60C}" srcOrd="0" destOrd="0" parTransId="{7F48469C-E79B-47CA-A32F-542006D65A26}" sibTransId="{42028A39-C62B-46B1-BAAA-419C9A5D0BFE}"/>
-    <dgm:cxn modelId="{8D0DE6E8-5C32-4CF1-AFEC-B3B8107B3CBF}" type="presOf" srcId="{B9BCEE7D-9A23-41B3-B1E4-D085C4B4C5DC}" destId="{B4E38B97-D4C7-4A67-B32A-874A7E1A6EDA}" srcOrd="0" destOrd="1" presId="urn:microsoft.com/office/officeart/2005/8/layout/venn1"/>
-    <dgm:cxn modelId="{708217EC-216C-408A-A8CB-A0F9C6B64DC4}" type="presOf" srcId="{2A661751-8FF9-48E8-BF89-B30679EE9A75}" destId="{79C4CD74-0998-4073-AFD1-30A57F9C07BA}" srcOrd="0" destOrd="1" presId="urn:microsoft.com/office/officeart/2005/8/layout/venn1"/>
-    <dgm:cxn modelId="{AF01E06F-988B-41CC-B4CF-2AF2034B59A1}" type="presOf" srcId="{26DE8474-1DC3-476D-9BEF-5491A272B60C}" destId="{F1DEF9BB-7C3F-44CE-8D7D-097F18388513}" srcOrd="0" destOrd="1" presId="urn:microsoft.com/office/officeart/2005/8/layout/venn1"/>
-    <dgm:cxn modelId="{1137E919-CB36-40BC-B32B-F0351BE085EE}" type="presOf" srcId="{26DE8474-1DC3-476D-9BEF-5491A272B60C}" destId="{DF9DA87F-8F51-4F68-9420-213A96F10CB8}" srcOrd="1" destOrd="1" presId="urn:microsoft.com/office/officeart/2005/8/layout/venn1"/>
-    <dgm:cxn modelId="{C0CA6B1B-10D1-48C6-A31B-567F9B5595FD}" type="presOf" srcId="{E10E7DBE-6A20-416F-AD16-F08806EAA8A9}" destId="{B4E38B97-D4C7-4A67-B32A-874A7E1A6EDA}" srcOrd="0" destOrd="2" presId="urn:microsoft.com/office/officeart/2005/8/layout/venn1"/>
-    <dgm:cxn modelId="{42610D44-DA5E-426F-8675-A485CBCEC9FC}" type="presOf" srcId="{2A661751-8FF9-48E8-BF89-B30679EE9A75}" destId="{2091BDE8-52E5-4C02-99D9-84AC1D184724}" srcOrd="1" destOrd="1" presId="urn:microsoft.com/office/officeart/2005/8/layout/venn1"/>
-    <dgm:cxn modelId="{5619F09A-EBFF-437D-AE74-EE2925FB0D6A}" type="presOf" srcId="{FDACCE7C-95A1-4A0F-8E03-28C52837AF44}" destId="{DF9DA87F-8F51-4F68-9420-213A96F10CB8}" srcOrd="1" destOrd="0" presId="urn:microsoft.com/office/officeart/2005/8/layout/venn1"/>
-    <dgm:cxn modelId="{D79C833A-3C08-4517-9474-15ABBC4640F2}" type="presOf" srcId="{FDACCE7C-95A1-4A0F-8E03-28C52837AF44}" destId="{F1DEF9BB-7C3F-44CE-8D7D-097F18388513}" srcOrd="0" destOrd="0" presId="urn:microsoft.com/office/officeart/2005/8/layout/venn1"/>
-    <dgm:cxn modelId="{D4C7F90F-97B3-4B1D-93AB-8215989689A3}" type="presOf" srcId="{92D595C9-7754-4267-9D80-6D842AD2E604}" destId="{B4E38B97-D4C7-4A67-B32A-874A7E1A6EDA}" srcOrd="0" destOrd="0" presId="urn:microsoft.com/office/officeart/2005/8/layout/venn1"/>
-    <dgm:cxn modelId="{109E1860-9062-4550-9A3F-BA3FCBC98B37}" type="presOf" srcId="{052E23DB-FAF3-4A80-9126-E57170026537}" destId="{F1DEF9BB-7C3F-44CE-8D7D-097F18388513}" srcOrd="0" destOrd="2" presId="urn:microsoft.com/office/officeart/2005/8/layout/venn1"/>
-    <dgm:cxn modelId="{64AA58CD-F2EF-4FA7-A36C-5C261B1EA37D}" type="presOf" srcId="{8E1CF7A8-C542-4736-ADCB-ED4FB9CE27E4}" destId="{2091BDE8-52E5-4C02-99D9-84AC1D184724}" srcOrd="1" destOrd="0" presId="urn:microsoft.com/office/officeart/2005/8/layout/venn1"/>
+    <dgm:cxn modelId="{629A13ED-FF03-4B6B-8A22-F00CA31DEC17}" type="presOf" srcId="{B9BCEE7D-9A23-41B3-B1E4-D085C4B4C5DC}" destId="{B4E38B97-D4C7-4A67-B32A-874A7E1A6EDA}" srcOrd="0" destOrd="1" presId="urn:microsoft.com/office/officeart/2005/8/layout/venn1"/>
+    <dgm:cxn modelId="{BF3C3660-4B10-4CE3-B1D6-F0653FE5A369}" type="presOf" srcId="{FDACCE7C-95A1-4A0F-8E03-28C52837AF44}" destId="{DF9DA87F-8F51-4F68-9420-213A96F10CB8}" srcOrd="1" destOrd="0" presId="urn:microsoft.com/office/officeart/2005/8/layout/venn1"/>
+    <dgm:cxn modelId="{2DF53F38-B88D-4466-B227-547CEEA144EB}" type="presOf" srcId="{92D595C9-7754-4267-9D80-6D842AD2E604}" destId="{FD570D4A-91D9-4963-98B5-E44419776B61}" srcOrd="1" destOrd="0" presId="urn:microsoft.com/office/officeart/2005/8/layout/venn1"/>
     <dgm:cxn modelId="{C7800B42-B9AC-4495-8199-E277E25EEF17}" srcId="{FDACCE7C-95A1-4A0F-8E03-28C52837AF44}" destId="{052E23DB-FAF3-4A80-9126-E57170026537}" srcOrd="1" destOrd="0" parTransId="{C63F7E1A-47CB-4811-863F-125DAF10F9F1}" sibTransId="{E85E0722-06B9-4459-AD0E-5294CDDEE2DD}"/>
     <dgm:cxn modelId="{66806BD8-FAF6-47F2-A4BF-ABF0B75BE0A3}" srcId="{8E1CF7A8-C542-4736-ADCB-ED4FB9CE27E4}" destId="{85FC4795-AFBF-4D0C-9A3B-B25F7375CBB0}" srcOrd="1" destOrd="0" parTransId="{4DCDF301-59BE-4D68-BD2C-A082CE24C106}" sibTransId="{CDB83FCF-76A8-4D7E-B7C2-07C8FFAB0CD9}"/>
-    <dgm:cxn modelId="{25E6A122-D8D8-490A-B3E2-6795B3B8F23C}" type="presParOf" srcId="{DB3F9B5B-F93F-4DAB-978B-448054965579}" destId="{B4E38B97-D4C7-4A67-B32A-874A7E1A6EDA}" srcOrd="0" destOrd="0" presId="urn:microsoft.com/office/officeart/2005/8/layout/venn1"/>
-    <dgm:cxn modelId="{79E6A858-148B-494C-AF42-CA03A9212198}" type="presParOf" srcId="{DB3F9B5B-F93F-4DAB-978B-448054965579}" destId="{FD570D4A-91D9-4963-98B5-E44419776B61}" srcOrd="1" destOrd="0" presId="urn:microsoft.com/office/officeart/2005/8/layout/venn1"/>
-    <dgm:cxn modelId="{C4039DFE-97D8-4B38-8FF9-84A580CCCB35}" type="presParOf" srcId="{DB3F9B5B-F93F-4DAB-978B-448054965579}" destId="{79C4CD74-0998-4073-AFD1-30A57F9C07BA}" srcOrd="2" destOrd="0" presId="urn:microsoft.com/office/officeart/2005/8/layout/venn1"/>
-    <dgm:cxn modelId="{7B092785-2719-43DF-B8C5-75270B000823}" type="presParOf" srcId="{DB3F9B5B-F93F-4DAB-978B-448054965579}" destId="{2091BDE8-52E5-4C02-99D9-84AC1D184724}" srcOrd="3" destOrd="0" presId="urn:microsoft.com/office/officeart/2005/8/layout/venn1"/>
-    <dgm:cxn modelId="{0683F8C3-AC7B-4FF0-8C5B-FEDAD2CC6DDB}" type="presParOf" srcId="{DB3F9B5B-F93F-4DAB-978B-448054965579}" destId="{F1DEF9BB-7C3F-44CE-8D7D-097F18388513}" srcOrd="4" destOrd="0" presId="urn:microsoft.com/office/officeart/2005/8/layout/venn1"/>
-    <dgm:cxn modelId="{2E2CE666-FEB1-4F8D-9AC3-BE6D26DAB619}" type="presParOf" srcId="{DB3F9B5B-F93F-4DAB-978B-448054965579}" destId="{DF9DA87F-8F51-4F68-9420-213A96F10CB8}" srcOrd="5" destOrd="0" presId="urn:microsoft.com/office/officeart/2005/8/layout/venn1"/>
+    <dgm:cxn modelId="{82ED1D9E-E27C-41DF-A18C-8FE102F22EA5}" type="presParOf" srcId="{DB3F9B5B-F93F-4DAB-978B-448054965579}" destId="{B4E38B97-D4C7-4A67-B32A-874A7E1A6EDA}" srcOrd="0" destOrd="0" presId="urn:microsoft.com/office/officeart/2005/8/layout/venn1"/>
+    <dgm:cxn modelId="{8FCDDCE5-61AF-4550-9DB4-8F81B2EB745E}" type="presParOf" srcId="{DB3F9B5B-F93F-4DAB-978B-448054965579}" destId="{FD570D4A-91D9-4963-98B5-E44419776B61}" srcOrd="1" destOrd="0" presId="urn:microsoft.com/office/officeart/2005/8/layout/venn1"/>
+    <dgm:cxn modelId="{74781A7A-877C-4DA9-AFCE-7369AC72879A}" type="presParOf" srcId="{DB3F9B5B-F93F-4DAB-978B-448054965579}" destId="{79C4CD74-0998-4073-AFD1-30A57F9C07BA}" srcOrd="2" destOrd="0" presId="urn:microsoft.com/office/officeart/2005/8/layout/venn1"/>
+    <dgm:cxn modelId="{ECFF6E87-3BC3-4564-A4FE-7429115B85F3}" type="presParOf" srcId="{DB3F9B5B-F93F-4DAB-978B-448054965579}" destId="{2091BDE8-52E5-4C02-99D9-84AC1D184724}" srcOrd="3" destOrd="0" presId="urn:microsoft.com/office/officeart/2005/8/layout/venn1"/>
+    <dgm:cxn modelId="{E15939B0-A154-47E9-BF07-518248800937}" type="presParOf" srcId="{DB3F9B5B-F93F-4DAB-978B-448054965579}" destId="{F1DEF9BB-7C3F-44CE-8D7D-097F18388513}" srcOrd="4" destOrd="0" presId="urn:microsoft.com/office/officeart/2005/8/layout/venn1"/>
+    <dgm:cxn modelId="{F4CA0249-6100-4350-8404-9CC797B3CCEE}" type="presParOf" srcId="{DB3F9B5B-F93F-4DAB-978B-448054965579}" destId="{DF9DA87F-8F51-4F68-9420-213A96F10CB8}" srcOrd="5" destOrd="0" presId="urn:microsoft.com/office/officeart/2005/8/layout/venn1"/>
   </dgm:cxnLst>
   <dgm:bg/>
   <dgm:whole/>
@@ -22509,7 +21014,7 @@
 </file>
 
 <file path=customXml/itemProps1.xml><?xml version="1.0" encoding="utf-8"?>
-<ds:datastoreItem xmlns:ds="http://schemas.openxmlformats.org/officeDocument/2006/customXml" ds:itemID="{031A351F-2BF7-429F-9347-5E296E2F48D3}">
+<ds:datastoreItem xmlns:ds="http://schemas.openxmlformats.org/officeDocument/2006/customXml" ds:itemID="{6A82FDC9-D34C-4148-A93E-0DDDF6614F63}">
   <ds:schemaRefs>
     <ds:schemaRef ds:uri="http://schemas.openxmlformats.org/officeDocument/2006/bibliography"/>
   </ds:schemaRefs>

</xml_diff>

<commit_message>
revised Document for finals
</commit_message>
<xml_diff>
--- a/MINSYST Deliverables/MINSYST R04 - Document for Finals.docx
+++ b/MINSYST Deliverables/MINSYST R04 - Document for Finals.docx
@@ -401,8 +401,19 @@
                 <w:sz w:val="24"/>
                 <w:szCs w:val="28"/>
               </w:rPr>
-              <w:t>Joshua Dimapilis</w:t>
+              <w:t xml:space="preserve">Joshua </w:t>
             </w:r>
+            <w:proofErr w:type="spellStart"/>
+            <w:r>
+              <w:rPr>
+                <w:rFonts w:ascii="Arial" w:hAnsi="Arial" w:cs="Arial"/>
+                <w:b/>
+                <w:sz w:val="24"/>
+                <w:szCs w:val="28"/>
+              </w:rPr>
+              <w:t>Dimapilis</w:t>
+            </w:r>
+            <w:proofErr w:type="spellEnd"/>
           </w:p>
           <w:p>
             <w:pPr>
@@ -422,8 +433,19 @@
                 <w:sz w:val="24"/>
                 <w:szCs w:val="28"/>
               </w:rPr>
-              <w:t>Thom Doniña</w:t>
+              <w:t xml:space="preserve">Thom </w:t>
             </w:r>
+            <w:proofErr w:type="spellStart"/>
+            <w:r>
+              <w:rPr>
+                <w:rFonts w:ascii="Arial" w:hAnsi="Arial" w:cs="Arial"/>
+                <w:b/>
+                <w:sz w:val="24"/>
+                <w:szCs w:val="28"/>
+              </w:rPr>
+              <w:t>Doniña</w:t>
+            </w:r>
+            <w:proofErr w:type="spellEnd"/>
           </w:p>
           <w:p>
             <w:pPr>
@@ -485,8 +507,19 @@
                 <w:sz w:val="24"/>
                 <w:szCs w:val="28"/>
               </w:rPr>
-              <w:t>Gino Gapay</w:t>
+              <w:t xml:space="preserve">Gino </w:t>
             </w:r>
+            <w:proofErr w:type="spellStart"/>
+            <w:r>
+              <w:rPr>
+                <w:rFonts w:ascii="Arial" w:hAnsi="Arial" w:cs="Arial"/>
+                <w:b/>
+                <w:sz w:val="24"/>
+                <w:szCs w:val="28"/>
+              </w:rPr>
+              <w:t>Gapay</w:t>
+            </w:r>
+            <w:proofErr w:type="spellEnd"/>
           </w:p>
           <w:p>
             <w:pPr>
@@ -499,6 +532,7 @@
                 <w:szCs w:val="28"/>
               </w:rPr>
             </w:pPr>
+            <w:proofErr w:type="spellStart"/>
             <w:r>
               <w:rPr>
                 <w:rFonts w:ascii="Arial" w:hAnsi="Arial" w:cs="Arial"/>
@@ -506,8 +540,29 @@
                 <w:sz w:val="24"/>
                 <w:szCs w:val="28"/>
               </w:rPr>
-              <w:t>Jestine Gaoaen</w:t>
+              <w:t>Jestine</w:t>
             </w:r>
+            <w:proofErr w:type="spellEnd"/>
+            <w:r>
+              <w:rPr>
+                <w:rFonts w:ascii="Arial" w:hAnsi="Arial" w:cs="Arial"/>
+                <w:b/>
+                <w:sz w:val="24"/>
+                <w:szCs w:val="28"/>
+              </w:rPr>
+              <w:t xml:space="preserve"> </w:t>
+            </w:r>
+            <w:proofErr w:type="spellStart"/>
+            <w:r>
+              <w:rPr>
+                <w:rFonts w:ascii="Arial" w:hAnsi="Arial" w:cs="Arial"/>
+                <w:b/>
+                <w:sz w:val="24"/>
+                <w:szCs w:val="28"/>
+              </w:rPr>
+              <w:t>Gaoaen</w:t>
+            </w:r>
+            <w:proofErr w:type="spellEnd"/>
           </w:p>
           <w:p>
             <w:pPr>
@@ -521,6 +576,7 @@
                 <w:szCs w:val="28"/>
               </w:rPr>
             </w:pPr>
+            <w:proofErr w:type="spellStart"/>
             <w:r>
               <w:rPr>
                 <w:rFonts w:ascii="Arial" w:hAnsi="Arial" w:cs="Arial"/>
@@ -528,7 +584,17 @@
                 <w:sz w:val="24"/>
                 <w:szCs w:val="28"/>
               </w:rPr>
-              <w:t>Nickolo Gonzales</w:t>
+              <w:t>Nickolo</w:t>
+            </w:r>
+            <w:proofErr w:type="spellEnd"/>
+            <w:r>
+              <w:rPr>
+                <w:rFonts w:ascii="Arial" w:hAnsi="Arial" w:cs="Arial"/>
+                <w:b/>
+                <w:sz w:val="24"/>
+                <w:szCs w:val="28"/>
+              </w:rPr>
+              <w:t xml:space="preserve"> Gonzales</w:t>
             </w:r>
           </w:p>
           <w:p>
@@ -706,6 +772,7 @@
         </w:rPr>
         <w:t xml:space="preserve"> </w:t>
       </w:r>
+      <w:proofErr w:type="spellStart"/>
       <w:r>
         <w:rPr>
           <w:rFonts w:ascii="Arial" w:hAnsi="Arial" w:cs="Arial"/>
@@ -715,6 +782,7 @@
         </w:rPr>
         <w:t>Valbuena</w:t>
       </w:r>
+      <w:proofErr w:type="spellEnd"/>
     </w:p>
     <w:p>
       <w:pPr>
@@ -3902,7 +3970,29 @@
           <w:szCs w:val="24"/>
           <w:u w:val="single"/>
         </w:rPr>
-        <w:t>(Wondrack, 2015)</w:t>
+        <w:t>(</w:t>
+      </w:r>
+      <w:proofErr w:type="spellStart"/>
+      <w:r>
+        <w:rPr>
+          <w:rFonts w:ascii="Arial" w:hAnsi="Arial" w:cs="Arial"/>
+          <w:i/>
+          <w:sz w:val="24"/>
+          <w:szCs w:val="24"/>
+          <w:u w:val="single"/>
+        </w:rPr>
+        <w:t>Wondrack</w:t>
+      </w:r>
+      <w:proofErr w:type="spellEnd"/>
+      <w:r>
+        <w:rPr>
+          <w:rFonts w:ascii="Arial" w:hAnsi="Arial" w:cs="Arial"/>
+          <w:i/>
+          <w:sz w:val="24"/>
+          <w:szCs w:val="24"/>
+          <w:u w:val="single"/>
+        </w:rPr>
+        <w:t>, 2015)</w:t>
       </w:r>
       <w:r>
         <w:rPr>
@@ -3918,7 +4008,25 @@
           <w:sz w:val="24"/>
           <w:szCs w:val="24"/>
         </w:rPr>
-        <w:t xml:space="preserve">The article discusses the problem that could be present whenever various designers are asked about what design is, and they arrive with various inconclusive and different answers. The Rochester Institute of Technology Professor, James Wondrack, believes that successful design implementation lies on taxonomy. He was able to impart this in his study (in verbatim): </w:t>
+        <w:t xml:space="preserve">The article discusses the problem that could be present whenever various designers are asked about what design is, and they arrive with various inconclusive and different answers. The Rochester Institute of Technology Professor, James </w:t>
+      </w:r>
+      <w:proofErr w:type="spellStart"/>
+      <w:r>
+        <w:rPr>
+          <w:rFonts w:ascii="Arial" w:hAnsi="Arial" w:cs="Arial"/>
+          <w:sz w:val="24"/>
+          <w:szCs w:val="24"/>
+        </w:rPr>
+        <w:t>Wondrack</w:t>
+      </w:r>
+      <w:proofErr w:type="spellEnd"/>
+      <w:r>
+        <w:rPr>
+          <w:rFonts w:ascii="Arial" w:hAnsi="Arial" w:cs="Arial"/>
+          <w:sz w:val="24"/>
+          <w:szCs w:val="24"/>
+        </w:rPr>
+        <w:t xml:space="preserve">, believes that successful design implementation lies on taxonomy. He was able to impart this in his study (in verbatim): </w:t>
       </w:r>
       <w:r>
         <w:rPr>
@@ -4046,7 +4154,25 @@
           <w:sz w:val="24"/>
           <w:szCs w:val="24"/>
         </w:rPr>
-        <w:t xml:space="preserve">It is, in his belief, that the application Lumosity, was able to receive various awards, recognition </w:t>
+        <w:t xml:space="preserve">It is, in his belief, that the application </w:t>
+      </w:r>
+      <w:proofErr w:type="spellStart"/>
+      <w:r>
+        <w:rPr>
+          <w:rFonts w:ascii="Arial" w:hAnsi="Arial" w:cs="Arial"/>
+          <w:sz w:val="24"/>
+          <w:szCs w:val="24"/>
+        </w:rPr>
+        <w:t>Lumosity</w:t>
+      </w:r>
+      <w:proofErr w:type="spellEnd"/>
+      <w:r>
+        <w:rPr>
+          <w:rFonts w:ascii="Arial" w:hAnsi="Arial" w:cs="Arial"/>
+          <w:sz w:val="24"/>
+          <w:szCs w:val="24"/>
+        </w:rPr>
+        <w:t xml:space="preserve">, was able to receive various awards, recognition </w:t>
       </w:r>
       <w:r>
         <w:rPr>
@@ -4055,7 +4181,25 @@
           <w:szCs w:val="24"/>
         </w:rPr>
         <w:lastRenderedPageBreak/>
-        <w:t xml:space="preserve">and acclaim both from award-giving bodies in the IT industry and from its users, because of the research and the study that they have done to further the application’s design and functions. At present time, most of Lumosity’s competitors include other cognitive – game applications that personalize their </w:t>
+        <w:t xml:space="preserve">and acclaim both from award-giving bodies in the IT industry and from its users, because of the research and the study that they have done to further the application’s design and functions. At present time, most of </w:t>
+      </w:r>
+      <w:proofErr w:type="spellStart"/>
+      <w:r>
+        <w:rPr>
+          <w:rFonts w:ascii="Arial" w:hAnsi="Arial" w:cs="Arial"/>
+          <w:sz w:val="24"/>
+          <w:szCs w:val="24"/>
+        </w:rPr>
+        <w:t>Lumosity’s</w:t>
+      </w:r>
+      <w:proofErr w:type="spellEnd"/>
+      <w:r>
+        <w:rPr>
+          <w:rFonts w:ascii="Arial" w:hAnsi="Arial" w:cs="Arial"/>
+          <w:sz w:val="24"/>
+          <w:szCs w:val="24"/>
+        </w:rPr>
+        <w:t xml:space="preserve"> competitors include other cognitive – game applications that personalize their </w:t>
       </w:r>
       <w:r>
         <w:rPr>
@@ -4072,7 +4216,79 @@
           <w:sz w:val="24"/>
           <w:szCs w:val="24"/>
         </w:rPr>
-        <w:t>for each user, however – the years of study and research that the designers have given to the Lumosity app, cannot easily be trumped. “The initial two years of prototyping were essential because not only were we creating the foundation for a new science-based product, but we were also defining a new industry,” says Melissa Malski, a Public Relations Specialist at Lumosity. It is also in the author’s belief that like the brain app, Lumosity, ‘</w:t>
+        <w:t xml:space="preserve">for each user, however – the years of study and research that the designers have given to the </w:t>
+      </w:r>
+      <w:proofErr w:type="spellStart"/>
+      <w:r>
+        <w:rPr>
+          <w:rFonts w:ascii="Arial" w:hAnsi="Arial" w:cs="Arial"/>
+          <w:sz w:val="24"/>
+          <w:szCs w:val="24"/>
+        </w:rPr>
+        <w:t>Lumosity</w:t>
+      </w:r>
+      <w:proofErr w:type="spellEnd"/>
+      <w:r>
+        <w:rPr>
+          <w:rFonts w:ascii="Arial" w:hAnsi="Arial" w:cs="Arial"/>
+          <w:sz w:val="24"/>
+          <w:szCs w:val="24"/>
+        </w:rPr>
+        <w:t xml:space="preserve"> app, cannot easily be trumped. “The initial two years of prototyping were essential because not only were we creating the foundation for a new science-based product, but we were also defining a new industry,” says Melissa </w:t>
+      </w:r>
+      <w:proofErr w:type="spellStart"/>
+      <w:r>
+        <w:rPr>
+          <w:rFonts w:ascii="Arial" w:hAnsi="Arial" w:cs="Arial"/>
+          <w:sz w:val="24"/>
+          <w:szCs w:val="24"/>
+        </w:rPr>
+        <w:t>Malski</w:t>
+      </w:r>
+      <w:proofErr w:type="spellEnd"/>
+      <w:r>
+        <w:rPr>
+          <w:rFonts w:ascii="Arial" w:hAnsi="Arial" w:cs="Arial"/>
+          <w:sz w:val="24"/>
+          <w:szCs w:val="24"/>
+        </w:rPr>
+        <w:t xml:space="preserve">, a Public Relations Specialist at </w:t>
+      </w:r>
+      <w:proofErr w:type="spellStart"/>
+      <w:r>
+        <w:rPr>
+          <w:rFonts w:ascii="Arial" w:hAnsi="Arial" w:cs="Arial"/>
+          <w:sz w:val="24"/>
+          <w:szCs w:val="24"/>
+        </w:rPr>
+        <w:t>Lumosity</w:t>
+      </w:r>
+      <w:proofErr w:type="spellEnd"/>
+      <w:r>
+        <w:rPr>
+          <w:rFonts w:ascii="Arial" w:hAnsi="Arial" w:cs="Arial"/>
+          <w:sz w:val="24"/>
+          <w:szCs w:val="24"/>
+        </w:rPr>
+        <w:t xml:space="preserve">. It is also in the author’s belief that like the brain app, </w:t>
+      </w:r>
+      <w:proofErr w:type="spellStart"/>
+      <w:r>
+        <w:rPr>
+          <w:rFonts w:ascii="Arial" w:hAnsi="Arial" w:cs="Arial"/>
+          <w:sz w:val="24"/>
+          <w:szCs w:val="24"/>
+        </w:rPr>
+        <w:t>Lumosity</w:t>
+      </w:r>
+      <w:proofErr w:type="spellEnd"/>
+      <w:r>
+        <w:rPr>
+          <w:rFonts w:ascii="Arial" w:hAnsi="Arial" w:cs="Arial"/>
+          <w:sz w:val="24"/>
+          <w:szCs w:val="24"/>
+        </w:rPr>
+        <w:t>, ‘</w:t>
       </w:r>
       <w:r>
         <w:rPr>
@@ -4222,7 +4438,27 @@
           <w:sz w:val="24"/>
           <w:szCs w:val="24"/>
         </w:rPr>
-        <w:t xml:space="preserve">13 Must Have Features for your BusinessMobile App” </w:t>
+        <w:t xml:space="preserve">13 Must Have Features for your </w:t>
+      </w:r>
+      <w:proofErr w:type="spellStart"/>
+      <w:r>
+        <w:rPr>
+          <w:rFonts w:ascii="Arial" w:hAnsi="Arial" w:cs="Arial"/>
+          <w:i/>
+          <w:sz w:val="24"/>
+          <w:szCs w:val="24"/>
+        </w:rPr>
+        <w:t>BusinessMobile</w:t>
+      </w:r>
+      <w:proofErr w:type="spellEnd"/>
+      <w:r>
+        <w:rPr>
+          <w:rFonts w:ascii="Arial" w:hAnsi="Arial" w:cs="Arial"/>
+          <w:i/>
+          <w:sz w:val="24"/>
+          <w:szCs w:val="24"/>
+        </w:rPr>
+        <w:t xml:space="preserve"> App” </w:t>
       </w:r>
       <w:r>
         <w:rPr>
@@ -4320,7 +4556,25 @@
           <w:sz w:val="24"/>
           <w:szCs w:val="24"/>
         </w:rPr>
-        <w:t>. This answer came from Jesse Davis of Appinions Inc. He said that it is more important to figure out first the basic things the users want and build those features and nothing else. For him as a user, he would rather use an app that lets him do what he wants in 15 seconds than a convoluted UX that lets him do things he have no interest in actually doing.</w:t>
+        <w:t xml:space="preserve">. This answer came from Jesse Davis of </w:t>
+      </w:r>
+      <w:proofErr w:type="spellStart"/>
+      <w:r>
+        <w:rPr>
+          <w:rFonts w:ascii="Arial" w:hAnsi="Arial" w:cs="Arial"/>
+          <w:sz w:val="24"/>
+          <w:szCs w:val="24"/>
+        </w:rPr>
+        <w:t>Appinions</w:t>
+      </w:r>
+      <w:proofErr w:type="spellEnd"/>
+      <w:r>
+        <w:rPr>
+          <w:rFonts w:ascii="Arial" w:hAnsi="Arial" w:cs="Arial"/>
+          <w:sz w:val="24"/>
+          <w:szCs w:val="24"/>
+        </w:rPr>
+        <w:t xml:space="preserve"> Inc. He said that it is more important to figure out first the basic things the users want and build those features and nothing else. For him as a user, he would rather use an app that lets him do what he wants in 15 seconds than a convoluted UX that lets him do things he have no interest in actually doing.</w:t>
       </w:r>
     </w:p>
     <w:p>
@@ -4339,7 +4593,61 @@
           <w:sz w:val="24"/>
           <w:szCs w:val="24"/>
         </w:rPr>
-        <w:t xml:space="preserve">Another answer in the list is from George Mavromaras, of Mavro Inc.which is </w:t>
+        <w:t xml:space="preserve">Another answer in the list is from George </w:t>
+      </w:r>
+      <w:proofErr w:type="spellStart"/>
+      <w:r>
+        <w:rPr>
+          <w:rFonts w:ascii="Arial" w:hAnsi="Arial" w:cs="Arial"/>
+          <w:sz w:val="24"/>
+          <w:szCs w:val="24"/>
+        </w:rPr>
+        <w:t>Mavromaras</w:t>
+      </w:r>
+      <w:proofErr w:type="spellEnd"/>
+      <w:r>
+        <w:rPr>
+          <w:rFonts w:ascii="Arial" w:hAnsi="Arial" w:cs="Arial"/>
+          <w:sz w:val="24"/>
+          <w:szCs w:val="24"/>
+        </w:rPr>
+        <w:t xml:space="preserve">, of </w:t>
+      </w:r>
+      <w:proofErr w:type="spellStart"/>
+      <w:r>
+        <w:rPr>
+          <w:rFonts w:ascii="Arial" w:hAnsi="Arial" w:cs="Arial"/>
+          <w:sz w:val="24"/>
+          <w:szCs w:val="24"/>
+        </w:rPr>
+        <w:t>Mavro</w:t>
+      </w:r>
+      <w:proofErr w:type="spellEnd"/>
+      <w:r>
+        <w:rPr>
+          <w:rFonts w:ascii="Arial" w:hAnsi="Arial" w:cs="Arial"/>
+          <w:sz w:val="24"/>
+          <w:szCs w:val="24"/>
+        </w:rPr>
+        <w:t xml:space="preserve"> </w:t>
+      </w:r>
+      <w:proofErr w:type="spellStart"/>
+      <w:r>
+        <w:rPr>
+          <w:rFonts w:ascii="Arial" w:hAnsi="Arial" w:cs="Arial"/>
+          <w:sz w:val="24"/>
+          <w:szCs w:val="24"/>
+        </w:rPr>
+        <w:t>Inc.which</w:t>
+      </w:r>
+      <w:proofErr w:type="spellEnd"/>
+      <w:r>
+        <w:rPr>
+          <w:rFonts w:ascii="Arial" w:hAnsi="Arial" w:cs="Arial"/>
+          <w:sz w:val="24"/>
+          <w:szCs w:val="24"/>
+        </w:rPr>
+        <w:t xml:space="preserve"> is </w:t>
       </w:r>
       <w:r>
         <w:rPr>
@@ -4410,6 +4718,7 @@
           <w:ilvl w:val="0"/>
           <w:numId w:val="27"/>
         </w:numPr>
+        <w:spacing w:line="480" w:lineRule="auto"/>
         <w:jc w:val="both"/>
         <w:rPr>
           <w:rFonts w:ascii="Arial" w:hAnsi="Arial" w:cs="Arial"/>
@@ -5282,8 +5591,6 @@
         </w:rPr>
         <w:t>Is design, market – driven or individual – driven?</w:t>
       </w:r>
-      <w:bookmarkStart w:id="0" w:name="_GoBack"/>
-      <w:bookmarkEnd w:id="0"/>
       <w:r>
         <w:rPr>
           <w:rFonts w:ascii="Arial" w:hAnsi="Arial" w:cs="Arial"/>
@@ -7212,7 +7519,6 @@
             <w:pPr>
               <w:pStyle w:val="NoSpacing"/>
               <w:spacing w:line="276" w:lineRule="auto"/>
-              <w:jc w:val="center"/>
               <w:cnfStyle w:val="000000100000" w:firstRow="0" w:lastRow="0" w:firstColumn="0" w:lastColumn="0" w:oddVBand="0" w:evenVBand="0" w:oddHBand="1" w:evenHBand="0" w:firstRowFirstColumn="0" w:firstRowLastColumn="0" w:lastRowFirstColumn="0" w:lastRowLastColumn="0"/>
               <w:rPr>
                 <w:rFonts w:ascii="Arial" w:hAnsi="Arial" w:cs="Arial"/>
@@ -7284,7 +7590,6 @@
             <w:pPr>
               <w:pStyle w:val="NoSpacing"/>
               <w:spacing w:line="276" w:lineRule="auto"/>
-              <w:jc w:val="center"/>
               <w:cnfStyle w:val="000000000000" w:firstRow="0" w:lastRow="0" w:firstColumn="0" w:lastColumn="0" w:oddVBand="0" w:evenVBand="0" w:oddHBand="0" w:evenHBand="0" w:firstRowFirstColumn="0" w:firstRowLastColumn="0" w:lastRowFirstColumn="0" w:lastRowLastColumn="0"/>
               <w:rPr>
                 <w:rFonts w:ascii="Arial" w:hAnsi="Arial" w:cs="Arial"/>
@@ -7359,7 +7664,6 @@
             <w:pPr>
               <w:pStyle w:val="NoSpacing"/>
               <w:spacing w:line="276" w:lineRule="auto"/>
-              <w:jc w:val="center"/>
               <w:cnfStyle w:val="000000100000" w:firstRow="0" w:lastRow="0" w:firstColumn="0" w:lastColumn="0" w:oddVBand="0" w:evenVBand="0" w:oddHBand="1" w:evenHBand="0" w:firstRowFirstColumn="0" w:firstRowLastColumn="0" w:lastRowFirstColumn="0" w:lastRowLastColumn="0"/>
               <w:rPr>
                 <w:rFonts w:ascii="Arial" w:hAnsi="Arial" w:cs="Arial"/>
@@ -7431,7 +7735,6 @@
             <w:pPr>
               <w:pStyle w:val="NoSpacing"/>
               <w:spacing w:line="276" w:lineRule="auto"/>
-              <w:jc w:val="center"/>
               <w:cnfStyle w:val="000000000000" w:firstRow="0" w:lastRow="0" w:firstColumn="0" w:lastColumn="0" w:oddVBand="0" w:evenVBand="0" w:oddHBand="0" w:evenHBand="0" w:firstRowFirstColumn="0" w:firstRowLastColumn="0" w:lastRowFirstColumn="0" w:lastRowLastColumn="0"/>
               <w:rPr>
                 <w:rFonts w:ascii="Arial" w:hAnsi="Arial" w:cs="Arial"/>
@@ -7506,7 +7809,6 @@
             <w:pPr>
               <w:pStyle w:val="NoSpacing"/>
               <w:spacing w:line="276" w:lineRule="auto"/>
-              <w:jc w:val="center"/>
               <w:cnfStyle w:val="000000100000" w:firstRow="0" w:lastRow="0" w:firstColumn="0" w:lastColumn="0" w:oddVBand="0" w:evenVBand="0" w:oddHBand="1" w:evenHBand="0" w:firstRowFirstColumn="0" w:firstRowLastColumn="0" w:lastRowFirstColumn="0" w:lastRowLastColumn="0"/>
               <w:rPr>
                 <w:rFonts w:ascii="Arial" w:hAnsi="Arial" w:cs="Arial"/>
@@ -7578,7 +7880,6 @@
             <w:pPr>
               <w:pStyle w:val="NoSpacing"/>
               <w:spacing w:line="276" w:lineRule="auto"/>
-              <w:jc w:val="center"/>
               <w:cnfStyle w:val="000000000000" w:firstRow="0" w:lastRow="0" w:firstColumn="0" w:lastColumn="0" w:oddVBand="0" w:evenVBand="0" w:oddHBand="0" w:evenHBand="0" w:firstRowFirstColumn="0" w:firstRowLastColumn="0" w:lastRowFirstColumn="0" w:lastRowLastColumn="0"/>
               <w:rPr>
                 <w:rFonts w:ascii="Arial" w:hAnsi="Arial" w:cs="Arial"/>
@@ -7653,7 +7954,6 @@
             <w:pPr>
               <w:pStyle w:val="NoSpacing"/>
               <w:spacing w:line="276" w:lineRule="auto"/>
-              <w:jc w:val="center"/>
               <w:cnfStyle w:val="000000100000" w:firstRow="0" w:lastRow="0" w:firstColumn="0" w:lastColumn="0" w:oddVBand="0" w:evenVBand="0" w:oddHBand="1" w:evenHBand="0" w:firstRowFirstColumn="0" w:firstRowLastColumn="0" w:lastRowFirstColumn="0" w:lastRowLastColumn="0"/>
               <w:rPr>
                 <w:rFonts w:ascii="Arial" w:hAnsi="Arial" w:cs="Arial"/>
@@ -8091,6 +8391,8 @@
           <w:szCs w:val="24"/>
         </w:rPr>
       </w:pPr>
+      <w:bookmarkStart w:id="0" w:name="_GoBack"/>
+      <w:bookmarkEnd w:id="0"/>
     </w:p>
     <w:p>
       <w:pPr>
@@ -8199,6 +8501,7 @@
           <w:lang w:eastAsia="ja-JP"/>
         </w:rPr>
       </w:pPr>
+      <w:proofErr w:type="spellStart"/>
       <w:r>
         <w:rPr>
           <w:rFonts w:ascii="Arial" w:eastAsiaTheme="minorEastAsia" w:hAnsi="Arial" w:cs="Arial"/>
@@ -8206,7 +8509,17 @@
           <w:szCs w:val="24"/>
           <w:lang w:eastAsia="ja-JP"/>
         </w:rPr>
-        <w:t>Streetfood Tycoon</w:t>
+        <w:t>Streetfood</w:t>
+      </w:r>
+      <w:proofErr w:type="spellEnd"/>
+      <w:r>
+        <w:rPr>
+          <w:rFonts w:ascii="Arial" w:eastAsiaTheme="minorEastAsia" w:hAnsi="Arial" w:cs="Arial"/>
+          <w:sz w:val="24"/>
+          <w:szCs w:val="24"/>
+          <w:lang w:eastAsia="ja-JP"/>
+        </w:rPr>
+        <w:t xml:space="preserve"> Tycoon</w:t>
       </w:r>
     </w:p>
     <w:p>
@@ -8253,6 +8566,7 @@
           <w:lang w:eastAsia="ja-JP"/>
         </w:rPr>
       </w:pPr>
+      <w:proofErr w:type="spellStart"/>
       <w:r>
         <w:rPr>
           <w:rFonts w:ascii="Arial" w:eastAsiaTheme="minorEastAsia" w:hAnsi="Arial" w:cs="Arial"/>
@@ -8262,6 +8576,7 @@
         </w:rPr>
         <w:t>Pugo</w:t>
       </w:r>
+      <w:proofErr w:type="spellEnd"/>
     </w:p>
     <w:p>
       <w:pPr>
@@ -8280,6 +8595,7 @@
           <w:lang w:eastAsia="ja-JP"/>
         </w:rPr>
       </w:pPr>
+      <w:proofErr w:type="spellStart"/>
       <w:r>
         <w:rPr>
           <w:rFonts w:ascii="Arial" w:eastAsiaTheme="minorEastAsia" w:hAnsi="Arial" w:cs="Arial"/>
@@ -8287,8 +8603,29 @@
           <w:szCs w:val="24"/>
           <w:lang w:eastAsia="ja-JP"/>
         </w:rPr>
-        <w:t>Bulalord Xtreme</w:t>
-      </w:r>
+        <w:t>Bulalord</w:t>
+      </w:r>
+      <w:proofErr w:type="spellEnd"/>
+      <w:r>
+        <w:rPr>
+          <w:rFonts w:ascii="Arial" w:eastAsiaTheme="minorEastAsia" w:hAnsi="Arial" w:cs="Arial"/>
+          <w:sz w:val="24"/>
+          <w:szCs w:val="24"/>
+          <w:lang w:eastAsia="ja-JP"/>
+        </w:rPr>
+        <w:t xml:space="preserve"> </w:t>
+      </w:r>
+      <w:proofErr w:type="spellStart"/>
+      <w:r>
+        <w:rPr>
+          <w:rFonts w:ascii="Arial" w:eastAsiaTheme="minorEastAsia" w:hAnsi="Arial" w:cs="Arial"/>
+          <w:sz w:val="24"/>
+          <w:szCs w:val="24"/>
+          <w:lang w:eastAsia="ja-JP"/>
+        </w:rPr>
+        <w:t>Xtreme</w:t>
+      </w:r>
+      <w:proofErr w:type="spellEnd"/>
     </w:p>
     <w:p>
       <w:pPr>
@@ -8375,6 +8712,7 @@
                 <w:lang w:eastAsia="ja-JP"/>
               </w:rPr>
             </w:pPr>
+            <w:proofErr w:type="spellStart"/>
             <w:r>
               <w:rPr>
                 <w:rFonts w:ascii="Arial" w:eastAsiaTheme="minorEastAsia" w:hAnsi="Arial" w:cs="Arial"/>
@@ -8382,7 +8720,17 @@
                 <w:szCs w:val="24"/>
                 <w:lang w:eastAsia="ja-JP"/>
               </w:rPr>
-              <w:t>Streetfood Tycoon</w:t>
+              <w:t>Streetfood</w:t>
+            </w:r>
+            <w:proofErr w:type="spellEnd"/>
+            <w:r>
+              <w:rPr>
+                <w:rFonts w:ascii="Arial" w:eastAsiaTheme="minorEastAsia" w:hAnsi="Arial" w:cs="Arial"/>
+                <w:sz w:val="24"/>
+                <w:szCs w:val="24"/>
+                <w:lang w:eastAsia="ja-JP"/>
+              </w:rPr>
+              <w:t xml:space="preserve"> Tycoon</w:t>
             </w:r>
           </w:p>
         </w:tc>
@@ -8429,6 +8777,7 @@
                 <w:lang w:eastAsia="ja-JP"/>
               </w:rPr>
             </w:pPr>
+            <w:proofErr w:type="spellStart"/>
             <w:r>
               <w:rPr>
                 <w:rFonts w:ascii="Arial" w:eastAsiaTheme="minorEastAsia" w:hAnsi="Arial" w:cs="Arial"/>
@@ -8436,8 +8785,29 @@
                 <w:szCs w:val="24"/>
                 <w:lang w:eastAsia="ja-JP"/>
               </w:rPr>
-              <w:t>Pugo and Bulalord</w:t>
+              <w:t>Pugo</w:t>
             </w:r>
+            <w:proofErr w:type="spellEnd"/>
+            <w:r>
+              <w:rPr>
+                <w:rFonts w:ascii="Arial" w:eastAsiaTheme="minorEastAsia" w:hAnsi="Arial" w:cs="Arial"/>
+                <w:sz w:val="24"/>
+                <w:szCs w:val="24"/>
+                <w:lang w:eastAsia="ja-JP"/>
+              </w:rPr>
+              <w:t xml:space="preserve"> and </w:t>
+            </w:r>
+            <w:proofErr w:type="spellStart"/>
+            <w:r>
+              <w:rPr>
+                <w:rFonts w:ascii="Arial" w:eastAsiaTheme="minorEastAsia" w:hAnsi="Arial" w:cs="Arial"/>
+                <w:sz w:val="24"/>
+                <w:szCs w:val="24"/>
+                <w:lang w:eastAsia="ja-JP"/>
+              </w:rPr>
+              <w:t>Bulalord</w:t>
+            </w:r>
+            <w:proofErr w:type="spellEnd"/>
           </w:p>
         </w:tc>
       </w:tr>
@@ -8773,7 +9143,27 @@
                 <w:iCs/>
                 <w:lang w:val="en-PH" w:eastAsia="ja-JP"/>
               </w:rPr>
-              <w:t xml:space="preserve">“Magnanakaw!” </w:t>
+              <w:t>“</w:t>
+            </w:r>
+            <w:proofErr w:type="spellStart"/>
+            <w:r>
+              <w:rPr>
+                <w:rFonts w:ascii="Arial" w:eastAsiaTheme="minorEastAsia" w:hAnsi="Arial" w:cs="Arial"/>
+                <w:i/>
+                <w:iCs/>
+                <w:lang w:val="en-PH" w:eastAsia="ja-JP"/>
+              </w:rPr>
+              <w:t>Magnanakaw</w:t>
+            </w:r>
+            <w:proofErr w:type="spellEnd"/>
+            <w:r>
+              <w:rPr>
+                <w:rFonts w:ascii="Arial" w:eastAsiaTheme="minorEastAsia" w:hAnsi="Arial" w:cs="Arial"/>
+                <w:i/>
+                <w:iCs/>
+                <w:lang w:val="en-PH" w:eastAsia="ja-JP"/>
+              </w:rPr>
+              <w:t xml:space="preserve">!” </w:t>
             </w:r>
             <w:r>
               <w:rPr>
@@ -8830,12 +9220,21 @@
                 <w:lang w:eastAsia="ja-JP"/>
               </w:rPr>
             </w:pPr>
+            <w:proofErr w:type="spellStart"/>
             <w:r>
               <w:rPr>
                 <w:rFonts w:ascii="Arial" w:eastAsiaTheme="minorEastAsia" w:hAnsi="Arial" w:cs="Arial"/>
                 <w:lang w:eastAsia="ja-JP"/>
               </w:rPr>
-              <w:t xml:space="preserve">Pugo follows the </w:t>
+              <w:t>Pugo</w:t>
+            </w:r>
+            <w:proofErr w:type="spellEnd"/>
+            <w:r>
+              <w:rPr>
+                <w:rFonts w:ascii="Arial" w:eastAsiaTheme="minorEastAsia" w:hAnsi="Arial" w:cs="Arial"/>
+                <w:lang w:eastAsia="ja-JP"/>
+              </w:rPr>
+              <w:t xml:space="preserve"> follows the </w:t>
             </w:r>
             <w:r>
               <w:rPr>
@@ -8850,7 +9249,39 @@
                 <w:rFonts w:ascii="Arial" w:eastAsiaTheme="minorEastAsia" w:hAnsi="Arial" w:cs="Arial"/>
                 <w:lang w:eastAsia="ja-JP"/>
               </w:rPr>
-              <w:t>as Flappy Bird that lets you control a pink quail by tapping the screen to avoid obstacles. Bulalord Xtreme follows the same scheme as well</w:t>
+              <w:t xml:space="preserve">as Flappy Bird that lets you control a pink quail by tapping the screen to avoid obstacles. </w:t>
+            </w:r>
+            <w:proofErr w:type="spellStart"/>
+            <w:r>
+              <w:rPr>
+                <w:rFonts w:ascii="Arial" w:eastAsiaTheme="minorEastAsia" w:hAnsi="Arial" w:cs="Arial"/>
+                <w:lang w:eastAsia="ja-JP"/>
+              </w:rPr>
+              <w:t>Bulalord</w:t>
+            </w:r>
+            <w:proofErr w:type="spellEnd"/>
+            <w:r>
+              <w:rPr>
+                <w:rFonts w:ascii="Arial" w:eastAsiaTheme="minorEastAsia" w:hAnsi="Arial" w:cs="Arial"/>
+                <w:lang w:eastAsia="ja-JP"/>
+              </w:rPr>
+              <w:t xml:space="preserve"> </w:t>
+            </w:r>
+            <w:proofErr w:type="spellStart"/>
+            <w:r>
+              <w:rPr>
+                <w:rFonts w:ascii="Arial" w:eastAsiaTheme="minorEastAsia" w:hAnsi="Arial" w:cs="Arial"/>
+                <w:lang w:eastAsia="ja-JP"/>
+              </w:rPr>
+              <w:t>Xtreme</w:t>
+            </w:r>
+            <w:proofErr w:type="spellEnd"/>
+            <w:r>
+              <w:rPr>
+                <w:rFonts w:ascii="Arial" w:eastAsiaTheme="minorEastAsia" w:hAnsi="Arial" w:cs="Arial"/>
+                <w:lang w:eastAsia="ja-JP"/>
+              </w:rPr>
+              <w:t xml:space="preserve"> follows the same scheme as well</w:t>
             </w:r>
           </w:p>
         </w:tc>
@@ -8904,13 +9335,23 @@
                 <w:lang w:val="en-PH" w:eastAsia="ja-JP"/>
               </w:rPr>
             </w:pPr>
+            <w:proofErr w:type="spellStart"/>
             <w:r>
               <w:rPr>
                 <w:rFonts w:ascii="Arial" w:eastAsiaTheme="minorEastAsia" w:hAnsi="Arial" w:cs="Arial"/>
                 <w:bCs/>
                 <w:lang w:val="en-PH" w:eastAsia="ja-JP"/>
               </w:rPr>
-              <w:t xml:space="preserve">Kuyimobile, </w:t>
+              <w:t>Kuyimobile</w:t>
+            </w:r>
+            <w:proofErr w:type="spellEnd"/>
+            <w:r>
+              <w:rPr>
+                <w:rFonts w:ascii="Arial" w:eastAsiaTheme="minorEastAsia" w:hAnsi="Arial" w:cs="Arial"/>
+                <w:bCs/>
+                <w:lang w:val="en-PH" w:eastAsia="ja-JP"/>
+              </w:rPr>
+              <w:t xml:space="preserve">, </w:t>
             </w:r>
             <w:r>
               <w:rPr>
@@ -9005,7 +9446,23 @@
                 <w:rFonts w:ascii="Arial" w:eastAsiaTheme="minorEastAsia" w:hAnsi="Arial" w:cs="Arial"/>
                 <w:lang w:val="en-PH" w:eastAsia="ja-JP"/>
               </w:rPr>
-              <w:t>Unfortunately, this app is only available for MyPhone users</w:t>
+              <w:t xml:space="preserve">Unfortunately, this app is only available for </w:t>
+            </w:r>
+            <w:proofErr w:type="spellStart"/>
+            <w:r>
+              <w:rPr>
+                <w:rFonts w:ascii="Arial" w:eastAsiaTheme="minorEastAsia" w:hAnsi="Arial" w:cs="Arial"/>
+                <w:lang w:val="en-PH" w:eastAsia="ja-JP"/>
+              </w:rPr>
+              <w:t>MyPhone</w:t>
+            </w:r>
+            <w:proofErr w:type="spellEnd"/>
+            <w:r>
+              <w:rPr>
+                <w:rFonts w:ascii="Arial" w:eastAsiaTheme="minorEastAsia" w:hAnsi="Arial" w:cs="Arial"/>
+                <w:lang w:val="en-PH" w:eastAsia="ja-JP"/>
+              </w:rPr>
+              <w:t xml:space="preserve"> users</w:t>
             </w:r>
           </w:p>
           <w:p>
@@ -9111,7 +9568,39 @@
                 <w:rFonts w:ascii="Arial" w:eastAsiaTheme="minorEastAsia" w:hAnsi="Arial" w:cs="Arial"/>
                 <w:lang w:eastAsia="ja-JP"/>
               </w:rPr>
-              <w:t>The “Bulalord Extreme” and “pugo” apps are clones from its original game “Flappy Bird” and based from news that became a trend in the Filipino Social Media/Community.</w:t>
+              <w:t>The “</w:t>
+            </w:r>
+            <w:proofErr w:type="spellStart"/>
+            <w:r>
+              <w:rPr>
+                <w:rFonts w:ascii="Arial" w:eastAsiaTheme="minorEastAsia" w:hAnsi="Arial" w:cs="Arial"/>
+                <w:lang w:eastAsia="ja-JP"/>
+              </w:rPr>
+              <w:t>Bulalord</w:t>
+            </w:r>
+            <w:proofErr w:type="spellEnd"/>
+            <w:r>
+              <w:rPr>
+                <w:rFonts w:ascii="Arial" w:eastAsiaTheme="minorEastAsia" w:hAnsi="Arial" w:cs="Arial"/>
+                <w:lang w:eastAsia="ja-JP"/>
+              </w:rPr>
+              <w:t xml:space="preserve"> Extreme” and “</w:t>
+            </w:r>
+            <w:proofErr w:type="spellStart"/>
+            <w:r>
+              <w:rPr>
+                <w:rFonts w:ascii="Arial" w:eastAsiaTheme="minorEastAsia" w:hAnsi="Arial" w:cs="Arial"/>
+                <w:lang w:eastAsia="ja-JP"/>
+              </w:rPr>
+              <w:t>pugo</w:t>
+            </w:r>
+            <w:proofErr w:type="spellEnd"/>
+            <w:r>
+              <w:rPr>
+                <w:rFonts w:ascii="Arial" w:eastAsiaTheme="minorEastAsia" w:hAnsi="Arial" w:cs="Arial"/>
+                <w:lang w:eastAsia="ja-JP"/>
+              </w:rPr>
+              <w:t>” apps are clones from its original game “Flappy Bird” and based from news that became a trend in the Filipino Social Media/Community.</w:t>
             </w:r>
           </w:p>
         </w:tc>
@@ -9452,7 +9941,29 @@
                       <w:color w:val="000000" w:themeColor="text1"/>
                       <w:kern w:val="24"/>
                     </w:rPr>
-                    <w:t>(eg. traits, media, solutions, etc.)</w:t>
+                    <w:t>(</w:t>
+                  </w:r>
+                  <w:proofErr w:type="spellStart"/>
+                  <w:r>
+                    <w:rPr>
+                      <w:rFonts w:ascii="Arial" w:hAnsi="Arial" w:cs="Arial"/>
+                      <w:b/>
+                      <w:bCs/>
+                      <w:color w:val="000000" w:themeColor="text1"/>
+                      <w:kern w:val="24"/>
+                    </w:rPr>
+                    <w:t>eg</w:t>
+                  </w:r>
+                  <w:proofErr w:type="spellEnd"/>
+                  <w:r>
+                    <w:rPr>
+                      <w:rFonts w:ascii="Arial" w:hAnsi="Arial" w:cs="Arial"/>
+                      <w:b/>
+                      <w:bCs/>
+                      <w:color w:val="000000" w:themeColor="text1"/>
+                      <w:kern w:val="24"/>
+                    </w:rPr>
+                    <w:t>. traits, media, solutions, etc.)</w:t>
                   </w:r>
                 </w:p>
                 <w:p>
@@ -9610,7 +10121,25 @@
           <w:b/>
           <w:lang w:val="en-PH"/>
         </w:rPr>
-        <w:t>Diagram 1.1 Venn Diagram for Mobile App Analysis</w:t>
+        <w:t xml:space="preserve">Diagram 1.1 Venn </w:t>
+      </w:r>
+      <w:proofErr w:type="gramStart"/>
+      <w:r>
+        <w:rPr>
+          <w:rFonts w:ascii="Arial" w:hAnsi="Arial" w:cs="Arial"/>
+          <w:b/>
+          <w:lang w:val="en-PH"/>
+        </w:rPr>
+        <w:t>Diagram</w:t>
+      </w:r>
+      <w:proofErr w:type="gramEnd"/>
+      <w:r>
+        <w:rPr>
+          <w:rFonts w:ascii="Arial" w:hAnsi="Arial" w:cs="Arial"/>
+          <w:b/>
+          <w:lang w:val="en-PH"/>
+        </w:rPr>
+        <w:t xml:space="preserve"> for Mobile App Analysis</w:t>
       </w:r>
     </w:p>
     <w:p>
@@ -9629,37 +10158,6 @@
         </w:rPr>
         <w:lastRenderedPageBreak/>
         <w:t>From the result of the accomplished analysis, the proponents were able to derive the following claims that may further support the constructive of the methods and the influences governing the designers’ and the developers’ way of creating mobile apps.</w:t>
-      </w:r>
-    </w:p>
-    <w:p>
-      <w:pPr>
-        <w:spacing w:line="480" w:lineRule="auto"/>
-        <w:jc w:val="both"/>
-        <w:rPr>
-          <w:rFonts w:ascii="Arial" w:hAnsi="Arial" w:cs="Arial"/>
-          <w:lang w:val="en-PH"/>
-        </w:rPr>
-      </w:pPr>
-      <w:r>
-        <w:rPr>
-          <w:rFonts w:ascii="Arial" w:hAnsi="Arial" w:cs="Arial"/>
-          <w:lang w:val="en-PH"/>
-        </w:rPr>
-        <w:t>The claims have been separated in accordance to the category from which the ideas have been derived</w:t>
-      </w:r>
-      <w:r>
-        <w:rPr>
-          <w:rFonts w:ascii="Arial" w:hAnsi="Arial" w:cs="Arial"/>
-          <w:lang w:val="en-PH"/>
-        </w:rPr>
-        <w:t xml:space="preserve"> (Design, Function and Trend)</w:t>
-      </w:r>
-      <w:r>
-        <w:rPr>
-          <w:rFonts w:ascii="Arial" w:hAnsi="Arial" w:cs="Arial"/>
-          <w:lang w:val="en-PH"/>
-        </w:rPr>
-        <w:t>:</w:t>
       </w:r>
     </w:p>
     <w:p>
@@ -10035,8 +10533,21 @@
         <w:rPr>
           <w:rFonts w:ascii="Arial" w:hAnsi="Arial" w:cs="Arial"/>
         </w:rPr>
-        <w:lastRenderedPageBreak/>
-        <w:t>Dubois, D..(2014, October 21).</w:t>
+        <w:t xml:space="preserve">Dubois, </w:t>
+      </w:r>
+      <w:proofErr w:type="gramStart"/>
+      <w:r>
+        <w:rPr>
+          <w:rFonts w:ascii="Arial" w:hAnsi="Arial" w:cs="Arial"/>
+        </w:rPr>
+        <w:t>D..</w:t>
+      </w:r>
+      <w:proofErr w:type="gramEnd"/>
+      <w:r>
+        <w:rPr>
+          <w:rFonts w:ascii="Arial" w:hAnsi="Arial" w:cs="Arial"/>
+        </w:rPr>
+        <w:t>(2014, October 21).</w:t>
       </w:r>
       <w:r>
         <w:rPr>
@@ -10101,7 +10612,27 @@
           <w:bCs/>
           <w:lang w:val="en-PH"/>
         </w:rPr>
-        <w:t xml:space="preserve">Do you need antivirus on android. </w:t>
+        <w:t xml:space="preserve">Do you need antivirus on </w:t>
+      </w:r>
+      <w:proofErr w:type="gramStart"/>
+      <w:r>
+        <w:rPr>
+          <w:rFonts w:ascii="Arial" w:hAnsi="Arial" w:cs="Arial"/>
+          <w:b/>
+          <w:bCs/>
+          <w:lang w:val="en-PH"/>
+        </w:rPr>
+        <w:t>android.</w:t>
+      </w:r>
+      <w:proofErr w:type="gramEnd"/>
+      <w:r>
+        <w:rPr>
+          <w:rFonts w:ascii="Arial" w:hAnsi="Arial" w:cs="Arial"/>
+          <w:b/>
+          <w:bCs/>
+          <w:lang w:val="en-PH"/>
+        </w:rPr>
+        <w:t xml:space="preserve"> </w:t>
       </w:r>
       <w:r>
         <w:rPr>
@@ -10141,12 +10672,22 @@
           <w:lang w:val="en-PH"/>
         </w:rPr>
       </w:pPr>
+      <w:proofErr w:type="spellStart"/>
       <w:r>
         <w:rPr>
           <w:rFonts w:ascii="Arial" w:hAnsi="Arial" w:cs="Arial"/>
           <w:lang w:val="en-PH"/>
         </w:rPr>
-        <w:t xml:space="preserve">Hou, O. (2012, July 20). </w:t>
+        <w:lastRenderedPageBreak/>
+        <w:t>Hou</w:t>
+      </w:r>
+      <w:proofErr w:type="spellEnd"/>
+      <w:r>
+        <w:rPr>
+          <w:rFonts w:ascii="Arial" w:hAnsi="Arial" w:cs="Arial"/>
+          <w:lang w:val="en-PH"/>
+        </w:rPr>
+        <w:t xml:space="preserve">, O. (2012, July 20). </w:t>
       </w:r>
       <w:r>
         <w:rPr>
@@ -10195,12 +10736,21 @@
           <w:lang w:val="en-PH"/>
         </w:rPr>
       </w:pPr>
+      <w:proofErr w:type="spellStart"/>
       <w:r>
         <w:rPr>
           <w:rFonts w:ascii="Arial" w:hAnsi="Arial" w:cs="Arial"/>
           <w:lang w:val="en-PH"/>
         </w:rPr>
-        <w:t>Boxall, Andy. (2014, December 11</w:t>
+        <w:t>Boxall</w:t>
+      </w:r>
+      <w:proofErr w:type="spellEnd"/>
+      <w:r>
+        <w:rPr>
+          <w:rFonts w:ascii="Arial" w:hAnsi="Arial" w:cs="Arial"/>
+          <w:lang w:val="en-PH"/>
+        </w:rPr>
+        <w:t>, Andy. (2014, December 11</w:t>
       </w:r>
       <w:r>
         <w:rPr>
@@ -10404,8 +10954,19 @@
           <w:bCs/>
           <w:lang w:val="en-PH"/>
         </w:rPr>
-        <w:t>Mobile App 101: Key Functions to Consider.(</w:t>
-      </w:r>
+        <w:t>Mobile App 101: Key Functions to Consider</w:t>
+      </w:r>
+      <w:proofErr w:type="gramStart"/>
+      <w:r>
+        <w:rPr>
+          <w:rFonts w:ascii="Arial" w:hAnsi="Arial" w:cs="Arial"/>
+          <w:b/>
+          <w:bCs/>
+          <w:lang w:val="en-PH"/>
+        </w:rPr>
+        <w:t>.(</w:t>
+      </w:r>
+      <w:proofErr w:type="gramEnd"/>
       <w:r>
         <w:rPr>
           <w:rFonts w:ascii="Arial" w:hAnsi="Arial" w:cs="Arial"/>
@@ -10451,7 +11012,27 @@
           <w:bCs/>
           <w:lang w:val="en-PH"/>
         </w:rPr>
-        <w:t xml:space="preserve">UI, UX: Who Does What? A Designer's Guide To The Tech Industry. </w:t>
+        <w:t xml:space="preserve">UI, UX: Who Does What? A Designer's Guide </w:t>
+      </w:r>
+      <w:proofErr w:type="gramStart"/>
+      <w:r>
+        <w:rPr>
+          <w:rFonts w:ascii="Arial" w:hAnsi="Arial" w:cs="Arial"/>
+          <w:b/>
+          <w:bCs/>
+          <w:lang w:val="en-PH"/>
+        </w:rPr>
+        <w:t>To</w:t>
+      </w:r>
+      <w:proofErr w:type="gramEnd"/>
+      <w:r>
+        <w:rPr>
+          <w:rFonts w:ascii="Arial" w:hAnsi="Arial" w:cs="Arial"/>
+          <w:b/>
+          <w:bCs/>
+          <w:lang w:val="en-PH"/>
+        </w:rPr>
+        <w:t xml:space="preserve"> The Tech Industry. </w:t>
       </w:r>
       <w:r>
         <w:rPr>
@@ -10496,8 +11077,17 @@
           <w:rFonts w:ascii="Arial" w:hAnsi="Arial" w:cs="Arial"/>
           <w:lang w:val="en-PH"/>
         </w:rPr>
-        <w:t>Steve, C. .</w:t>
-      </w:r>
+        <w:t>Steve, C</w:t>
+      </w:r>
+      <w:proofErr w:type="gramStart"/>
+      <w:r>
+        <w:rPr>
+          <w:rFonts w:ascii="Arial" w:hAnsi="Arial" w:cs="Arial"/>
+          <w:lang w:val="en-PH"/>
+        </w:rPr>
+        <w:t>. .</w:t>
+      </w:r>
+      <w:proofErr w:type="gramEnd"/>
       <w:r>
         <w:rPr>
           <w:rFonts w:ascii="Arial" w:hAnsi="Arial" w:cs="Arial"/>
@@ -10550,7 +11140,15 @@
           <w:rFonts w:ascii="Arial" w:hAnsi="Arial" w:cs="Arial"/>
           <w:lang w:val="en-PH"/>
         </w:rPr>
-        <w:t>J, F. (2014, January 17). L</w:t>
+        <w:t xml:space="preserve">J, F. (2014, January 17). </w:t>
+      </w:r>
+      <w:proofErr w:type="spellStart"/>
+      <w:r>
+        <w:rPr>
+          <w:rFonts w:ascii="Arial" w:hAnsi="Arial" w:cs="Arial"/>
+          <w:lang w:val="en-PH"/>
+        </w:rPr>
+        <w:t>L</w:t>
       </w:r>
       <w:r>
         <w:rPr>
@@ -10559,7 +11157,199 @@
           <w:bCs/>
           <w:lang w:val="en-PH"/>
         </w:rPr>
-        <w:t>alaking naghahanap ng bulalo soup sa panaderya, nagwala nang bigyan ng cup noodles na bulalo flavor.</w:t>
+        <w:t>alaking</w:t>
+      </w:r>
+      <w:proofErr w:type="spellEnd"/>
+      <w:r>
+        <w:rPr>
+          <w:rFonts w:ascii="Arial" w:hAnsi="Arial" w:cs="Arial"/>
+          <w:b/>
+          <w:bCs/>
+          <w:lang w:val="en-PH"/>
+        </w:rPr>
+        <w:t xml:space="preserve"> </w:t>
+      </w:r>
+      <w:proofErr w:type="spellStart"/>
+      <w:r>
+        <w:rPr>
+          <w:rFonts w:ascii="Arial" w:hAnsi="Arial" w:cs="Arial"/>
+          <w:b/>
+          <w:bCs/>
+          <w:lang w:val="en-PH"/>
+        </w:rPr>
+        <w:t>naghahanap</w:t>
+      </w:r>
+      <w:proofErr w:type="spellEnd"/>
+      <w:r>
+        <w:rPr>
+          <w:rFonts w:ascii="Arial" w:hAnsi="Arial" w:cs="Arial"/>
+          <w:b/>
+          <w:bCs/>
+          <w:lang w:val="en-PH"/>
+        </w:rPr>
+        <w:t xml:space="preserve"> ng </w:t>
+      </w:r>
+      <w:proofErr w:type="spellStart"/>
+      <w:r>
+        <w:rPr>
+          <w:rFonts w:ascii="Arial" w:hAnsi="Arial" w:cs="Arial"/>
+          <w:b/>
+          <w:bCs/>
+          <w:lang w:val="en-PH"/>
+        </w:rPr>
+        <w:t>bulalo</w:t>
+      </w:r>
+      <w:proofErr w:type="spellEnd"/>
+      <w:r>
+        <w:rPr>
+          <w:rFonts w:ascii="Arial" w:hAnsi="Arial" w:cs="Arial"/>
+          <w:b/>
+          <w:bCs/>
+          <w:lang w:val="en-PH"/>
+        </w:rPr>
+        <w:t xml:space="preserve"> soup </w:t>
+      </w:r>
+      <w:proofErr w:type="spellStart"/>
+      <w:proofErr w:type="gramStart"/>
+      <w:r>
+        <w:rPr>
+          <w:rFonts w:ascii="Arial" w:hAnsi="Arial" w:cs="Arial"/>
+          <w:b/>
+          <w:bCs/>
+          <w:lang w:val="en-PH"/>
+        </w:rPr>
+        <w:t>sa</w:t>
+      </w:r>
+      <w:proofErr w:type="spellEnd"/>
+      <w:proofErr w:type="gramEnd"/>
+      <w:r>
+        <w:rPr>
+          <w:rFonts w:ascii="Arial" w:hAnsi="Arial" w:cs="Arial"/>
+          <w:b/>
+          <w:bCs/>
+          <w:lang w:val="en-PH"/>
+        </w:rPr>
+        <w:t xml:space="preserve"> </w:t>
+      </w:r>
+      <w:proofErr w:type="spellStart"/>
+      <w:r>
+        <w:rPr>
+          <w:rFonts w:ascii="Arial" w:hAnsi="Arial" w:cs="Arial"/>
+          <w:b/>
+          <w:bCs/>
+          <w:lang w:val="en-PH"/>
+        </w:rPr>
+        <w:t>panaderya</w:t>
+      </w:r>
+      <w:proofErr w:type="spellEnd"/>
+      <w:r>
+        <w:rPr>
+          <w:rFonts w:ascii="Arial" w:hAnsi="Arial" w:cs="Arial"/>
+          <w:b/>
+          <w:bCs/>
+          <w:lang w:val="en-PH"/>
+        </w:rPr>
+        <w:t xml:space="preserve">, </w:t>
+      </w:r>
+      <w:proofErr w:type="spellStart"/>
+      <w:r>
+        <w:rPr>
+          <w:rFonts w:ascii="Arial" w:hAnsi="Arial" w:cs="Arial"/>
+          <w:b/>
+          <w:bCs/>
+          <w:lang w:val="en-PH"/>
+        </w:rPr>
+        <w:t>nagwala</w:t>
+      </w:r>
+      <w:proofErr w:type="spellEnd"/>
+      <w:r>
+        <w:rPr>
+          <w:rFonts w:ascii="Arial" w:hAnsi="Arial" w:cs="Arial"/>
+          <w:b/>
+          <w:bCs/>
+          <w:lang w:val="en-PH"/>
+        </w:rPr>
+        <w:t xml:space="preserve"> </w:t>
+      </w:r>
+      <w:proofErr w:type="spellStart"/>
+      <w:r>
+        <w:rPr>
+          <w:rFonts w:ascii="Arial" w:hAnsi="Arial" w:cs="Arial"/>
+          <w:b/>
+          <w:bCs/>
+          <w:lang w:val="en-PH"/>
+        </w:rPr>
+        <w:t>nang</w:t>
+      </w:r>
+      <w:proofErr w:type="spellEnd"/>
+      <w:r>
+        <w:rPr>
+          <w:rFonts w:ascii="Arial" w:hAnsi="Arial" w:cs="Arial"/>
+          <w:b/>
+          <w:bCs/>
+          <w:lang w:val="en-PH"/>
+        </w:rPr>
+        <w:t xml:space="preserve"> </w:t>
+      </w:r>
+      <w:proofErr w:type="spellStart"/>
+      <w:r>
+        <w:rPr>
+          <w:rFonts w:ascii="Arial" w:hAnsi="Arial" w:cs="Arial"/>
+          <w:b/>
+          <w:bCs/>
+          <w:lang w:val="en-PH"/>
+        </w:rPr>
+        <w:t>bigyan</w:t>
+      </w:r>
+      <w:proofErr w:type="spellEnd"/>
+      <w:r>
+        <w:rPr>
+          <w:rFonts w:ascii="Arial" w:hAnsi="Arial" w:cs="Arial"/>
+          <w:b/>
+          <w:bCs/>
+          <w:lang w:val="en-PH"/>
+        </w:rPr>
+        <w:t xml:space="preserve"> ng cup noodles </w:t>
+      </w:r>
+      <w:proofErr w:type="spellStart"/>
+      <w:r>
+        <w:rPr>
+          <w:rFonts w:ascii="Arial" w:hAnsi="Arial" w:cs="Arial"/>
+          <w:b/>
+          <w:bCs/>
+          <w:lang w:val="en-PH"/>
+        </w:rPr>
+        <w:t>na</w:t>
+      </w:r>
+      <w:proofErr w:type="spellEnd"/>
+      <w:r>
+        <w:rPr>
+          <w:rFonts w:ascii="Arial" w:hAnsi="Arial" w:cs="Arial"/>
+          <w:b/>
+          <w:bCs/>
+          <w:lang w:val="en-PH"/>
+        </w:rPr>
+        <w:t xml:space="preserve"> </w:t>
+      </w:r>
+      <w:proofErr w:type="spellStart"/>
+      <w:r>
+        <w:rPr>
+          <w:rFonts w:ascii="Arial" w:hAnsi="Arial" w:cs="Arial"/>
+          <w:b/>
+          <w:bCs/>
+          <w:lang w:val="en-PH"/>
+        </w:rPr>
+        <w:t>bulalo</w:t>
+      </w:r>
+      <w:proofErr w:type="spellEnd"/>
+      <w:r>
+        <w:rPr>
+          <w:rFonts w:ascii="Arial" w:hAnsi="Arial" w:cs="Arial"/>
+          <w:b/>
+          <w:bCs/>
+          <w:lang w:val="en-PH"/>
+        </w:rPr>
+        <w:t xml:space="preserve"> flavor.</w:t>
       </w:r>
       <w:r>
         <w:rPr>
@@ -10609,12 +11399,37 @@
           <w:lang w:val="en-PH"/>
         </w:rPr>
       </w:pPr>
+      <w:proofErr w:type="spellStart"/>
       <w:r>
         <w:rPr>
           <w:rFonts w:ascii="Arial" w:hAnsi="Arial" w:cs="Arial"/>
           <w:lang w:val="en-PH"/>
         </w:rPr>
-        <w:t xml:space="preserve">Wondrack, J..(2015, February 25). </w:t>
+        <w:t>Wondrack</w:t>
+      </w:r>
+      <w:proofErr w:type="spellEnd"/>
+      <w:r>
+        <w:rPr>
+          <w:rFonts w:ascii="Arial" w:hAnsi="Arial" w:cs="Arial"/>
+          <w:lang w:val="en-PH"/>
+        </w:rPr>
+        <w:t xml:space="preserve">, </w:t>
+      </w:r>
+      <w:proofErr w:type="gramStart"/>
+      <w:r>
+        <w:rPr>
+          <w:rFonts w:ascii="Arial" w:hAnsi="Arial" w:cs="Arial"/>
+          <w:lang w:val="en-PH"/>
+        </w:rPr>
+        <w:t>J..</w:t>
+      </w:r>
+      <w:proofErr w:type="gramEnd"/>
+      <w:r>
+        <w:rPr>
+          <w:rFonts w:ascii="Arial" w:hAnsi="Arial" w:cs="Arial"/>
+          <w:lang w:val="en-PH"/>
+        </w:rPr>
+        <w:t xml:space="preserve">(2015, February 25). </w:t>
       </w:r>
       <w:r>
         <w:rPr>
@@ -10661,7 +11476,23 @@
           <w:rFonts w:ascii="Arial" w:hAnsi="Arial" w:cs="Arial"/>
           <w:lang w:val="en-PH"/>
         </w:rPr>
-        <w:t>Tyson, J..(2015, February 19).</w:t>
+        <w:t xml:space="preserve">Tyson, </w:t>
+      </w:r>
+      <w:proofErr w:type="gramStart"/>
+      <w:r>
+        <w:rPr>
+          <w:rFonts w:ascii="Arial" w:hAnsi="Arial" w:cs="Arial"/>
+          <w:lang w:val="en-PH"/>
+        </w:rPr>
+        <w:t>J..</w:t>
+      </w:r>
+      <w:proofErr w:type="gramEnd"/>
+      <w:r>
+        <w:rPr>
+          <w:rFonts w:ascii="Arial" w:hAnsi="Arial" w:cs="Arial"/>
+          <w:lang w:val="en-PH"/>
+        </w:rPr>
+        <w:t>(2015, February 19).</w:t>
       </w:r>
       <w:r>
         <w:rPr>
@@ -10670,14 +11501,50 @@
           <w:bCs/>
           <w:lang w:val="en-PH"/>
         </w:rPr>
-        <w:t xml:space="preserve">If You Build it (Right) They Will Come Lessons in successful consumer </w:t>
-      </w:r>
-      <w:r>
-        <w:rPr>
-          <w:rFonts w:ascii="Arial" w:hAnsi="Arial" w:cs="Arial"/>
+        <w:t xml:space="preserve">If </w:t>
+      </w:r>
+      <w:proofErr w:type="gramStart"/>
+      <w:r>
+        <w:rPr>
+          <w:rFonts w:ascii="Arial" w:hAnsi="Arial" w:cs="Arial"/>
+          <w:b/>
+          <w:bCs/>
           <w:lang w:val="en-PH"/>
         </w:rPr>
-        <w:t xml:space="preserve">products from the DfE awards. Retrieved from </w:t>
+        <w:t>You</w:t>
+      </w:r>
+      <w:proofErr w:type="gramEnd"/>
+      <w:r>
+        <w:rPr>
+          <w:rFonts w:ascii="Arial" w:hAnsi="Arial" w:cs="Arial"/>
+          <w:b/>
+          <w:bCs/>
+          <w:lang w:val="en-PH"/>
+        </w:rPr>
+        <w:t xml:space="preserve"> Build it (Right) They Will Come Lessons in successful consumer </w:t>
+      </w:r>
+      <w:r>
+        <w:rPr>
+          <w:rFonts w:ascii="Arial" w:hAnsi="Arial" w:cs="Arial"/>
+          <w:lang w:val="en-PH"/>
+        </w:rPr>
+        <w:t xml:space="preserve">products from the </w:t>
+      </w:r>
+      <w:proofErr w:type="spellStart"/>
+      <w:r>
+        <w:rPr>
+          <w:rFonts w:ascii="Arial" w:hAnsi="Arial" w:cs="Arial"/>
+          <w:lang w:val="en-PH"/>
+        </w:rPr>
+        <w:t>DfE</w:t>
+      </w:r>
+      <w:proofErr w:type="spellEnd"/>
+      <w:r>
+        <w:rPr>
+          <w:rFonts w:ascii="Arial" w:hAnsi="Arial" w:cs="Arial"/>
+          <w:lang w:val="en-PH"/>
+        </w:rPr>
+        <w:t xml:space="preserve"> awards. Retrieved from </w:t>
       </w:r>
       <w:hyperlink r:id="rId27" w:history="1">
         <w:r>
@@ -10778,7 +11645,27 @@
           <w:bCs/>
           <w:lang w:val="en-PH"/>
         </w:rPr>
-        <w:t>Smartphone OS Market Share. (n.d.).</w:t>
+        <w:t>Smartphone OS Market Share. (</w:t>
+      </w:r>
+      <w:proofErr w:type="spellStart"/>
+      <w:r>
+        <w:rPr>
+          <w:rFonts w:ascii="Arial" w:hAnsi="Arial" w:cs="Arial"/>
+          <w:b/>
+          <w:bCs/>
+          <w:lang w:val="en-PH"/>
+        </w:rPr>
+        <w:t>n.d.</w:t>
+      </w:r>
+      <w:proofErr w:type="spellEnd"/>
+      <w:r>
+        <w:rPr>
+          <w:rFonts w:ascii="Arial" w:hAnsi="Arial" w:cs="Arial"/>
+          <w:b/>
+          <w:bCs/>
+          <w:lang w:val="en-PH"/>
+        </w:rPr>
+        <w:t>).</w:t>
       </w:r>
       <w:r>
         <w:rPr>
@@ -10818,13 +11705,69 @@
           <w:lang w:val="en-PH"/>
         </w:rPr>
       </w:pPr>
+      <w:proofErr w:type="spellStart"/>
       <w:r>
         <w:rPr>
           <w:rFonts w:ascii="Arial" w:hAnsi="Arial" w:cs="Arial"/>
           <w:lang w:val="en-PH"/>
         </w:rPr>
-        <w:lastRenderedPageBreak/>
-        <w:t xml:space="preserve">Luces, K/JDS. GMA News. Pinoy Flappy Bird-inspired game Pugo is top pick on AppStore Retrieved from </w:t>
+        <w:t>Luces</w:t>
+      </w:r>
+      <w:proofErr w:type="spellEnd"/>
+      <w:r>
+        <w:rPr>
+          <w:rFonts w:ascii="Arial" w:hAnsi="Arial" w:cs="Arial"/>
+          <w:lang w:val="en-PH"/>
+        </w:rPr>
+        <w:t xml:space="preserve">, K/JDS. GMA News. </w:t>
+      </w:r>
+      <w:proofErr w:type="spellStart"/>
+      <w:r>
+        <w:rPr>
+          <w:rFonts w:ascii="Arial" w:hAnsi="Arial" w:cs="Arial"/>
+          <w:lang w:val="en-PH"/>
+        </w:rPr>
+        <w:t>Pinoy</w:t>
+      </w:r>
+      <w:proofErr w:type="spellEnd"/>
+      <w:r>
+        <w:rPr>
+          <w:rFonts w:ascii="Arial" w:hAnsi="Arial" w:cs="Arial"/>
+          <w:lang w:val="en-PH"/>
+        </w:rPr>
+        <w:t xml:space="preserve"> Flappy Bird-inspired game </w:t>
+      </w:r>
+      <w:proofErr w:type="spellStart"/>
+      <w:r>
+        <w:rPr>
+          <w:rFonts w:ascii="Arial" w:hAnsi="Arial" w:cs="Arial"/>
+          <w:lang w:val="en-PH"/>
+        </w:rPr>
+        <w:t>Pugo</w:t>
+      </w:r>
+      <w:proofErr w:type="spellEnd"/>
+      <w:r>
+        <w:rPr>
+          <w:rFonts w:ascii="Arial" w:hAnsi="Arial" w:cs="Arial"/>
+          <w:lang w:val="en-PH"/>
+        </w:rPr>
+        <w:t xml:space="preserve"> is top pick on </w:t>
+      </w:r>
+      <w:proofErr w:type="spellStart"/>
+      <w:r>
+        <w:rPr>
+          <w:rFonts w:ascii="Arial" w:hAnsi="Arial" w:cs="Arial"/>
+          <w:lang w:val="en-PH"/>
+        </w:rPr>
+        <w:t>AppStore</w:t>
+      </w:r>
+      <w:proofErr w:type="spellEnd"/>
+      <w:r>
+        <w:rPr>
+          <w:rFonts w:ascii="Arial" w:hAnsi="Arial" w:cs="Arial"/>
+          <w:lang w:val="en-PH"/>
+        </w:rPr>
+        <w:t xml:space="preserve"> Retrieved from </w:t>
       </w:r>
       <w:hyperlink r:id="rId30" w:history="1">
         <w:r>
@@ -10909,6 +11852,7 @@
           <w:rFonts w:ascii="Arial" w:hAnsi="Arial" w:cs="Arial"/>
           <w:lang w:val="en-PH"/>
         </w:rPr>
+        <w:lastRenderedPageBreak/>
         <w:t xml:space="preserve">Castillo, W. (2015, January 30). </w:t>
       </w:r>
       <w:r>
@@ -10918,8 +11862,19 @@
           <w:bCs/>
           <w:lang w:val="en-PH"/>
         </w:rPr>
-        <w:t>Voices: Do companies take college student app developers seriously?.</w:t>
-      </w:r>
+        <w:t>Voices: Do companies take college student app developers seriously</w:t>
+      </w:r>
+      <w:proofErr w:type="gramStart"/>
+      <w:r>
+        <w:rPr>
+          <w:rFonts w:ascii="Arial" w:hAnsi="Arial" w:cs="Arial"/>
+          <w:b/>
+          <w:bCs/>
+          <w:lang w:val="en-PH"/>
+        </w:rPr>
+        <w:t>?.</w:t>
+      </w:r>
+      <w:proofErr w:type="gramEnd"/>
       <w:r>
         <w:rPr>
           <w:rFonts w:ascii="Arial" w:hAnsi="Arial" w:cs="Arial"/>
@@ -10963,7 +11918,23 @@
           <w:rFonts w:ascii="Arial" w:hAnsi="Arial" w:cs="Arial"/>
           <w:lang w:val="en-PH"/>
         </w:rPr>
-        <w:t>Anderson, T.(2015, February 16).</w:t>
+        <w:t>Anderson, T</w:t>
+      </w:r>
+      <w:proofErr w:type="gramStart"/>
+      <w:r>
+        <w:rPr>
+          <w:rFonts w:ascii="Arial" w:hAnsi="Arial" w:cs="Arial"/>
+          <w:lang w:val="en-PH"/>
+        </w:rPr>
+        <w:t>.(</w:t>
+      </w:r>
+      <w:proofErr w:type="gramEnd"/>
+      <w:r>
+        <w:rPr>
+          <w:rFonts w:ascii="Arial" w:hAnsi="Arial" w:cs="Arial"/>
+          <w:lang w:val="en-PH"/>
+        </w:rPr>
+        <w:t>2015, February 16).</w:t>
       </w:r>
       <w:r>
         <w:rPr>
@@ -11012,11 +11983,19 @@
           <w:u w:val="single"/>
         </w:rPr>
       </w:pPr>
-      <w:r>
-        <w:rPr>
-          <w:rFonts w:ascii="Arial" w:hAnsi="Arial" w:cs="Arial"/>
-        </w:rPr>
-        <w:t xml:space="preserve">Wondrack, J. (2015, February 25). A Common Design Taxonomy. Retrieved from </w:t>
+      <w:proofErr w:type="spellStart"/>
+      <w:r>
+        <w:rPr>
+          <w:rFonts w:ascii="Arial" w:hAnsi="Arial" w:cs="Arial"/>
+        </w:rPr>
+        <w:t>Wondrack</w:t>
+      </w:r>
+      <w:proofErr w:type="spellEnd"/>
+      <w:r>
+        <w:rPr>
+          <w:rFonts w:ascii="Arial" w:hAnsi="Arial" w:cs="Arial"/>
+        </w:rPr>
+        <w:t xml:space="preserve">, J. (2015, February 25). A Common Design Taxonomy. Retrieved from </w:t>
       </w:r>
       <w:hyperlink r:id="rId34" w:history="1">
         <w:r>
@@ -11049,12 +12028,37 @@
           <w:lang w:val="en-PH"/>
         </w:rPr>
       </w:pPr>
+      <w:proofErr w:type="spellStart"/>
       <w:r>
         <w:rPr>
           <w:rFonts w:ascii="Arial" w:hAnsi="Arial" w:cs="Arial"/>
           <w:lang w:val="en-PH"/>
         </w:rPr>
-        <w:t xml:space="preserve">Fadeyev, D..(2008, December 15). </w:t>
+        <w:t>Fadeyev</w:t>
+      </w:r>
+      <w:proofErr w:type="spellEnd"/>
+      <w:r>
+        <w:rPr>
+          <w:rFonts w:ascii="Arial" w:hAnsi="Arial" w:cs="Arial"/>
+          <w:lang w:val="en-PH"/>
+        </w:rPr>
+        <w:t xml:space="preserve">, </w:t>
+      </w:r>
+      <w:proofErr w:type="gramStart"/>
+      <w:r>
+        <w:rPr>
+          <w:rFonts w:ascii="Arial" w:hAnsi="Arial" w:cs="Arial"/>
+          <w:lang w:val="en-PH"/>
+        </w:rPr>
+        <w:t>D..</w:t>
+      </w:r>
+      <w:proofErr w:type="gramEnd"/>
+      <w:r>
+        <w:rPr>
+          <w:rFonts w:ascii="Arial" w:hAnsi="Arial" w:cs="Arial"/>
+          <w:lang w:val="en-PH"/>
+        </w:rPr>
+        <w:t xml:space="preserve">(2008, December 15). </w:t>
       </w:r>
       <w:r>
         <w:rPr>
@@ -11063,7 +12067,27 @@
           <w:bCs/>
           <w:lang w:val="en-PH"/>
         </w:rPr>
-        <w:t>10 Useful Techniques To Improve Your User Interface Designs.</w:t>
+        <w:t xml:space="preserve">10 Useful Techniques </w:t>
+      </w:r>
+      <w:proofErr w:type="gramStart"/>
+      <w:r>
+        <w:rPr>
+          <w:rFonts w:ascii="Arial" w:hAnsi="Arial" w:cs="Arial"/>
+          <w:b/>
+          <w:bCs/>
+          <w:lang w:val="en-PH"/>
+        </w:rPr>
+        <w:t>To</w:t>
+      </w:r>
+      <w:proofErr w:type="gramEnd"/>
+      <w:r>
+        <w:rPr>
+          <w:rFonts w:ascii="Arial" w:hAnsi="Arial" w:cs="Arial"/>
+          <w:b/>
+          <w:bCs/>
+          <w:lang w:val="en-PH"/>
+        </w:rPr>
+        <w:t xml:space="preserve"> Improve Your User Interface Designs.</w:t>
       </w:r>
       <w:r>
         <w:rPr>
@@ -11311,7 +12335,6 @@
           <w:szCs w:val="24"/>
           <w:lang w:val="en-PH" w:eastAsia="en-PH"/>
         </w:rPr>
-        <w:lastRenderedPageBreak/>
         <w:drawing>
           <wp:inline distT="0" distB="0" distL="0" distR="0">
             <wp:extent cx="3918858" cy="2228506"/>
@@ -11378,7 +12401,27 @@
           <w:sz w:val="24"/>
           <w:szCs w:val="24"/>
         </w:rPr>
-        <w:t>Image 1.2 Streetfood Tycoon Interface</w:t>
+        <w:t xml:space="preserve">Image 1.2 </w:t>
+      </w:r>
+      <w:proofErr w:type="spellStart"/>
+      <w:r>
+        <w:rPr>
+          <w:rFonts w:ascii="Arial" w:hAnsi="Arial" w:cs="Arial"/>
+          <w:b/>
+          <w:sz w:val="24"/>
+          <w:szCs w:val="24"/>
+        </w:rPr>
+        <w:t>Streetfood</w:t>
+      </w:r>
+      <w:proofErr w:type="spellEnd"/>
+      <w:r>
+        <w:rPr>
+          <w:rFonts w:ascii="Arial" w:hAnsi="Arial" w:cs="Arial"/>
+          <w:b/>
+          <w:sz w:val="24"/>
+          <w:szCs w:val="24"/>
+        </w:rPr>
+        <w:t xml:space="preserve"> Tycoon Interface</w:t>
       </w:r>
     </w:p>
     <w:p>
@@ -11418,6 +12461,7 @@
           <w:szCs w:val="24"/>
           <w:lang w:val="en-PH" w:eastAsia="en-PH"/>
         </w:rPr>
+        <w:lastRenderedPageBreak/>
         <w:drawing>
           <wp:inline distT="0" distB="0" distL="0" distR="0">
             <wp:extent cx="1990725" cy="2813746"/>
@@ -11611,7 +12655,27 @@
                 <w:sz w:val="24"/>
                 <w:szCs w:val="24"/>
               </w:rPr>
-              <w:t>Image 1.4 Pugo Home Screen</w:t>
+              <w:t xml:space="preserve">Image 1.4 </w:t>
+            </w:r>
+            <w:proofErr w:type="spellStart"/>
+            <w:r>
+              <w:rPr>
+                <w:rFonts w:ascii="Arial" w:hAnsi="Arial" w:cs="Arial"/>
+                <w:b/>
+                <w:sz w:val="24"/>
+                <w:szCs w:val="24"/>
+              </w:rPr>
+              <w:t>Pugo</w:t>
+            </w:r>
+            <w:proofErr w:type="spellEnd"/>
+            <w:r>
+              <w:rPr>
+                <w:rFonts w:ascii="Arial" w:hAnsi="Arial" w:cs="Arial"/>
+                <w:b/>
+                <w:sz w:val="24"/>
+                <w:szCs w:val="24"/>
+              </w:rPr>
+              <w:t xml:space="preserve"> Home Screen</w:t>
             </w:r>
           </w:p>
         </w:tc>
@@ -11706,8 +12770,47 @@
                 <w:sz w:val="24"/>
                 <w:szCs w:val="24"/>
               </w:rPr>
-              <w:lastRenderedPageBreak/>
-              <w:t>Image 1.6 Bulalord Xtreme Screenshot</w:t>
+              <w:t xml:space="preserve">Image 1.6 </w:t>
+            </w:r>
+            <w:proofErr w:type="spellStart"/>
+            <w:r>
+              <w:rPr>
+                <w:rFonts w:ascii="Arial" w:hAnsi="Arial" w:cs="Arial"/>
+                <w:b/>
+                <w:sz w:val="24"/>
+                <w:szCs w:val="24"/>
+              </w:rPr>
+              <w:t>Bulalord</w:t>
+            </w:r>
+            <w:proofErr w:type="spellEnd"/>
+            <w:r>
+              <w:rPr>
+                <w:rFonts w:ascii="Arial" w:hAnsi="Arial" w:cs="Arial"/>
+                <w:b/>
+                <w:sz w:val="24"/>
+                <w:szCs w:val="24"/>
+              </w:rPr>
+              <w:t xml:space="preserve"> </w:t>
+            </w:r>
+            <w:proofErr w:type="spellStart"/>
+            <w:r>
+              <w:rPr>
+                <w:rFonts w:ascii="Arial" w:hAnsi="Arial" w:cs="Arial"/>
+                <w:b/>
+                <w:sz w:val="24"/>
+                <w:szCs w:val="24"/>
+              </w:rPr>
+              <w:t>Xtreme</w:t>
+            </w:r>
+            <w:proofErr w:type="spellEnd"/>
+            <w:r>
+              <w:rPr>
+                <w:rFonts w:ascii="Arial" w:hAnsi="Arial" w:cs="Arial"/>
+                <w:b/>
+                <w:sz w:val="24"/>
+                <w:szCs w:val="24"/>
+              </w:rPr>
+              <w:t xml:space="preserve"> Screenshot</w:t>
             </w:r>
           </w:p>
         </w:tc>
@@ -11739,7 +12842,6 @@
                 <w:szCs w:val="24"/>
                 <w:lang w:val="en-PH" w:eastAsia="en-PH"/>
               </w:rPr>
-              <w:lastRenderedPageBreak/>
               <w:drawing>
                 <wp:inline distT="0" distB="0" distL="0" distR="0">
                   <wp:extent cx="3468914" cy="1963780"/>
@@ -11806,7 +12908,27 @@
                 <w:sz w:val="24"/>
                 <w:szCs w:val="24"/>
               </w:rPr>
-              <w:t>Image 1.5 Pugo In-game Screenshot</w:t>
+              <w:t xml:space="preserve">Image 1.5 </w:t>
+            </w:r>
+            <w:proofErr w:type="spellStart"/>
+            <w:r>
+              <w:rPr>
+                <w:rFonts w:ascii="Arial" w:hAnsi="Arial" w:cs="Arial"/>
+                <w:b/>
+                <w:sz w:val="24"/>
+                <w:szCs w:val="24"/>
+              </w:rPr>
+              <w:t>Pugo</w:t>
+            </w:r>
+            <w:proofErr w:type="spellEnd"/>
+            <w:r>
+              <w:rPr>
+                <w:rFonts w:ascii="Arial" w:hAnsi="Arial" w:cs="Arial"/>
+                <w:b/>
+                <w:sz w:val="24"/>
+                <w:szCs w:val="24"/>
+              </w:rPr>
+              <w:t xml:space="preserve"> In-game Screenshot</w:t>
             </w:r>
           </w:p>
         </w:tc>
@@ -11953,7 +13075,7 @@
           <w:rPr>
             <w:noProof/>
           </w:rPr>
-          <w:t>21</w:t>
+          <w:t>13</w:t>
         </w:r>
         <w:r>
           <w:rPr>
@@ -12023,7 +13145,7 @@
         <v:path o:extrusionok="f" gradientshapeok="t" o:connecttype="rect"/>
         <o:lock v:ext="edit" aspectratio="t"/>
       </v:shapetype>
-      <v:shape id="_x0000_i1164" type="#_x0000_t75" style="width:11.25pt;height:11.25pt" o:bullet="t">
+      <v:shape id="_x0000_i1034" type="#_x0000_t75" style="width:11.25pt;height:11.25pt" o:bullet="t">
         <v:imagedata r:id="rId1" o:title="msoE458"/>
       </v:shape>
     </w:pict>
@@ -18085,40 +19207,40 @@
     </dgm:pt>
   </dgm:ptLst>
   <dgm:cxnLst>
-    <dgm:cxn modelId="{7BE93C81-550F-4919-B93E-9CA5CF3260C5}" type="presOf" srcId="{E10E7DBE-6A20-416F-AD16-F08806EAA8A9}" destId="{B4E38B97-D4C7-4A67-B32A-874A7E1A6EDA}" srcOrd="0" destOrd="2" presId="urn:microsoft.com/office/officeart/2005/8/layout/venn1"/>
-    <dgm:cxn modelId="{6EB850DD-BD12-4954-B2C2-BD72DC90767A}" type="presOf" srcId="{26DE8474-1DC3-476D-9BEF-5491A272B60C}" destId="{DF9DA87F-8F51-4F68-9420-213A96F10CB8}" srcOrd="1" destOrd="1" presId="urn:microsoft.com/office/officeart/2005/8/layout/venn1"/>
-    <dgm:cxn modelId="{79B483AB-E22E-4DD5-A40E-B019F448A68D}" type="presOf" srcId="{FDACCE7C-95A1-4A0F-8E03-28C52837AF44}" destId="{F1DEF9BB-7C3F-44CE-8D7D-097F18388513}" srcOrd="0" destOrd="0" presId="urn:microsoft.com/office/officeart/2005/8/layout/venn1"/>
-    <dgm:cxn modelId="{B01A1972-C8D3-4525-80FA-7011F7A624A4}" type="presOf" srcId="{2A661751-8FF9-48E8-BF89-B30679EE9A75}" destId="{79C4CD74-0998-4073-AFD1-30A57F9C07BA}" srcOrd="0" destOrd="1" presId="urn:microsoft.com/office/officeart/2005/8/layout/venn1"/>
-    <dgm:cxn modelId="{7E176C96-3A9E-4771-9D5F-A789A686E0C1}" type="presOf" srcId="{052E23DB-FAF3-4A80-9126-E57170026537}" destId="{F1DEF9BB-7C3F-44CE-8D7D-097F18388513}" srcOrd="0" destOrd="2" presId="urn:microsoft.com/office/officeart/2005/8/layout/venn1"/>
-    <dgm:cxn modelId="{34C75E20-545D-4474-83D3-14AA85629388}" type="presOf" srcId="{E10E7DBE-6A20-416F-AD16-F08806EAA8A9}" destId="{FD570D4A-91D9-4963-98B5-E44419776B61}" srcOrd="1" destOrd="2" presId="urn:microsoft.com/office/officeart/2005/8/layout/venn1"/>
-    <dgm:cxn modelId="{2D750BB6-E366-4A69-A205-92DF0EDD6FAF}" type="presOf" srcId="{8E1CF7A8-C542-4736-ADCB-ED4FB9CE27E4}" destId="{79C4CD74-0998-4073-AFD1-30A57F9C07BA}" srcOrd="0" destOrd="0" presId="urn:microsoft.com/office/officeart/2005/8/layout/venn1"/>
-    <dgm:cxn modelId="{DCB10C37-0FAC-4D14-B639-FD00FBAA0AA9}" type="presOf" srcId="{85FC4795-AFBF-4D0C-9A3B-B25F7375CBB0}" destId="{2091BDE8-52E5-4C02-99D9-84AC1D184724}" srcOrd="1" destOrd="2" presId="urn:microsoft.com/office/officeart/2005/8/layout/venn1"/>
-    <dgm:cxn modelId="{CEB5177B-5345-4A37-9F2F-D9A414E8445A}" type="presOf" srcId="{92D595C9-7754-4267-9D80-6D842AD2E604}" destId="{B4E38B97-D4C7-4A67-B32A-874A7E1A6EDA}" srcOrd="0" destOrd="0" presId="urn:microsoft.com/office/officeart/2005/8/layout/venn1"/>
-    <dgm:cxn modelId="{1BA746B2-5143-4B6C-8AB3-828A7C2683D5}" type="presOf" srcId="{8E1CF7A8-C542-4736-ADCB-ED4FB9CE27E4}" destId="{2091BDE8-52E5-4C02-99D9-84AC1D184724}" srcOrd="1" destOrd="0" presId="urn:microsoft.com/office/officeart/2005/8/layout/venn1"/>
-    <dgm:cxn modelId="{2A25F304-95FE-49E6-B8EF-29338BC824E5}" type="presOf" srcId="{052E23DB-FAF3-4A80-9126-E57170026537}" destId="{DF9DA87F-8F51-4F68-9420-213A96F10CB8}" srcOrd="1" destOrd="2" presId="urn:microsoft.com/office/officeart/2005/8/layout/venn1"/>
+    <dgm:cxn modelId="{DDF2F0F9-96D7-4A6B-A7BA-F2C15E5C1D5E}" type="presOf" srcId="{85FC4795-AFBF-4D0C-9A3B-B25F7375CBB0}" destId="{79C4CD74-0998-4073-AFD1-30A57F9C07BA}" srcOrd="0" destOrd="2" presId="urn:microsoft.com/office/officeart/2005/8/layout/venn1"/>
+    <dgm:cxn modelId="{1E3B3548-271E-41A6-83C8-1DEA42005DD9}" type="presOf" srcId="{8E1CF7A8-C542-4736-ADCB-ED4FB9CE27E4}" destId="{79C4CD74-0998-4073-AFD1-30A57F9C07BA}" srcOrd="0" destOrd="0" presId="urn:microsoft.com/office/officeart/2005/8/layout/venn1"/>
+    <dgm:cxn modelId="{B522B961-370B-4F9B-8C32-455F9852268D}" type="presOf" srcId="{B9BCEE7D-9A23-41B3-B1E4-D085C4B4C5DC}" destId="{B4E38B97-D4C7-4A67-B32A-874A7E1A6EDA}" srcOrd="0" destOrd="1" presId="urn:microsoft.com/office/officeart/2005/8/layout/venn1"/>
+    <dgm:cxn modelId="{36AB5A40-86C5-47EE-B3A7-5984623A68CD}" type="presOf" srcId="{E10E7DBE-6A20-416F-AD16-F08806EAA8A9}" destId="{FD570D4A-91D9-4963-98B5-E44419776B61}" srcOrd="1" destOrd="2" presId="urn:microsoft.com/office/officeart/2005/8/layout/venn1"/>
+    <dgm:cxn modelId="{D7A89DA7-A5F0-49B0-BC22-2759C47B7C63}" type="presOf" srcId="{8E1CF7A8-C542-4736-ADCB-ED4FB9CE27E4}" destId="{2091BDE8-52E5-4C02-99D9-84AC1D184724}" srcOrd="1" destOrd="0" presId="urn:microsoft.com/office/officeart/2005/8/layout/venn1"/>
+    <dgm:cxn modelId="{7231B12F-4968-4AF4-83CB-6F05CEE59165}" type="presOf" srcId="{85FC4795-AFBF-4D0C-9A3B-B25F7375CBB0}" destId="{2091BDE8-52E5-4C02-99D9-84AC1D184724}" srcOrd="1" destOrd="2" presId="urn:microsoft.com/office/officeart/2005/8/layout/venn1"/>
+    <dgm:cxn modelId="{7EF4CA94-AEDC-460E-9BDF-F02BA8B9A719}" type="presOf" srcId="{92D595C9-7754-4267-9D80-6D842AD2E604}" destId="{FD570D4A-91D9-4963-98B5-E44419776B61}" srcOrd="1" destOrd="0" presId="urn:microsoft.com/office/officeart/2005/8/layout/venn1"/>
+    <dgm:cxn modelId="{D50FE564-5ADA-48A8-9800-02DCC84133FB}" type="presOf" srcId="{26DE8474-1DC3-476D-9BEF-5491A272B60C}" destId="{F1DEF9BB-7C3F-44CE-8D7D-097F18388513}" srcOrd="0" destOrd="1" presId="urn:microsoft.com/office/officeart/2005/8/layout/venn1"/>
     <dgm:cxn modelId="{C64C0595-01E1-4C3C-B636-B7E7057A1BB3}" srcId="{83597630-8952-4CB4-B5A4-F4A198BDD028}" destId="{92D595C9-7754-4267-9D80-6D842AD2E604}" srcOrd="0" destOrd="0" parTransId="{4CE66025-C501-4909-8989-0361E2DE819A}" sibTransId="{7C81C6A9-B86E-4D12-BDBA-E5405A897999}"/>
+    <dgm:cxn modelId="{D8E78438-C192-47D3-B80C-943049F3CE1F}" type="presOf" srcId="{26DE8474-1DC3-476D-9BEF-5491A272B60C}" destId="{DF9DA87F-8F51-4F68-9420-213A96F10CB8}" srcOrd="1" destOrd="1" presId="urn:microsoft.com/office/officeart/2005/8/layout/venn1"/>
+    <dgm:cxn modelId="{57839CA1-A371-45FE-8CFB-25C61E0D5247}" type="presOf" srcId="{052E23DB-FAF3-4A80-9126-E57170026537}" destId="{DF9DA87F-8F51-4F68-9420-213A96F10CB8}" srcOrd="1" destOrd="2" presId="urn:microsoft.com/office/officeart/2005/8/layout/venn1"/>
     <dgm:cxn modelId="{11EB7DF2-5335-4017-A662-28B792E67BE9}" srcId="{92D595C9-7754-4267-9D80-6D842AD2E604}" destId="{B9BCEE7D-9A23-41B3-B1E4-D085C4B4C5DC}" srcOrd="0" destOrd="0" parTransId="{FA4FF7E7-042B-4797-A758-99FBBC872385}" sibTransId="{7142472B-03C3-42F6-8833-C9EAB63B354F}"/>
-    <dgm:cxn modelId="{88A601E9-6DC9-42FB-8CFB-2269660769D8}" type="presOf" srcId="{83597630-8952-4CB4-B5A4-F4A198BDD028}" destId="{DB3F9B5B-F93F-4DAB-978B-448054965579}" srcOrd="0" destOrd="0" presId="urn:microsoft.com/office/officeart/2005/8/layout/venn1"/>
-    <dgm:cxn modelId="{42C68FAD-42A2-44C3-8FE2-A58D13984E3D}" type="presOf" srcId="{26DE8474-1DC3-476D-9BEF-5491A272B60C}" destId="{F1DEF9BB-7C3F-44CE-8D7D-097F18388513}" srcOrd="0" destOrd="1" presId="urn:microsoft.com/office/officeart/2005/8/layout/venn1"/>
     <dgm:cxn modelId="{8BDC0863-6198-4B0F-B8BE-16ECF007C87D}" srcId="{8E1CF7A8-C542-4736-ADCB-ED4FB9CE27E4}" destId="{2A661751-8FF9-48E8-BF89-B30679EE9A75}" srcOrd="0" destOrd="0" parTransId="{E2A45CDD-91BC-44E4-BFAB-4FF1EE09717B}" sibTransId="{BC2E554F-247D-4856-BB4B-F229517F219F}"/>
-    <dgm:cxn modelId="{1BE918AC-BE72-43F7-BB54-C1A21FF76F3A}" type="presOf" srcId="{85FC4795-AFBF-4D0C-9A3B-B25F7375CBB0}" destId="{79C4CD74-0998-4073-AFD1-30A57F9C07BA}" srcOrd="0" destOrd="2" presId="urn:microsoft.com/office/officeart/2005/8/layout/venn1"/>
+    <dgm:cxn modelId="{855F16EB-051C-457C-9D48-828A2C117A57}" type="presOf" srcId="{FDACCE7C-95A1-4A0F-8E03-28C52837AF44}" destId="{DF9DA87F-8F51-4F68-9420-213A96F10CB8}" srcOrd="1" destOrd="0" presId="urn:microsoft.com/office/officeart/2005/8/layout/venn1"/>
     <dgm:cxn modelId="{B9D432C5-B9B7-429D-B83E-4D965AB21602}" srcId="{83597630-8952-4CB4-B5A4-F4A198BDD028}" destId="{FDACCE7C-95A1-4A0F-8E03-28C52837AF44}" srcOrd="2" destOrd="0" parTransId="{118EBA43-9716-42B0-BD48-677D67318D77}" sibTransId="{7E31A73A-F4D4-4C76-BBF3-4B1C13B04397}"/>
-    <dgm:cxn modelId="{F4DF5BED-9CF2-4CB5-84DE-C2D7A21D2543}" type="presOf" srcId="{B9BCEE7D-9A23-41B3-B1E4-D085C4B4C5DC}" destId="{FD570D4A-91D9-4963-98B5-E44419776B61}" srcOrd="1" destOrd="1" presId="urn:microsoft.com/office/officeart/2005/8/layout/venn1"/>
+    <dgm:cxn modelId="{C8AC39EB-9877-4B6C-955D-E82BE3584C4D}" type="presOf" srcId="{2A661751-8FF9-48E8-BF89-B30679EE9A75}" destId="{2091BDE8-52E5-4C02-99D9-84AC1D184724}" srcOrd="1" destOrd="1" presId="urn:microsoft.com/office/officeart/2005/8/layout/venn1"/>
     <dgm:cxn modelId="{5E666AF0-41A4-432D-BE32-89D4E47FC443}" srcId="{83597630-8952-4CB4-B5A4-F4A198BDD028}" destId="{8E1CF7A8-C542-4736-ADCB-ED4FB9CE27E4}" srcOrd="1" destOrd="0" parTransId="{E75DCC5C-01B6-4088-AC56-26D0EEB256D8}" sibTransId="{DA74763C-A8F0-4A27-8450-A58D9DF6B57C}"/>
-    <dgm:cxn modelId="{45D353CB-4B10-4218-9EF1-5AD03D806599}" type="presOf" srcId="{2A661751-8FF9-48E8-BF89-B30679EE9A75}" destId="{2091BDE8-52E5-4C02-99D9-84AC1D184724}" srcOrd="1" destOrd="1" presId="urn:microsoft.com/office/officeart/2005/8/layout/venn1"/>
+    <dgm:cxn modelId="{8A5759E7-CEE9-4310-9462-EA12EC78B7FA}" type="presOf" srcId="{B9BCEE7D-9A23-41B3-B1E4-D085C4B4C5DC}" destId="{FD570D4A-91D9-4963-98B5-E44419776B61}" srcOrd="1" destOrd="1" presId="urn:microsoft.com/office/officeart/2005/8/layout/venn1"/>
     <dgm:cxn modelId="{F6E855CF-A029-4143-B69D-F701F7AED2A9}" srcId="{92D595C9-7754-4267-9D80-6D842AD2E604}" destId="{E10E7DBE-6A20-416F-AD16-F08806EAA8A9}" srcOrd="1" destOrd="0" parTransId="{21269030-05CF-4597-A53F-B07172733693}" sibTransId="{2381D3D1-AE82-4BC8-A613-D08B47C6552D}"/>
+    <dgm:cxn modelId="{F59974E9-F27F-497D-9D6F-8D410B8A433B}" type="presOf" srcId="{2A661751-8FF9-48E8-BF89-B30679EE9A75}" destId="{79C4CD74-0998-4073-AFD1-30A57F9C07BA}" srcOrd="0" destOrd="1" presId="urn:microsoft.com/office/officeart/2005/8/layout/venn1"/>
     <dgm:cxn modelId="{08C88245-A88E-4785-8168-6F88C7B0BA9B}" srcId="{FDACCE7C-95A1-4A0F-8E03-28C52837AF44}" destId="{26DE8474-1DC3-476D-9BEF-5491A272B60C}" srcOrd="0" destOrd="0" parTransId="{7F48469C-E79B-47CA-A32F-542006D65A26}" sibTransId="{42028A39-C62B-46B1-BAAA-419C9A5D0BFE}"/>
-    <dgm:cxn modelId="{629A13ED-FF03-4B6B-8A22-F00CA31DEC17}" type="presOf" srcId="{B9BCEE7D-9A23-41B3-B1E4-D085C4B4C5DC}" destId="{B4E38B97-D4C7-4A67-B32A-874A7E1A6EDA}" srcOrd="0" destOrd="1" presId="urn:microsoft.com/office/officeart/2005/8/layout/venn1"/>
-    <dgm:cxn modelId="{BF3C3660-4B10-4CE3-B1D6-F0653FE5A369}" type="presOf" srcId="{FDACCE7C-95A1-4A0F-8E03-28C52837AF44}" destId="{DF9DA87F-8F51-4F68-9420-213A96F10CB8}" srcOrd="1" destOrd="0" presId="urn:microsoft.com/office/officeart/2005/8/layout/venn1"/>
-    <dgm:cxn modelId="{2DF53F38-B88D-4466-B227-547CEEA144EB}" type="presOf" srcId="{92D595C9-7754-4267-9D80-6D842AD2E604}" destId="{FD570D4A-91D9-4963-98B5-E44419776B61}" srcOrd="1" destOrd="0" presId="urn:microsoft.com/office/officeart/2005/8/layout/venn1"/>
+    <dgm:cxn modelId="{F4C39174-57DE-47AF-B10D-ACD11D48690B}" type="presOf" srcId="{052E23DB-FAF3-4A80-9126-E57170026537}" destId="{F1DEF9BB-7C3F-44CE-8D7D-097F18388513}" srcOrd="0" destOrd="2" presId="urn:microsoft.com/office/officeart/2005/8/layout/venn1"/>
+    <dgm:cxn modelId="{A6A81834-B3AA-4A4E-81FB-452F1485635F}" type="presOf" srcId="{FDACCE7C-95A1-4A0F-8E03-28C52837AF44}" destId="{F1DEF9BB-7C3F-44CE-8D7D-097F18388513}" srcOrd="0" destOrd="0" presId="urn:microsoft.com/office/officeart/2005/8/layout/venn1"/>
     <dgm:cxn modelId="{C7800B42-B9AC-4495-8199-E277E25EEF17}" srcId="{FDACCE7C-95A1-4A0F-8E03-28C52837AF44}" destId="{052E23DB-FAF3-4A80-9126-E57170026537}" srcOrd="1" destOrd="0" parTransId="{C63F7E1A-47CB-4811-863F-125DAF10F9F1}" sibTransId="{E85E0722-06B9-4459-AD0E-5294CDDEE2DD}"/>
+    <dgm:cxn modelId="{0D0B8C79-6D96-4C8E-A94A-1DD6E1418192}" type="presOf" srcId="{83597630-8952-4CB4-B5A4-F4A198BDD028}" destId="{DB3F9B5B-F93F-4DAB-978B-448054965579}" srcOrd="0" destOrd="0" presId="urn:microsoft.com/office/officeart/2005/8/layout/venn1"/>
+    <dgm:cxn modelId="{E612845E-5145-4F5E-9CD0-3BE8124DE426}" type="presOf" srcId="{E10E7DBE-6A20-416F-AD16-F08806EAA8A9}" destId="{B4E38B97-D4C7-4A67-B32A-874A7E1A6EDA}" srcOrd="0" destOrd="2" presId="urn:microsoft.com/office/officeart/2005/8/layout/venn1"/>
+    <dgm:cxn modelId="{E29FC8C3-FD28-439D-B07C-33FB42B3D6EB}" type="presOf" srcId="{92D595C9-7754-4267-9D80-6D842AD2E604}" destId="{B4E38B97-D4C7-4A67-B32A-874A7E1A6EDA}" srcOrd="0" destOrd="0" presId="urn:microsoft.com/office/officeart/2005/8/layout/venn1"/>
     <dgm:cxn modelId="{66806BD8-FAF6-47F2-A4BF-ABF0B75BE0A3}" srcId="{8E1CF7A8-C542-4736-ADCB-ED4FB9CE27E4}" destId="{85FC4795-AFBF-4D0C-9A3B-B25F7375CBB0}" srcOrd="1" destOrd="0" parTransId="{4DCDF301-59BE-4D68-BD2C-A082CE24C106}" sibTransId="{CDB83FCF-76A8-4D7E-B7C2-07C8FFAB0CD9}"/>
-    <dgm:cxn modelId="{82ED1D9E-E27C-41DF-A18C-8FE102F22EA5}" type="presParOf" srcId="{DB3F9B5B-F93F-4DAB-978B-448054965579}" destId="{B4E38B97-D4C7-4A67-B32A-874A7E1A6EDA}" srcOrd="0" destOrd="0" presId="urn:microsoft.com/office/officeart/2005/8/layout/venn1"/>
-    <dgm:cxn modelId="{8FCDDCE5-61AF-4550-9DB4-8F81B2EB745E}" type="presParOf" srcId="{DB3F9B5B-F93F-4DAB-978B-448054965579}" destId="{FD570D4A-91D9-4963-98B5-E44419776B61}" srcOrd="1" destOrd="0" presId="urn:microsoft.com/office/officeart/2005/8/layout/venn1"/>
-    <dgm:cxn modelId="{74781A7A-877C-4DA9-AFCE-7369AC72879A}" type="presParOf" srcId="{DB3F9B5B-F93F-4DAB-978B-448054965579}" destId="{79C4CD74-0998-4073-AFD1-30A57F9C07BA}" srcOrd="2" destOrd="0" presId="urn:microsoft.com/office/officeart/2005/8/layout/venn1"/>
-    <dgm:cxn modelId="{ECFF6E87-3BC3-4564-A4FE-7429115B85F3}" type="presParOf" srcId="{DB3F9B5B-F93F-4DAB-978B-448054965579}" destId="{2091BDE8-52E5-4C02-99D9-84AC1D184724}" srcOrd="3" destOrd="0" presId="urn:microsoft.com/office/officeart/2005/8/layout/venn1"/>
-    <dgm:cxn modelId="{E15939B0-A154-47E9-BF07-518248800937}" type="presParOf" srcId="{DB3F9B5B-F93F-4DAB-978B-448054965579}" destId="{F1DEF9BB-7C3F-44CE-8D7D-097F18388513}" srcOrd="4" destOrd="0" presId="urn:microsoft.com/office/officeart/2005/8/layout/venn1"/>
-    <dgm:cxn modelId="{F4CA0249-6100-4350-8404-9CC797B3CCEE}" type="presParOf" srcId="{DB3F9B5B-F93F-4DAB-978B-448054965579}" destId="{DF9DA87F-8F51-4F68-9420-213A96F10CB8}" srcOrd="5" destOrd="0" presId="urn:microsoft.com/office/officeart/2005/8/layout/venn1"/>
+    <dgm:cxn modelId="{6835022F-BD9B-4278-AD0C-FB98074BD717}" type="presParOf" srcId="{DB3F9B5B-F93F-4DAB-978B-448054965579}" destId="{B4E38B97-D4C7-4A67-B32A-874A7E1A6EDA}" srcOrd="0" destOrd="0" presId="urn:microsoft.com/office/officeart/2005/8/layout/venn1"/>
+    <dgm:cxn modelId="{988B5FC2-A600-45D7-8CD0-05536F8AD189}" type="presParOf" srcId="{DB3F9B5B-F93F-4DAB-978B-448054965579}" destId="{FD570D4A-91D9-4963-98B5-E44419776B61}" srcOrd="1" destOrd="0" presId="urn:microsoft.com/office/officeart/2005/8/layout/venn1"/>
+    <dgm:cxn modelId="{B640DBEE-A916-4BF5-92F0-AA32182F7021}" type="presParOf" srcId="{DB3F9B5B-F93F-4DAB-978B-448054965579}" destId="{79C4CD74-0998-4073-AFD1-30A57F9C07BA}" srcOrd="2" destOrd="0" presId="urn:microsoft.com/office/officeart/2005/8/layout/venn1"/>
+    <dgm:cxn modelId="{626B875D-7951-4139-8D4A-1B10418491A4}" type="presParOf" srcId="{DB3F9B5B-F93F-4DAB-978B-448054965579}" destId="{2091BDE8-52E5-4C02-99D9-84AC1D184724}" srcOrd="3" destOrd="0" presId="urn:microsoft.com/office/officeart/2005/8/layout/venn1"/>
+    <dgm:cxn modelId="{84D68B31-148F-4A5D-92F1-8B1CBF9DA21A}" type="presParOf" srcId="{DB3F9B5B-F93F-4DAB-978B-448054965579}" destId="{F1DEF9BB-7C3F-44CE-8D7D-097F18388513}" srcOrd="4" destOrd="0" presId="urn:microsoft.com/office/officeart/2005/8/layout/venn1"/>
+    <dgm:cxn modelId="{791CC7AF-38E9-4393-80E0-C5AA767046B7}" type="presParOf" srcId="{DB3F9B5B-F93F-4DAB-978B-448054965579}" destId="{DF9DA87F-8F51-4F68-9420-213A96F10CB8}" srcOrd="5" destOrd="0" presId="urn:microsoft.com/office/officeart/2005/8/layout/venn1"/>
   </dgm:cxnLst>
   <dgm:bg/>
   <dgm:whole/>
@@ -21014,7 +22136,7 @@
 </file>
 
 <file path=customXml/itemProps1.xml><?xml version="1.0" encoding="utf-8"?>
-<ds:datastoreItem xmlns:ds="http://schemas.openxmlformats.org/officeDocument/2006/customXml" ds:itemID="{6A82FDC9-D34C-4148-A93E-0DDDF6614F63}">
+<ds:datastoreItem xmlns:ds="http://schemas.openxmlformats.org/officeDocument/2006/customXml" ds:itemID="{209C55FD-3805-48CB-84E9-4DB6344F7B8C}">
   <ds:schemaRefs>
     <ds:schemaRef ds:uri="http://schemas.openxmlformats.org/officeDocument/2006/bibliography"/>
   </ds:schemaRefs>

</xml_diff>

<commit_message>
Updated Document for Finals
</commit_message>
<xml_diff>
--- a/MINSYST Deliverables/MINSYST R04 - Document for Finals.docx
+++ b/MINSYST Deliverables/MINSYST R04 - Document for Finals.docx
@@ -401,19 +401,8 @@
                 <w:sz w:val="24"/>
                 <w:szCs w:val="28"/>
               </w:rPr>
-              <w:t xml:space="preserve">Joshua </w:t>
+              <w:t>Joshua Dimapilis</w:t>
             </w:r>
-            <w:proofErr w:type="spellStart"/>
-            <w:r>
-              <w:rPr>
-                <w:rFonts w:ascii="Arial" w:hAnsi="Arial" w:cs="Arial"/>
-                <w:b/>
-                <w:sz w:val="24"/>
-                <w:szCs w:val="28"/>
-              </w:rPr>
-              <w:t>Dimapilis</w:t>
-            </w:r>
-            <w:proofErr w:type="spellEnd"/>
           </w:p>
           <w:p>
             <w:pPr>
@@ -433,19 +422,8 @@
                 <w:sz w:val="24"/>
                 <w:szCs w:val="28"/>
               </w:rPr>
-              <w:t xml:space="preserve">Thom </w:t>
+              <w:t>Thom Doniña</w:t>
             </w:r>
-            <w:proofErr w:type="spellStart"/>
-            <w:r>
-              <w:rPr>
-                <w:rFonts w:ascii="Arial" w:hAnsi="Arial" w:cs="Arial"/>
-                <w:b/>
-                <w:sz w:val="24"/>
-                <w:szCs w:val="28"/>
-              </w:rPr>
-              <w:t>Doniña</w:t>
-            </w:r>
-            <w:proofErr w:type="spellEnd"/>
           </w:p>
           <w:p>
             <w:pPr>
@@ -507,19 +485,8 @@
                 <w:sz w:val="24"/>
                 <w:szCs w:val="28"/>
               </w:rPr>
-              <w:t xml:space="preserve">Gino </w:t>
+              <w:t>Gino Gapay</w:t>
             </w:r>
-            <w:proofErr w:type="spellStart"/>
-            <w:r>
-              <w:rPr>
-                <w:rFonts w:ascii="Arial" w:hAnsi="Arial" w:cs="Arial"/>
-                <w:b/>
-                <w:sz w:val="24"/>
-                <w:szCs w:val="28"/>
-              </w:rPr>
-              <w:t>Gapay</w:t>
-            </w:r>
-            <w:proofErr w:type="spellEnd"/>
           </w:p>
           <w:p>
             <w:pPr>
@@ -532,7 +499,6 @@
                 <w:szCs w:val="28"/>
               </w:rPr>
             </w:pPr>
-            <w:proofErr w:type="spellStart"/>
             <w:r>
               <w:rPr>
                 <w:rFonts w:ascii="Arial" w:hAnsi="Arial" w:cs="Arial"/>
@@ -540,29 +506,8 @@
                 <w:sz w:val="24"/>
                 <w:szCs w:val="28"/>
               </w:rPr>
-              <w:t>Jestine</w:t>
+              <w:t>Jestine Gaoaen</w:t>
             </w:r>
-            <w:proofErr w:type="spellEnd"/>
-            <w:r>
-              <w:rPr>
-                <w:rFonts w:ascii="Arial" w:hAnsi="Arial" w:cs="Arial"/>
-                <w:b/>
-                <w:sz w:val="24"/>
-                <w:szCs w:val="28"/>
-              </w:rPr>
-              <w:t xml:space="preserve"> </w:t>
-            </w:r>
-            <w:proofErr w:type="spellStart"/>
-            <w:r>
-              <w:rPr>
-                <w:rFonts w:ascii="Arial" w:hAnsi="Arial" w:cs="Arial"/>
-                <w:b/>
-                <w:sz w:val="24"/>
-                <w:szCs w:val="28"/>
-              </w:rPr>
-              <w:t>Gaoaen</w:t>
-            </w:r>
-            <w:proofErr w:type="spellEnd"/>
           </w:p>
           <w:p>
             <w:pPr>
@@ -576,7 +521,6 @@
                 <w:szCs w:val="28"/>
               </w:rPr>
             </w:pPr>
-            <w:proofErr w:type="spellStart"/>
             <w:r>
               <w:rPr>
                 <w:rFonts w:ascii="Arial" w:hAnsi="Arial" w:cs="Arial"/>
@@ -584,17 +528,7 @@
                 <w:sz w:val="24"/>
                 <w:szCs w:val="28"/>
               </w:rPr>
-              <w:t>Nickolo</w:t>
-            </w:r>
-            <w:proofErr w:type="spellEnd"/>
-            <w:r>
-              <w:rPr>
-                <w:rFonts w:ascii="Arial" w:hAnsi="Arial" w:cs="Arial"/>
-                <w:b/>
-                <w:sz w:val="24"/>
-                <w:szCs w:val="28"/>
-              </w:rPr>
-              <w:t xml:space="preserve"> Gonzales</w:t>
+              <w:t>Nickolo Gonzales</w:t>
             </w:r>
           </w:p>
           <w:p>
@@ -772,7 +706,6 @@
         </w:rPr>
         <w:t xml:space="preserve"> </w:t>
       </w:r>
-      <w:proofErr w:type="spellStart"/>
       <w:r>
         <w:rPr>
           <w:rFonts w:ascii="Arial" w:hAnsi="Arial" w:cs="Arial"/>
@@ -782,7 +715,6 @@
         </w:rPr>
         <w:t>Valbuena</w:t>
       </w:r>
-      <w:proofErr w:type="spellEnd"/>
     </w:p>
     <w:p>
       <w:pPr>
@@ -4009,29 +3941,7 @@
           <w:szCs w:val="24"/>
           <w:u w:val="single"/>
         </w:rPr>
-        <w:t>(</w:t>
-      </w:r>
-      <w:proofErr w:type="spellStart"/>
-      <w:r>
-        <w:rPr>
-          <w:rFonts w:ascii="Arial" w:hAnsi="Arial" w:cs="Arial"/>
-          <w:i/>
-          <w:sz w:val="24"/>
-          <w:szCs w:val="24"/>
-          <w:u w:val="single"/>
-        </w:rPr>
-        <w:t>Wondrack</w:t>
-      </w:r>
-      <w:proofErr w:type="spellEnd"/>
-      <w:r>
-        <w:rPr>
-          <w:rFonts w:ascii="Arial" w:hAnsi="Arial" w:cs="Arial"/>
-          <w:i/>
-          <w:sz w:val="24"/>
-          <w:szCs w:val="24"/>
-          <w:u w:val="single"/>
-        </w:rPr>
-        <w:t>, 2015)</w:t>
+        <w:t>(Wondrack, 2015)</w:t>
       </w:r>
       <w:r>
         <w:rPr>
@@ -4060,25 +3970,7 @@
           <w:sz w:val="24"/>
           <w:szCs w:val="24"/>
         </w:rPr>
-        <w:t xml:space="preserve">The article discusses the problem that could be present whenever various designers are asked about what design is, and they arrive with various inconclusive and different answers. The Rochester Institute of Technology Professor, James </w:t>
-      </w:r>
-      <w:proofErr w:type="spellStart"/>
-      <w:r>
-        <w:rPr>
-          <w:rFonts w:ascii="Arial" w:hAnsi="Arial" w:cs="Arial"/>
-          <w:sz w:val="24"/>
-          <w:szCs w:val="24"/>
-        </w:rPr>
-        <w:t>Wondrack</w:t>
-      </w:r>
-      <w:proofErr w:type="spellEnd"/>
-      <w:r>
-        <w:rPr>
-          <w:rFonts w:ascii="Arial" w:hAnsi="Arial" w:cs="Arial"/>
-          <w:sz w:val="24"/>
-          <w:szCs w:val="24"/>
-        </w:rPr>
-        <w:t xml:space="preserve">, believes that successful design implementation lies on taxonomy. He was able to impart this in his study (in verbatim): </w:t>
+        <w:t xml:space="preserve">The article discusses the problem that could be present whenever various designers are asked about what design is, and they arrive with various inconclusive and different answers. The Rochester Institute of Technology Professor, James Wondrack, believes that successful design implementation lies on taxonomy. He was able to impart this in his study (in verbatim): </w:t>
       </w:r>
       <w:r>
         <w:rPr>
@@ -4221,43 +4113,7 @@
           <w:sz w:val="24"/>
           <w:szCs w:val="24"/>
         </w:rPr>
-        <w:t xml:space="preserve">It is, in his belief, that the application </w:t>
-      </w:r>
-      <w:proofErr w:type="spellStart"/>
-      <w:r>
-        <w:rPr>
-          <w:rFonts w:ascii="Arial" w:hAnsi="Arial" w:cs="Arial"/>
-          <w:sz w:val="24"/>
-          <w:szCs w:val="24"/>
-        </w:rPr>
-        <w:t>Lumosity</w:t>
-      </w:r>
-      <w:proofErr w:type="spellEnd"/>
-      <w:r>
-        <w:rPr>
-          <w:rFonts w:ascii="Arial" w:hAnsi="Arial" w:cs="Arial"/>
-          <w:sz w:val="24"/>
-          <w:szCs w:val="24"/>
-        </w:rPr>
-        <w:t xml:space="preserve">, was able to receive various awards, recognition and acclaim both from award-giving bodies in the IT industry and from its users, because of the research and the study that they have done to further the application’s design and functions. At present time, most of </w:t>
-      </w:r>
-      <w:proofErr w:type="spellStart"/>
-      <w:r>
-        <w:rPr>
-          <w:rFonts w:ascii="Arial" w:hAnsi="Arial" w:cs="Arial"/>
-          <w:sz w:val="24"/>
-          <w:szCs w:val="24"/>
-        </w:rPr>
-        <w:t>Lumosity’s</w:t>
-      </w:r>
-      <w:proofErr w:type="spellEnd"/>
-      <w:r>
-        <w:rPr>
-          <w:rFonts w:ascii="Arial" w:hAnsi="Arial" w:cs="Arial"/>
-          <w:sz w:val="24"/>
-          <w:szCs w:val="24"/>
-        </w:rPr>
-        <w:t xml:space="preserve"> competitors include other cognitive – game applications that personalize their </w:t>
+        <w:t xml:space="preserve">It is, in his belief, that the application Lumosity, was able to receive various awards, recognition and acclaim both from award-giving bodies in the IT industry and from its users, because of the research and the study that they have done to further the application’s design and functions. At present time, most of Lumosity’s competitors include other cognitive – game applications that personalize their </w:t>
       </w:r>
       <w:r>
         <w:rPr>
@@ -4274,79 +4130,7 @@
           <w:sz w:val="24"/>
           <w:szCs w:val="24"/>
         </w:rPr>
-        <w:t xml:space="preserve">for each user, however – the years of study and research that the designers have given to the </w:t>
-      </w:r>
-      <w:proofErr w:type="spellStart"/>
-      <w:r>
-        <w:rPr>
-          <w:rFonts w:ascii="Arial" w:hAnsi="Arial" w:cs="Arial"/>
-          <w:sz w:val="24"/>
-          <w:szCs w:val="24"/>
-        </w:rPr>
-        <w:t>Lumosity</w:t>
-      </w:r>
-      <w:proofErr w:type="spellEnd"/>
-      <w:r>
-        <w:rPr>
-          <w:rFonts w:ascii="Arial" w:hAnsi="Arial" w:cs="Arial"/>
-          <w:sz w:val="24"/>
-          <w:szCs w:val="24"/>
-        </w:rPr>
-        <w:t xml:space="preserve"> app, cannot easily be trumped. “The initial two years of prototyping were essential because not only were we creating the foundation for a new science-based product, but we were also defining a new industry,” says Melissa </w:t>
-      </w:r>
-      <w:proofErr w:type="spellStart"/>
-      <w:r>
-        <w:rPr>
-          <w:rFonts w:ascii="Arial" w:hAnsi="Arial" w:cs="Arial"/>
-          <w:sz w:val="24"/>
-          <w:szCs w:val="24"/>
-        </w:rPr>
-        <w:t>Malski</w:t>
-      </w:r>
-      <w:proofErr w:type="spellEnd"/>
-      <w:r>
-        <w:rPr>
-          <w:rFonts w:ascii="Arial" w:hAnsi="Arial" w:cs="Arial"/>
-          <w:sz w:val="24"/>
-          <w:szCs w:val="24"/>
-        </w:rPr>
-        <w:t xml:space="preserve">, a Public Relations Specialist at </w:t>
-      </w:r>
-      <w:proofErr w:type="spellStart"/>
-      <w:r>
-        <w:rPr>
-          <w:rFonts w:ascii="Arial" w:hAnsi="Arial" w:cs="Arial"/>
-          <w:sz w:val="24"/>
-          <w:szCs w:val="24"/>
-        </w:rPr>
-        <w:t>Lumosity</w:t>
-      </w:r>
-      <w:proofErr w:type="spellEnd"/>
-      <w:r>
-        <w:rPr>
-          <w:rFonts w:ascii="Arial" w:hAnsi="Arial" w:cs="Arial"/>
-          <w:sz w:val="24"/>
-          <w:szCs w:val="24"/>
-        </w:rPr>
-        <w:t xml:space="preserve">. It is also in the author’s belief that like the brain app, </w:t>
-      </w:r>
-      <w:proofErr w:type="spellStart"/>
-      <w:r>
-        <w:rPr>
-          <w:rFonts w:ascii="Arial" w:hAnsi="Arial" w:cs="Arial"/>
-          <w:sz w:val="24"/>
-          <w:szCs w:val="24"/>
-        </w:rPr>
-        <w:t>Lumosity</w:t>
-      </w:r>
-      <w:proofErr w:type="spellEnd"/>
-      <w:r>
-        <w:rPr>
-          <w:rFonts w:ascii="Arial" w:hAnsi="Arial" w:cs="Arial"/>
-          <w:sz w:val="24"/>
-          <w:szCs w:val="24"/>
-        </w:rPr>
-        <w:t>, ‘</w:t>
+        <w:t>for each user, however – the years of study and research that the designers have given to the Lumosity app, cannot easily be trumped. “The initial two years of prototyping were essential because not only were we creating the foundation for a new science-based product, but we were also defining a new industry,” says Melissa Malski, a Public Relations Specialist at Lumosity. It is also in the author’s belief that like the brain app, Lumosity, ‘</w:t>
       </w:r>
       <w:r>
         <w:rPr>
@@ -4501,27 +4285,7 @@
           <w:sz w:val="24"/>
           <w:szCs w:val="24"/>
         </w:rPr>
-        <w:t xml:space="preserve">13 Must Have Features for your </w:t>
-      </w:r>
-      <w:proofErr w:type="spellStart"/>
-      <w:r>
-        <w:rPr>
-          <w:rFonts w:ascii="Arial" w:hAnsi="Arial" w:cs="Arial"/>
-          <w:i/>
-          <w:sz w:val="24"/>
-          <w:szCs w:val="24"/>
-        </w:rPr>
-        <w:t>BusinessMobile</w:t>
-      </w:r>
-      <w:proofErr w:type="spellEnd"/>
-      <w:r>
-        <w:rPr>
-          <w:rFonts w:ascii="Arial" w:hAnsi="Arial" w:cs="Arial"/>
-          <w:i/>
-          <w:sz w:val="24"/>
-          <w:szCs w:val="24"/>
-        </w:rPr>
-        <w:t xml:space="preserve"> App” </w:t>
+        <w:t xml:space="preserve">13 Must Have Features for your BusinessMobile App” </w:t>
       </w:r>
       <w:r>
         <w:rPr>
@@ -4620,25 +4384,7 @@
           <w:sz w:val="24"/>
           <w:szCs w:val="24"/>
         </w:rPr>
-        <w:t xml:space="preserve">. This answer came from Jesse Davis of </w:t>
-      </w:r>
-      <w:proofErr w:type="spellStart"/>
-      <w:r>
-        <w:rPr>
-          <w:rFonts w:ascii="Arial" w:hAnsi="Arial" w:cs="Arial"/>
-          <w:sz w:val="24"/>
-          <w:szCs w:val="24"/>
-        </w:rPr>
-        <w:t>Appinions</w:t>
-      </w:r>
-      <w:proofErr w:type="spellEnd"/>
-      <w:r>
-        <w:rPr>
-          <w:rFonts w:ascii="Arial" w:hAnsi="Arial" w:cs="Arial"/>
-          <w:sz w:val="24"/>
-          <w:szCs w:val="24"/>
-        </w:rPr>
-        <w:t xml:space="preserve"> Inc. He said that it is more important to figure out first the basic things the users want and build those features and nothing else. For him as a user, he would rather use an app that lets him do what he wants in 15 seconds than a convoluted UX that lets him do things he have no interest in actually doing.</w:t>
+        <w:t>. This answer came from Jesse Davis of Appinions Inc. He said that it is more important to figure out first the basic things the users want and build those features and nothing else. For him as a user, he would rather use an app that lets him do what he wants in 15 seconds than a convoluted UX that lets him do things he have no interest in actually doing.</w:t>
       </w:r>
     </w:p>
     <w:p>
@@ -4658,61 +4404,7 @@
           <w:sz w:val="24"/>
           <w:szCs w:val="24"/>
         </w:rPr>
-        <w:t xml:space="preserve">Another answer in the list is from George </w:t>
-      </w:r>
-      <w:proofErr w:type="spellStart"/>
-      <w:r>
-        <w:rPr>
-          <w:rFonts w:ascii="Arial" w:hAnsi="Arial" w:cs="Arial"/>
-          <w:sz w:val="24"/>
-          <w:szCs w:val="24"/>
-        </w:rPr>
-        <w:t>Mavromaras</w:t>
-      </w:r>
-      <w:proofErr w:type="spellEnd"/>
-      <w:r>
-        <w:rPr>
-          <w:rFonts w:ascii="Arial" w:hAnsi="Arial" w:cs="Arial"/>
-          <w:sz w:val="24"/>
-          <w:szCs w:val="24"/>
-        </w:rPr>
-        <w:t xml:space="preserve">, of </w:t>
-      </w:r>
-      <w:proofErr w:type="spellStart"/>
-      <w:r>
-        <w:rPr>
-          <w:rFonts w:ascii="Arial" w:hAnsi="Arial" w:cs="Arial"/>
-          <w:sz w:val="24"/>
-          <w:szCs w:val="24"/>
-        </w:rPr>
-        <w:t>Mavro</w:t>
-      </w:r>
-      <w:proofErr w:type="spellEnd"/>
-      <w:r>
-        <w:rPr>
-          <w:rFonts w:ascii="Arial" w:hAnsi="Arial" w:cs="Arial"/>
-          <w:sz w:val="24"/>
-          <w:szCs w:val="24"/>
-        </w:rPr>
-        <w:t xml:space="preserve"> </w:t>
-      </w:r>
-      <w:proofErr w:type="spellStart"/>
-      <w:r>
-        <w:rPr>
-          <w:rFonts w:ascii="Arial" w:hAnsi="Arial" w:cs="Arial"/>
-          <w:sz w:val="24"/>
-          <w:szCs w:val="24"/>
-        </w:rPr>
-        <w:t>Inc.which</w:t>
-      </w:r>
-      <w:proofErr w:type="spellEnd"/>
-      <w:r>
-        <w:rPr>
-          <w:rFonts w:ascii="Arial" w:hAnsi="Arial" w:cs="Arial"/>
-          <w:sz w:val="24"/>
-          <w:szCs w:val="24"/>
-        </w:rPr>
-        <w:t xml:space="preserve"> is </w:t>
+        <w:t xml:space="preserve">Another answer in the list is from George Mavromaras, of Mavro Inc.which is </w:t>
       </w:r>
       <w:r>
         <w:rPr>
@@ -6070,7 +5762,18 @@
           <w:sz w:val="24"/>
           <w:szCs w:val="24"/>
         </w:rPr>
-        <w:t>, who supposedly did not use apps for work,</w:t>
+        <w:t xml:space="preserve">, who </w:t>
+      </w:r>
+      <w:bookmarkStart w:id="0" w:name="_GoBack"/>
+      <w:bookmarkEnd w:id="0"/>
+      <w:r>
+        <w:rPr>
+          <w:rFonts w:ascii="Arial" w:hAnsi="Arial" w:cs="Arial"/>
+          <w:i/>
+          <w:sz w:val="24"/>
+          <w:szCs w:val="24"/>
+        </w:rPr>
+        <w:t>did not use apps for work,</w:t>
       </w:r>
       <w:r>
         <w:rPr>
@@ -10016,19 +9719,8 @@
           <w:sz w:val="24"/>
           <w:szCs w:val="24"/>
         </w:rPr>
-        <w:t xml:space="preserve">Waiting for the Q8 </w:t>
-      </w:r>
-      <w:proofErr w:type="spellStart"/>
-      <w:r>
-        <w:rPr>
-          <w:rFonts w:ascii="Arial" w:hAnsi="Arial" w:cs="Arial"/>
-          <w:color w:val="FF0000"/>
-          <w:sz w:val="24"/>
-          <w:szCs w:val="24"/>
-        </w:rPr>
-        <w:t>digram</w:t>
-      </w:r>
-      <w:proofErr w:type="spellEnd"/>
+        <w:t>Waiting for the Q8 digram</w:t>
+      </w:r>
     </w:p>
     <w:p>
       <w:pPr>
@@ -10143,8 +9835,6 @@
           <w:szCs w:val="24"/>
         </w:rPr>
       </w:pPr>
-      <w:bookmarkStart w:id="0" w:name="_GoBack"/>
-      <w:bookmarkEnd w:id="0"/>
     </w:p>
     <w:p>
       <w:pPr>
@@ -10584,7 +10274,6 @@
           <w:lang w:eastAsia="ja-JP"/>
         </w:rPr>
       </w:pPr>
-      <w:proofErr w:type="spellStart"/>
       <w:r>
         <w:rPr>
           <w:rFonts w:ascii="Arial" w:eastAsiaTheme="minorEastAsia" w:hAnsi="Arial" w:cs="Arial"/>
@@ -10592,17 +10281,7 @@
           <w:szCs w:val="24"/>
           <w:lang w:eastAsia="ja-JP"/>
         </w:rPr>
-        <w:t>Streetfood</w:t>
-      </w:r>
-      <w:proofErr w:type="spellEnd"/>
-      <w:r>
-        <w:rPr>
-          <w:rFonts w:ascii="Arial" w:eastAsiaTheme="minorEastAsia" w:hAnsi="Arial" w:cs="Arial"/>
-          <w:sz w:val="24"/>
-          <w:szCs w:val="24"/>
-          <w:lang w:eastAsia="ja-JP"/>
-        </w:rPr>
-        <w:t xml:space="preserve"> Tycoon</w:t>
+        <w:t>Streetfood Tycoon</w:t>
       </w:r>
     </w:p>
     <w:p>
@@ -10649,7 +10328,6 @@
           <w:lang w:eastAsia="ja-JP"/>
         </w:rPr>
       </w:pPr>
-      <w:proofErr w:type="spellStart"/>
       <w:r>
         <w:rPr>
           <w:rFonts w:ascii="Arial" w:eastAsiaTheme="minorEastAsia" w:hAnsi="Arial" w:cs="Arial"/>
@@ -10659,7 +10337,6 @@
         </w:rPr>
         <w:t>Pugo</w:t>
       </w:r>
-      <w:proofErr w:type="spellEnd"/>
     </w:p>
     <w:p>
       <w:pPr>
@@ -10678,7 +10355,6 @@
           <w:lang w:eastAsia="ja-JP"/>
         </w:rPr>
       </w:pPr>
-      <w:proofErr w:type="spellStart"/>
       <w:r>
         <w:rPr>
           <w:rFonts w:ascii="Arial" w:eastAsiaTheme="minorEastAsia" w:hAnsi="Arial" w:cs="Arial"/>
@@ -10686,29 +10362,8 @@
           <w:szCs w:val="24"/>
           <w:lang w:eastAsia="ja-JP"/>
         </w:rPr>
-        <w:t>Bulalord</w:t>
-      </w:r>
-      <w:proofErr w:type="spellEnd"/>
-      <w:r>
-        <w:rPr>
-          <w:rFonts w:ascii="Arial" w:eastAsiaTheme="minorEastAsia" w:hAnsi="Arial" w:cs="Arial"/>
-          <w:sz w:val="24"/>
-          <w:szCs w:val="24"/>
-          <w:lang w:eastAsia="ja-JP"/>
-        </w:rPr>
-        <w:t xml:space="preserve"> </w:t>
-      </w:r>
-      <w:proofErr w:type="spellStart"/>
-      <w:r>
-        <w:rPr>
-          <w:rFonts w:ascii="Arial" w:eastAsiaTheme="minorEastAsia" w:hAnsi="Arial" w:cs="Arial"/>
-          <w:sz w:val="24"/>
-          <w:szCs w:val="24"/>
-          <w:lang w:eastAsia="ja-JP"/>
-        </w:rPr>
-        <w:t>Xtreme</w:t>
-      </w:r>
-      <w:proofErr w:type="spellEnd"/>
+        <w:t>Bulalord Xtreme</w:t>
+      </w:r>
     </w:p>
     <w:p>
       <w:pPr>
@@ -10794,7 +10449,6 @@
                 <w:lang w:eastAsia="ja-JP"/>
               </w:rPr>
             </w:pPr>
-            <w:proofErr w:type="spellStart"/>
             <w:r>
               <w:rPr>
                 <w:rFonts w:ascii="Arial" w:eastAsiaTheme="minorEastAsia" w:hAnsi="Arial" w:cs="Arial"/>
@@ -10802,17 +10456,7 @@
                 <w:szCs w:val="24"/>
                 <w:lang w:eastAsia="ja-JP"/>
               </w:rPr>
-              <w:t>Streetfood</w:t>
-            </w:r>
-            <w:proofErr w:type="spellEnd"/>
-            <w:r>
-              <w:rPr>
-                <w:rFonts w:ascii="Arial" w:eastAsiaTheme="minorEastAsia" w:hAnsi="Arial" w:cs="Arial"/>
-                <w:sz w:val="24"/>
-                <w:szCs w:val="24"/>
-                <w:lang w:eastAsia="ja-JP"/>
-              </w:rPr>
-              <w:t xml:space="preserve"> Tycoon</w:t>
+              <w:t>Streetfood Tycoon</w:t>
             </w:r>
           </w:p>
         </w:tc>
@@ -10859,7 +10503,6 @@
                 <w:lang w:eastAsia="ja-JP"/>
               </w:rPr>
             </w:pPr>
-            <w:proofErr w:type="spellStart"/>
             <w:r>
               <w:rPr>
                 <w:rFonts w:ascii="Arial" w:eastAsiaTheme="minorEastAsia" w:hAnsi="Arial" w:cs="Arial"/>
@@ -10867,29 +10510,8 @@
                 <w:szCs w:val="24"/>
                 <w:lang w:eastAsia="ja-JP"/>
               </w:rPr>
-              <w:t>Pugo</w:t>
+              <w:t>Pugo and Bulalord</w:t>
             </w:r>
-            <w:proofErr w:type="spellEnd"/>
-            <w:r>
-              <w:rPr>
-                <w:rFonts w:ascii="Arial" w:eastAsiaTheme="minorEastAsia" w:hAnsi="Arial" w:cs="Arial"/>
-                <w:sz w:val="24"/>
-                <w:szCs w:val="24"/>
-                <w:lang w:eastAsia="ja-JP"/>
-              </w:rPr>
-              <w:t xml:space="preserve"> and </w:t>
-            </w:r>
-            <w:proofErr w:type="spellStart"/>
-            <w:r>
-              <w:rPr>
-                <w:rFonts w:ascii="Arial" w:eastAsiaTheme="minorEastAsia" w:hAnsi="Arial" w:cs="Arial"/>
-                <w:sz w:val="24"/>
-                <w:szCs w:val="24"/>
-                <w:lang w:eastAsia="ja-JP"/>
-              </w:rPr>
-              <w:t>Bulalord</w:t>
-            </w:r>
-            <w:proofErr w:type="spellEnd"/>
           </w:p>
         </w:tc>
       </w:tr>
@@ -11225,27 +10847,7 @@
                 <w:iCs/>
                 <w:lang w:val="en-PH" w:eastAsia="ja-JP"/>
               </w:rPr>
-              <w:t>“</w:t>
-            </w:r>
-            <w:proofErr w:type="spellStart"/>
-            <w:r>
-              <w:rPr>
-                <w:rFonts w:ascii="Arial" w:eastAsiaTheme="minorEastAsia" w:hAnsi="Arial" w:cs="Arial"/>
-                <w:i/>
-                <w:iCs/>
-                <w:lang w:val="en-PH" w:eastAsia="ja-JP"/>
-              </w:rPr>
-              <w:t>Magnanakaw</w:t>
-            </w:r>
-            <w:proofErr w:type="spellEnd"/>
-            <w:r>
-              <w:rPr>
-                <w:rFonts w:ascii="Arial" w:eastAsiaTheme="minorEastAsia" w:hAnsi="Arial" w:cs="Arial"/>
-                <w:i/>
-                <w:iCs/>
-                <w:lang w:val="en-PH" w:eastAsia="ja-JP"/>
-              </w:rPr>
-              <w:t xml:space="preserve">!” </w:t>
+              <w:t xml:space="preserve">“Magnanakaw!” </w:t>
             </w:r>
             <w:r>
               <w:rPr>
@@ -11310,22 +10912,13 @@
                 <w:lang w:eastAsia="ja-JP"/>
               </w:rPr>
             </w:pPr>
-            <w:proofErr w:type="spellStart"/>
             <w:r>
               <w:rPr>
                 <w:rFonts w:ascii="Arial" w:eastAsiaTheme="minorEastAsia" w:hAnsi="Arial" w:cs="Arial"/>
                 <w:lang w:eastAsia="ja-JP"/>
               </w:rPr>
               <w:lastRenderedPageBreak/>
-              <w:t>Pugo</w:t>
-            </w:r>
-            <w:proofErr w:type="spellEnd"/>
-            <w:r>
-              <w:rPr>
-                <w:rFonts w:ascii="Arial" w:eastAsiaTheme="minorEastAsia" w:hAnsi="Arial" w:cs="Arial"/>
-                <w:lang w:eastAsia="ja-JP"/>
-              </w:rPr>
-              <w:t xml:space="preserve"> follows the </w:t>
+              <w:t xml:space="preserve">Pugo follows the </w:t>
             </w:r>
             <w:r>
               <w:rPr>
@@ -11340,39 +10933,7 @@
                 <w:rFonts w:ascii="Arial" w:eastAsiaTheme="minorEastAsia" w:hAnsi="Arial" w:cs="Arial"/>
                 <w:lang w:eastAsia="ja-JP"/>
               </w:rPr>
-              <w:t xml:space="preserve">as Flappy Bird that lets you control a pink quail by tapping the screen to avoid obstacles. </w:t>
-            </w:r>
-            <w:proofErr w:type="spellStart"/>
-            <w:r>
-              <w:rPr>
-                <w:rFonts w:ascii="Arial" w:eastAsiaTheme="minorEastAsia" w:hAnsi="Arial" w:cs="Arial"/>
-                <w:lang w:eastAsia="ja-JP"/>
-              </w:rPr>
-              <w:t>Bulalord</w:t>
-            </w:r>
-            <w:proofErr w:type="spellEnd"/>
-            <w:r>
-              <w:rPr>
-                <w:rFonts w:ascii="Arial" w:eastAsiaTheme="minorEastAsia" w:hAnsi="Arial" w:cs="Arial"/>
-                <w:lang w:eastAsia="ja-JP"/>
-              </w:rPr>
-              <w:t xml:space="preserve"> </w:t>
-            </w:r>
-            <w:proofErr w:type="spellStart"/>
-            <w:r>
-              <w:rPr>
-                <w:rFonts w:ascii="Arial" w:eastAsiaTheme="minorEastAsia" w:hAnsi="Arial" w:cs="Arial"/>
-                <w:lang w:eastAsia="ja-JP"/>
-              </w:rPr>
-              <w:t>Xtreme</w:t>
-            </w:r>
-            <w:proofErr w:type="spellEnd"/>
-            <w:r>
-              <w:rPr>
-                <w:rFonts w:ascii="Arial" w:eastAsiaTheme="minorEastAsia" w:hAnsi="Arial" w:cs="Arial"/>
-                <w:lang w:eastAsia="ja-JP"/>
-              </w:rPr>
-              <w:t xml:space="preserve"> follows the same scheme as well</w:t>
+              <w:t>as Flappy Bird that lets you control a pink quail by tapping the screen to avoid obstacles. Bulalord Xtreme follows the same scheme as well</w:t>
             </w:r>
           </w:p>
         </w:tc>
@@ -11427,23 +10988,13 @@
                 <w:lang w:val="en-PH" w:eastAsia="ja-JP"/>
               </w:rPr>
             </w:pPr>
-            <w:proofErr w:type="spellStart"/>
             <w:r>
               <w:rPr>
                 <w:rFonts w:ascii="Arial" w:eastAsiaTheme="minorEastAsia" w:hAnsi="Arial" w:cs="Arial"/>
                 <w:bCs/>
                 <w:lang w:val="en-PH" w:eastAsia="ja-JP"/>
               </w:rPr>
-              <w:t>Kuyimobile</w:t>
-            </w:r>
-            <w:proofErr w:type="spellEnd"/>
-            <w:r>
-              <w:rPr>
-                <w:rFonts w:ascii="Arial" w:eastAsiaTheme="minorEastAsia" w:hAnsi="Arial" w:cs="Arial"/>
-                <w:bCs/>
-                <w:lang w:val="en-PH" w:eastAsia="ja-JP"/>
-              </w:rPr>
-              <w:t xml:space="preserve">, </w:t>
+              <w:t xml:space="preserve">Kuyimobile, </w:t>
             </w:r>
             <w:r>
               <w:rPr>
@@ -11538,23 +11089,7 @@
                 <w:rFonts w:ascii="Arial" w:eastAsiaTheme="minorEastAsia" w:hAnsi="Arial" w:cs="Arial"/>
                 <w:lang w:val="en-PH" w:eastAsia="ja-JP"/>
               </w:rPr>
-              <w:t xml:space="preserve">Unfortunately, this app is only available for </w:t>
-            </w:r>
-            <w:proofErr w:type="spellStart"/>
-            <w:r>
-              <w:rPr>
-                <w:rFonts w:ascii="Arial" w:eastAsiaTheme="minorEastAsia" w:hAnsi="Arial" w:cs="Arial"/>
-                <w:lang w:val="en-PH" w:eastAsia="ja-JP"/>
-              </w:rPr>
-              <w:t>MyPhone</w:t>
-            </w:r>
-            <w:proofErr w:type="spellEnd"/>
-            <w:r>
-              <w:rPr>
-                <w:rFonts w:ascii="Arial" w:eastAsiaTheme="minorEastAsia" w:hAnsi="Arial" w:cs="Arial"/>
-                <w:lang w:val="en-PH" w:eastAsia="ja-JP"/>
-              </w:rPr>
-              <w:t xml:space="preserve"> users</w:t>
+              <w:t>Unfortunately, this app is only available for MyPhone users</w:t>
             </w:r>
           </w:p>
           <w:p>
@@ -11660,39 +11195,7 @@
                 <w:rFonts w:ascii="Arial" w:eastAsiaTheme="minorEastAsia" w:hAnsi="Arial" w:cs="Arial"/>
                 <w:lang w:eastAsia="ja-JP"/>
               </w:rPr>
-              <w:t>The “</w:t>
-            </w:r>
-            <w:proofErr w:type="spellStart"/>
-            <w:r>
-              <w:rPr>
-                <w:rFonts w:ascii="Arial" w:eastAsiaTheme="minorEastAsia" w:hAnsi="Arial" w:cs="Arial"/>
-                <w:lang w:eastAsia="ja-JP"/>
-              </w:rPr>
-              <w:t>Bulalord</w:t>
-            </w:r>
-            <w:proofErr w:type="spellEnd"/>
-            <w:r>
-              <w:rPr>
-                <w:rFonts w:ascii="Arial" w:eastAsiaTheme="minorEastAsia" w:hAnsi="Arial" w:cs="Arial"/>
-                <w:lang w:eastAsia="ja-JP"/>
-              </w:rPr>
-              <w:t xml:space="preserve"> Extreme” and “</w:t>
-            </w:r>
-            <w:proofErr w:type="spellStart"/>
-            <w:r>
-              <w:rPr>
-                <w:rFonts w:ascii="Arial" w:eastAsiaTheme="minorEastAsia" w:hAnsi="Arial" w:cs="Arial"/>
-                <w:lang w:eastAsia="ja-JP"/>
-              </w:rPr>
-              <w:t>pugo</w:t>
-            </w:r>
-            <w:proofErr w:type="spellEnd"/>
-            <w:r>
-              <w:rPr>
-                <w:rFonts w:ascii="Arial" w:eastAsiaTheme="minorEastAsia" w:hAnsi="Arial" w:cs="Arial"/>
-                <w:lang w:eastAsia="ja-JP"/>
-              </w:rPr>
-              <w:t>” apps are clones from its original game “Flappy Bird” and based from news that became a trend in the Filipino Social Media/Community.</w:t>
+              <w:t>The “Bulalord Extreme” and “pugo” apps are clones from its original game “Flappy Bird” and based from news that became a trend in the Filipino Social Media/Community.</w:t>
             </w:r>
           </w:p>
         </w:tc>
@@ -12034,29 +11537,7 @@
                       <w:color w:val="000000" w:themeColor="text1"/>
                       <w:kern w:val="24"/>
                     </w:rPr>
-                    <w:t>(</w:t>
-                  </w:r>
-                  <w:proofErr w:type="spellStart"/>
-                  <w:r>
-                    <w:rPr>
-                      <w:rFonts w:ascii="Arial" w:hAnsi="Arial" w:cs="Arial"/>
-                      <w:b/>
-                      <w:bCs/>
-                      <w:color w:val="000000" w:themeColor="text1"/>
-                      <w:kern w:val="24"/>
-                    </w:rPr>
-                    <w:t>eg</w:t>
-                  </w:r>
-                  <w:proofErr w:type="spellEnd"/>
-                  <w:r>
-                    <w:rPr>
-                      <w:rFonts w:ascii="Arial" w:hAnsi="Arial" w:cs="Arial"/>
-                      <w:b/>
-                      <w:bCs/>
-                      <w:color w:val="000000" w:themeColor="text1"/>
-                      <w:kern w:val="24"/>
-                    </w:rPr>
-                    <w:t>. traits, media, solutions, etc.)</w:t>
+                    <w:t>(eg. traits, media, solutions, etc.)</w:t>
                   </w:r>
                 </w:p>
                 <w:p>
@@ -12214,25 +11695,7 @@
           <w:b/>
           <w:lang w:val="en-PH"/>
         </w:rPr>
-        <w:t xml:space="preserve">Diagram 1.1 Venn </w:t>
-      </w:r>
-      <w:proofErr w:type="gramStart"/>
-      <w:r>
-        <w:rPr>
-          <w:rFonts w:ascii="Arial" w:hAnsi="Arial" w:cs="Arial"/>
-          <w:b/>
-          <w:lang w:val="en-PH"/>
-        </w:rPr>
-        <w:t>Diagram</w:t>
-      </w:r>
-      <w:proofErr w:type="gramEnd"/>
-      <w:r>
-        <w:rPr>
-          <w:rFonts w:ascii="Arial" w:hAnsi="Arial" w:cs="Arial"/>
-          <w:b/>
-          <w:lang w:val="en-PH"/>
-        </w:rPr>
-        <w:t xml:space="preserve"> for Mobile App Analysis</w:t>
+        <w:t>Diagram 1.1 Venn Diagram for Mobile App Analysis</w:t>
       </w:r>
     </w:p>
     <w:p>
@@ -12693,21 +12156,7 @@
         <w:rPr>
           <w:rFonts w:ascii="Arial" w:hAnsi="Arial" w:cs="Arial"/>
         </w:rPr>
-        <w:t xml:space="preserve">Dubois, </w:t>
-      </w:r>
-      <w:proofErr w:type="gramStart"/>
-      <w:r>
-        <w:rPr>
-          <w:rFonts w:ascii="Arial" w:hAnsi="Arial" w:cs="Arial"/>
-        </w:rPr>
-        <w:t>D..</w:t>
-      </w:r>
-      <w:proofErr w:type="gramEnd"/>
-      <w:r>
-        <w:rPr>
-          <w:rFonts w:ascii="Arial" w:hAnsi="Arial" w:cs="Arial"/>
-        </w:rPr>
-        <w:t>(2014, October 21).</w:t>
+        <w:t>Dubois, D..(2014, October 21).</w:t>
       </w:r>
       <w:r>
         <w:rPr>
@@ -12866,19 +12315,8 @@
           <w:bCs/>
           <w:lang w:val="en-PH"/>
         </w:rPr>
-        <w:t>Mobile App 101: Key Functions to Consider</w:t>
-      </w:r>
-      <w:proofErr w:type="gramStart"/>
-      <w:r>
-        <w:rPr>
-          <w:rFonts w:ascii="Arial" w:hAnsi="Arial" w:cs="Arial"/>
-          <w:b/>
-          <w:bCs/>
-          <w:lang w:val="en-PH"/>
-        </w:rPr>
-        <w:t>.(</w:t>
-      </w:r>
-      <w:proofErr w:type="gramEnd"/>
+        <w:t>Mobile App 101: Key Functions to Consider.(</w:t>
+      </w:r>
       <w:r>
         <w:rPr>
           <w:rFonts w:ascii="Arial" w:hAnsi="Arial" w:cs="Arial"/>
@@ -12924,27 +12362,7 @@
           <w:bCs/>
           <w:lang w:val="en-PH"/>
         </w:rPr>
-        <w:t xml:space="preserve">UI, UX: Who Does What? A Designer's Guide </w:t>
-      </w:r>
-      <w:proofErr w:type="gramStart"/>
-      <w:r>
-        <w:rPr>
-          <w:rFonts w:ascii="Arial" w:hAnsi="Arial" w:cs="Arial"/>
-          <w:b/>
-          <w:bCs/>
-          <w:lang w:val="en-PH"/>
-        </w:rPr>
-        <w:t>To</w:t>
-      </w:r>
-      <w:proofErr w:type="gramEnd"/>
-      <w:r>
-        <w:rPr>
-          <w:rFonts w:ascii="Arial" w:hAnsi="Arial" w:cs="Arial"/>
-          <w:b/>
-          <w:bCs/>
-          <w:lang w:val="en-PH"/>
-        </w:rPr>
-        <w:t xml:space="preserve"> The Tech Industry. </w:t>
+        <w:t xml:space="preserve">UI, UX: Who Does What? A Designer's Guide To The Tech Industry. </w:t>
       </w:r>
       <w:r>
         <w:rPr>
@@ -12989,17 +12407,8 @@
           <w:rFonts w:ascii="Arial" w:hAnsi="Arial" w:cs="Arial"/>
           <w:lang w:val="en-PH"/>
         </w:rPr>
-        <w:t>Steve, C</w:t>
-      </w:r>
-      <w:proofErr w:type="gramStart"/>
-      <w:r>
-        <w:rPr>
-          <w:rFonts w:ascii="Arial" w:hAnsi="Arial" w:cs="Arial"/>
-          <w:lang w:val="en-PH"/>
-        </w:rPr>
-        <w:t>. .</w:t>
-      </w:r>
-      <w:proofErr w:type="gramEnd"/>
+        <w:t>Steve, C. .</w:t>
+      </w:r>
       <w:r>
         <w:rPr>
           <w:rFonts w:ascii="Arial" w:hAnsi="Arial" w:cs="Arial"/>
@@ -13052,15 +12461,7 @@
           <w:rFonts w:ascii="Arial" w:hAnsi="Arial" w:cs="Arial"/>
           <w:lang w:val="en-PH"/>
         </w:rPr>
-        <w:t xml:space="preserve">J, F. (2014, January 17). </w:t>
-      </w:r>
-      <w:proofErr w:type="spellStart"/>
-      <w:r>
-        <w:rPr>
-          <w:rFonts w:ascii="Arial" w:hAnsi="Arial" w:cs="Arial"/>
-          <w:lang w:val="en-PH"/>
-        </w:rPr>
-        <w:t>L</w:t>
+        <w:t>J, F. (2014, January 17). L</w:t>
       </w:r>
       <w:r>
         <w:rPr>
@@ -13069,199 +12470,7 @@
           <w:bCs/>
           <w:lang w:val="en-PH"/>
         </w:rPr>
-        <w:t>alaking</w:t>
-      </w:r>
-      <w:proofErr w:type="spellEnd"/>
-      <w:r>
-        <w:rPr>
-          <w:rFonts w:ascii="Arial" w:hAnsi="Arial" w:cs="Arial"/>
-          <w:b/>
-          <w:bCs/>
-          <w:lang w:val="en-PH"/>
-        </w:rPr>
-        <w:t xml:space="preserve"> </w:t>
-      </w:r>
-      <w:proofErr w:type="spellStart"/>
-      <w:r>
-        <w:rPr>
-          <w:rFonts w:ascii="Arial" w:hAnsi="Arial" w:cs="Arial"/>
-          <w:b/>
-          <w:bCs/>
-          <w:lang w:val="en-PH"/>
-        </w:rPr>
-        <w:t>naghahanap</w:t>
-      </w:r>
-      <w:proofErr w:type="spellEnd"/>
-      <w:r>
-        <w:rPr>
-          <w:rFonts w:ascii="Arial" w:hAnsi="Arial" w:cs="Arial"/>
-          <w:b/>
-          <w:bCs/>
-          <w:lang w:val="en-PH"/>
-        </w:rPr>
-        <w:t xml:space="preserve"> ng </w:t>
-      </w:r>
-      <w:proofErr w:type="spellStart"/>
-      <w:r>
-        <w:rPr>
-          <w:rFonts w:ascii="Arial" w:hAnsi="Arial" w:cs="Arial"/>
-          <w:b/>
-          <w:bCs/>
-          <w:lang w:val="en-PH"/>
-        </w:rPr>
-        <w:t>bulalo</w:t>
-      </w:r>
-      <w:proofErr w:type="spellEnd"/>
-      <w:r>
-        <w:rPr>
-          <w:rFonts w:ascii="Arial" w:hAnsi="Arial" w:cs="Arial"/>
-          <w:b/>
-          <w:bCs/>
-          <w:lang w:val="en-PH"/>
-        </w:rPr>
-        <w:t xml:space="preserve"> soup </w:t>
-      </w:r>
-      <w:proofErr w:type="spellStart"/>
-      <w:proofErr w:type="gramStart"/>
-      <w:r>
-        <w:rPr>
-          <w:rFonts w:ascii="Arial" w:hAnsi="Arial" w:cs="Arial"/>
-          <w:b/>
-          <w:bCs/>
-          <w:lang w:val="en-PH"/>
-        </w:rPr>
-        <w:t>sa</w:t>
-      </w:r>
-      <w:proofErr w:type="spellEnd"/>
-      <w:proofErr w:type="gramEnd"/>
-      <w:r>
-        <w:rPr>
-          <w:rFonts w:ascii="Arial" w:hAnsi="Arial" w:cs="Arial"/>
-          <w:b/>
-          <w:bCs/>
-          <w:lang w:val="en-PH"/>
-        </w:rPr>
-        <w:t xml:space="preserve"> </w:t>
-      </w:r>
-      <w:proofErr w:type="spellStart"/>
-      <w:r>
-        <w:rPr>
-          <w:rFonts w:ascii="Arial" w:hAnsi="Arial" w:cs="Arial"/>
-          <w:b/>
-          <w:bCs/>
-          <w:lang w:val="en-PH"/>
-        </w:rPr>
-        <w:t>panaderya</w:t>
-      </w:r>
-      <w:proofErr w:type="spellEnd"/>
-      <w:r>
-        <w:rPr>
-          <w:rFonts w:ascii="Arial" w:hAnsi="Arial" w:cs="Arial"/>
-          <w:b/>
-          <w:bCs/>
-          <w:lang w:val="en-PH"/>
-        </w:rPr>
-        <w:t xml:space="preserve">, </w:t>
-      </w:r>
-      <w:proofErr w:type="spellStart"/>
-      <w:r>
-        <w:rPr>
-          <w:rFonts w:ascii="Arial" w:hAnsi="Arial" w:cs="Arial"/>
-          <w:b/>
-          <w:bCs/>
-          <w:lang w:val="en-PH"/>
-        </w:rPr>
-        <w:t>nagwala</w:t>
-      </w:r>
-      <w:proofErr w:type="spellEnd"/>
-      <w:r>
-        <w:rPr>
-          <w:rFonts w:ascii="Arial" w:hAnsi="Arial" w:cs="Arial"/>
-          <w:b/>
-          <w:bCs/>
-          <w:lang w:val="en-PH"/>
-        </w:rPr>
-        <w:t xml:space="preserve"> </w:t>
-      </w:r>
-      <w:proofErr w:type="spellStart"/>
-      <w:r>
-        <w:rPr>
-          <w:rFonts w:ascii="Arial" w:hAnsi="Arial" w:cs="Arial"/>
-          <w:b/>
-          <w:bCs/>
-          <w:lang w:val="en-PH"/>
-        </w:rPr>
-        <w:t>nang</w:t>
-      </w:r>
-      <w:proofErr w:type="spellEnd"/>
-      <w:r>
-        <w:rPr>
-          <w:rFonts w:ascii="Arial" w:hAnsi="Arial" w:cs="Arial"/>
-          <w:b/>
-          <w:bCs/>
-          <w:lang w:val="en-PH"/>
-        </w:rPr>
-        <w:t xml:space="preserve"> </w:t>
-      </w:r>
-      <w:proofErr w:type="spellStart"/>
-      <w:r>
-        <w:rPr>
-          <w:rFonts w:ascii="Arial" w:hAnsi="Arial" w:cs="Arial"/>
-          <w:b/>
-          <w:bCs/>
-          <w:lang w:val="en-PH"/>
-        </w:rPr>
-        <w:t>bigyan</w:t>
-      </w:r>
-      <w:proofErr w:type="spellEnd"/>
-      <w:r>
-        <w:rPr>
-          <w:rFonts w:ascii="Arial" w:hAnsi="Arial" w:cs="Arial"/>
-          <w:b/>
-          <w:bCs/>
-          <w:lang w:val="en-PH"/>
-        </w:rPr>
-        <w:t xml:space="preserve"> ng cup noodles </w:t>
-      </w:r>
-      <w:proofErr w:type="spellStart"/>
-      <w:r>
-        <w:rPr>
-          <w:rFonts w:ascii="Arial" w:hAnsi="Arial" w:cs="Arial"/>
-          <w:b/>
-          <w:bCs/>
-          <w:lang w:val="en-PH"/>
-        </w:rPr>
-        <w:t>na</w:t>
-      </w:r>
-      <w:proofErr w:type="spellEnd"/>
-      <w:r>
-        <w:rPr>
-          <w:rFonts w:ascii="Arial" w:hAnsi="Arial" w:cs="Arial"/>
-          <w:b/>
-          <w:bCs/>
-          <w:lang w:val="en-PH"/>
-        </w:rPr>
-        <w:t xml:space="preserve"> </w:t>
-      </w:r>
-      <w:proofErr w:type="spellStart"/>
-      <w:r>
-        <w:rPr>
-          <w:rFonts w:ascii="Arial" w:hAnsi="Arial" w:cs="Arial"/>
-          <w:b/>
-          <w:bCs/>
-          <w:lang w:val="en-PH"/>
-        </w:rPr>
-        <w:t>bulalo</w:t>
-      </w:r>
-      <w:proofErr w:type="spellEnd"/>
-      <w:r>
-        <w:rPr>
-          <w:rFonts w:ascii="Arial" w:hAnsi="Arial" w:cs="Arial"/>
-          <w:b/>
-          <w:bCs/>
-          <w:lang w:val="en-PH"/>
-        </w:rPr>
-        <w:t xml:space="preserve"> flavor.</w:t>
+        <w:t>alaking naghahanap ng bulalo soup sa panaderya, nagwala nang bigyan ng cup noodles na bulalo flavor.</w:t>
       </w:r>
       <w:r>
         <w:rPr>
@@ -13319,37 +12528,12 @@
           <w:lang w:val="en-PH"/>
         </w:rPr>
       </w:pPr>
-      <w:proofErr w:type="spellStart"/>
       <w:r>
         <w:rPr>
           <w:rFonts w:ascii="Arial" w:hAnsi="Arial" w:cs="Arial"/>
           <w:lang w:val="en-PH"/>
         </w:rPr>
-        <w:t>Wondrack</w:t>
-      </w:r>
-      <w:proofErr w:type="spellEnd"/>
-      <w:r>
-        <w:rPr>
-          <w:rFonts w:ascii="Arial" w:hAnsi="Arial" w:cs="Arial"/>
-          <w:lang w:val="en-PH"/>
-        </w:rPr>
-        <w:t xml:space="preserve">, </w:t>
-      </w:r>
-      <w:proofErr w:type="gramStart"/>
-      <w:r>
-        <w:rPr>
-          <w:rFonts w:ascii="Arial" w:hAnsi="Arial" w:cs="Arial"/>
-          <w:lang w:val="en-PH"/>
-        </w:rPr>
-        <w:t>J..</w:t>
-      </w:r>
-      <w:proofErr w:type="gramEnd"/>
-      <w:r>
-        <w:rPr>
-          <w:rFonts w:ascii="Arial" w:hAnsi="Arial" w:cs="Arial"/>
-          <w:lang w:val="en-PH"/>
-        </w:rPr>
-        <w:t xml:space="preserve">(2015, February 25). </w:t>
+        <w:t xml:space="preserve">Wondrack, J..(2015, February 25). </w:t>
       </w:r>
       <w:r>
         <w:rPr>
@@ -13396,23 +12580,7 @@
           <w:rFonts w:ascii="Arial" w:hAnsi="Arial" w:cs="Arial"/>
           <w:lang w:val="en-PH"/>
         </w:rPr>
-        <w:t xml:space="preserve">Tyson, </w:t>
-      </w:r>
-      <w:proofErr w:type="gramStart"/>
-      <w:r>
-        <w:rPr>
-          <w:rFonts w:ascii="Arial" w:hAnsi="Arial" w:cs="Arial"/>
-          <w:lang w:val="en-PH"/>
-        </w:rPr>
-        <w:t>J..</w:t>
-      </w:r>
-      <w:proofErr w:type="gramEnd"/>
-      <w:r>
-        <w:rPr>
-          <w:rFonts w:ascii="Arial" w:hAnsi="Arial" w:cs="Arial"/>
-          <w:lang w:val="en-PH"/>
-        </w:rPr>
-        <w:t>(2015, February 19).</w:t>
+        <w:t>Tyson, J..(2015, February 19).</w:t>
       </w:r>
       <w:r>
         <w:rPr>
@@ -13421,50 +12589,14 @@
           <w:bCs/>
           <w:lang w:val="en-PH"/>
         </w:rPr>
-        <w:t xml:space="preserve">If </w:t>
-      </w:r>
-      <w:proofErr w:type="gramStart"/>
-      <w:r>
-        <w:rPr>
-          <w:rFonts w:ascii="Arial" w:hAnsi="Arial" w:cs="Arial"/>
-          <w:b/>
-          <w:bCs/>
+        <w:t xml:space="preserve">If You Build it (Right) They Will Come Lessons in successful consumer </w:t>
+      </w:r>
+      <w:r>
+        <w:rPr>
+          <w:rFonts w:ascii="Arial" w:hAnsi="Arial" w:cs="Arial"/>
           <w:lang w:val="en-PH"/>
         </w:rPr>
-        <w:t>You</w:t>
-      </w:r>
-      <w:proofErr w:type="gramEnd"/>
-      <w:r>
-        <w:rPr>
-          <w:rFonts w:ascii="Arial" w:hAnsi="Arial" w:cs="Arial"/>
-          <w:b/>
-          <w:bCs/>
-          <w:lang w:val="en-PH"/>
-        </w:rPr>
-        <w:t xml:space="preserve"> Build it (Right) They Will Come Lessons in successful consumer </w:t>
-      </w:r>
-      <w:r>
-        <w:rPr>
-          <w:rFonts w:ascii="Arial" w:hAnsi="Arial" w:cs="Arial"/>
-          <w:lang w:val="en-PH"/>
-        </w:rPr>
-        <w:t xml:space="preserve">products from the </w:t>
-      </w:r>
-      <w:proofErr w:type="spellStart"/>
-      <w:r>
-        <w:rPr>
-          <w:rFonts w:ascii="Arial" w:hAnsi="Arial" w:cs="Arial"/>
-          <w:lang w:val="en-PH"/>
-        </w:rPr>
-        <w:t>DfE</w:t>
-      </w:r>
-      <w:proofErr w:type="spellEnd"/>
-      <w:r>
-        <w:rPr>
-          <w:rFonts w:ascii="Arial" w:hAnsi="Arial" w:cs="Arial"/>
-          <w:lang w:val="en-PH"/>
-        </w:rPr>
-        <w:t xml:space="preserve"> awards. Retrieved from </w:t>
+        <w:t xml:space="preserve">products from the DfE awards. Retrieved from </w:t>
       </w:r>
       <w:hyperlink r:id="rId35" w:history="1">
         <w:r>
@@ -13551,69 +12683,12 @@
           <w:lang w:val="en-PH"/>
         </w:rPr>
       </w:pPr>
-      <w:proofErr w:type="spellStart"/>
       <w:r>
         <w:rPr>
           <w:rFonts w:ascii="Arial" w:hAnsi="Arial" w:cs="Arial"/>
           <w:lang w:val="en-PH"/>
         </w:rPr>
-        <w:t>Luces</w:t>
-      </w:r>
-      <w:proofErr w:type="spellEnd"/>
-      <w:r>
-        <w:rPr>
-          <w:rFonts w:ascii="Arial" w:hAnsi="Arial" w:cs="Arial"/>
-          <w:lang w:val="en-PH"/>
-        </w:rPr>
-        <w:t xml:space="preserve">, K/JDS. GMA News. </w:t>
-      </w:r>
-      <w:proofErr w:type="spellStart"/>
-      <w:r>
-        <w:rPr>
-          <w:rFonts w:ascii="Arial" w:hAnsi="Arial" w:cs="Arial"/>
-          <w:lang w:val="en-PH"/>
-        </w:rPr>
-        <w:t>Pinoy</w:t>
-      </w:r>
-      <w:proofErr w:type="spellEnd"/>
-      <w:r>
-        <w:rPr>
-          <w:rFonts w:ascii="Arial" w:hAnsi="Arial" w:cs="Arial"/>
-          <w:lang w:val="en-PH"/>
-        </w:rPr>
-        <w:t xml:space="preserve"> Flappy Bird-inspired game </w:t>
-      </w:r>
-      <w:proofErr w:type="spellStart"/>
-      <w:r>
-        <w:rPr>
-          <w:rFonts w:ascii="Arial" w:hAnsi="Arial" w:cs="Arial"/>
-          <w:lang w:val="en-PH"/>
-        </w:rPr>
-        <w:t>Pugo</w:t>
-      </w:r>
-      <w:proofErr w:type="spellEnd"/>
-      <w:r>
-        <w:rPr>
-          <w:rFonts w:ascii="Arial" w:hAnsi="Arial" w:cs="Arial"/>
-          <w:lang w:val="en-PH"/>
-        </w:rPr>
-        <w:t xml:space="preserve"> is top pick on </w:t>
-      </w:r>
-      <w:proofErr w:type="spellStart"/>
-      <w:r>
-        <w:rPr>
-          <w:rFonts w:ascii="Arial" w:hAnsi="Arial" w:cs="Arial"/>
-          <w:lang w:val="en-PH"/>
-        </w:rPr>
-        <w:t>AppStore</w:t>
-      </w:r>
-      <w:proofErr w:type="spellEnd"/>
-      <w:r>
-        <w:rPr>
-          <w:rFonts w:ascii="Arial" w:hAnsi="Arial" w:cs="Arial"/>
-          <w:lang w:val="en-PH"/>
-        </w:rPr>
-        <w:t xml:space="preserve"> Retrieved from </w:t>
+        <w:t xml:space="preserve">Luces, K/JDS. GMA News. Pinoy Flappy Bird-inspired game Pugo is top pick on AppStore Retrieved from </w:t>
       </w:r>
       <w:hyperlink r:id="rId37" w:history="1">
         <w:r>
@@ -13707,19 +12782,8 @@
           <w:bCs/>
           <w:lang w:val="en-PH"/>
         </w:rPr>
-        <w:t>Voices: Do companies take college student app developers seriously</w:t>
-      </w:r>
-      <w:proofErr w:type="gramStart"/>
-      <w:r>
-        <w:rPr>
-          <w:rFonts w:ascii="Arial" w:hAnsi="Arial" w:cs="Arial"/>
-          <w:b/>
-          <w:bCs/>
-          <w:lang w:val="en-PH"/>
-        </w:rPr>
-        <w:t>?.</w:t>
-      </w:r>
-      <w:proofErr w:type="gramEnd"/>
+        <w:t>Voices: Do companies take college student app developers seriously?.</w:t>
+      </w:r>
       <w:r>
         <w:rPr>
           <w:rFonts w:ascii="Arial" w:hAnsi="Arial" w:cs="Arial"/>
@@ -13763,23 +12827,7 @@
           <w:rFonts w:ascii="Arial" w:hAnsi="Arial" w:cs="Arial"/>
           <w:lang w:val="en-PH"/>
         </w:rPr>
-        <w:t>Anderson, T</w:t>
-      </w:r>
-      <w:proofErr w:type="gramStart"/>
-      <w:r>
-        <w:rPr>
-          <w:rFonts w:ascii="Arial" w:hAnsi="Arial" w:cs="Arial"/>
-          <w:lang w:val="en-PH"/>
-        </w:rPr>
-        <w:t>.(</w:t>
-      </w:r>
-      <w:proofErr w:type="gramEnd"/>
-      <w:r>
-        <w:rPr>
-          <w:rFonts w:ascii="Arial" w:hAnsi="Arial" w:cs="Arial"/>
-          <w:lang w:val="en-PH"/>
-        </w:rPr>
-        <w:t>2015, February 16).</w:t>
+        <w:t>Anderson, T.(2015, February 16).</w:t>
       </w:r>
       <w:r>
         <w:rPr>
@@ -13828,37 +12876,12 @@
           <w:lang w:val="en-PH"/>
         </w:rPr>
       </w:pPr>
-      <w:proofErr w:type="spellStart"/>
       <w:r>
         <w:rPr>
           <w:rFonts w:ascii="Arial" w:hAnsi="Arial" w:cs="Arial"/>
           <w:lang w:val="en-PH"/>
         </w:rPr>
-        <w:t>Fadeyev</w:t>
-      </w:r>
-      <w:proofErr w:type="spellEnd"/>
-      <w:r>
-        <w:rPr>
-          <w:rFonts w:ascii="Arial" w:hAnsi="Arial" w:cs="Arial"/>
-          <w:lang w:val="en-PH"/>
-        </w:rPr>
-        <w:t xml:space="preserve">, </w:t>
-      </w:r>
-      <w:proofErr w:type="gramStart"/>
-      <w:r>
-        <w:rPr>
-          <w:rFonts w:ascii="Arial" w:hAnsi="Arial" w:cs="Arial"/>
-          <w:lang w:val="en-PH"/>
-        </w:rPr>
-        <w:t>D..</w:t>
-      </w:r>
-      <w:proofErr w:type="gramEnd"/>
-      <w:r>
-        <w:rPr>
-          <w:rFonts w:ascii="Arial" w:hAnsi="Arial" w:cs="Arial"/>
-          <w:lang w:val="en-PH"/>
-        </w:rPr>
-        <w:t xml:space="preserve">(2008, December 15). </w:t>
+        <w:t xml:space="preserve">Fadeyev, D..(2008, December 15). </w:t>
       </w:r>
       <w:r>
         <w:rPr>
@@ -13867,27 +12890,7 @@
           <w:bCs/>
           <w:lang w:val="en-PH"/>
         </w:rPr>
-        <w:t xml:space="preserve">10 Useful Techniques </w:t>
-      </w:r>
-      <w:proofErr w:type="gramStart"/>
-      <w:r>
-        <w:rPr>
-          <w:rFonts w:ascii="Arial" w:hAnsi="Arial" w:cs="Arial"/>
-          <w:b/>
-          <w:bCs/>
-          <w:lang w:val="en-PH"/>
-        </w:rPr>
-        <w:t>To</w:t>
-      </w:r>
-      <w:proofErr w:type="gramEnd"/>
-      <w:r>
-        <w:rPr>
-          <w:rFonts w:ascii="Arial" w:hAnsi="Arial" w:cs="Arial"/>
-          <w:b/>
-          <w:bCs/>
-          <w:lang w:val="en-PH"/>
-        </w:rPr>
-        <w:t xml:space="preserve"> Improve Your User Interface Designs.</w:t>
+        <w:t>10 Useful Techniques To Improve Your User Interface Designs.</w:t>
       </w:r>
       <w:r>
         <w:rPr>
@@ -13957,25 +12960,7 @@
           <w:b/>
           <w:lang w:val="en-PH"/>
         </w:rPr>
-        <w:t xml:space="preserve">What </w:t>
-      </w:r>
-      <w:proofErr w:type="gramStart"/>
-      <w:r>
-        <w:rPr>
-          <w:rFonts w:ascii="Arial" w:hAnsi="Arial" w:cs="Arial"/>
-          <w:b/>
-          <w:lang w:val="en-PH"/>
-        </w:rPr>
-        <w:t>Does</w:t>
-      </w:r>
-      <w:proofErr w:type="gramEnd"/>
-      <w:r>
-        <w:rPr>
-          <w:rFonts w:ascii="Arial" w:hAnsi="Arial" w:cs="Arial"/>
-          <w:b/>
-          <w:lang w:val="en-PH"/>
-        </w:rPr>
-        <w:t xml:space="preserve"> it Mean to be Market-Driven?</w:t>
+        <w:t>What Does it Mean to be Market-Driven?</w:t>
       </w:r>
       <w:r>
         <w:rPr>
@@ -14375,27 +13360,7 @@
           <w:sz w:val="24"/>
           <w:szCs w:val="24"/>
         </w:rPr>
-        <w:t xml:space="preserve">Image 1.2 </w:t>
-      </w:r>
-      <w:proofErr w:type="spellStart"/>
-      <w:r>
-        <w:rPr>
-          <w:rFonts w:ascii="Arial" w:hAnsi="Arial" w:cs="Arial"/>
-          <w:b/>
-          <w:sz w:val="24"/>
-          <w:szCs w:val="24"/>
-        </w:rPr>
-        <w:t>Streetfood</w:t>
-      </w:r>
-      <w:proofErr w:type="spellEnd"/>
-      <w:r>
-        <w:rPr>
-          <w:rFonts w:ascii="Arial" w:hAnsi="Arial" w:cs="Arial"/>
-          <w:b/>
-          <w:sz w:val="24"/>
-          <w:szCs w:val="24"/>
-        </w:rPr>
-        <w:t xml:space="preserve"> Tycoon Interface</w:t>
+        <w:t>Image 1.2 Streetfood Tycoon Interface</w:t>
       </w:r>
     </w:p>
     <w:p>
@@ -14629,27 +13594,7 @@
                 <w:sz w:val="24"/>
                 <w:szCs w:val="24"/>
               </w:rPr>
-              <w:t xml:space="preserve">Image 1.4 </w:t>
-            </w:r>
-            <w:proofErr w:type="spellStart"/>
-            <w:r>
-              <w:rPr>
-                <w:rFonts w:ascii="Arial" w:hAnsi="Arial" w:cs="Arial"/>
-                <w:b/>
-                <w:sz w:val="24"/>
-                <w:szCs w:val="24"/>
-              </w:rPr>
-              <w:t>Pugo</w:t>
-            </w:r>
-            <w:proofErr w:type="spellEnd"/>
-            <w:r>
-              <w:rPr>
-                <w:rFonts w:ascii="Arial" w:hAnsi="Arial" w:cs="Arial"/>
-                <w:b/>
-                <w:sz w:val="24"/>
-                <w:szCs w:val="24"/>
-              </w:rPr>
-              <w:t xml:space="preserve"> Home Screen</w:t>
+              <w:t>Image 1.4 Pugo Home Screen</w:t>
             </w:r>
           </w:p>
         </w:tc>
@@ -14744,47 +13689,7 @@
                 <w:sz w:val="24"/>
                 <w:szCs w:val="24"/>
               </w:rPr>
-              <w:t xml:space="preserve">Image 1.6 </w:t>
-            </w:r>
-            <w:proofErr w:type="spellStart"/>
-            <w:r>
-              <w:rPr>
-                <w:rFonts w:ascii="Arial" w:hAnsi="Arial" w:cs="Arial"/>
-                <w:b/>
-                <w:sz w:val="24"/>
-                <w:szCs w:val="24"/>
-              </w:rPr>
-              <w:t>Bulalord</w:t>
-            </w:r>
-            <w:proofErr w:type="spellEnd"/>
-            <w:r>
-              <w:rPr>
-                <w:rFonts w:ascii="Arial" w:hAnsi="Arial" w:cs="Arial"/>
-                <w:b/>
-                <w:sz w:val="24"/>
-                <w:szCs w:val="24"/>
-              </w:rPr>
-              <w:t xml:space="preserve"> </w:t>
-            </w:r>
-            <w:proofErr w:type="spellStart"/>
-            <w:r>
-              <w:rPr>
-                <w:rFonts w:ascii="Arial" w:hAnsi="Arial" w:cs="Arial"/>
-                <w:b/>
-                <w:sz w:val="24"/>
-                <w:szCs w:val="24"/>
-              </w:rPr>
-              <w:t>Xtreme</w:t>
-            </w:r>
-            <w:proofErr w:type="spellEnd"/>
-            <w:r>
-              <w:rPr>
-                <w:rFonts w:ascii="Arial" w:hAnsi="Arial" w:cs="Arial"/>
-                <w:b/>
-                <w:sz w:val="24"/>
-                <w:szCs w:val="24"/>
-              </w:rPr>
-              <w:t xml:space="preserve"> Screenshot</w:t>
+              <w:t>Image 1.6 Bulalord Xtreme Screenshot</w:t>
             </w:r>
           </w:p>
         </w:tc>
@@ -14882,27 +13787,7 @@
                 <w:sz w:val="24"/>
                 <w:szCs w:val="24"/>
               </w:rPr>
-              <w:t xml:space="preserve">Image 1.5 </w:t>
-            </w:r>
-            <w:proofErr w:type="spellStart"/>
-            <w:r>
-              <w:rPr>
-                <w:rFonts w:ascii="Arial" w:hAnsi="Arial" w:cs="Arial"/>
-                <w:b/>
-                <w:sz w:val="24"/>
-                <w:szCs w:val="24"/>
-              </w:rPr>
-              <w:t>Pugo</w:t>
-            </w:r>
-            <w:proofErr w:type="spellEnd"/>
-            <w:r>
-              <w:rPr>
-                <w:rFonts w:ascii="Arial" w:hAnsi="Arial" w:cs="Arial"/>
-                <w:b/>
-                <w:sz w:val="24"/>
-                <w:szCs w:val="24"/>
-              </w:rPr>
-              <w:t xml:space="preserve"> In-game Screenshot</w:t>
+              <w:t>Image 1.5 Pugo In-game Screenshot</w:t>
             </w:r>
           </w:p>
         </w:tc>
@@ -15049,7 +13934,7 @@
           <w:rPr>
             <w:noProof/>
           </w:rPr>
-          <w:t>29</w:t>
+          <w:t>13</w:t>
         </w:r>
         <w:r>
           <w:rPr>
@@ -15119,7 +14004,7 @@
         <v:path o:extrusionok="f" gradientshapeok="t" o:connecttype="rect"/>
         <o:lock v:ext="edit" aspectratio="t"/>
       </v:shapetype>
-      <v:shape id="_x0000_i1104" type="#_x0000_t75" style="width:11.25pt;height:11.25pt" o:bullet="t">
+      <v:shape id="_x0000_i1106" type="#_x0000_t75" style="width:11.25pt;height:11.25pt" o:bullet="t">
         <v:imagedata r:id="rId1" o:title="msoE458"/>
       </v:shape>
     </w:pict>
@@ -20788,11 +19673,11 @@
         </c:dLbls>
         <c:gapWidth val="219"/>
         <c:overlap val="-27"/>
-        <c:axId val="525698352"/>
-        <c:axId val="525693312"/>
+        <c:axId val="470614544"/>
+        <c:axId val="470615104"/>
       </c:barChart>
       <c:catAx>
-        <c:axId val="525698352"/>
+        <c:axId val="470614544"/>
         <c:scaling>
           <c:orientation val="minMax"/>
         </c:scaling>
@@ -20870,7 +19755,7 @@
             <a:endParaRPr lang="en-US"/>
           </a:p>
         </c:txPr>
-        <c:crossAx val="525693312"/>
+        <c:crossAx val="470615104"/>
         <c:crosses val="autoZero"/>
         <c:auto val="1"/>
         <c:lblAlgn val="ctr"/>
@@ -20878,7 +19763,7 @@
         <c:noMultiLvlLbl val="0"/>
       </c:catAx>
       <c:valAx>
-        <c:axId val="525693312"/>
+        <c:axId val="470615104"/>
         <c:scaling>
           <c:orientation val="minMax"/>
           <c:max val="20"/>
@@ -20973,7 +19858,7 @@
             <a:endParaRPr lang="en-US"/>
           </a:p>
         </c:txPr>
-        <c:crossAx val="525698352"/>
+        <c:crossAx val="470614544"/>
         <c:crosses val="autoZero"/>
         <c:crossBetween val="between"/>
         <c:majorUnit val="2"/>
@@ -21771,11 +20656,11 @@
         </c:dLbls>
         <c:gapWidth val="219"/>
         <c:overlap val="-27"/>
-        <c:axId val="417594208"/>
-        <c:axId val="417588048"/>
+        <c:axId val="470603552"/>
+        <c:axId val="470604112"/>
       </c:barChart>
       <c:catAx>
-        <c:axId val="417594208"/>
+        <c:axId val="470603552"/>
         <c:scaling>
           <c:orientation val="minMax"/>
         </c:scaling>
@@ -21853,7 +20738,7 @@
             <a:endParaRPr lang="en-US"/>
           </a:p>
         </c:txPr>
-        <c:crossAx val="417588048"/>
+        <c:crossAx val="470604112"/>
         <c:crosses val="autoZero"/>
         <c:auto val="1"/>
         <c:lblAlgn val="ctr"/>
@@ -21861,7 +20746,7 @@
         <c:noMultiLvlLbl val="0"/>
       </c:catAx>
       <c:valAx>
-        <c:axId val="417588048"/>
+        <c:axId val="470604112"/>
         <c:scaling>
           <c:orientation val="minMax"/>
           <c:max val="80"/>
@@ -21956,7 +20841,7 @@
             <a:endParaRPr lang="en-US"/>
           </a:p>
         </c:txPr>
-        <c:crossAx val="417594208"/>
+        <c:crossAx val="470603552"/>
         <c:crosses val="autoZero"/>
         <c:crossBetween val="between"/>
         <c:majorUnit val="10"/>
@@ -23231,11 +22116,11 @@
         </c:dLbls>
         <c:gapWidth val="219"/>
         <c:overlap val="-27"/>
-        <c:axId val="475321200"/>
-        <c:axId val="475328480"/>
+        <c:axId val="386397344"/>
+        <c:axId val="386397904"/>
       </c:barChart>
       <c:catAx>
-        <c:axId val="475321200"/>
+        <c:axId val="386397344"/>
         <c:scaling>
           <c:orientation val="minMax"/>
         </c:scaling>
@@ -23333,7 +22218,7 @@
             <a:endParaRPr lang="en-US"/>
           </a:p>
         </c:txPr>
-        <c:crossAx val="475328480"/>
+        <c:crossAx val="386397904"/>
         <c:crosses val="autoZero"/>
         <c:auto val="1"/>
         <c:lblAlgn val="ctr"/>
@@ -23341,7 +22226,7 @@
         <c:noMultiLvlLbl val="0"/>
       </c:catAx>
       <c:valAx>
-        <c:axId val="475328480"/>
+        <c:axId val="386397904"/>
         <c:scaling>
           <c:orientation val="minMax"/>
           <c:max val="80"/>
@@ -23456,7 +22341,7 @@
             <a:endParaRPr lang="en-US"/>
           </a:p>
         </c:txPr>
-        <c:crossAx val="475321200"/>
+        <c:crossAx val="386397344"/>
         <c:crosses val="autoZero"/>
         <c:crossBetween val="between"/>
         <c:majorUnit val="10"/>
@@ -24285,11 +23170,11 @@
         </c:dLbls>
         <c:gapWidth val="219"/>
         <c:overlap val="-27"/>
-        <c:axId val="530623056"/>
-        <c:axId val="530620256"/>
+        <c:axId val="468854672"/>
+        <c:axId val="468855232"/>
       </c:barChart>
       <c:catAx>
-        <c:axId val="530623056"/>
+        <c:axId val="468854672"/>
         <c:scaling>
           <c:orientation val="minMax"/>
         </c:scaling>
@@ -24387,7 +23272,7 @@
             <a:endParaRPr lang="en-US"/>
           </a:p>
         </c:txPr>
-        <c:crossAx val="530620256"/>
+        <c:crossAx val="468855232"/>
         <c:crosses val="autoZero"/>
         <c:auto val="1"/>
         <c:lblAlgn val="ctr"/>
@@ -24395,7 +23280,7 @@
         <c:noMultiLvlLbl val="0"/>
       </c:catAx>
       <c:valAx>
-        <c:axId val="530620256"/>
+        <c:axId val="468855232"/>
         <c:scaling>
           <c:orientation val="minMax"/>
           <c:max val="60"/>
@@ -24510,7 +23395,7 @@
             <a:endParaRPr lang="en-US"/>
           </a:p>
         </c:txPr>
-        <c:crossAx val="530623056"/>
+        <c:crossAx val="468854672"/>
         <c:crosses val="autoZero"/>
         <c:crossBetween val="between"/>
         <c:majorUnit val="5"/>
@@ -25044,11 +23929,11 @@
         </c:dLbls>
         <c:gapWidth val="219"/>
         <c:overlap val="-27"/>
-        <c:axId val="530620816"/>
-        <c:axId val="530622496"/>
+        <c:axId val="468858592"/>
+        <c:axId val="468859152"/>
       </c:barChart>
       <c:catAx>
-        <c:axId val="530620816"/>
+        <c:axId val="468858592"/>
         <c:scaling>
           <c:orientation val="minMax"/>
         </c:scaling>
@@ -25134,7 +24019,7 @@
             <a:endParaRPr lang="en-US"/>
           </a:p>
         </c:txPr>
-        <c:crossAx val="530622496"/>
+        <c:crossAx val="468859152"/>
         <c:crosses val="autoZero"/>
         <c:auto val="1"/>
         <c:lblAlgn val="ctr"/>
@@ -25142,7 +24027,7 @@
         <c:noMultiLvlLbl val="0"/>
       </c:catAx>
       <c:valAx>
-        <c:axId val="530622496"/>
+        <c:axId val="468859152"/>
         <c:scaling>
           <c:orientation val="minMax"/>
           <c:max val="60"/>
@@ -25237,7 +24122,7 @@
             <a:endParaRPr lang="en-US"/>
           </a:p>
         </c:txPr>
-        <c:crossAx val="530620816"/>
+        <c:crossAx val="468858592"/>
         <c:crosses val="autoZero"/>
         <c:crossBetween val="between"/>
         <c:majorUnit val="5"/>
@@ -26945,11 +25830,11 @@
           <c:showBubbleSize val="0"/>
         </c:dLbls>
         <c:gapWidth val="182"/>
-        <c:axId val="525691632"/>
-        <c:axId val="525695552"/>
+        <c:axId val="418240080"/>
+        <c:axId val="418240640"/>
       </c:barChart>
       <c:catAx>
-        <c:axId val="525691632"/>
+        <c:axId val="418240080"/>
         <c:scaling>
           <c:orientation val="minMax"/>
         </c:scaling>
@@ -26992,7 +25877,7 @@
             <a:endParaRPr lang="en-US"/>
           </a:p>
         </c:txPr>
-        <c:crossAx val="525695552"/>
+        <c:crossAx val="418240640"/>
         <c:crosses val="autoZero"/>
         <c:auto val="1"/>
         <c:lblAlgn val="ctr"/>
@@ -27000,7 +25885,7 @@
         <c:noMultiLvlLbl val="0"/>
       </c:catAx>
       <c:valAx>
-        <c:axId val="525695552"/>
+        <c:axId val="418240640"/>
         <c:scaling>
           <c:orientation val="minMax"/>
           <c:max val="1"/>
@@ -27052,7 +25937,7 @@
             <a:endParaRPr lang="en-US"/>
           </a:p>
         </c:txPr>
-        <c:crossAx val="525691632"/>
+        <c:crossAx val="418240080"/>
         <c:crosses val="autoZero"/>
         <c:crossBetween val="between"/>
         <c:majorUnit val="1"/>
@@ -31186,40 +30071,40 @@
     </dgm:pt>
   </dgm:ptLst>
   <dgm:cxnLst>
-    <dgm:cxn modelId="{DD330D81-FD0C-409D-AE00-CEC853E05D18}" type="presOf" srcId="{85FC4795-AFBF-4D0C-9A3B-B25F7375CBB0}" destId="{2091BDE8-52E5-4C02-99D9-84AC1D184724}" srcOrd="1" destOrd="2" presId="urn:microsoft.com/office/officeart/2005/8/layout/venn1"/>
-    <dgm:cxn modelId="{29067A23-FAB2-4E5A-AAEA-C20688AA3729}" type="presOf" srcId="{92D595C9-7754-4267-9D80-6D842AD2E604}" destId="{FD570D4A-91D9-4963-98B5-E44419776B61}" srcOrd="1" destOrd="0" presId="urn:microsoft.com/office/officeart/2005/8/layout/venn1"/>
-    <dgm:cxn modelId="{1BF7609D-91AE-462F-8F53-A226598138E7}" type="presOf" srcId="{83597630-8952-4CB4-B5A4-F4A198BDD028}" destId="{DB3F9B5B-F93F-4DAB-978B-448054965579}" srcOrd="0" destOrd="0" presId="urn:microsoft.com/office/officeart/2005/8/layout/venn1"/>
-    <dgm:cxn modelId="{1094BFBB-96F9-4C46-A948-AD410442C117}" type="presOf" srcId="{26DE8474-1DC3-476D-9BEF-5491A272B60C}" destId="{F1DEF9BB-7C3F-44CE-8D7D-097F18388513}" srcOrd="0" destOrd="1" presId="urn:microsoft.com/office/officeart/2005/8/layout/venn1"/>
-    <dgm:cxn modelId="{F3C4D4E0-8B81-46B2-9C3A-AAB3F9776F98}" type="presOf" srcId="{2A661751-8FF9-48E8-BF89-B30679EE9A75}" destId="{2091BDE8-52E5-4C02-99D9-84AC1D184724}" srcOrd="1" destOrd="1" presId="urn:microsoft.com/office/officeart/2005/8/layout/venn1"/>
-    <dgm:cxn modelId="{641FEA00-EF9D-4610-BCF1-30DED0C5D6ED}" type="presOf" srcId="{8E1CF7A8-C542-4736-ADCB-ED4FB9CE27E4}" destId="{79C4CD74-0998-4073-AFD1-30A57F9C07BA}" srcOrd="0" destOrd="0" presId="urn:microsoft.com/office/officeart/2005/8/layout/venn1"/>
-    <dgm:cxn modelId="{7C458765-4AED-42BA-B7B3-AEBAA0FB3F7D}" type="presOf" srcId="{B9BCEE7D-9A23-41B3-B1E4-D085C4B4C5DC}" destId="{B4E38B97-D4C7-4A67-B32A-874A7E1A6EDA}" srcOrd="0" destOrd="1" presId="urn:microsoft.com/office/officeart/2005/8/layout/venn1"/>
-    <dgm:cxn modelId="{070CB9B5-E4D3-457C-A9C6-C285123E86C3}" type="presOf" srcId="{052E23DB-FAF3-4A80-9126-E57170026537}" destId="{DF9DA87F-8F51-4F68-9420-213A96F10CB8}" srcOrd="1" destOrd="2" presId="urn:microsoft.com/office/officeart/2005/8/layout/venn1"/>
+    <dgm:cxn modelId="{78335313-55C0-4C8B-8ED4-5CDAFB2B2597}" type="presOf" srcId="{052E23DB-FAF3-4A80-9126-E57170026537}" destId="{F1DEF9BB-7C3F-44CE-8D7D-097F18388513}" srcOrd="0" destOrd="2" presId="urn:microsoft.com/office/officeart/2005/8/layout/venn1"/>
+    <dgm:cxn modelId="{91592FFE-C2C5-4624-B191-45F7B00A6962}" type="presOf" srcId="{052E23DB-FAF3-4A80-9126-E57170026537}" destId="{DF9DA87F-8F51-4F68-9420-213A96F10CB8}" srcOrd="1" destOrd="2" presId="urn:microsoft.com/office/officeart/2005/8/layout/venn1"/>
+    <dgm:cxn modelId="{35FEFD82-C01F-4A44-AE4E-0A2256EB4478}" type="presOf" srcId="{83597630-8952-4CB4-B5A4-F4A198BDD028}" destId="{DB3F9B5B-F93F-4DAB-978B-448054965579}" srcOrd="0" destOrd="0" presId="urn:microsoft.com/office/officeart/2005/8/layout/venn1"/>
+    <dgm:cxn modelId="{42DFCA81-3C41-4FD2-9E55-4A0BDAD62E3C}" type="presOf" srcId="{FDACCE7C-95A1-4A0F-8E03-28C52837AF44}" destId="{F1DEF9BB-7C3F-44CE-8D7D-097F18388513}" srcOrd="0" destOrd="0" presId="urn:microsoft.com/office/officeart/2005/8/layout/venn1"/>
+    <dgm:cxn modelId="{8560D220-79DF-4DF7-A60B-9A6BA529FD30}" type="presOf" srcId="{B9BCEE7D-9A23-41B3-B1E4-D085C4B4C5DC}" destId="{FD570D4A-91D9-4963-98B5-E44419776B61}" srcOrd="1" destOrd="1" presId="urn:microsoft.com/office/officeart/2005/8/layout/venn1"/>
+    <dgm:cxn modelId="{699D6C30-FE91-43D9-AFA9-C2762D46E4B8}" type="presOf" srcId="{E10E7DBE-6A20-416F-AD16-F08806EAA8A9}" destId="{FD570D4A-91D9-4963-98B5-E44419776B61}" srcOrd="1" destOrd="2" presId="urn:microsoft.com/office/officeart/2005/8/layout/venn1"/>
+    <dgm:cxn modelId="{10BB2AF5-4918-49F4-A390-639CC6D72013}" type="presOf" srcId="{E10E7DBE-6A20-416F-AD16-F08806EAA8A9}" destId="{B4E38B97-D4C7-4A67-B32A-874A7E1A6EDA}" srcOrd="0" destOrd="2" presId="urn:microsoft.com/office/officeart/2005/8/layout/venn1"/>
+    <dgm:cxn modelId="{A759333C-FB03-43CC-86CD-5B2EC8352A16}" type="presOf" srcId="{2A661751-8FF9-48E8-BF89-B30679EE9A75}" destId="{79C4CD74-0998-4073-AFD1-30A57F9C07BA}" srcOrd="0" destOrd="1" presId="urn:microsoft.com/office/officeart/2005/8/layout/venn1"/>
+    <dgm:cxn modelId="{FA26C2E1-E8C3-409F-9D42-81405A5493C2}" type="presOf" srcId="{8E1CF7A8-C542-4736-ADCB-ED4FB9CE27E4}" destId="{79C4CD74-0998-4073-AFD1-30A57F9C07BA}" srcOrd="0" destOrd="0" presId="urn:microsoft.com/office/officeart/2005/8/layout/venn1"/>
+    <dgm:cxn modelId="{F5531B3D-34E6-4E4E-800D-855B9B2CF70B}" type="presOf" srcId="{2A661751-8FF9-48E8-BF89-B30679EE9A75}" destId="{2091BDE8-52E5-4C02-99D9-84AC1D184724}" srcOrd="1" destOrd="1" presId="urn:microsoft.com/office/officeart/2005/8/layout/venn1"/>
+    <dgm:cxn modelId="{75C940BB-B525-4A3F-B965-6B8E52FD6F3C}" type="presOf" srcId="{85FC4795-AFBF-4D0C-9A3B-B25F7375CBB0}" destId="{2091BDE8-52E5-4C02-99D9-84AC1D184724}" srcOrd="1" destOrd="2" presId="urn:microsoft.com/office/officeart/2005/8/layout/venn1"/>
+    <dgm:cxn modelId="{7145F40C-9EE8-48E3-A72C-7726ED64FCFB}" type="presOf" srcId="{8E1CF7A8-C542-4736-ADCB-ED4FB9CE27E4}" destId="{2091BDE8-52E5-4C02-99D9-84AC1D184724}" srcOrd="1" destOrd="0" presId="urn:microsoft.com/office/officeart/2005/8/layout/venn1"/>
+    <dgm:cxn modelId="{1095CBA8-5B14-42AE-B441-8EF58484ACE0}" type="presOf" srcId="{85FC4795-AFBF-4D0C-9A3B-B25F7375CBB0}" destId="{79C4CD74-0998-4073-AFD1-30A57F9C07BA}" srcOrd="0" destOrd="2" presId="urn:microsoft.com/office/officeart/2005/8/layout/venn1"/>
+    <dgm:cxn modelId="{0102D60F-11ED-445A-8A8C-CDFA86E19FAC}" type="presOf" srcId="{26DE8474-1DC3-476D-9BEF-5491A272B60C}" destId="{F1DEF9BB-7C3F-44CE-8D7D-097F18388513}" srcOrd="0" destOrd="1" presId="urn:microsoft.com/office/officeart/2005/8/layout/venn1"/>
     <dgm:cxn modelId="{C64C0595-01E1-4C3C-B636-B7E7057A1BB3}" srcId="{83597630-8952-4CB4-B5A4-F4A198BDD028}" destId="{92D595C9-7754-4267-9D80-6D842AD2E604}" srcOrd="0" destOrd="0" parTransId="{4CE66025-C501-4909-8989-0361E2DE819A}" sibTransId="{7C81C6A9-B86E-4D12-BDBA-E5405A897999}"/>
     <dgm:cxn modelId="{11EB7DF2-5335-4017-A662-28B792E67BE9}" srcId="{92D595C9-7754-4267-9D80-6D842AD2E604}" destId="{B9BCEE7D-9A23-41B3-B1E4-D085C4B4C5DC}" srcOrd="0" destOrd="0" parTransId="{FA4FF7E7-042B-4797-A758-99FBBC872385}" sibTransId="{7142472B-03C3-42F6-8833-C9EAB63B354F}"/>
     <dgm:cxn modelId="{8BDC0863-6198-4B0F-B8BE-16ECF007C87D}" srcId="{8E1CF7A8-C542-4736-ADCB-ED4FB9CE27E4}" destId="{2A661751-8FF9-48E8-BF89-B30679EE9A75}" srcOrd="0" destOrd="0" parTransId="{E2A45CDD-91BC-44E4-BFAB-4FF1EE09717B}" sibTransId="{BC2E554F-247D-4856-BB4B-F229517F219F}"/>
     <dgm:cxn modelId="{B9D432C5-B9B7-429D-B83E-4D965AB21602}" srcId="{83597630-8952-4CB4-B5A4-F4A198BDD028}" destId="{FDACCE7C-95A1-4A0F-8E03-28C52837AF44}" srcOrd="2" destOrd="0" parTransId="{118EBA43-9716-42B0-BD48-677D67318D77}" sibTransId="{7E31A73A-F4D4-4C76-BBF3-4B1C13B04397}"/>
-    <dgm:cxn modelId="{EBBF905F-B2FF-40AB-B4A0-7DA8C31F1E75}" type="presOf" srcId="{2A661751-8FF9-48E8-BF89-B30679EE9A75}" destId="{79C4CD74-0998-4073-AFD1-30A57F9C07BA}" srcOrd="0" destOrd="1" presId="urn:microsoft.com/office/officeart/2005/8/layout/venn1"/>
-    <dgm:cxn modelId="{71DC6273-E8B2-49F9-A98A-6A87358EC55B}" type="presOf" srcId="{B9BCEE7D-9A23-41B3-B1E4-D085C4B4C5DC}" destId="{FD570D4A-91D9-4963-98B5-E44419776B61}" srcOrd="1" destOrd="1" presId="urn:microsoft.com/office/officeart/2005/8/layout/venn1"/>
-    <dgm:cxn modelId="{167FE8C7-9C7D-4995-9DF8-4653F918507F}" type="presOf" srcId="{E10E7DBE-6A20-416F-AD16-F08806EAA8A9}" destId="{FD570D4A-91D9-4963-98B5-E44419776B61}" srcOrd="1" destOrd="2" presId="urn:microsoft.com/office/officeart/2005/8/layout/venn1"/>
-    <dgm:cxn modelId="{276010F3-5E20-46AB-9137-B1BBAC8ACA73}" type="presOf" srcId="{FDACCE7C-95A1-4A0F-8E03-28C52837AF44}" destId="{F1DEF9BB-7C3F-44CE-8D7D-097F18388513}" srcOrd="0" destOrd="0" presId="urn:microsoft.com/office/officeart/2005/8/layout/venn1"/>
-    <dgm:cxn modelId="{2307E90D-E034-40D7-A6EB-D3F7CCE99851}" type="presOf" srcId="{FDACCE7C-95A1-4A0F-8E03-28C52837AF44}" destId="{DF9DA87F-8F51-4F68-9420-213A96F10CB8}" srcOrd="1" destOrd="0" presId="urn:microsoft.com/office/officeart/2005/8/layout/venn1"/>
+    <dgm:cxn modelId="{46C316C3-5B34-4D13-8F17-49B81C1F6D56}" type="presOf" srcId="{92D595C9-7754-4267-9D80-6D842AD2E604}" destId="{B4E38B97-D4C7-4A67-B32A-874A7E1A6EDA}" srcOrd="0" destOrd="0" presId="urn:microsoft.com/office/officeart/2005/8/layout/venn1"/>
+    <dgm:cxn modelId="{963F3358-A732-4887-8863-AA72E81116DB}" type="presOf" srcId="{26DE8474-1DC3-476D-9BEF-5491A272B60C}" destId="{DF9DA87F-8F51-4F68-9420-213A96F10CB8}" srcOrd="1" destOrd="1" presId="urn:microsoft.com/office/officeart/2005/8/layout/venn1"/>
+    <dgm:cxn modelId="{04450BEB-2AC5-4D56-8E37-4294EA45C0EC}" type="presOf" srcId="{FDACCE7C-95A1-4A0F-8E03-28C52837AF44}" destId="{DF9DA87F-8F51-4F68-9420-213A96F10CB8}" srcOrd="1" destOrd="0" presId="urn:microsoft.com/office/officeart/2005/8/layout/venn1"/>
     <dgm:cxn modelId="{5E666AF0-41A4-432D-BE32-89D4E47FC443}" srcId="{83597630-8952-4CB4-B5A4-F4A198BDD028}" destId="{8E1CF7A8-C542-4736-ADCB-ED4FB9CE27E4}" srcOrd="1" destOrd="0" parTransId="{E75DCC5C-01B6-4088-AC56-26D0EEB256D8}" sibTransId="{DA74763C-A8F0-4A27-8450-A58D9DF6B57C}"/>
-    <dgm:cxn modelId="{CAF452BB-F890-4622-8CF9-7D85BFD9CCBF}" type="presOf" srcId="{8E1CF7A8-C542-4736-ADCB-ED4FB9CE27E4}" destId="{2091BDE8-52E5-4C02-99D9-84AC1D184724}" srcOrd="1" destOrd="0" presId="urn:microsoft.com/office/officeart/2005/8/layout/venn1"/>
     <dgm:cxn modelId="{F6E855CF-A029-4143-B69D-F701F7AED2A9}" srcId="{92D595C9-7754-4267-9D80-6D842AD2E604}" destId="{E10E7DBE-6A20-416F-AD16-F08806EAA8A9}" srcOrd="1" destOrd="0" parTransId="{21269030-05CF-4597-A53F-B07172733693}" sibTransId="{2381D3D1-AE82-4BC8-A613-D08B47C6552D}"/>
     <dgm:cxn modelId="{08C88245-A88E-4785-8168-6F88C7B0BA9B}" srcId="{FDACCE7C-95A1-4A0F-8E03-28C52837AF44}" destId="{26DE8474-1DC3-476D-9BEF-5491A272B60C}" srcOrd="0" destOrd="0" parTransId="{7F48469C-E79B-47CA-A32F-542006D65A26}" sibTransId="{42028A39-C62B-46B1-BAAA-419C9A5D0BFE}"/>
-    <dgm:cxn modelId="{FF099896-E200-45B8-AC14-405C1CEF7BEF}" type="presOf" srcId="{26DE8474-1DC3-476D-9BEF-5491A272B60C}" destId="{DF9DA87F-8F51-4F68-9420-213A96F10CB8}" srcOrd="1" destOrd="1" presId="urn:microsoft.com/office/officeart/2005/8/layout/venn1"/>
-    <dgm:cxn modelId="{5F6414DD-4F6D-414E-AD65-22E6B994E3AD}" type="presOf" srcId="{85FC4795-AFBF-4D0C-9A3B-B25F7375CBB0}" destId="{79C4CD74-0998-4073-AFD1-30A57F9C07BA}" srcOrd="0" destOrd="2" presId="urn:microsoft.com/office/officeart/2005/8/layout/venn1"/>
-    <dgm:cxn modelId="{80B82A15-8506-4BC3-AEBF-06196D912B7A}" type="presOf" srcId="{052E23DB-FAF3-4A80-9126-E57170026537}" destId="{F1DEF9BB-7C3F-44CE-8D7D-097F18388513}" srcOrd="0" destOrd="2" presId="urn:microsoft.com/office/officeart/2005/8/layout/venn1"/>
-    <dgm:cxn modelId="{5BB8FD15-9171-4467-9493-5E3BE0E51283}" type="presOf" srcId="{92D595C9-7754-4267-9D80-6D842AD2E604}" destId="{B4E38B97-D4C7-4A67-B32A-874A7E1A6EDA}" srcOrd="0" destOrd="0" presId="urn:microsoft.com/office/officeart/2005/8/layout/venn1"/>
+    <dgm:cxn modelId="{FC9797C3-B64C-4915-A7A6-A03EBFCB81F3}" type="presOf" srcId="{92D595C9-7754-4267-9D80-6D842AD2E604}" destId="{FD570D4A-91D9-4963-98B5-E44419776B61}" srcOrd="1" destOrd="0" presId="urn:microsoft.com/office/officeart/2005/8/layout/venn1"/>
+    <dgm:cxn modelId="{C643CB54-8630-4A56-886D-E2980F9AA31F}" type="presOf" srcId="{B9BCEE7D-9A23-41B3-B1E4-D085C4B4C5DC}" destId="{B4E38B97-D4C7-4A67-B32A-874A7E1A6EDA}" srcOrd="0" destOrd="1" presId="urn:microsoft.com/office/officeart/2005/8/layout/venn1"/>
     <dgm:cxn modelId="{C7800B42-B9AC-4495-8199-E277E25EEF17}" srcId="{FDACCE7C-95A1-4A0F-8E03-28C52837AF44}" destId="{052E23DB-FAF3-4A80-9126-E57170026537}" srcOrd="1" destOrd="0" parTransId="{C63F7E1A-47CB-4811-863F-125DAF10F9F1}" sibTransId="{E85E0722-06B9-4459-AD0E-5294CDDEE2DD}"/>
-    <dgm:cxn modelId="{E1172795-2A74-4593-AC07-2A13DC87F6C7}" type="presOf" srcId="{E10E7DBE-6A20-416F-AD16-F08806EAA8A9}" destId="{B4E38B97-D4C7-4A67-B32A-874A7E1A6EDA}" srcOrd="0" destOrd="2" presId="urn:microsoft.com/office/officeart/2005/8/layout/venn1"/>
     <dgm:cxn modelId="{66806BD8-FAF6-47F2-A4BF-ABF0B75BE0A3}" srcId="{8E1CF7A8-C542-4736-ADCB-ED4FB9CE27E4}" destId="{85FC4795-AFBF-4D0C-9A3B-B25F7375CBB0}" srcOrd="1" destOrd="0" parTransId="{4DCDF301-59BE-4D68-BD2C-A082CE24C106}" sibTransId="{CDB83FCF-76A8-4D7E-B7C2-07C8FFAB0CD9}"/>
-    <dgm:cxn modelId="{A4F6D0A8-AC11-4080-A70A-7DCFEBA701A3}" type="presParOf" srcId="{DB3F9B5B-F93F-4DAB-978B-448054965579}" destId="{B4E38B97-D4C7-4A67-B32A-874A7E1A6EDA}" srcOrd="0" destOrd="0" presId="urn:microsoft.com/office/officeart/2005/8/layout/venn1"/>
-    <dgm:cxn modelId="{8DE14A61-F9BE-4C7C-951E-1421C254758E}" type="presParOf" srcId="{DB3F9B5B-F93F-4DAB-978B-448054965579}" destId="{FD570D4A-91D9-4963-98B5-E44419776B61}" srcOrd="1" destOrd="0" presId="urn:microsoft.com/office/officeart/2005/8/layout/venn1"/>
-    <dgm:cxn modelId="{55EE95A8-9648-42C8-B69D-B662A6D7C836}" type="presParOf" srcId="{DB3F9B5B-F93F-4DAB-978B-448054965579}" destId="{79C4CD74-0998-4073-AFD1-30A57F9C07BA}" srcOrd="2" destOrd="0" presId="urn:microsoft.com/office/officeart/2005/8/layout/venn1"/>
-    <dgm:cxn modelId="{958918B8-7616-4578-B66B-05CB141223EC}" type="presParOf" srcId="{DB3F9B5B-F93F-4DAB-978B-448054965579}" destId="{2091BDE8-52E5-4C02-99D9-84AC1D184724}" srcOrd="3" destOrd="0" presId="urn:microsoft.com/office/officeart/2005/8/layout/venn1"/>
-    <dgm:cxn modelId="{BD5C02BC-79DC-4E50-B1DE-857AB88E7B96}" type="presParOf" srcId="{DB3F9B5B-F93F-4DAB-978B-448054965579}" destId="{F1DEF9BB-7C3F-44CE-8D7D-097F18388513}" srcOrd="4" destOrd="0" presId="urn:microsoft.com/office/officeart/2005/8/layout/venn1"/>
-    <dgm:cxn modelId="{A3CF3F51-0E2A-4CD5-8097-0809DA2CF735}" type="presParOf" srcId="{DB3F9B5B-F93F-4DAB-978B-448054965579}" destId="{DF9DA87F-8F51-4F68-9420-213A96F10CB8}" srcOrd="5" destOrd="0" presId="urn:microsoft.com/office/officeart/2005/8/layout/venn1"/>
+    <dgm:cxn modelId="{2FD5A42A-5F0D-488C-A1C8-CDD90B2B4A98}" type="presParOf" srcId="{DB3F9B5B-F93F-4DAB-978B-448054965579}" destId="{B4E38B97-D4C7-4A67-B32A-874A7E1A6EDA}" srcOrd="0" destOrd="0" presId="urn:microsoft.com/office/officeart/2005/8/layout/venn1"/>
+    <dgm:cxn modelId="{A18DB0B6-9435-45FD-AA05-C9C6DC88C60C}" type="presParOf" srcId="{DB3F9B5B-F93F-4DAB-978B-448054965579}" destId="{FD570D4A-91D9-4963-98B5-E44419776B61}" srcOrd="1" destOrd="0" presId="urn:microsoft.com/office/officeart/2005/8/layout/venn1"/>
+    <dgm:cxn modelId="{898DDA7F-1838-4992-966B-A88009391A43}" type="presParOf" srcId="{DB3F9B5B-F93F-4DAB-978B-448054965579}" destId="{79C4CD74-0998-4073-AFD1-30A57F9C07BA}" srcOrd="2" destOrd="0" presId="urn:microsoft.com/office/officeart/2005/8/layout/venn1"/>
+    <dgm:cxn modelId="{6DFDE93C-04D5-4EBB-88C4-F37C1EB84AC5}" type="presParOf" srcId="{DB3F9B5B-F93F-4DAB-978B-448054965579}" destId="{2091BDE8-52E5-4C02-99D9-84AC1D184724}" srcOrd="3" destOrd="0" presId="urn:microsoft.com/office/officeart/2005/8/layout/venn1"/>
+    <dgm:cxn modelId="{21F981E1-572C-45DC-90C6-DDA5DA75CB54}" type="presParOf" srcId="{DB3F9B5B-F93F-4DAB-978B-448054965579}" destId="{F1DEF9BB-7C3F-44CE-8D7D-097F18388513}" srcOrd="4" destOrd="0" presId="urn:microsoft.com/office/officeart/2005/8/layout/venn1"/>
+    <dgm:cxn modelId="{206FC101-8537-46B7-B344-B008C467907B}" type="presParOf" srcId="{DB3F9B5B-F93F-4DAB-978B-448054965579}" destId="{DF9DA87F-8F51-4F68-9420-213A96F10CB8}" srcOrd="5" destOrd="0" presId="urn:microsoft.com/office/officeart/2005/8/layout/venn1"/>
   </dgm:cxnLst>
   <dgm:bg/>
   <dgm:whole/>
@@ -34367,7 +33252,7 @@
 </file>
 
 <file path=customXml/itemProps1.xml><?xml version="1.0" encoding="utf-8"?>
-<ds:datastoreItem xmlns:ds="http://schemas.openxmlformats.org/officeDocument/2006/customXml" ds:itemID="{7AF097E2-62A2-43B3-8D25-324941B98C80}">
+<ds:datastoreItem xmlns:ds="http://schemas.openxmlformats.org/officeDocument/2006/customXml" ds:itemID="{A72CAA00-AB29-4E09-8FAF-0A24A6F9EA05}">
   <ds:schemaRefs>
     <ds:schemaRef ds:uri="http://schemas.openxmlformats.org/officeDocument/2006/bibliography"/>
   </ds:schemaRefs>

</xml_diff>